<commit_message>
feat: Add progress #3 'Interview Preparation'
</commit_message>
<xml_diff>
--- a/personal_statements/NiceJob/notes.docx
+++ b/personal_statements/NiceJob/notes.docx
@@ -23,7 +23,7 @@
         </w:numPr>
       </w:pPr>
       <w:r>
-        <w:t>Tremendous value in getting customer reviews</w:t>
+        <w:t>Offers a review software tool to grow sales for a business</w:t>
       </w:r>
     </w:p>
     <w:p>
@@ -35,7 +35,7 @@
         </w:numPr>
       </w:pPr>
       <w:r>
-        <w:t>Nice job allows you to quickly do that</w:t>
+        <w:t>Tremendous value in getting customer reviews</w:t>
       </w:r>
     </w:p>
     <w:p>
@@ -47,9 +47,80 @@
         </w:numPr>
       </w:pPr>
       <w:r>
+        <w:t>Nice job allows you to quickly do that</w:t>
+      </w:r>
+    </w:p>
+    <w:p>
+      <w:pPr>
+        <w:pStyle w:val="ListParagraph"/>
+        <w:numPr>
+          <w:ilvl w:val="0"/>
+          <w:numId w:val="2"/>
+        </w:numPr>
+      </w:pPr>
+      <w:r>
         <w:t>You also can connect with many CRMS</w:t>
       </w:r>
     </w:p>
+    <w:p>
+      <w:pPr>
+        <w:pStyle w:val="ListParagraph"/>
+        <w:numPr>
+          <w:ilvl w:val="0"/>
+          <w:numId w:val="2"/>
+        </w:numPr>
+      </w:pPr>
+      <w:r>
+        <w:t>Is the easiest way to grow your business in 2020</w:t>
+      </w:r>
+    </w:p>
+    <w:p>
+      <w:pPr>
+        <w:pStyle w:val="ListParagraph"/>
+        <w:numPr>
+          <w:ilvl w:val="1"/>
+          <w:numId w:val="2"/>
+        </w:numPr>
+      </w:pPr>
+      <w:r>
+        <w:t>Get 10% or higher conversion rate</w:t>
+      </w:r>
+    </w:p>
+    <w:p>
+      <w:pPr>
+        <w:pStyle w:val="ListParagraph"/>
+        <w:numPr>
+          <w:ilvl w:val="1"/>
+          <w:numId w:val="2"/>
+        </w:numPr>
+      </w:pPr>
+      <w:r>
+        <w:t>Reviews get 2x or more great reviews</w:t>
+      </w:r>
+    </w:p>
+    <w:p>
+      <w:pPr>
+        <w:pStyle w:val="ListParagraph"/>
+        <w:numPr>
+          <w:ilvl w:val="1"/>
+          <w:numId w:val="2"/>
+        </w:numPr>
+      </w:pPr>
+      <w:r>
+        <w:t>Gets a website that wins you 10% more sales</w:t>
+      </w:r>
+    </w:p>
+    <w:p>
+      <w:pPr>
+        <w:tabs>
+          <w:tab w:val="left" w:pos="5580"/>
+        </w:tabs>
+      </w:pPr>
+      <w:r>
+        <w:tab/>
+      </w:r>
+    </w:p>
+    <w:p/>
     <w:sectPr>
       <w:pgSz w:w="12240" w:h="15840"/>
       <w:pgMar w:top="1440" w:right="1440" w:bottom="1440" w:left="1440" w:header="708" w:footer="708" w:gutter="0"/>
@@ -78,7 +149,7 @@
         <w:rFonts w:ascii="Calibri" w:eastAsiaTheme="minorEastAsia" w:hAnsi="Calibri" w:cs="Calibri" w:hint="default"/>
       </w:rPr>
     </w:lvl>
-    <w:lvl w:ilvl="1" w:tplc="04090003" w:tentative="1">
+    <w:lvl w:ilvl="1" w:tplc="04090003">
       <w:start w:val="1"/>
       <w:numFmt w:val="bullet"/>
       <w:lvlText w:val="o"/>
@@ -280,7 +351,7 @@
         <w:rFonts w:hint="default"/>
       </w:rPr>
     </w:lvl>
-    <w:lvl w:ilvl="1" w:tplc="04090019" w:tentative="1">
+    <w:lvl w:ilvl="1" w:tplc="04090019">
       <w:start w:val="1"/>
       <w:numFmt w:val="lowerLetter"/>
       <w:lvlText w:val="%2."/>

</xml_diff>

<commit_message>
feat: Add progress #4 'Interview Preparation'
</commit_message>
<xml_diff>
--- a/personal_statements/NiceJob/notes.docx
+++ b/personal_statements/NiceJob/notes.docx
@@ -71,8 +71,13 @@
         </w:numPr>
       </w:pPr>
       <w:r>
-        <w:t>Is the easiest way to grow your business in 2020</w:t>
-      </w:r>
+        <w:t xml:space="preserve">Is the easiest way to grow your business in </w:t>
+      </w:r>
+      <w:proofErr w:type="gramStart"/>
+      <w:r>
+        <w:t>2020</w:t>
+      </w:r>
+      <w:proofErr w:type="gramEnd"/>
     </w:p>
     <w:p>
       <w:pPr>
@@ -121,6 +126,89 @@
       </w:r>
     </w:p>
     <w:p/>
+    <w:p/>
+    <w:p/>
+    <w:p>
+      <w:pPr>
+        <w:pStyle w:val="ListParagraph"/>
+        <w:numPr>
+          <w:ilvl w:val="0"/>
+          <w:numId w:val="3"/>
+        </w:numPr>
+      </w:pPr>
+      <w:r>
+        <w:t xml:space="preserve"> </w:t>
+      </w:r>
+    </w:p>
+    <w:p>
+      <w:pPr>
+        <w:pStyle w:val="ListParagraph"/>
+        <w:numPr>
+          <w:ilvl w:val="0"/>
+          <w:numId w:val="3"/>
+        </w:numPr>
+      </w:pPr>
+      <w:r>
+        <w:t xml:space="preserve"> </w:t>
+      </w:r>
+    </w:p>
+    <w:p>
+      <w:pPr>
+        <w:pStyle w:val="ListParagraph"/>
+        <w:numPr>
+          <w:ilvl w:val="0"/>
+          <w:numId w:val="3"/>
+        </w:numPr>
+      </w:pPr>
+      <w:r>
+        <w:t xml:space="preserve"> </w:t>
+      </w:r>
+    </w:p>
+    <w:p>
+      <w:pPr>
+        <w:pStyle w:val="ListParagraph"/>
+        <w:numPr>
+          <w:ilvl w:val="0"/>
+          <w:numId w:val="3"/>
+        </w:numPr>
+      </w:pPr>
+      <w:r>
+        <w:t xml:space="preserve"> </w:t>
+      </w:r>
+    </w:p>
+    <w:p>
+      <w:pPr>
+        <w:pStyle w:val="ListParagraph"/>
+        <w:numPr>
+          <w:ilvl w:val="0"/>
+          <w:numId w:val="3"/>
+        </w:numPr>
+      </w:pPr>
+      <w:r>
+        <w:t xml:space="preserve"> </w:t>
+      </w:r>
+    </w:p>
+    <w:p>
+      <w:pPr>
+        <w:pStyle w:val="ListParagraph"/>
+        <w:numPr>
+          <w:ilvl w:val="0"/>
+          <w:numId w:val="3"/>
+        </w:numPr>
+      </w:pPr>
+      <w:r>
+        <w:t>My single source of happiness is spending time with my loved ones</w:t>
+      </w:r>
+    </w:p>
+    <w:p>
+      <w:pPr>
+        <w:pStyle w:val="ListParagraph"/>
+        <w:numPr>
+          <w:ilvl w:val="0"/>
+          <w:numId w:val="3"/>
+        </w:numPr>
+      </w:pPr>
+    </w:p>
     <w:sectPr>
       <w:pgSz w:w="12240" w:h="15840"/>
       <w:pgMar w:top="1440" w:right="1440" w:bottom="1440" w:left="1440" w:header="708" w:footer="708" w:gutter="0"/>

</xml_diff>

<commit_message>
feat: Add progress #5 'Interview Preparation'
</commit_message>
<xml_diff>
--- a/personal_statements/NiceJob/notes.docx
+++ b/personal_statements/NiceJob/notes.docx
@@ -71,13 +71,8 @@
         </w:numPr>
       </w:pPr>
       <w:r>
-        <w:t xml:space="preserve">Is the easiest way to grow your business in </w:t>
-      </w:r>
-      <w:proofErr w:type="gramStart"/>
-      <w:r>
-        <w:t>2020</w:t>
-      </w:r>
-      <w:proofErr w:type="gramEnd"/>
+        <w:t>Is the easiest way to grow your business in 2020</w:t>
+      </w:r>
     </w:p>
     <w:p>
       <w:pPr>
@@ -208,6 +203,87 @@
           <w:numId w:val="3"/>
         </w:numPr>
       </w:pPr>
+      <w:r>
+        <w:t xml:space="preserve">I was </w:t>
+      </w:r>
+      <w:r>
+        <w:t>trying to pursue</w:t>
+      </w:r>
+      <w:r>
+        <w:t xml:space="preserve"> undergraduate</w:t>
+      </w:r>
+      <w:r>
+        <w:t xml:space="preserve"> degree in Computer Science at University of Toronto</w:t>
+      </w:r>
+      <w:r>
+        <w:t xml:space="preserve"> </w:t>
+      </w:r>
+      <w:r>
+        <w:t>and subsequently pursue</w:t>
+      </w:r>
+      <w:r>
+        <w:t xml:space="preserve"> graduate studies </w:t>
+      </w:r>
+      <w:r>
+        <w:t>in Korea</w:t>
+      </w:r>
+      <w:r>
+        <w:t>. The courses I want to take (CSC 148 and CSC 165) got cancelled due to covid-19. I then tried to get to third year courses to get to graduate school. My parents became old and</w:t>
+      </w:r>
+      <w:r>
+        <w:t xml:space="preserve"> was fighting financially against covid-19.</w:t>
+      </w:r>
+      <w:r>
+        <w:t xml:space="preserve"> I</w:t>
+      </w:r>
+      <w:r>
+        <w:t xml:space="preserve"> realized I</w:t>
+      </w:r>
+      <w:r>
+        <w:t xml:space="preserve"> had to get a job to elevate financial pressures from my family.</w:t>
+      </w:r>
+    </w:p>
+    <w:p>
+      <w:pPr>
+        <w:pStyle w:val="ListParagraph"/>
+        <w:numPr>
+          <w:ilvl w:val="0"/>
+          <w:numId w:val="3"/>
+        </w:numPr>
+      </w:pPr>
+      <w:r>
+        <w:t xml:space="preserve"> </w:t>
+      </w:r>
+      <w:r>
+        <w:t>N/A</w:t>
+      </w:r>
+    </w:p>
+    <w:p>
+      <w:pPr>
+        <w:pStyle w:val="ListParagraph"/>
+        <w:numPr>
+          <w:ilvl w:val="0"/>
+          <w:numId w:val="3"/>
+        </w:numPr>
+      </w:pPr>
+      <w:r>
+        <w:t xml:space="preserve">Resilient, </w:t>
+      </w:r>
+      <w:r>
+        <w:t>Committed</w:t>
+      </w:r>
+      <w:r>
+        <w:t>,</w:t>
+      </w:r>
+      <w:r>
+        <w:t xml:space="preserve"> Versatile,</w:t>
+      </w:r>
+      <w:r>
+        <w:t xml:space="preserve"> Learning,</w:t>
+      </w:r>
+      <w:r>
+        <w:t xml:space="preserve"> </w:t>
+      </w:r>
     </w:p>
     <w:sectPr>
       <w:pgSz w:w="12240" w:h="15840"/>

</xml_diff>

<commit_message>
feat: Add progress #6 'Interview Preparation'
</commit_message>
<xml_diff>
--- a/personal_statements/NiceJob/notes.docx
+++ b/personal_statements/NiceJob/notes.docx
@@ -71,8 +71,13 @@
         </w:numPr>
       </w:pPr>
       <w:r>
-        <w:t>Is the easiest way to grow your business in 2020</w:t>
-      </w:r>
+        <w:t xml:space="preserve">Is the easiest way to grow your business in </w:t>
+      </w:r>
+      <w:proofErr w:type="gramStart"/>
+      <w:r>
+        <w:t>2020</w:t>
+      </w:r>
+      <w:proofErr w:type="gramEnd"/>
     </w:p>
     <w:p>
       <w:pPr>
@@ -112,6 +117,115 @@
     </w:p>
     <w:p>
       <w:pPr>
+        <w:pStyle w:val="ListParagraph"/>
+        <w:numPr>
+          <w:ilvl w:val="0"/>
+          <w:numId w:val="2"/>
+        </w:numPr>
+      </w:pPr>
+      <w:r>
+        <w:t>I want to work in tech</w:t>
+      </w:r>
+    </w:p>
+    <w:p>
+      <w:pPr>
+        <w:pStyle w:val="ListParagraph"/>
+        <w:numPr>
+          <w:ilvl w:val="1"/>
+          <w:numId w:val="2"/>
+        </w:numPr>
+      </w:pPr>
+      <w:r>
+        <w:t>Because</w:t>
+      </w:r>
+    </w:p>
+    <w:p>
+      <w:pPr>
+        <w:pStyle w:val="ListParagraph"/>
+        <w:numPr>
+          <w:ilvl w:val="2"/>
+          <w:numId w:val="2"/>
+        </w:numPr>
+      </w:pPr>
+      <w:r>
+        <w:t>I love the feeling of building something</w:t>
+      </w:r>
+    </w:p>
+    <w:p>
+      <w:pPr>
+        <w:pStyle w:val="ListParagraph"/>
+        <w:numPr>
+          <w:ilvl w:val="2"/>
+          <w:numId w:val="2"/>
+        </w:numPr>
+      </w:pPr>
+      <w:r>
+        <w:rPr>
+          <w:sz w:val="28"/>
+          <w:szCs w:val="28"/>
+        </w:rPr>
+        <w:t>I am motivated by the feeling of overcoming challenges and creating a program that not only works but loved by clients</w:t>
+      </w:r>
+    </w:p>
+    <w:p>
+      <w:pPr>
+        <w:pStyle w:val="ListParagraph"/>
+        <w:numPr>
+          <w:ilvl w:val="0"/>
+          <w:numId w:val="2"/>
+        </w:numPr>
+      </w:pPr>
+      <w:r>
+        <w:t xml:space="preserve">I want to work at </w:t>
+      </w:r>
+      <w:proofErr w:type="spellStart"/>
+      <w:r>
+        <w:t>NiceJob</w:t>
+      </w:r>
+      <w:proofErr w:type="spellEnd"/>
+    </w:p>
+    <w:p>
+      <w:pPr>
+        <w:pStyle w:val="ListParagraph"/>
+        <w:numPr>
+          <w:ilvl w:val="1"/>
+          <w:numId w:val="2"/>
+        </w:numPr>
+      </w:pPr>
+      <w:r>
+        <w:t xml:space="preserve">Because </w:t>
+      </w:r>
+    </w:p>
+    <w:p>
+      <w:pPr>
+        <w:pStyle w:val="ListParagraph"/>
+        <w:numPr>
+          <w:ilvl w:val="2"/>
+          <w:numId w:val="2"/>
+        </w:numPr>
+        <w:rPr>
+          <w:rFonts w:ascii="Times New Roman" w:eastAsia="Times New Roman" w:hAnsi="Times New Roman" w:cs="Times New Roman"/>
+        </w:rPr>
+      </w:pPr>
+      <w:r>
+        <w:rPr>
+          <w:rFonts w:ascii="Arial" w:eastAsia="Times New Roman" w:hAnsi="Arial" w:cs="Arial"/>
+          <w:shd w:val="clear" w:color="auto" w:fill="FFFFFF"/>
+        </w:rPr>
+        <w:t>I’m excited about this job opportunity, as it would allow me to</w:t>
+      </w:r>
+    </w:p>
+    <w:p>
+      <w:pPr>
+        <w:pStyle w:val="ListParagraph"/>
+        <w:numPr>
+          <w:ilvl w:val="2"/>
+          <w:numId w:val="2"/>
+        </w:numPr>
+      </w:pPr>
+    </w:p>
+    <w:p>
+      <w:pPr>
         <w:tabs>
           <w:tab w:val="left" w:pos="5580"/>
         </w:tabs>
@@ -119,10 +233,140 @@
       <w:r>
         <w:tab/>
       </w:r>
+    </w:p>
+    <w:p/>
+    <w:p>
+      <w:r>
+        <w:t xml:space="preserve">Why do you want to work at </w:t>
+      </w:r>
+      <w:proofErr w:type="spellStart"/>
+      <w:proofErr w:type="gramStart"/>
+      <w:r>
+        <w:t>NiceJob</w:t>
+      </w:r>
+      <w:proofErr w:type="spellEnd"/>
+      <w:proofErr w:type="gramEnd"/>
+    </w:p>
+    <w:p>
+      <w:pPr>
+        <w:numPr>
+          <w:ilvl w:val="0"/>
+          <w:numId w:val="4"/>
+        </w:numPr>
+        <w:spacing w:line="408" w:lineRule="atLeast"/>
+        <w:textAlignment w:val="baseline"/>
+        <w:rPr>
+          <w:rFonts w:ascii="Lato" w:eastAsia="Times New Roman" w:hAnsi="Lato" w:cs="Times New Roman"/>
+          <w:color w:val="1F314A"/>
+          <w:sz w:val="27"/>
+          <w:szCs w:val="27"/>
+        </w:rPr>
+      </w:pPr>
+      <w:r>
+        <w:rPr>
+          <w:rFonts w:ascii="Lato" w:eastAsia="Times New Roman" w:hAnsi="Lato" w:cs="Times New Roman"/>
+          <w:color w:val="1F314A"/>
+          <w:sz w:val="27"/>
+          <w:szCs w:val="27"/>
+        </w:rPr>
+        <w:t>Learn about your career goals and how this position fits into your plan</w:t>
+      </w:r>
+    </w:p>
+    <w:p>
+      <w:pPr>
+        <w:numPr>
+          <w:ilvl w:val="0"/>
+          <w:numId w:val="4"/>
+        </w:numPr>
+        <w:spacing w:line="408" w:lineRule="atLeast"/>
+        <w:textAlignment w:val="baseline"/>
+        <w:rPr>
+          <w:rFonts w:ascii="Lato" w:eastAsia="Times New Roman" w:hAnsi="Lato" w:cs="Times New Roman"/>
+          <w:color w:val="1F314A"/>
+          <w:sz w:val="27"/>
+          <w:szCs w:val="27"/>
+        </w:rPr>
+      </w:pPr>
+      <w:r>
+        <w:rPr>
+          <w:rFonts w:ascii="Lato" w:eastAsia="Times New Roman" w:hAnsi="Lato" w:cs="Times New Roman"/>
+          <w:color w:val="1F314A"/>
+          <w:sz w:val="27"/>
+          <w:szCs w:val="27"/>
+        </w:rPr>
+        <w:t>Make sure that you are sincerely interested in the job and will be motivated to perform if hired</w:t>
+      </w:r>
+    </w:p>
+    <w:p>
+      <w:pPr>
+        <w:numPr>
+          <w:ilvl w:val="0"/>
+          <w:numId w:val="4"/>
+        </w:numPr>
+        <w:spacing w:line="408" w:lineRule="atLeast"/>
+        <w:textAlignment w:val="baseline"/>
+        <w:rPr>
+          <w:rFonts w:ascii="Lato" w:eastAsia="Times New Roman" w:hAnsi="Lato" w:cs="Times New Roman"/>
+          <w:color w:val="1F314A"/>
+          <w:sz w:val="27"/>
+          <w:szCs w:val="27"/>
+        </w:rPr>
+      </w:pPr>
+      <w:r>
+        <w:rPr>
+          <w:rFonts w:ascii="Lato" w:eastAsia="Times New Roman" w:hAnsi="Lato" w:cs="Times New Roman"/>
+          <w:color w:val="1F314A"/>
+          <w:sz w:val="27"/>
+          <w:szCs w:val="27"/>
+        </w:rPr>
+        <w:t>Find out what you know about the company, industry, position (and if you took the time to research)</w:t>
+      </w:r>
+    </w:p>
+    <w:p>
+      <w:pPr>
+        <w:rPr>
+          <w:rFonts w:ascii="Times New Roman" w:eastAsia="Times New Roman" w:hAnsi="Times New Roman" w:cs="Times New Roman"/>
+        </w:rPr>
+      </w:pPr>
+    </w:p>
+    <w:p>
+      <w:pPr>
+        <w:numPr>
+          <w:ilvl w:val="0"/>
+          <w:numId w:val="4"/>
+        </w:numPr>
+        <w:spacing w:line="408" w:lineRule="atLeast"/>
+        <w:textAlignment w:val="baseline"/>
+        <w:rPr>
+          <w:rFonts w:ascii="Lato" w:eastAsia="Times New Roman" w:hAnsi="Lato" w:cs="Times New Roman"/>
+          <w:color w:val="1F314A"/>
+          <w:sz w:val="27"/>
+          <w:szCs w:val="27"/>
+        </w:rPr>
+      </w:pPr>
+      <w:r>
+        <w:rPr>
+          <w:rFonts w:ascii="Lato" w:eastAsia="Times New Roman" w:hAnsi="Lato" w:cs="Times New Roman"/>
+          <w:color w:val="1F314A"/>
+          <w:sz w:val="27"/>
+          <w:szCs w:val="27"/>
+        </w:rPr>
+        <w:t>Understand your priorities and preferences — which aspects of the company and/or job are appealing to you and why?</w:t>
+      </w:r>
+    </w:p>
+    <w:p>
+      <w:pPr>
+        <w:pStyle w:val="ListParagraph"/>
+        <w:numPr>
+          <w:ilvl w:val="0"/>
+          <w:numId w:val="4"/>
+        </w:numPr>
+      </w:pPr>
     </w:p>
     <w:p/>
     <w:p/>
     <w:p/>
+    <w:p/>
     <w:p>
       <w:pPr>
         <w:pStyle w:val="ListParagraph"/>
@@ -132,6 +376,27 @@
         </w:numPr>
       </w:pPr>
       <w:r>
+        <w:t xml:space="preserve">I want to be with my wife in South Korea. </w:t>
+      </w:r>
+    </w:p>
+    <w:p>
+      <w:pPr>
+        <w:pStyle w:val="ListParagraph"/>
+        <w:numPr>
+          <w:ilvl w:val="1"/>
+          <w:numId w:val="3"/>
+        </w:numPr>
+      </w:pPr>
+    </w:p>
+    <w:p>
+      <w:pPr>
+        <w:pStyle w:val="ListParagraph"/>
+        <w:numPr>
+          <w:ilvl w:val="0"/>
+          <w:numId w:val="3"/>
+        </w:numPr>
+      </w:pPr>
+      <w:r>
         <w:t xml:space="preserve"> </w:t>
       </w:r>
     </w:p>
@@ -180,8 +445,57 @@
         </w:numPr>
       </w:pPr>
       <w:r>
+        <w:t>My single source of happiness is spending time with my loved ones</w:t>
+      </w:r>
+    </w:p>
+    <w:p>
+      <w:pPr>
+        <w:pStyle w:val="ListParagraph"/>
+        <w:numPr>
+          <w:ilvl w:val="0"/>
+          <w:numId w:val="3"/>
+        </w:numPr>
+      </w:pPr>
+      <w:r>
+        <w:lastRenderedPageBreak/>
+        <w:t xml:space="preserve">I was </w:t>
+      </w:r>
+      <w:r>
+        <w:t>trying to pursue</w:t>
+      </w:r>
+      <w:r>
+        <w:t xml:space="preserve"> undergraduate</w:t>
+      </w:r>
+      <w:r>
+        <w:t xml:space="preserve"> degree in Computer Science at University of Toronto</w:t>
+      </w:r>
+      <w:r>
         <w:t xml:space="preserve"> </w:t>
       </w:r>
+      <w:r>
+        <w:t>and subsequently pursue</w:t>
+      </w:r>
+      <w:r>
+        <w:t xml:space="preserve"> graduate studies </w:t>
+      </w:r>
+      <w:r>
+        <w:t>in Korea</w:t>
+      </w:r>
+      <w:r>
+        <w:t>. The courses I want to take (CSC 148 and CSC 165) got cancelled due to covid-19. I then tried to get to third year courses to get to graduate school. My parents became old and</w:t>
+      </w:r>
+      <w:r>
+        <w:t xml:space="preserve"> was fighting financially against covid-19.</w:t>
+      </w:r>
+      <w:r>
+        <w:t xml:space="preserve"> I</w:t>
+      </w:r>
+      <w:r>
+        <w:t xml:space="preserve"> realized I</w:t>
+      </w:r>
+      <w:r>
+        <w:t xml:space="preserve"> had to get a job to elevate financial pressures from my family.</w:t>
+      </w:r>
     </w:p>
     <w:p>
       <w:pPr>
@@ -192,7 +506,10 @@
         </w:numPr>
       </w:pPr>
       <w:r>
-        <w:t>My single source of happiness is spending time with my loved ones</w:t>
+        <w:t xml:space="preserve"> </w:t>
+      </w:r>
+      <w:r>
+        <w:t>N/A</w:t>
       </w:r>
     </w:p>
     <w:p>
@@ -204,44 +521,23 @@
         </w:numPr>
       </w:pPr>
       <w:r>
-        <w:t xml:space="preserve">I was </w:t>
-      </w:r>
-      <w:r>
-        <w:t>trying to pursue</w:t>
-      </w:r>
-      <w:r>
-        <w:t xml:space="preserve"> undergraduate</w:t>
-      </w:r>
-      <w:r>
-        <w:t xml:space="preserve"> degree in Computer Science at University of Toronto</w:t>
+        <w:t xml:space="preserve">Resilient, </w:t>
+      </w:r>
+      <w:r>
+        <w:t>Committed</w:t>
+      </w:r>
+      <w:r>
+        <w:t>,</w:t>
+      </w:r>
+      <w:r>
+        <w:t xml:space="preserve"> Versatile,</w:t>
+      </w:r>
+      <w:r>
+        <w:t xml:space="preserve"> Learning,</w:t>
       </w:r>
       <w:r>
         <w:t xml:space="preserve"> </w:t>
       </w:r>
-      <w:r>
-        <w:t>and subsequently pursue</w:t>
-      </w:r>
-      <w:r>
-        <w:t xml:space="preserve"> graduate studies </w:t>
-      </w:r>
-      <w:r>
-        <w:t>in Korea</w:t>
-      </w:r>
-      <w:r>
-        <w:t>. The courses I want to take (CSC 148 and CSC 165) got cancelled due to covid-19. I then tried to get to third year courses to get to graduate school. My parents became old and</w:t>
-      </w:r>
-      <w:r>
-        <w:t xml:space="preserve"> was fighting financially against covid-19.</w:t>
-      </w:r>
-      <w:r>
-        <w:t xml:space="preserve"> I</w:t>
-      </w:r>
-      <w:r>
-        <w:t xml:space="preserve"> realized I</w:t>
-      </w:r>
-      <w:r>
-        <w:t xml:space="preserve"> had to get a job to elevate financial pressures from my family.</w:t>
-      </w:r>
     </w:p>
     <w:p>
       <w:pPr>
@@ -252,10 +548,7 @@
         </w:numPr>
       </w:pPr>
       <w:r>
-        <w:t xml:space="preserve"> </w:t>
-      </w:r>
-      <w:r>
-        <w:t>N/A</w:t>
+        <w:t>Full Stack Developer</w:t>
       </w:r>
     </w:p>
     <w:p>
@@ -267,23 +560,17 @@
         </w:numPr>
       </w:pPr>
       <w:r>
-        <w:t xml:space="preserve">Resilient, </w:t>
-      </w:r>
-      <w:r>
-        <w:t>Committed</w:t>
-      </w:r>
-      <w:r>
-        <w:t>,</w:t>
-      </w:r>
-      <w:r>
-        <w:t xml:space="preserve"> Versatile,</w:t>
-      </w:r>
-      <w:r>
-        <w:t xml:space="preserve"> Learning,</w:t>
-      </w:r>
-      <w:r>
-        <w:t xml:space="preserve"> </w:t>
-      </w:r>
+        <w:t>None</w:t>
+      </w:r>
+    </w:p>
+    <w:p>
+      <w:pPr>
+        <w:pStyle w:val="ListParagraph"/>
+        <w:numPr>
+          <w:ilvl w:val="0"/>
+          <w:numId w:val="3"/>
+        </w:numPr>
+      </w:pPr>
     </w:p>
     <w:sectPr>
       <w:pgSz w:w="12240" w:h="15840"/>
@@ -325,7 +612,7 @@
         <w:rFonts w:ascii="Courier New" w:hAnsi="Courier New" w:cs="Courier New" w:hint="default"/>
       </w:rPr>
     </w:lvl>
-    <w:lvl w:ilvl="2" w:tplc="04090005" w:tentative="1">
+    <w:lvl w:ilvl="2" w:tplc="04090005">
       <w:start w:val="1"/>
       <w:numFmt w:val="bullet"/>
       <w:lvlText w:val=""/>
@@ -500,6 +787,691 @@
     </w:lvl>
   </w:abstractNum>
   <w:abstractNum w:abstractNumId="2" w15:restartNumberingAfterBreak="0">
+    <w:nsid w:val="23EA0D49"/>
+    <w:multiLevelType w:val="hybridMultilevel"/>
+    <w:tmpl w:val="BBF64EA6"/>
+    <w:lvl w:ilvl="0" w:tplc="0409000F">
+      <w:start w:val="1"/>
+      <w:numFmt w:val="decimal"/>
+      <w:lvlText w:val="%1."/>
+      <w:lvlJc w:val="left"/>
+      <w:pPr>
+        <w:ind w:left="720" w:hanging="360"/>
+      </w:pPr>
+      <w:rPr>
+        <w:rFonts w:hint="default"/>
+      </w:rPr>
+    </w:lvl>
+    <w:lvl w:ilvl="1" w:tplc="04090019" w:tentative="1">
+      <w:start w:val="1"/>
+      <w:numFmt w:val="lowerLetter"/>
+      <w:lvlText w:val="%2."/>
+      <w:lvlJc w:val="left"/>
+      <w:pPr>
+        <w:ind w:left="1440" w:hanging="360"/>
+      </w:pPr>
+    </w:lvl>
+    <w:lvl w:ilvl="2" w:tplc="0409001B" w:tentative="1">
+      <w:start w:val="1"/>
+      <w:numFmt w:val="lowerRoman"/>
+      <w:lvlText w:val="%3."/>
+      <w:lvlJc w:val="right"/>
+      <w:pPr>
+        <w:ind w:left="2160" w:hanging="180"/>
+      </w:pPr>
+    </w:lvl>
+    <w:lvl w:ilvl="3" w:tplc="0409000F" w:tentative="1">
+      <w:start w:val="1"/>
+      <w:numFmt w:val="decimal"/>
+      <w:lvlText w:val="%4."/>
+      <w:lvlJc w:val="left"/>
+      <w:pPr>
+        <w:ind w:left="2880" w:hanging="360"/>
+      </w:pPr>
+    </w:lvl>
+    <w:lvl w:ilvl="4" w:tplc="04090019" w:tentative="1">
+      <w:start w:val="1"/>
+      <w:numFmt w:val="lowerLetter"/>
+      <w:lvlText w:val="%5."/>
+      <w:lvlJc w:val="left"/>
+      <w:pPr>
+        <w:ind w:left="3600" w:hanging="360"/>
+      </w:pPr>
+    </w:lvl>
+    <w:lvl w:ilvl="5" w:tplc="0409001B" w:tentative="1">
+      <w:start w:val="1"/>
+      <w:numFmt w:val="lowerRoman"/>
+      <w:lvlText w:val="%6."/>
+      <w:lvlJc w:val="right"/>
+      <w:pPr>
+        <w:ind w:left="4320" w:hanging="180"/>
+      </w:pPr>
+    </w:lvl>
+    <w:lvl w:ilvl="6" w:tplc="0409000F" w:tentative="1">
+      <w:start w:val="1"/>
+      <w:numFmt w:val="decimal"/>
+      <w:lvlText w:val="%7."/>
+      <w:lvlJc w:val="left"/>
+      <w:pPr>
+        <w:ind w:left="5040" w:hanging="360"/>
+      </w:pPr>
+    </w:lvl>
+    <w:lvl w:ilvl="7" w:tplc="04090019" w:tentative="1">
+      <w:start w:val="1"/>
+      <w:numFmt w:val="lowerLetter"/>
+      <w:lvlText w:val="%8."/>
+      <w:lvlJc w:val="left"/>
+      <w:pPr>
+        <w:ind w:left="5760" w:hanging="360"/>
+      </w:pPr>
+    </w:lvl>
+    <w:lvl w:ilvl="8" w:tplc="0409001B" w:tentative="1">
+      <w:start w:val="1"/>
+      <w:numFmt w:val="lowerRoman"/>
+      <w:lvlText w:val="%9."/>
+      <w:lvlJc w:val="right"/>
+      <w:pPr>
+        <w:ind w:left="6480" w:hanging="180"/>
+      </w:pPr>
+    </w:lvl>
+  </w:abstractNum>
+  <w:abstractNum w:abstractNumId="3" w15:restartNumberingAfterBreak="0">
+    <w:nsid w:val="27076ABC"/>
+    <w:multiLevelType w:val="multilevel"/>
+    <w:tmpl w:val="D81678BA"/>
+    <w:lvl w:ilvl="0">
+      <w:start w:val="1"/>
+      <w:numFmt w:val="bullet"/>
+      <w:lvlText w:val=""/>
+      <w:lvlJc w:val="left"/>
+      <w:pPr>
+        <w:tabs>
+          <w:tab w:val="num" w:pos="720"/>
+        </w:tabs>
+        <w:ind w:left="720" w:hanging="360"/>
+      </w:pPr>
+      <w:rPr>
+        <w:rFonts w:ascii="Symbol" w:hAnsi="Symbol" w:hint="default"/>
+        <w:sz w:val="20"/>
+      </w:rPr>
+    </w:lvl>
+    <w:lvl w:ilvl="1" w:tentative="1">
+      <w:start w:val="1"/>
+      <w:numFmt w:val="bullet"/>
+      <w:lvlText w:val=""/>
+      <w:lvlJc w:val="left"/>
+      <w:pPr>
+        <w:tabs>
+          <w:tab w:val="num" w:pos="1440"/>
+        </w:tabs>
+        <w:ind w:left="1440" w:hanging="360"/>
+      </w:pPr>
+      <w:rPr>
+        <w:rFonts w:ascii="Symbol" w:hAnsi="Symbol" w:hint="default"/>
+        <w:sz w:val="20"/>
+      </w:rPr>
+    </w:lvl>
+    <w:lvl w:ilvl="2" w:tentative="1">
+      <w:start w:val="1"/>
+      <w:numFmt w:val="bullet"/>
+      <w:lvlText w:val=""/>
+      <w:lvlJc w:val="left"/>
+      <w:pPr>
+        <w:tabs>
+          <w:tab w:val="num" w:pos="2160"/>
+        </w:tabs>
+        <w:ind w:left="2160" w:hanging="360"/>
+      </w:pPr>
+      <w:rPr>
+        <w:rFonts w:ascii="Symbol" w:hAnsi="Symbol" w:hint="default"/>
+        <w:sz w:val="20"/>
+      </w:rPr>
+    </w:lvl>
+    <w:lvl w:ilvl="3" w:tentative="1">
+      <w:start w:val="1"/>
+      <w:numFmt w:val="bullet"/>
+      <w:lvlText w:val=""/>
+      <w:lvlJc w:val="left"/>
+      <w:pPr>
+        <w:tabs>
+          <w:tab w:val="num" w:pos="2880"/>
+        </w:tabs>
+        <w:ind w:left="2880" w:hanging="360"/>
+      </w:pPr>
+      <w:rPr>
+        <w:rFonts w:ascii="Symbol" w:hAnsi="Symbol" w:hint="default"/>
+        <w:sz w:val="20"/>
+      </w:rPr>
+    </w:lvl>
+    <w:lvl w:ilvl="4" w:tentative="1">
+      <w:start w:val="1"/>
+      <w:numFmt w:val="bullet"/>
+      <w:lvlText w:val=""/>
+      <w:lvlJc w:val="left"/>
+      <w:pPr>
+        <w:tabs>
+          <w:tab w:val="num" w:pos="3600"/>
+        </w:tabs>
+        <w:ind w:left="3600" w:hanging="360"/>
+      </w:pPr>
+      <w:rPr>
+        <w:rFonts w:ascii="Symbol" w:hAnsi="Symbol" w:hint="default"/>
+        <w:sz w:val="20"/>
+      </w:rPr>
+    </w:lvl>
+    <w:lvl w:ilvl="5" w:tentative="1">
+      <w:start w:val="1"/>
+      <w:numFmt w:val="bullet"/>
+      <w:lvlText w:val=""/>
+      <w:lvlJc w:val="left"/>
+      <w:pPr>
+        <w:tabs>
+          <w:tab w:val="num" w:pos="4320"/>
+        </w:tabs>
+        <w:ind w:left="4320" w:hanging="360"/>
+      </w:pPr>
+      <w:rPr>
+        <w:rFonts w:ascii="Symbol" w:hAnsi="Symbol" w:hint="default"/>
+        <w:sz w:val="20"/>
+      </w:rPr>
+    </w:lvl>
+    <w:lvl w:ilvl="6" w:tentative="1">
+      <w:start w:val="1"/>
+      <w:numFmt w:val="bullet"/>
+      <w:lvlText w:val=""/>
+      <w:lvlJc w:val="left"/>
+      <w:pPr>
+        <w:tabs>
+          <w:tab w:val="num" w:pos="5040"/>
+        </w:tabs>
+        <w:ind w:left="5040" w:hanging="360"/>
+      </w:pPr>
+      <w:rPr>
+        <w:rFonts w:ascii="Symbol" w:hAnsi="Symbol" w:hint="default"/>
+        <w:sz w:val="20"/>
+      </w:rPr>
+    </w:lvl>
+    <w:lvl w:ilvl="7" w:tentative="1">
+      <w:start w:val="1"/>
+      <w:numFmt w:val="bullet"/>
+      <w:lvlText w:val=""/>
+      <w:lvlJc w:val="left"/>
+      <w:pPr>
+        <w:tabs>
+          <w:tab w:val="num" w:pos="5760"/>
+        </w:tabs>
+        <w:ind w:left="5760" w:hanging="360"/>
+      </w:pPr>
+      <w:rPr>
+        <w:rFonts w:ascii="Symbol" w:hAnsi="Symbol" w:hint="default"/>
+        <w:sz w:val="20"/>
+      </w:rPr>
+    </w:lvl>
+    <w:lvl w:ilvl="8" w:tentative="1">
+      <w:start w:val="1"/>
+      <w:numFmt w:val="bullet"/>
+      <w:lvlText w:val=""/>
+      <w:lvlJc w:val="left"/>
+      <w:pPr>
+        <w:tabs>
+          <w:tab w:val="num" w:pos="6480"/>
+        </w:tabs>
+        <w:ind w:left="6480" w:hanging="360"/>
+      </w:pPr>
+      <w:rPr>
+        <w:rFonts w:ascii="Symbol" w:hAnsi="Symbol" w:hint="default"/>
+        <w:sz w:val="20"/>
+      </w:rPr>
+    </w:lvl>
+  </w:abstractNum>
+  <w:abstractNum w:abstractNumId="4" w15:restartNumberingAfterBreak="0">
+    <w:nsid w:val="2D572B67"/>
+    <w:multiLevelType w:val="multilevel"/>
+    <w:tmpl w:val="A5146A2C"/>
+    <w:lvl w:ilvl="0">
+      <w:start w:val="1"/>
+      <w:numFmt w:val="bullet"/>
+      <w:lvlText w:val=""/>
+      <w:lvlJc w:val="left"/>
+      <w:pPr>
+        <w:tabs>
+          <w:tab w:val="num" w:pos="720"/>
+        </w:tabs>
+        <w:ind w:left="720" w:hanging="360"/>
+      </w:pPr>
+      <w:rPr>
+        <w:rFonts w:ascii="Symbol" w:hAnsi="Symbol" w:hint="default"/>
+        <w:sz w:val="20"/>
+      </w:rPr>
+    </w:lvl>
+    <w:lvl w:ilvl="1" w:tentative="1">
+      <w:start w:val="1"/>
+      <w:numFmt w:val="bullet"/>
+      <w:lvlText w:val=""/>
+      <w:lvlJc w:val="left"/>
+      <w:pPr>
+        <w:tabs>
+          <w:tab w:val="num" w:pos="1440"/>
+        </w:tabs>
+        <w:ind w:left="1440" w:hanging="360"/>
+      </w:pPr>
+      <w:rPr>
+        <w:rFonts w:ascii="Symbol" w:hAnsi="Symbol" w:hint="default"/>
+        <w:sz w:val="20"/>
+      </w:rPr>
+    </w:lvl>
+    <w:lvl w:ilvl="2" w:tentative="1">
+      <w:start w:val="1"/>
+      <w:numFmt w:val="bullet"/>
+      <w:lvlText w:val=""/>
+      <w:lvlJc w:val="left"/>
+      <w:pPr>
+        <w:tabs>
+          <w:tab w:val="num" w:pos="2160"/>
+        </w:tabs>
+        <w:ind w:left="2160" w:hanging="360"/>
+      </w:pPr>
+      <w:rPr>
+        <w:rFonts w:ascii="Symbol" w:hAnsi="Symbol" w:hint="default"/>
+        <w:sz w:val="20"/>
+      </w:rPr>
+    </w:lvl>
+    <w:lvl w:ilvl="3" w:tentative="1">
+      <w:start w:val="1"/>
+      <w:numFmt w:val="bullet"/>
+      <w:lvlText w:val=""/>
+      <w:lvlJc w:val="left"/>
+      <w:pPr>
+        <w:tabs>
+          <w:tab w:val="num" w:pos="2880"/>
+        </w:tabs>
+        <w:ind w:left="2880" w:hanging="360"/>
+      </w:pPr>
+      <w:rPr>
+        <w:rFonts w:ascii="Symbol" w:hAnsi="Symbol" w:hint="default"/>
+        <w:sz w:val="20"/>
+      </w:rPr>
+    </w:lvl>
+    <w:lvl w:ilvl="4" w:tentative="1">
+      <w:start w:val="1"/>
+      <w:numFmt w:val="bullet"/>
+      <w:lvlText w:val=""/>
+      <w:lvlJc w:val="left"/>
+      <w:pPr>
+        <w:tabs>
+          <w:tab w:val="num" w:pos="3600"/>
+        </w:tabs>
+        <w:ind w:left="3600" w:hanging="360"/>
+      </w:pPr>
+      <w:rPr>
+        <w:rFonts w:ascii="Symbol" w:hAnsi="Symbol" w:hint="default"/>
+        <w:sz w:val="20"/>
+      </w:rPr>
+    </w:lvl>
+    <w:lvl w:ilvl="5" w:tentative="1">
+      <w:start w:val="1"/>
+      <w:numFmt w:val="bullet"/>
+      <w:lvlText w:val=""/>
+      <w:lvlJc w:val="left"/>
+      <w:pPr>
+        <w:tabs>
+          <w:tab w:val="num" w:pos="4320"/>
+        </w:tabs>
+        <w:ind w:left="4320" w:hanging="360"/>
+      </w:pPr>
+      <w:rPr>
+        <w:rFonts w:ascii="Symbol" w:hAnsi="Symbol" w:hint="default"/>
+        <w:sz w:val="20"/>
+      </w:rPr>
+    </w:lvl>
+    <w:lvl w:ilvl="6" w:tentative="1">
+      <w:start w:val="1"/>
+      <w:numFmt w:val="bullet"/>
+      <w:lvlText w:val=""/>
+      <w:lvlJc w:val="left"/>
+      <w:pPr>
+        <w:tabs>
+          <w:tab w:val="num" w:pos="5040"/>
+        </w:tabs>
+        <w:ind w:left="5040" w:hanging="360"/>
+      </w:pPr>
+      <w:rPr>
+        <w:rFonts w:ascii="Symbol" w:hAnsi="Symbol" w:hint="default"/>
+        <w:sz w:val="20"/>
+      </w:rPr>
+    </w:lvl>
+    <w:lvl w:ilvl="7" w:tentative="1">
+      <w:start w:val="1"/>
+      <w:numFmt w:val="bullet"/>
+      <w:lvlText w:val=""/>
+      <w:lvlJc w:val="left"/>
+      <w:pPr>
+        <w:tabs>
+          <w:tab w:val="num" w:pos="5760"/>
+        </w:tabs>
+        <w:ind w:left="5760" w:hanging="360"/>
+      </w:pPr>
+      <w:rPr>
+        <w:rFonts w:ascii="Symbol" w:hAnsi="Symbol" w:hint="default"/>
+        <w:sz w:val="20"/>
+      </w:rPr>
+    </w:lvl>
+    <w:lvl w:ilvl="8" w:tentative="1">
+      <w:start w:val="1"/>
+      <w:numFmt w:val="bullet"/>
+      <w:lvlText w:val=""/>
+      <w:lvlJc w:val="left"/>
+      <w:pPr>
+        <w:tabs>
+          <w:tab w:val="num" w:pos="6480"/>
+        </w:tabs>
+        <w:ind w:left="6480" w:hanging="360"/>
+      </w:pPr>
+      <w:rPr>
+        <w:rFonts w:ascii="Symbol" w:hAnsi="Symbol" w:hint="default"/>
+        <w:sz w:val="20"/>
+      </w:rPr>
+    </w:lvl>
+  </w:abstractNum>
+  <w:abstractNum w:abstractNumId="5" w15:restartNumberingAfterBreak="0">
+    <w:nsid w:val="3CCA4236"/>
+    <w:multiLevelType w:val="multilevel"/>
+    <w:tmpl w:val="CD7220BA"/>
+    <w:lvl w:ilvl="0">
+      <w:start w:val="1"/>
+      <w:numFmt w:val="bullet"/>
+      <w:lvlText w:val=""/>
+      <w:lvlJc w:val="left"/>
+      <w:pPr>
+        <w:tabs>
+          <w:tab w:val="num" w:pos="720"/>
+        </w:tabs>
+        <w:ind w:left="720" w:hanging="360"/>
+      </w:pPr>
+      <w:rPr>
+        <w:rFonts w:ascii="Symbol" w:hAnsi="Symbol" w:hint="default"/>
+        <w:sz w:val="20"/>
+      </w:rPr>
+    </w:lvl>
+    <w:lvl w:ilvl="1" w:tentative="1">
+      <w:start w:val="1"/>
+      <w:numFmt w:val="bullet"/>
+      <w:lvlText w:val=""/>
+      <w:lvlJc w:val="left"/>
+      <w:pPr>
+        <w:tabs>
+          <w:tab w:val="num" w:pos="1440"/>
+        </w:tabs>
+        <w:ind w:left="1440" w:hanging="360"/>
+      </w:pPr>
+      <w:rPr>
+        <w:rFonts w:ascii="Symbol" w:hAnsi="Symbol" w:hint="default"/>
+        <w:sz w:val="20"/>
+      </w:rPr>
+    </w:lvl>
+    <w:lvl w:ilvl="2" w:tentative="1">
+      <w:start w:val="1"/>
+      <w:numFmt w:val="bullet"/>
+      <w:lvlText w:val=""/>
+      <w:lvlJc w:val="left"/>
+      <w:pPr>
+        <w:tabs>
+          <w:tab w:val="num" w:pos="2160"/>
+        </w:tabs>
+        <w:ind w:left="2160" w:hanging="360"/>
+      </w:pPr>
+      <w:rPr>
+        <w:rFonts w:ascii="Symbol" w:hAnsi="Symbol" w:hint="default"/>
+        <w:sz w:val="20"/>
+      </w:rPr>
+    </w:lvl>
+    <w:lvl w:ilvl="3" w:tentative="1">
+      <w:start w:val="1"/>
+      <w:numFmt w:val="bullet"/>
+      <w:lvlText w:val=""/>
+      <w:lvlJc w:val="left"/>
+      <w:pPr>
+        <w:tabs>
+          <w:tab w:val="num" w:pos="2880"/>
+        </w:tabs>
+        <w:ind w:left="2880" w:hanging="360"/>
+      </w:pPr>
+      <w:rPr>
+        <w:rFonts w:ascii="Symbol" w:hAnsi="Symbol" w:hint="default"/>
+        <w:sz w:val="20"/>
+      </w:rPr>
+    </w:lvl>
+    <w:lvl w:ilvl="4" w:tentative="1">
+      <w:start w:val="1"/>
+      <w:numFmt w:val="bullet"/>
+      <w:lvlText w:val=""/>
+      <w:lvlJc w:val="left"/>
+      <w:pPr>
+        <w:tabs>
+          <w:tab w:val="num" w:pos="3600"/>
+        </w:tabs>
+        <w:ind w:left="3600" w:hanging="360"/>
+      </w:pPr>
+      <w:rPr>
+        <w:rFonts w:ascii="Symbol" w:hAnsi="Symbol" w:hint="default"/>
+        <w:sz w:val="20"/>
+      </w:rPr>
+    </w:lvl>
+    <w:lvl w:ilvl="5" w:tentative="1">
+      <w:start w:val="1"/>
+      <w:numFmt w:val="bullet"/>
+      <w:lvlText w:val=""/>
+      <w:lvlJc w:val="left"/>
+      <w:pPr>
+        <w:tabs>
+          <w:tab w:val="num" w:pos="4320"/>
+        </w:tabs>
+        <w:ind w:left="4320" w:hanging="360"/>
+      </w:pPr>
+      <w:rPr>
+        <w:rFonts w:ascii="Symbol" w:hAnsi="Symbol" w:hint="default"/>
+        <w:sz w:val="20"/>
+      </w:rPr>
+    </w:lvl>
+    <w:lvl w:ilvl="6" w:tentative="1">
+      <w:start w:val="1"/>
+      <w:numFmt w:val="bullet"/>
+      <w:lvlText w:val=""/>
+      <w:lvlJc w:val="left"/>
+      <w:pPr>
+        <w:tabs>
+          <w:tab w:val="num" w:pos="5040"/>
+        </w:tabs>
+        <w:ind w:left="5040" w:hanging="360"/>
+      </w:pPr>
+      <w:rPr>
+        <w:rFonts w:ascii="Symbol" w:hAnsi="Symbol" w:hint="default"/>
+        <w:sz w:val="20"/>
+      </w:rPr>
+    </w:lvl>
+    <w:lvl w:ilvl="7" w:tentative="1">
+      <w:start w:val="1"/>
+      <w:numFmt w:val="bullet"/>
+      <w:lvlText w:val=""/>
+      <w:lvlJc w:val="left"/>
+      <w:pPr>
+        <w:tabs>
+          <w:tab w:val="num" w:pos="5760"/>
+        </w:tabs>
+        <w:ind w:left="5760" w:hanging="360"/>
+      </w:pPr>
+      <w:rPr>
+        <w:rFonts w:ascii="Symbol" w:hAnsi="Symbol" w:hint="default"/>
+        <w:sz w:val="20"/>
+      </w:rPr>
+    </w:lvl>
+    <w:lvl w:ilvl="8" w:tentative="1">
+      <w:start w:val="1"/>
+      <w:numFmt w:val="bullet"/>
+      <w:lvlText w:val=""/>
+      <w:lvlJc w:val="left"/>
+      <w:pPr>
+        <w:tabs>
+          <w:tab w:val="num" w:pos="6480"/>
+        </w:tabs>
+        <w:ind w:left="6480" w:hanging="360"/>
+      </w:pPr>
+      <w:rPr>
+        <w:rFonts w:ascii="Symbol" w:hAnsi="Symbol" w:hint="default"/>
+        <w:sz w:val="20"/>
+      </w:rPr>
+    </w:lvl>
+  </w:abstractNum>
+  <w:abstractNum w:abstractNumId="6" w15:restartNumberingAfterBreak="0">
+    <w:nsid w:val="4E8622FD"/>
+    <w:multiLevelType w:val="multilevel"/>
+    <w:tmpl w:val="FA124EB0"/>
+    <w:lvl w:ilvl="0">
+      <w:start w:val="1"/>
+      <w:numFmt w:val="bullet"/>
+      <w:lvlText w:val=""/>
+      <w:lvlJc w:val="left"/>
+      <w:pPr>
+        <w:tabs>
+          <w:tab w:val="num" w:pos="720"/>
+        </w:tabs>
+        <w:ind w:left="720" w:hanging="360"/>
+      </w:pPr>
+      <w:rPr>
+        <w:rFonts w:ascii="Symbol" w:hAnsi="Symbol" w:hint="default"/>
+        <w:sz w:val="20"/>
+      </w:rPr>
+    </w:lvl>
+    <w:lvl w:ilvl="1" w:tentative="1">
+      <w:start w:val="1"/>
+      <w:numFmt w:val="bullet"/>
+      <w:lvlText w:val=""/>
+      <w:lvlJc w:val="left"/>
+      <w:pPr>
+        <w:tabs>
+          <w:tab w:val="num" w:pos="1440"/>
+        </w:tabs>
+        <w:ind w:left="1440" w:hanging="360"/>
+      </w:pPr>
+      <w:rPr>
+        <w:rFonts w:ascii="Symbol" w:hAnsi="Symbol" w:hint="default"/>
+        <w:sz w:val="20"/>
+      </w:rPr>
+    </w:lvl>
+    <w:lvl w:ilvl="2" w:tentative="1">
+      <w:start w:val="1"/>
+      <w:numFmt w:val="bullet"/>
+      <w:lvlText w:val=""/>
+      <w:lvlJc w:val="left"/>
+      <w:pPr>
+        <w:tabs>
+          <w:tab w:val="num" w:pos="2160"/>
+        </w:tabs>
+        <w:ind w:left="2160" w:hanging="360"/>
+      </w:pPr>
+      <w:rPr>
+        <w:rFonts w:ascii="Symbol" w:hAnsi="Symbol" w:hint="default"/>
+        <w:sz w:val="20"/>
+      </w:rPr>
+    </w:lvl>
+    <w:lvl w:ilvl="3" w:tentative="1">
+      <w:start w:val="1"/>
+      <w:numFmt w:val="bullet"/>
+      <w:lvlText w:val=""/>
+      <w:lvlJc w:val="left"/>
+      <w:pPr>
+        <w:tabs>
+          <w:tab w:val="num" w:pos="2880"/>
+        </w:tabs>
+        <w:ind w:left="2880" w:hanging="360"/>
+      </w:pPr>
+      <w:rPr>
+        <w:rFonts w:ascii="Symbol" w:hAnsi="Symbol" w:hint="default"/>
+        <w:sz w:val="20"/>
+      </w:rPr>
+    </w:lvl>
+    <w:lvl w:ilvl="4" w:tentative="1">
+      <w:start w:val="1"/>
+      <w:numFmt w:val="bullet"/>
+      <w:lvlText w:val=""/>
+      <w:lvlJc w:val="left"/>
+      <w:pPr>
+        <w:tabs>
+          <w:tab w:val="num" w:pos="3600"/>
+        </w:tabs>
+        <w:ind w:left="3600" w:hanging="360"/>
+      </w:pPr>
+      <w:rPr>
+        <w:rFonts w:ascii="Symbol" w:hAnsi="Symbol" w:hint="default"/>
+        <w:sz w:val="20"/>
+      </w:rPr>
+    </w:lvl>
+    <w:lvl w:ilvl="5" w:tentative="1">
+      <w:start w:val="1"/>
+      <w:numFmt w:val="bullet"/>
+      <w:lvlText w:val=""/>
+      <w:lvlJc w:val="left"/>
+      <w:pPr>
+        <w:tabs>
+          <w:tab w:val="num" w:pos="4320"/>
+        </w:tabs>
+        <w:ind w:left="4320" w:hanging="360"/>
+      </w:pPr>
+      <w:rPr>
+        <w:rFonts w:ascii="Symbol" w:hAnsi="Symbol" w:hint="default"/>
+        <w:sz w:val="20"/>
+      </w:rPr>
+    </w:lvl>
+    <w:lvl w:ilvl="6" w:tentative="1">
+      <w:start w:val="1"/>
+      <w:numFmt w:val="bullet"/>
+      <w:lvlText w:val=""/>
+      <w:lvlJc w:val="left"/>
+      <w:pPr>
+        <w:tabs>
+          <w:tab w:val="num" w:pos="5040"/>
+        </w:tabs>
+        <w:ind w:left="5040" w:hanging="360"/>
+      </w:pPr>
+      <w:rPr>
+        <w:rFonts w:ascii="Symbol" w:hAnsi="Symbol" w:hint="default"/>
+        <w:sz w:val="20"/>
+      </w:rPr>
+    </w:lvl>
+    <w:lvl w:ilvl="7" w:tentative="1">
+      <w:start w:val="1"/>
+      <w:numFmt w:val="bullet"/>
+      <w:lvlText w:val=""/>
+      <w:lvlJc w:val="left"/>
+      <w:pPr>
+        <w:tabs>
+          <w:tab w:val="num" w:pos="5760"/>
+        </w:tabs>
+        <w:ind w:left="5760" w:hanging="360"/>
+      </w:pPr>
+      <w:rPr>
+        <w:rFonts w:ascii="Symbol" w:hAnsi="Symbol" w:hint="default"/>
+        <w:sz w:val="20"/>
+      </w:rPr>
+    </w:lvl>
+    <w:lvl w:ilvl="8" w:tentative="1">
+      <w:start w:val="1"/>
+      <w:numFmt w:val="bullet"/>
+      <w:lvlText w:val=""/>
+      <w:lvlJc w:val="left"/>
+      <w:pPr>
+        <w:tabs>
+          <w:tab w:val="num" w:pos="6480"/>
+        </w:tabs>
+        <w:ind w:left="6480" w:hanging="360"/>
+      </w:pPr>
+      <w:rPr>
+        <w:rFonts w:ascii="Symbol" w:hAnsi="Symbol" w:hint="default"/>
+        <w:sz w:val="20"/>
+      </w:rPr>
+    </w:lvl>
+  </w:abstractNum>
+  <w:abstractNum w:abstractNumId="7" w15:restartNumberingAfterBreak="0">
     <w:nsid w:val="58393E3B"/>
     <w:multiLevelType w:val="hybridMultilevel"/>
     <w:tmpl w:val="EA0EA4CA"/>
@@ -595,7 +1567,22 @@
     <w:abstractNumId w:val="0"/>
   </w:num>
   <w:num w:numId="3">
+    <w:abstractNumId w:val="7"/>
+  </w:num>
+  <w:num w:numId="4">
     <w:abstractNumId w:val="2"/>
+  </w:num>
+  <w:num w:numId="5">
+    <w:abstractNumId w:val="5"/>
+  </w:num>
+  <w:num w:numId="6">
+    <w:abstractNumId w:val="3"/>
+  </w:num>
+  <w:num w:numId="7">
+    <w:abstractNumId w:val="6"/>
+  </w:num>
+  <w:num w:numId="8">
+    <w:abstractNumId w:val="4"/>
   </w:num>
 </w:numbering>
 </file>
@@ -1033,6 +2020,17 @@
       <w:contextualSpacing/>
     </w:pPr>
   </w:style>
+  <w:style w:type="character" w:styleId="Emphasis">
+    <w:name w:val="Emphasis"/>
+    <w:basedOn w:val="DefaultParagraphFont"/>
+    <w:uiPriority w:val="20"/>
+    <w:qFormat/>
+    <w:rsid w:val="00A8608F"/>
+    <w:rPr>
+      <w:i/>
+      <w:iCs/>
+    </w:rPr>
+  </w:style>
 </w:styles>
 </file>
 

</xml_diff>

<commit_message>
feat: Add progress #7 'Interview Preparation'
</commit_message>
<xml_diff>
--- a/personal_statements/NiceJob/notes.docx
+++ b/personal_statements/NiceJob/notes.docx
@@ -71,13 +71,8 @@
         </w:numPr>
       </w:pPr>
       <w:r>
-        <w:t xml:space="preserve">Is the easiest way to grow your business in </w:t>
-      </w:r>
-      <w:proofErr w:type="gramStart"/>
-      <w:r>
-        <w:t>2020</w:t>
-      </w:r>
-      <w:proofErr w:type="gramEnd"/>
+        <w:t>Is the easiest way to grow your business in 2020</w:t>
+      </w:r>
     </w:p>
     <w:p>
       <w:pPr>
@@ -176,13 +171,8 @@
         </w:numPr>
       </w:pPr>
       <w:r>
-        <w:t xml:space="preserve">I want to work at </w:t>
-      </w:r>
-      <w:proofErr w:type="spellStart"/>
-      <w:r>
-        <w:t>NiceJob</w:t>
-      </w:r>
-      <w:proofErr w:type="spellEnd"/>
+        <w:t>I want to work at NiceJob</w:t>
+      </w:r>
     </w:p>
     <w:p>
       <w:pPr>
@@ -237,131 +227,8 @@
     <w:p/>
     <w:p>
       <w:r>
-        <w:t xml:space="preserve">Why do you want to work at </w:t>
-      </w:r>
-      <w:proofErr w:type="spellStart"/>
-      <w:proofErr w:type="gramStart"/>
-      <w:r>
-        <w:t>NiceJob</w:t>
-      </w:r>
-      <w:proofErr w:type="spellEnd"/>
-      <w:proofErr w:type="gramEnd"/>
-    </w:p>
-    <w:p>
-      <w:pPr>
-        <w:numPr>
-          <w:ilvl w:val="0"/>
-          <w:numId w:val="4"/>
-        </w:numPr>
-        <w:spacing w:line="408" w:lineRule="atLeast"/>
-        <w:textAlignment w:val="baseline"/>
-        <w:rPr>
-          <w:rFonts w:ascii="Lato" w:eastAsia="Times New Roman" w:hAnsi="Lato" w:cs="Times New Roman"/>
-          <w:color w:val="1F314A"/>
-          <w:sz w:val="27"/>
-          <w:szCs w:val="27"/>
-        </w:rPr>
-      </w:pPr>
-      <w:r>
-        <w:rPr>
-          <w:rFonts w:ascii="Lato" w:eastAsia="Times New Roman" w:hAnsi="Lato" w:cs="Times New Roman"/>
-          <w:color w:val="1F314A"/>
-          <w:sz w:val="27"/>
-          <w:szCs w:val="27"/>
-        </w:rPr>
-        <w:t>Learn about your career goals and how this position fits into your plan</w:t>
-      </w:r>
-    </w:p>
-    <w:p>
-      <w:pPr>
-        <w:numPr>
-          <w:ilvl w:val="0"/>
-          <w:numId w:val="4"/>
-        </w:numPr>
-        <w:spacing w:line="408" w:lineRule="atLeast"/>
-        <w:textAlignment w:val="baseline"/>
-        <w:rPr>
-          <w:rFonts w:ascii="Lato" w:eastAsia="Times New Roman" w:hAnsi="Lato" w:cs="Times New Roman"/>
-          <w:color w:val="1F314A"/>
-          <w:sz w:val="27"/>
-          <w:szCs w:val="27"/>
-        </w:rPr>
-      </w:pPr>
-      <w:r>
-        <w:rPr>
-          <w:rFonts w:ascii="Lato" w:eastAsia="Times New Roman" w:hAnsi="Lato" w:cs="Times New Roman"/>
-          <w:color w:val="1F314A"/>
-          <w:sz w:val="27"/>
-          <w:szCs w:val="27"/>
-        </w:rPr>
-        <w:t>Make sure that you are sincerely interested in the job and will be motivated to perform if hired</w:t>
-      </w:r>
-    </w:p>
-    <w:p>
-      <w:pPr>
-        <w:numPr>
-          <w:ilvl w:val="0"/>
-          <w:numId w:val="4"/>
-        </w:numPr>
-        <w:spacing w:line="408" w:lineRule="atLeast"/>
-        <w:textAlignment w:val="baseline"/>
-        <w:rPr>
-          <w:rFonts w:ascii="Lato" w:eastAsia="Times New Roman" w:hAnsi="Lato" w:cs="Times New Roman"/>
-          <w:color w:val="1F314A"/>
-          <w:sz w:val="27"/>
-          <w:szCs w:val="27"/>
-        </w:rPr>
-      </w:pPr>
-      <w:r>
-        <w:rPr>
-          <w:rFonts w:ascii="Lato" w:eastAsia="Times New Roman" w:hAnsi="Lato" w:cs="Times New Roman"/>
-          <w:color w:val="1F314A"/>
-          <w:sz w:val="27"/>
-          <w:szCs w:val="27"/>
-        </w:rPr>
-        <w:t>Find out what you know about the company, industry, position (and if you took the time to research)</w:t>
-      </w:r>
-    </w:p>
-    <w:p>
-      <w:pPr>
-        <w:rPr>
-          <w:rFonts w:ascii="Times New Roman" w:eastAsia="Times New Roman" w:hAnsi="Times New Roman" w:cs="Times New Roman"/>
-        </w:rPr>
-      </w:pPr>
-    </w:p>
-    <w:p>
-      <w:pPr>
-        <w:numPr>
-          <w:ilvl w:val="0"/>
-          <w:numId w:val="4"/>
-        </w:numPr>
-        <w:spacing w:line="408" w:lineRule="atLeast"/>
-        <w:textAlignment w:val="baseline"/>
-        <w:rPr>
-          <w:rFonts w:ascii="Lato" w:eastAsia="Times New Roman" w:hAnsi="Lato" w:cs="Times New Roman"/>
-          <w:color w:val="1F314A"/>
-          <w:sz w:val="27"/>
-          <w:szCs w:val="27"/>
-        </w:rPr>
-      </w:pPr>
-      <w:r>
-        <w:rPr>
-          <w:rFonts w:ascii="Lato" w:eastAsia="Times New Roman" w:hAnsi="Lato" w:cs="Times New Roman"/>
-          <w:color w:val="1F314A"/>
-          <w:sz w:val="27"/>
-          <w:szCs w:val="27"/>
-        </w:rPr>
-        <w:t>Understand your priorities and preferences — which aspects of the company and/or job are appealing to you and why?</w:t>
-      </w:r>
-    </w:p>
-    <w:p>
-      <w:pPr>
-        <w:pStyle w:val="ListParagraph"/>
-        <w:numPr>
-          <w:ilvl w:val="0"/>
-          <w:numId w:val="4"/>
-        </w:numPr>
-      </w:pPr>
+        <w:t>Why do you want to work at NiceJob</w:t>
+      </w:r>
     </w:p>
     <w:p/>
     <w:p/>
@@ -457,7 +324,6 @@
         </w:numPr>
       </w:pPr>
       <w:r>
-        <w:lastRenderedPageBreak/>
         <w:t xml:space="preserve">I was </w:t>
       </w:r>
       <w:r>
@@ -571,7 +437,124 @@
           <w:numId w:val="3"/>
         </w:numPr>
       </w:pPr>
-    </w:p>
+      <w:r>
+        <w:t xml:space="preserve"> </w:t>
+      </w:r>
+    </w:p>
+    <w:p>
+      <w:pPr>
+        <w:pBdr>
+          <w:bottom w:val="single" w:sz="6" w:space="1" w:color="auto"/>
+        </w:pBdr>
+      </w:pPr>
+    </w:p>
+    <w:p/>
+    <w:p>
+      <w:r>
+        <w:t>How to research the company</w:t>
+      </w:r>
+    </w:p>
+    <w:p/>
+    <w:p>
+      <w:pPr>
+        <w:pStyle w:val="ListParagraph"/>
+        <w:numPr>
+          <w:ilvl w:val="0"/>
+          <w:numId w:val="9"/>
+        </w:numPr>
+      </w:pPr>
+      <w:r>
+        <w:t>The company website</w:t>
+      </w:r>
+    </w:p>
+    <w:p>
+      <w:pPr>
+        <w:pStyle w:val="ListParagraph"/>
+        <w:numPr>
+          <w:ilvl w:val="1"/>
+          <w:numId w:val="9"/>
+        </w:numPr>
+      </w:pPr>
+      <w:r>
+        <w:t>Mission statement</w:t>
+      </w:r>
+    </w:p>
+    <w:p>
+      <w:pPr>
+        <w:pStyle w:val="ListParagraph"/>
+        <w:numPr>
+          <w:ilvl w:val="2"/>
+          <w:numId w:val="9"/>
+        </w:numPr>
+        <w:rPr>
+          <w:rFonts w:ascii="Times New Roman" w:eastAsia="Times New Roman" w:hAnsi="Times New Roman" w:cs="Times New Roman"/>
+        </w:rPr>
+      </w:pPr>
+      <w:r>
+        <w:rPr>
+          <w:rFonts w:ascii="Arial" w:eastAsia="Times New Roman" w:hAnsi="Arial" w:cs="Arial"/>
+          <w:color w:val="212121"/>
+          <w:sz w:val="27"/>
+          <w:szCs w:val="27"/>
+          <w:shd w:val="clear" w:color="auto" w:fill="FFFFFF"/>
+        </w:rPr>
+        <w:t> </w:t>
+      </w:r>
+      <w:r>
+        <w:rPr>
+          <w:rFonts w:ascii="Arial" w:eastAsia="Times New Roman" w:hAnsi="Arial" w:cs="Arial"/>
+          <w:color w:val="212121"/>
+          <w:shd w:val="clear" w:color="auto" w:fill="FFFFFF"/>
+        </w:rPr>
+        <w:t>is to help great companies get the reputation they deserve</w:t>
+      </w:r>
+    </w:p>
+    <w:p>
+      <w:pPr>
+        <w:pStyle w:val="ListParagraph"/>
+        <w:numPr>
+          <w:ilvl w:val="1"/>
+          <w:numId w:val="9"/>
+        </w:numPr>
+      </w:pPr>
+      <w:r>
+        <w:t>Product lines</w:t>
+      </w:r>
+    </w:p>
+    <w:p>
+      <w:pPr>
+        <w:pStyle w:val="ListParagraph"/>
+        <w:numPr>
+          <w:ilvl w:val="2"/>
+          <w:numId w:val="9"/>
+        </w:numPr>
+      </w:pPr>
+    </w:p>
+    <w:p>
+      <w:pPr>
+        <w:pStyle w:val="ListParagraph"/>
+        <w:numPr>
+          <w:ilvl w:val="1"/>
+          <w:numId w:val="9"/>
+        </w:numPr>
+      </w:pPr>
+      <w:r>
+        <w:t>Latest awards and accomplishments</w:t>
+      </w:r>
+    </w:p>
+    <w:p>
+      <w:pPr>
+        <w:pStyle w:val="ListParagraph"/>
+        <w:numPr>
+          <w:ilvl w:val="1"/>
+          <w:numId w:val="9"/>
+        </w:numPr>
+      </w:pPr>
+    </w:p>
+    <w:p/>
+    <w:p/>
+    <w:p/>
+    <w:p/>
     <w:sectPr>
       <w:pgSz w:w="12240" w:h="15840"/>
       <w:pgMar w:top="1440" w:right="1440" w:bottom="1440" w:left="1440" w:header="708" w:footer="708" w:gutter="0"/>
@@ -1497,6 +1480,95 @@
       </w:pPr>
     </w:lvl>
     <w:lvl w:ilvl="2" w:tplc="0409001B" w:tentative="1">
+      <w:start w:val="1"/>
+      <w:numFmt w:val="lowerRoman"/>
+      <w:lvlText w:val="%3."/>
+      <w:lvlJc w:val="right"/>
+      <w:pPr>
+        <w:ind w:left="2160" w:hanging="180"/>
+      </w:pPr>
+    </w:lvl>
+    <w:lvl w:ilvl="3" w:tplc="0409000F" w:tentative="1">
+      <w:start w:val="1"/>
+      <w:numFmt w:val="decimal"/>
+      <w:lvlText w:val="%4."/>
+      <w:lvlJc w:val="left"/>
+      <w:pPr>
+        <w:ind w:left="2880" w:hanging="360"/>
+      </w:pPr>
+    </w:lvl>
+    <w:lvl w:ilvl="4" w:tplc="04090019" w:tentative="1">
+      <w:start w:val="1"/>
+      <w:numFmt w:val="lowerLetter"/>
+      <w:lvlText w:val="%5."/>
+      <w:lvlJc w:val="left"/>
+      <w:pPr>
+        <w:ind w:left="3600" w:hanging="360"/>
+      </w:pPr>
+    </w:lvl>
+    <w:lvl w:ilvl="5" w:tplc="0409001B" w:tentative="1">
+      <w:start w:val="1"/>
+      <w:numFmt w:val="lowerRoman"/>
+      <w:lvlText w:val="%6."/>
+      <w:lvlJc w:val="right"/>
+      <w:pPr>
+        <w:ind w:left="4320" w:hanging="180"/>
+      </w:pPr>
+    </w:lvl>
+    <w:lvl w:ilvl="6" w:tplc="0409000F" w:tentative="1">
+      <w:start w:val="1"/>
+      <w:numFmt w:val="decimal"/>
+      <w:lvlText w:val="%7."/>
+      <w:lvlJc w:val="left"/>
+      <w:pPr>
+        <w:ind w:left="5040" w:hanging="360"/>
+      </w:pPr>
+    </w:lvl>
+    <w:lvl w:ilvl="7" w:tplc="04090019" w:tentative="1">
+      <w:start w:val="1"/>
+      <w:numFmt w:val="lowerLetter"/>
+      <w:lvlText w:val="%8."/>
+      <w:lvlJc w:val="left"/>
+      <w:pPr>
+        <w:ind w:left="5760" w:hanging="360"/>
+      </w:pPr>
+    </w:lvl>
+    <w:lvl w:ilvl="8" w:tplc="0409001B" w:tentative="1">
+      <w:start w:val="1"/>
+      <w:numFmt w:val="lowerRoman"/>
+      <w:lvlText w:val="%9."/>
+      <w:lvlJc w:val="right"/>
+      <w:pPr>
+        <w:ind w:left="6480" w:hanging="180"/>
+      </w:pPr>
+    </w:lvl>
+  </w:abstractNum>
+  <w:abstractNum w:abstractNumId="8" w15:restartNumberingAfterBreak="0">
+    <w:nsid w:val="69F47C53"/>
+    <w:multiLevelType w:val="hybridMultilevel"/>
+    <w:tmpl w:val="6DA4CD4A"/>
+    <w:lvl w:ilvl="0" w:tplc="0409000F">
+      <w:start w:val="1"/>
+      <w:numFmt w:val="decimal"/>
+      <w:lvlText w:val="%1."/>
+      <w:lvlJc w:val="left"/>
+      <w:pPr>
+        <w:ind w:left="720" w:hanging="360"/>
+      </w:pPr>
+      <w:rPr>
+        <w:rFonts w:hint="default"/>
+      </w:rPr>
+    </w:lvl>
+    <w:lvl w:ilvl="1" w:tplc="04090019">
+      <w:start w:val="1"/>
+      <w:numFmt w:val="lowerLetter"/>
+      <w:lvlText w:val="%2."/>
+      <w:lvlJc w:val="left"/>
+      <w:pPr>
+        <w:ind w:left="1440" w:hanging="360"/>
+      </w:pPr>
+    </w:lvl>
+    <w:lvl w:ilvl="2" w:tplc="0409001B">
       <w:start w:val="1"/>
       <w:numFmt w:val="lowerRoman"/>
       <w:lvlText w:val="%3."/>
@@ -1583,6 +1655,9 @@
   </w:num>
   <w:num w:numId="8">
     <w:abstractNumId w:val="4"/>
+  </w:num>
+  <w:num w:numId="9">
+    <w:abstractNumId w:val="8"/>
   </w:num>
 </w:numbering>
 </file>

</xml_diff>

<commit_message>
feat: Add progress #8 'Interview Preparation'
</commit_message>
<xml_diff>
--- a/personal_statements/NiceJob/notes.docx
+++ b/personal_statements/NiceJob/notes.docx
@@ -9,8 +9,14 @@
           <w:ilvl w:val="0"/>
           <w:numId w:val="3"/>
         </w:numPr>
-      </w:pPr>
-      <w:r>
+        <w:rPr>
+          <w:rFonts w:cstheme="minorHAnsi"/>
+        </w:rPr>
+      </w:pPr>
+      <w:r>
+        <w:rPr>
+          <w:rFonts w:cstheme="minorHAnsi"/>
+        </w:rPr>
         <w:t>Nice job</w:t>
       </w:r>
     </w:p>
@@ -21,9 +27,71 @@
           <w:ilvl w:val="0"/>
           <w:numId w:val="2"/>
         </w:numPr>
-      </w:pPr>
-      <w:r>
-        <w:t>Offers a review software tool to grow sales for a business</w:t>
+        <w:rPr>
+          <w:rFonts w:cstheme="minorHAnsi"/>
+        </w:rPr>
+      </w:pPr>
+      <w:r>
+        <w:rPr>
+          <w:rFonts w:cstheme="minorHAnsi"/>
+        </w:rPr>
+        <w:t xml:space="preserve">Helps companies to get the reputation they </w:t>
+      </w:r>
+      <w:proofErr w:type="spellStart"/>
+      <w:r>
+        <w:rPr>
+          <w:rFonts w:cstheme="minorHAnsi"/>
+        </w:rPr>
+        <w:t>desrve</w:t>
+      </w:r>
+      <w:proofErr w:type="spellEnd"/>
+    </w:p>
+    <w:p>
+      <w:pPr>
+        <w:pStyle w:val="ListParagraph"/>
+        <w:numPr>
+          <w:ilvl w:val="1"/>
+          <w:numId w:val="2"/>
+        </w:numPr>
+        <w:rPr>
+          <w:rFonts w:cstheme="minorHAnsi"/>
+        </w:rPr>
+      </w:pPr>
+      <w:r>
+        <w:rPr>
+          <w:rFonts w:cstheme="minorHAnsi"/>
+        </w:rPr>
+        <w:t xml:space="preserve">Because more reviews </w:t>
+      </w:r>
+      <w:r>
+        <w:rPr>
+          <w:rFonts w:cstheme="minorHAnsi"/>
+        </w:rPr>
+        <w:sym w:font="Wingdings" w:char="F0E0"/>
+      </w:r>
+      <w:r>
+        <w:rPr>
+          <w:rFonts w:cstheme="minorHAnsi"/>
+        </w:rPr>
+        <w:t xml:space="preserve"> more referrals in sales</w:t>
+      </w:r>
+    </w:p>
+    <w:p>
+      <w:pPr>
+        <w:pStyle w:val="ListParagraph"/>
+        <w:numPr>
+          <w:ilvl w:val="1"/>
+          <w:numId w:val="2"/>
+        </w:numPr>
+        <w:rPr>
+          <w:rFonts w:cstheme="minorHAnsi"/>
+        </w:rPr>
+      </w:pPr>
+      <w:r>
+        <w:rPr>
+          <w:rFonts w:cstheme="minorHAnsi"/>
+        </w:rPr>
+        <w:t>Reviews are important about how people purchase things</w:t>
       </w:r>
     </w:p>
     <w:p>
@@ -33,9 +101,15 @@
           <w:ilvl w:val="0"/>
           <w:numId w:val="2"/>
         </w:numPr>
-      </w:pPr>
-      <w:r>
-        <w:t>Tremendous value in getting customer reviews</w:t>
+        <w:rPr>
+          <w:rFonts w:cstheme="minorHAnsi"/>
+        </w:rPr>
+      </w:pPr>
+      <w:r>
+        <w:rPr>
+          <w:rFonts w:cstheme="minorHAnsi"/>
+        </w:rPr>
+        <w:t>Offers a review software tool to grow sales for a business</w:t>
       </w:r>
     </w:p>
     <w:p>
@@ -45,9 +119,15 @@
           <w:ilvl w:val="0"/>
           <w:numId w:val="2"/>
         </w:numPr>
-      </w:pPr>
-      <w:r>
-        <w:t>Nice job allows you to quickly do that</w:t>
+        <w:rPr>
+          <w:rFonts w:cstheme="minorHAnsi"/>
+        </w:rPr>
+      </w:pPr>
+      <w:r>
+        <w:rPr>
+          <w:rFonts w:cstheme="minorHAnsi"/>
+        </w:rPr>
+        <w:t>Tremendous value in getting customer reviews</w:t>
       </w:r>
     </w:p>
     <w:p>
@@ -57,9 +137,15 @@
           <w:ilvl w:val="0"/>
           <w:numId w:val="2"/>
         </w:numPr>
-      </w:pPr>
-      <w:r>
-        <w:t>You also can connect with many CRMS</w:t>
+        <w:rPr>
+          <w:rFonts w:cstheme="minorHAnsi"/>
+        </w:rPr>
+      </w:pPr>
+      <w:r>
+        <w:rPr>
+          <w:rFonts w:cstheme="minorHAnsi"/>
+        </w:rPr>
+        <w:t>Nice job allows you to quickly do that</w:t>
       </w:r>
     </w:p>
     <w:p>
@@ -69,8 +155,32 @@
           <w:ilvl w:val="0"/>
           <w:numId w:val="2"/>
         </w:numPr>
-      </w:pPr>
-      <w:r>
+        <w:rPr>
+          <w:rFonts w:cstheme="minorHAnsi"/>
+        </w:rPr>
+      </w:pPr>
+      <w:r>
+        <w:rPr>
+          <w:rFonts w:cstheme="minorHAnsi"/>
+        </w:rPr>
+        <w:t>You also can connect with many CRMS</w:t>
+      </w:r>
+    </w:p>
+    <w:p>
+      <w:pPr>
+        <w:pStyle w:val="ListParagraph"/>
+        <w:numPr>
+          <w:ilvl w:val="0"/>
+          <w:numId w:val="2"/>
+        </w:numPr>
+        <w:rPr>
+          <w:rFonts w:cstheme="minorHAnsi"/>
+        </w:rPr>
+      </w:pPr>
+      <w:r>
+        <w:rPr>
+          <w:rFonts w:cstheme="minorHAnsi"/>
+        </w:rPr>
         <w:t>Is the easiest way to grow your business in 2020</w:t>
       </w:r>
     </w:p>
@@ -81,8 +191,14 @@
           <w:ilvl w:val="1"/>
           <w:numId w:val="2"/>
         </w:numPr>
-      </w:pPr>
-      <w:r>
+        <w:rPr>
+          <w:rFonts w:cstheme="minorHAnsi"/>
+        </w:rPr>
+      </w:pPr>
+      <w:r>
+        <w:rPr>
+          <w:rFonts w:cstheme="minorHAnsi"/>
+        </w:rPr>
         <w:t>Get 10% or higher conversion rate</w:t>
       </w:r>
     </w:p>
@@ -93,8 +209,14 @@
           <w:ilvl w:val="1"/>
           <w:numId w:val="2"/>
         </w:numPr>
-      </w:pPr>
-      <w:r>
+        <w:rPr>
+          <w:rFonts w:cstheme="minorHAnsi"/>
+        </w:rPr>
+      </w:pPr>
+      <w:r>
+        <w:rPr>
+          <w:rFonts w:cstheme="minorHAnsi"/>
+        </w:rPr>
         <w:t>Reviews get 2x or more great reviews</w:t>
       </w:r>
     </w:p>
@@ -105,8 +227,14 @@
           <w:ilvl w:val="1"/>
           <w:numId w:val="2"/>
         </w:numPr>
-      </w:pPr>
-      <w:r>
+        <w:rPr>
+          <w:rFonts w:cstheme="minorHAnsi"/>
+        </w:rPr>
+      </w:pPr>
+      <w:r>
+        <w:rPr>
+          <w:rFonts w:cstheme="minorHAnsi"/>
+        </w:rPr>
         <w:t>Gets a website that wins you 10% more sales</w:t>
       </w:r>
     </w:p>
@@ -117,8 +245,14 @@
           <w:ilvl w:val="0"/>
           <w:numId w:val="2"/>
         </w:numPr>
-      </w:pPr>
-      <w:r>
+        <w:rPr>
+          <w:rFonts w:cstheme="minorHAnsi"/>
+        </w:rPr>
+      </w:pPr>
+      <w:r>
+        <w:rPr>
+          <w:rFonts w:cstheme="minorHAnsi"/>
+        </w:rPr>
         <w:t>I want to work in tech</w:t>
       </w:r>
     </w:p>
@@ -129,8 +263,14 @@
           <w:ilvl w:val="1"/>
           <w:numId w:val="2"/>
         </w:numPr>
-      </w:pPr>
-      <w:r>
+        <w:rPr>
+          <w:rFonts w:cstheme="minorHAnsi"/>
+        </w:rPr>
+      </w:pPr>
+      <w:r>
+        <w:rPr>
+          <w:rFonts w:cstheme="minorHAnsi"/>
+        </w:rPr>
         <w:t>Because</w:t>
       </w:r>
     </w:p>
@@ -141,9 +281,21 @@
           <w:ilvl w:val="2"/>
           <w:numId w:val="2"/>
         </w:numPr>
-      </w:pPr>
-      <w:r>
+        <w:rPr>
+          <w:rFonts w:cstheme="minorHAnsi"/>
+        </w:rPr>
+      </w:pPr>
+      <w:r>
+        <w:rPr>
+          <w:rFonts w:cstheme="minorHAnsi"/>
+        </w:rPr>
         <w:t>I love the feeling of building something</w:t>
+      </w:r>
+      <w:r>
+        <w:rPr>
+          <w:rFonts w:cstheme="minorHAnsi"/>
+        </w:rPr>
+        <w:t xml:space="preserve"> and at the end of the day, knowing that people are happy about the product I’ve built</w:t>
       </w:r>
     </w:p>
     <w:p>
@@ -153,9 +305,13 @@
           <w:ilvl w:val="2"/>
           <w:numId w:val="2"/>
         </w:numPr>
-      </w:pPr>
-      <w:r>
-        <w:rPr>
+        <w:rPr>
+          <w:rFonts w:cstheme="minorHAnsi"/>
+        </w:rPr>
+      </w:pPr>
+      <w:r>
+        <w:rPr>
+          <w:rFonts w:cstheme="minorHAnsi"/>
           <w:sz w:val="28"/>
           <w:szCs w:val="28"/>
         </w:rPr>
@@ -169,10 +325,24 @@
           <w:ilvl w:val="0"/>
           <w:numId w:val="2"/>
         </w:numPr>
-      </w:pPr>
-      <w:r>
-        <w:t>I want to work at NiceJob</w:t>
-      </w:r>
+        <w:rPr>
+          <w:rFonts w:cstheme="minorHAnsi"/>
+        </w:rPr>
+      </w:pPr>
+      <w:r>
+        <w:rPr>
+          <w:rFonts w:cstheme="minorHAnsi"/>
+        </w:rPr>
+        <w:t xml:space="preserve">I want to work at </w:t>
+      </w:r>
+      <w:proofErr w:type="spellStart"/>
+      <w:r>
+        <w:rPr>
+          <w:rFonts w:cstheme="minorHAnsi"/>
+        </w:rPr>
+        <w:t>NiceJob</w:t>
+      </w:r>
+      <w:proofErr w:type="spellEnd"/>
     </w:p>
     <w:p>
       <w:pPr>
@@ -181,8 +351,14 @@
           <w:ilvl w:val="1"/>
           <w:numId w:val="2"/>
         </w:numPr>
-      </w:pPr>
-      <w:r>
+        <w:rPr>
+          <w:rFonts w:cstheme="minorHAnsi"/>
+        </w:rPr>
+      </w:pPr>
+      <w:r>
+        <w:rPr>
+          <w:rFonts w:cstheme="minorHAnsi"/>
+        </w:rPr>
         <w:t xml:space="preserve">Because </w:t>
       </w:r>
     </w:p>
@@ -194,24 +370,44 @@
           <w:numId w:val="2"/>
         </w:numPr>
         <w:rPr>
-          <w:rFonts w:ascii="Times New Roman" w:eastAsia="Times New Roman" w:hAnsi="Times New Roman" w:cs="Times New Roman"/>
-        </w:rPr>
-      </w:pPr>
-      <w:r>
-        <w:rPr>
-          <w:rFonts w:ascii="Arial" w:eastAsia="Times New Roman" w:hAnsi="Arial" w:cs="Arial"/>
-          <w:shd w:val="clear" w:color="auto" w:fill="FFFFFF"/>
-        </w:rPr>
-        <w:t>I’m excited about this job opportunity, as it would allow me to</w:t>
-      </w:r>
-    </w:p>
-    <w:p>
-      <w:pPr>
-        <w:pStyle w:val="ListParagraph"/>
-        <w:numPr>
-          <w:ilvl w:val="2"/>
+          <w:rFonts w:cstheme="minorHAnsi"/>
+        </w:rPr>
+      </w:pPr>
+      <w:r>
+        <w:rPr>
+          <w:rFonts w:cstheme="minorHAnsi"/>
+        </w:rPr>
+        <w:t>Connor Wilson</w:t>
+      </w:r>
+    </w:p>
+    <w:p>
+      <w:pPr>
+        <w:pStyle w:val="ListParagraph"/>
+        <w:numPr>
+          <w:ilvl w:val="3"/>
           <w:numId w:val="2"/>
         </w:numPr>
+        <w:rPr>
+          <w:rFonts w:cstheme="minorHAnsi"/>
+        </w:rPr>
+      </w:pPr>
+      <w:r>
+        <w:rPr>
+          <w:rFonts w:cstheme="minorHAnsi"/>
+        </w:rPr>
+        <w:t>Customers get the reputation they deserve</w:t>
+      </w:r>
+    </w:p>
+    <w:p>
+      <w:pPr>
+        <w:pStyle w:val="ListParagraph"/>
+        <w:numPr>
+          <w:ilvl w:val="3"/>
+          <w:numId w:val="2"/>
+        </w:numPr>
+        <w:rPr>
+          <w:rFonts w:cstheme="minorHAnsi"/>
+        </w:rPr>
       </w:pPr>
     </w:p>
     <w:p>
@@ -219,21 +415,89 @@
         <w:tabs>
           <w:tab w:val="left" w:pos="5580"/>
         </w:tabs>
-      </w:pPr>
-      <w:r>
+        <w:rPr>
+          <w:rFonts w:cstheme="minorHAnsi"/>
+        </w:rPr>
+      </w:pPr>
+    </w:p>
+    <w:p>
+      <w:pPr>
+        <w:tabs>
+          <w:tab w:val="left" w:pos="5580"/>
+        </w:tabs>
+        <w:rPr>
+          <w:rFonts w:cstheme="minorHAnsi"/>
+        </w:rPr>
+      </w:pPr>
+      <w:r>
+        <w:rPr>
+          <w:rFonts w:cstheme="minorHAnsi"/>
+        </w:rPr>
         <w:tab/>
       </w:r>
-    </w:p>
-    <w:p/>
-    <w:p>
-      <w:r>
-        <w:t>Why do you want to work at NiceJob</w:t>
-      </w:r>
-    </w:p>
-    <w:p/>
-    <w:p/>
-    <w:p/>
-    <w:p/>
+      <w:r>
+        <w:rPr>
+          <w:rFonts w:cstheme="minorHAnsi"/>
+        </w:rPr>
+        <w:tab/>
+      </w:r>
+    </w:p>
+    <w:p>
+      <w:pPr>
+        <w:rPr>
+          <w:rFonts w:cstheme="minorHAnsi"/>
+        </w:rPr>
+      </w:pPr>
+    </w:p>
+    <w:p>
+      <w:pPr>
+        <w:rPr>
+          <w:rFonts w:cstheme="minorHAnsi"/>
+        </w:rPr>
+      </w:pPr>
+      <w:r>
+        <w:rPr>
+          <w:rFonts w:cstheme="minorHAnsi"/>
+        </w:rPr>
+        <w:t xml:space="preserve">Why do you want to work at </w:t>
+      </w:r>
+      <w:proofErr w:type="spellStart"/>
+      <w:r>
+        <w:rPr>
+          <w:rFonts w:cstheme="minorHAnsi"/>
+        </w:rPr>
+        <w:t>NiceJob</w:t>
+      </w:r>
+      <w:proofErr w:type="spellEnd"/>
+    </w:p>
+    <w:p>
+      <w:pPr>
+        <w:rPr>
+          <w:rFonts w:cstheme="minorHAnsi"/>
+        </w:rPr>
+      </w:pPr>
+    </w:p>
+    <w:p>
+      <w:pPr>
+        <w:rPr>
+          <w:rFonts w:cstheme="minorHAnsi"/>
+        </w:rPr>
+      </w:pPr>
+    </w:p>
+    <w:p>
+      <w:pPr>
+        <w:rPr>
+          <w:rFonts w:cstheme="minorHAnsi"/>
+        </w:rPr>
+      </w:pPr>
+    </w:p>
+    <w:p>
+      <w:pPr>
+        <w:rPr>
+          <w:rFonts w:cstheme="minorHAnsi"/>
+        </w:rPr>
+      </w:pPr>
+    </w:p>
     <w:p>
       <w:pPr>
         <w:pStyle w:val="ListParagraph"/>
@@ -241,8 +505,14 @@
           <w:ilvl w:val="0"/>
           <w:numId w:val="3"/>
         </w:numPr>
-      </w:pPr>
-      <w:r>
+        <w:rPr>
+          <w:rFonts w:cstheme="minorHAnsi"/>
+        </w:rPr>
+      </w:pPr>
+      <w:r>
+        <w:rPr>
+          <w:rFonts w:cstheme="minorHAnsi"/>
+        </w:rPr>
         <w:t xml:space="preserve">I want to be with my wife in South Korea. </w:t>
       </w:r>
     </w:p>
@@ -253,6 +523,9 @@
           <w:ilvl w:val="1"/>
           <w:numId w:val="3"/>
         </w:numPr>
+        <w:rPr>
+          <w:rFonts w:cstheme="minorHAnsi"/>
+        </w:rPr>
       </w:pPr>
     </w:p>
     <w:p>
@@ -262,8 +535,14 @@
           <w:ilvl w:val="0"/>
           <w:numId w:val="3"/>
         </w:numPr>
-      </w:pPr>
-      <w:r>
+        <w:rPr>
+          <w:rFonts w:cstheme="minorHAnsi"/>
+        </w:rPr>
+      </w:pPr>
+      <w:r>
+        <w:rPr>
+          <w:rFonts w:cstheme="minorHAnsi"/>
+        </w:rPr>
         <w:t xml:space="preserve"> </w:t>
       </w:r>
     </w:p>
@@ -274,8 +553,14 @@
           <w:ilvl w:val="0"/>
           <w:numId w:val="3"/>
         </w:numPr>
-      </w:pPr>
-      <w:r>
+        <w:rPr>
+          <w:rFonts w:cstheme="minorHAnsi"/>
+        </w:rPr>
+      </w:pPr>
+      <w:r>
+        <w:rPr>
+          <w:rFonts w:cstheme="minorHAnsi"/>
+        </w:rPr>
         <w:t xml:space="preserve"> </w:t>
       </w:r>
     </w:p>
@@ -286,8 +571,14 @@
           <w:ilvl w:val="0"/>
           <w:numId w:val="3"/>
         </w:numPr>
-      </w:pPr>
-      <w:r>
+        <w:rPr>
+          <w:rFonts w:cstheme="minorHAnsi"/>
+        </w:rPr>
+      </w:pPr>
+      <w:r>
+        <w:rPr>
+          <w:rFonts w:cstheme="minorHAnsi"/>
+        </w:rPr>
         <w:t xml:space="preserve"> </w:t>
       </w:r>
     </w:p>
@@ -298,8 +589,14 @@
           <w:ilvl w:val="0"/>
           <w:numId w:val="3"/>
         </w:numPr>
-      </w:pPr>
-      <w:r>
+        <w:rPr>
+          <w:rFonts w:cstheme="minorHAnsi"/>
+        </w:rPr>
+      </w:pPr>
+      <w:r>
+        <w:rPr>
+          <w:rFonts w:cstheme="minorHAnsi"/>
+        </w:rPr>
         <w:t xml:space="preserve"> </w:t>
       </w:r>
     </w:p>
@@ -310,8 +607,14 @@
           <w:ilvl w:val="0"/>
           <w:numId w:val="3"/>
         </w:numPr>
-      </w:pPr>
-      <w:r>
+        <w:rPr>
+          <w:rFonts w:cstheme="minorHAnsi"/>
+        </w:rPr>
+      </w:pPr>
+      <w:r>
+        <w:rPr>
+          <w:rFonts w:cstheme="minorHAnsi"/>
+        </w:rPr>
         <w:t>My single source of happiness is spending time with my loved ones</w:t>
       </w:r>
     </w:p>
@@ -322,44 +625,93 @@
           <w:ilvl w:val="0"/>
           <w:numId w:val="3"/>
         </w:numPr>
-      </w:pPr>
-      <w:r>
+        <w:rPr>
+          <w:rFonts w:cstheme="minorHAnsi"/>
+        </w:rPr>
+      </w:pPr>
+      <w:r>
+        <w:rPr>
+          <w:rFonts w:cstheme="minorHAnsi"/>
+        </w:rPr>
         <w:t xml:space="preserve">I was </w:t>
       </w:r>
       <w:r>
+        <w:rPr>
+          <w:rFonts w:cstheme="minorHAnsi"/>
+        </w:rPr>
         <w:t>trying to pursue</w:t>
       </w:r>
       <w:r>
+        <w:rPr>
+          <w:rFonts w:cstheme="minorHAnsi"/>
+        </w:rPr>
         <w:t xml:space="preserve"> undergraduate</w:t>
       </w:r>
       <w:r>
+        <w:rPr>
+          <w:rFonts w:cstheme="minorHAnsi"/>
+        </w:rPr>
         <w:t xml:space="preserve"> degree in Computer Science at University of Toronto</w:t>
       </w:r>
       <w:r>
+        <w:rPr>
+          <w:rFonts w:cstheme="minorHAnsi"/>
+        </w:rPr>
         <w:t xml:space="preserve"> </w:t>
       </w:r>
       <w:r>
+        <w:rPr>
+          <w:rFonts w:cstheme="minorHAnsi"/>
+        </w:rPr>
         <w:t>and subsequently pursue</w:t>
       </w:r>
       <w:r>
+        <w:rPr>
+          <w:rFonts w:cstheme="minorHAnsi"/>
+        </w:rPr>
         <w:t xml:space="preserve"> graduate studies </w:t>
       </w:r>
       <w:r>
+        <w:rPr>
+          <w:rFonts w:cstheme="minorHAnsi"/>
+        </w:rPr>
         <w:t>in Korea</w:t>
       </w:r>
       <w:r>
+        <w:rPr>
+          <w:rFonts w:cstheme="minorHAnsi"/>
+        </w:rPr>
         <w:t>. The courses I want to take (CSC 148 and CSC 165) got cancelled due to covid-19. I then tried to get to third year courses to get to graduate school. My parents became old and</w:t>
       </w:r>
       <w:r>
-        <w:t xml:space="preserve"> was fighting financially against covid-19.</w:t>
-      </w:r>
-      <w:r>
+        <w:rPr>
+          <w:rFonts w:cstheme="minorHAnsi"/>
+        </w:rPr>
+        <w:t xml:space="preserve"> was fighting financially </w:t>
+      </w:r>
+      <w:r>
+        <w:rPr>
+          <w:rFonts w:cstheme="minorHAnsi"/>
+        </w:rPr>
+        <w:lastRenderedPageBreak/>
+        <w:t>against covid-19.</w:t>
+      </w:r>
+      <w:r>
+        <w:rPr>
+          <w:rFonts w:cstheme="minorHAnsi"/>
+        </w:rPr>
         <w:t xml:space="preserve"> I</w:t>
       </w:r>
       <w:r>
+        <w:rPr>
+          <w:rFonts w:cstheme="minorHAnsi"/>
+        </w:rPr>
         <w:t xml:space="preserve"> realized I</w:t>
       </w:r>
       <w:r>
+        <w:rPr>
+          <w:rFonts w:cstheme="minorHAnsi"/>
+        </w:rPr>
         <w:t xml:space="preserve"> had to get a job to elevate financial pressures from my family.</w:t>
       </w:r>
     </w:p>
@@ -370,11 +722,20 @@
           <w:ilvl w:val="0"/>
           <w:numId w:val="3"/>
         </w:numPr>
-      </w:pPr>
-      <w:r>
+        <w:rPr>
+          <w:rFonts w:cstheme="minorHAnsi"/>
+        </w:rPr>
+      </w:pPr>
+      <w:r>
+        <w:rPr>
+          <w:rFonts w:cstheme="minorHAnsi"/>
+        </w:rPr>
         <w:t xml:space="preserve"> </w:t>
       </w:r>
       <w:r>
+        <w:rPr>
+          <w:rFonts w:cstheme="minorHAnsi"/>
+        </w:rPr>
         <w:t>N/A</w:t>
       </w:r>
     </w:p>
@@ -385,23 +746,44 @@
           <w:ilvl w:val="0"/>
           <w:numId w:val="3"/>
         </w:numPr>
-      </w:pPr>
-      <w:r>
+        <w:rPr>
+          <w:rFonts w:cstheme="minorHAnsi"/>
+        </w:rPr>
+      </w:pPr>
+      <w:r>
+        <w:rPr>
+          <w:rFonts w:cstheme="minorHAnsi"/>
+        </w:rPr>
         <w:t xml:space="preserve">Resilient, </w:t>
       </w:r>
       <w:r>
+        <w:rPr>
+          <w:rFonts w:cstheme="minorHAnsi"/>
+        </w:rPr>
         <w:t>Committed</w:t>
       </w:r>
       <w:r>
+        <w:rPr>
+          <w:rFonts w:cstheme="minorHAnsi"/>
+        </w:rPr>
         <w:t>,</w:t>
       </w:r>
       <w:r>
+        <w:rPr>
+          <w:rFonts w:cstheme="minorHAnsi"/>
+        </w:rPr>
         <w:t xml:space="preserve"> Versatile,</w:t>
       </w:r>
       <w:r>
+        <w:rPr>
+          <w:rFonts w:cstheme="minorHAnsi"/>
+        </w:rPr>
         <w:t xml:space="preserve"> Learning,</w:t>
       </w:r>
       <w:r>
+        <w:rPr>
+          <w:rFonts w:cstheme="minorHAnsi"/>
+        </w:rPr>
         <w:t xml:space="preserve"> </w:t>
       </w:r>
     </w:p>
@@ -412,8 +794,14 @@
           <w:ilvl w:val="0"/>
           <w:numId w:val="3"/>
         </w:numPr>
-      </w:pPr>
-      <w:r>
+        <w:rPr>
+          <w:rFonts w:cstheme="minorHAnsi"/>
+        </w:rPr>
+      </w:pPr>
+      <w:r>
+        <w:rPr>
+          <w:rFonts w:cstheme="minorHAnsi"/>
+        </w:rPr>
         <w:t>Full Stack Developer</w:t>
       </w:r>
     </w:p>
@@ -424,8 +812,14 @@
           <w:ilvl w:val="0"/>
           <w:numId w:val="3"/>
         </w:numPr>
-      </w:pPr>
-      <w:r>
+        <w:rPr>
+          <w:rFonts w:cstheme="minorHAnsi"/>
+        </w:rPr>
+      </w:pPr>
+      <w:r>
+        <w:rPr>
+          <w:rFonts w:cstheme="minorHAnsi"/>
+        </w:rPr>
         <w:t>None</w:t>
       </w:r>
     </w:p>
@@ -436,8 +830,14 @@
           <w:ilvl w:val="0"/>
           <w:numId w:val="3"/>
         </w:numPr>
-      </w:pPr>
-      <w:r>
+        <w:rPr>
+          <w:rFonts w:cstheme="minorHAnsi"/>
+        </w:rPr>
+      </w:pPr>
+      <w:r>
+        <w:rPr>
+          <w:rFonts w:cstheme="minorHAnsi"/>
+        </w:rPr>
         <w:t xml:space="preserve"> </w:t>
       </w:r>
     </w:p>
@@ -446,15 +846,38 @@
         <w:pBdr>
           <w:bottom w:val="single" w:sz="6" w:space="1" w:color="auto"/>
         </w:pBdr>
-      </w:pPr>
-    </w:p>
-    <w:p/>
-    <w:p>
-      <w:r>
+        <w:rPr>
+          <w:rFonts w:cstheme="minorHAnsi"/>
+        </w:rPr>
+      </w:pPr>
+    </w:p>
+    <w:p>
+      <w:pPr>
+        <w:rPr>
+          <w:rFonts w:cstheme="minorHAnsi"/>
+        </w:rPr>
+      </w:pPr>
+    </w:p>
+    <w:p>
+      <w:pPr>
+        <w:rPr>
+          <w:rFonts w:cstheme="minorHAnsi"/>
+        </w:rPr>
+      </w:pPr>
+      <w:r>
+        <w:rPr>
+          <w:rFonts w:cstheme="minorHAnsi"/>
+        </w:rPr>
         <w:t>How to research the company</w:t>
       </w:r>
     </w:p>
-    <w:p/>
+    <w:p>
+      <w:pPr>
+        <w:rPr>
+          <w:rFonts w:cstheme="minorHAnsi"/>
+        </w:rPr>
+      </w:pPr>
+    </w:p>
     <w:p>
       <w:pPr>
         <w:pStyle w:val="ListParagraph"/>
@@ -462,8 +885,14 @@
           <w:ilvl w:val="0"/>
           <w:numId w:val="9"/>
         </w:numPr>
-      </w:pPr>
-      <w:r>
+        <w:rPr>
+          <w:rFonts w:cstheme="minorHAnsi"/>
+        </w:rPr>
+      </w:pPr>
+      <w:r>
+        <w:rPr>
+          <w:rFonts w:cstheme="minorHAnsi"/>
+        </w:rPr>
         <w:t>The company website</w:t>
       </w:r>
     </w:p>
@@ -474,8 +903,14 @@
           <w:ilvl w:val="1"/>
           <w:numId w:val="9"/>
         </w:numPr>
-      </w:pPr>
-      <w:r>
+        <w:rPr>
+          <w:rFonts w:cstheme="minorHAnsi"/>
+        </w:rPr>
+      </w:pPr>
+      <w:r>
+        <w:rPr>
+          <w:rFonts w:cstheme="minorHAnsi"/>
+        </w:rPr>
         <w:t>Mission statement</w:t>
       </w:r>
     </w:p>
@@ -487,12 +922,12 @@
           <w:numId w:val="9"/>
         </w:numPr>
         <w:rPr>
-          <w:rFonts w:ascii="Times New Roman" w:eastAsia="Times New Roman" w:hAnsi="Times New Roman" w:cs="Times New Roman"/>
-        </w:rPr>
-      </w:pPr>
-      <w:r>
-        <w:rPr>
-          <w:rFonts w:ascii="Arial" w:eastAsia="Times New Roman" w:hAnsi="Arial" w:cs="Arial"/>
+          <w:rFonts w:eastAsia="Times New Roman" w:cstheme="minorHAnsi"/>
+        </w:rPr>
+      </w:pPr>
+      <w:r>
+        <w:rPr>
+          <w:rFonts w:eastAsia="Times New Roman" w:cstheme="minorHAnsi"/>
           <w:color w:val="212121"/>
           <w:sz w:val="27"/>
           <w:szCs w:val="27"/>
@@ -502,7 +937,7 @@
       </w:r>
       <w:r>
         <w:rPr>
-          <w:rFonts w:ascii="Arial" w:eastAsia="Times New Roman" w:hAnsi="Arial" w:cs="Arial"/>
+          <w:rFonts w:eastAsia="Times New Roman" w:cstheme="minorHAnsi"/>
           <w:color w:val="212121"/>
           <w:shd w:val="clear" w:color="auto" w:fill="FFFFFF"/>
         </w:rPr>
@@ -516,8 +951,14 @@
           <w:ilvl w:val="1"/>
           <w:numId w:val="9"/>
         </w:numPr>
-      </w:pPr>
-      <w:r>
+        <w:rPr>
+          <w:rFonts w:cstheme="minorHAnsi"/>
+        </w:rPr>
+      </w:pPr>
+      <w:r>
+        <w:rPr>
+          <w:rFonts w:cstheme="minorHAnsi"/>
+        </w:rPr>
         <w:t>Product lines</w:t>
       </w:r>
     </w:p>
@@ -528,6 +969,170 @@
           <w:ilvl w:val="2"/>
           <w:numId w:val="9"/>
         </w:numPr>
+        <w:rPr>
+          <w:rFonts w:cstheme="minorHAnsi"/>
+        </w:rPr>
+      </w:pPr>
+      <w:r>
+        <w:rPr>
+          <w:rFonts w:cstheme="minorHAnsi"/>
+        </w:rPr>
+        <w:t>Reviews</w:t>
+      </w:r>
+    </w:p>
+    <w:p>
+      <w:pPr>
+        <w:pStyle w:val="ListParagraph"/>
+        <w:numPr>
+          <w:ilvl w:val="3"/>
+          <w:numId w:val="9"/>
+        </w:numPr>
+        <w:rPr>
+          <w:rFonts w:cstheme="minorHAnsi"/>
+        </w:rPr>
+      </w:pPr>
+      <w:r>
+        <w:rPr>
+          <w:rFonts w:cstheme="minorHAnsi"/>
+        </w:rPr>
+        <w:t>Gives you 2X or more great reviews</w:t>
+      </w:r>
+    </w:p>
+    <w:p>
+      <w:pPr>
+        <w:pStyle w:val="ListParagraph"/>
+        <w:numPr>
+          <w:ilvl w:val="3"/>
+          <w:numId w:val="9"/>
+        </w:numPr>
+        <w:rPr>
+          <w:rFonts w:cstheme="minorHAnsi"/>
+        </w:rPr>
+      </w:pPr>
+      <w:r>
+        <w:rPr>
+          <w:rFonts w:cstheme="minorHAnsi"/>
+        </w:rPr>
+        <w:t>Gives a quick and efficient way to do it</w:t>
+      </w:r>
+    </w:p>
+    <w:p>
+      <w:pPr>
+        <w:pStyle w:val="ListParagraph"/>
+        <w:numPr>
+          <w:ilvl w:val="2"/>
+          <w:numId w:val="9"/>
+        </w:numPr>
+        <w:rPr>
+          <w:rFonts w:cstheme="minorHAnsi"/>
+        </w:rPr>
+      </w:pPr>
+      <w:r>
+        <w:rPr>
+          <w:rFonts w:cstheme="minorHAnsi"/>
+        </w:rPr>
+        <w:t>Convert</w:t>
+      </w:r>
+    </w:p>
+    <w:p>
+      <w:pPr>
+        <w:pStyle w:val="ListParagraph"/>
+        <w:numPr>
+          <w:ilvl w:val="3"/>
+          <w:numId w:val="9"/>
+        </w:numPr>
+        <w:rPr>
+          <w:rFonts w:cstheme="minorHAnsi"/>
+        </w:rPr>
+      </w:pPr>
+      <w:r>
+        <w:rPr>
+          <w:rFonts w:cstheme="minorHAnsi"/>
+        </w:rPr>
+        <w:t>Get a website that gives you 10% more sales</w:t>
+      </w:r>
+    </w:p>
+    <w:p>
+      <w:pPr>
+        <w:pStyle w:val="ListParagraph"/>
+        <w:numPr>
+          <w:ilvl w:val="2"/>
+          <w:numId w:val="9"/>
+        </w:numPr>
+        <w:rPr>
+          <w:rFonts w:cstheme="minorHAnsi"/>
+        </w:rPr>
+      </w:pPr>
+      <w:r>
+        <w:rPr>
+          <w:rFonts w:cstheme="minorHAnsi"/>
+        </w:rPr>
+        <w:t>Engage</w:t>
+      </w:r>
+    </w:p>
+    <w:p>
+      <w:pPr>
+        <w:pStyle w:val="ListParagraph"/>
+        <w:numPr>
+          <w:ilvl w:val="3"/>
+          <w:numId w:val="9"/>
+        </w:numPr>
+        <w:rPr>
+          <w:rFonts w:cstheme="minorHAnsi"/>
+        </w:rPr>
+      </w:pPr>
+      <w:r>
+        <w:rPr>
+          <w:rFonts w:cstheme="minorHAnsi"/>
+        </w:rPr>
+        <w:t>Get immediate credibility and a 10% higher conversion rate</w:t>
+      </w:r>
+      <w:r>
+        <w:rPr>
+          <w:rFonts w:cstheme="minorHAnsi"/>
+        </w:rPr>
+        <w:t>’</w:t>
+      </w:r>
+    </w:p>
+    <w:p>
+      <w:pPr>
+        <w:pStyle w:val="ListParagraph"/>
+        <w:numPr>
+          <w:ilvl w:val="3"/>
+          <w:numId w:val="9"/>
+        </w:numPr>
+        <w:shd w:val="clear" w:color="auto" w:fill="FFFFFF"/>
+        <w:spacing w:after="300" w:line="420" w:lineRule="atLeast"/>
+        <w:outlineLvl w:val="3"/>
+        <w:rPr>
+          <w:rFonts w:eastAsia="Times New Roman" w:cstheme="minorHAnsi"/>
+          <w:color w:val="212121"/>
+        </w:rPr>
+      </w:pPr>
+      <w:r>
+        <w:rPr>
+          <w:rFonts w:eastAsia="Times New Roman" w:cstheme="minorHAnsi"/>
+          <w:color w:val="212121"/>
+        </w:rPr>
+        <w:t> </w:t>
+      </w:r>
+      <w:r>
+        <w:rPr>
+          <w:rFonts w:eastAsia="Times New Roman" w:cstheme="minorHAnsi"/>
+        </w:rPr>
+        <w:t>Setup in just 5 minutes.</w:t>
+      </w:r>
+    </w:p>
+    <w:p>
+      <w:pPr>
+        <w:pStyle w:val="ListParagraph"/>
+        <w:numPr>
+          <w:ilvl w:val="3"/>
+          <w:numId w:val="9"/>
+        </w:numPr>
+        <w:rPr>
+          <w:rFonts w:cstheme="minorHAnsi"/>
+        </w:rPr>
       </w:pPr>
     </w:p>
     <w:p>
@@ -537,8 +1142,14 @@
           <w:ilvl w:val="1"/>
           <w:numId w:val="9"/>
         </w:numPr>
-      </w:pPr>
-      <w:r>
+        <w:rPr>
+          <w:rFonts w:cstheme="minorHAnsi"/>
+        </w:rPr>
+      </w:pPr>
+      <w:r>
+        <w:rPr>
+          <w:rFonts w:cstheme="minorHAnsi"/>
+        </w:rPr>
         <w:t>Latest awards and accomplishments</w:t>
       </w:r>
     </w:p>
@@ -549,12 +1160,39 @@
           <w:ilvl w:val="1"/>
           <w:numId w:val="9"/>
         </w:numPr>
-      </w:pPr>
-    </w:p>
-    <w:p/>
-    <w:p/>
-    <w:p/>
-    <w:p/>
+        <w:rPr>
+          <w:rFonts w:cstheme="minorHAnsi"/>
+        </w:rPr>
+      </w:pPr>
+    </w:p>
+    <w:p>
+      <w:pPr>
+        <w:rPr>
+          <w:rFonts w:cstheme="minorHAnsi"/>
+        </w:rPr>
+      </w:pPr>
+    </w:p>
+    <w:p>
+      <w:pPr>
+        <w:rPr>
+          <w:rFonts w:cstheme="minorHAnsi"/>
+        </w:rPr>
+      </w:pPr>
+    </w:p>
+    <w:p>
+      <w:pPr>
+        <w:rPr>
+          <w:rFonts w:cstheme="minorHAnsi"/>
+        </w:rPr>
+      </w:pPr>
+    </w:p>
+    <w:p>
+      <w:pPr>
+        <w:rPr>
+          <w:rFonts w:cstheme="minorHAnsi"/>
+        </w:rPr>
+      </w:pPr>
+    </w:p>
     <w:sectPr>
       <w:pgSz w:w="12240" w:h="15840"/>
       <w:pgMar w:top="1440" w:right="1440" w:bottom="1440" w:left="1440" w:header="708" w:footer="708" w:gutter="0"/>
@@ -607,7 +1245,7 @@
         <w:rFonts w:ascii="Wingdings" w:hAnsi="Wingdings" w:hint="default"/>
       </w:rPr>
     </w:lvl>
-    <w:lvl w:ilvl="3" w:tplc="04090001" w:tentative="1">
+    <w:lvl w:ilvl="3" w:tplc="04090001">
       <w:start w:val="1"/>
       <w:numFmt w:val="bullet"/>
       <w:lvlText w:val=""/>
@@ -1577,7 +2215,7 @@
         <w:ind w:left="2160" w:hanging="180"/>
       </w:pPr>
     </w:lvl>
-    <w:lvl w:ilvl="3" w:tplc="0409000F" w:tentative="1">
+    <w:lvl w:ilvl="3" w:tplc="0409000F">
       <w:start w:val="1"/>
       <w:numFmt w:val="decimal"/>
       <w:lvlText w:val="%4."/>
@@ -2057,6 +2695,23 @@
     <w:name w:val="Normal"/>
     <w:qFormat/>
   </w:style>
+  <w:style w:type="paragraph" w:styleId="Heading4">
+    <w:name w:val="heading 4"/>
+    <w:basedOn w:val="Normal"/>
+    <w:link w:val="Heading4Char"/>
+    <w:uiPriority w:val="9"/>
+    <w:qFormat/>
+    <w:rsid w:val="00622A69"/>
+    <w:pPr>
+      <w:spacing w:before="100" w:beforeAutospacing="1" w:after="100" w:afterAutospacing="1"/>
+      <w:outlineLvl w:val="3"/>
+    </w:pPr>
+    <w:rPr>
+      <w:rFonts w:ascii="Times New Roman" w:eastAsia="Times New Roman" w:hAnsi="Times New Roman" w:cs="Times New Roman"/>
+      <w:b/>
+      <w:bCs/>
+    </w:rPr>
+  </w:style>
   <w:style w:type="character" w:default="1" w:styleId="DefaultParagraphFont">
     <w:name w:val="Default Paragraph Font"/>
     <w:uiPriority w:val="1"/>
@@ -2104,6 +2759,18 @@
     <w:rPr>
       <w:i/>
       <w:iCs/>
+    </w:rPr>
+  </w:style>
+  <w:style w:type="character" w:customStyle="1" w:styleId="Heading4Char">
+    <w:name w:val="Heading 4 Char"/>
+    <w:basedOn w:val="DefaultParagraphFont"/>
+    <w:link w:val="Heading4"/>
+    <w:uiPriority w:val="9"/>
+    <w:rsid w:val="00622A69"/>
+    <w:rPr>
+      <w:rFonts w:ascii="Times New Roman" w:eastAsia="Times New Roman" w:hAnsi="Times New Roman" w:cs="Times New Roman"/>
+      <w:b/>
+      <w:bCs/>
     </w:rPr>
   </w:style>
 </w:styles>

</xml_diff>

<commit_message>
feat: Add progress #9 'Interview Preparation'
</commit_message>
<xml_diff>
--- a/personal_statements/NiceJob/notes.docx
+++ b/personal_statements/NiceJob/notes.docx
@@ -181,8 +181,16 @@
         <w:rPr>
           <w:rFonts w:cstheme="minorHAnsi"/>
         </w:rPr>
-        <w:t>Is the easiest way to grow your business in 2020</w:t>
-      </w:r>
+        <w:t xml:space="preserve">Is the easiest way to grow your business in </w:t>
+      </w:r>
+      <w:proofErr w:type="gramStart"/>
+      <w:r>
+        <w:rPr>
+          <w:rFonts w:cstheme="minorHAnsi"/>
+        </w:rPr>
+        <w:t>2020</w:t>
+      </w:r>
+      <w:proofErr w:type="gramEnd"/>
     </w:p>
     <w:p>
       <w:pPr>
@@ -295,7 +303,19 @@
         <w:rPr>
           <w:rFonts w:cstheme="minorHAnsi"/>
         </w:rPr>
-        <w:t xml:space="preserve"> and at the end of the day, knowing that people are happy about the product I’ve built</w:t>
+        <w:t xml:space="preserve"> </w:t>
+      </w:r>
+      <w:r>
+        <w:rPr>
+          <w:rFonts w:cstheme="minorHAnsi"/>
+        </w:rPr>
+        <w:t>such</w:t>
+      </w:r>
+      <w:r>
+        <w:rPr>
+          <w:rFonts w:cstheme="minorHAnsi"/>
+        </w:rPr>
+        <w:t xml:space="preserve"> at the end of the day, knowing that people are happy about the product I’ve built</w:t>
       </w:r>
     </w:p>
     <w:p>
@@ -377,6 +397,24 @@
         <w:rPr>
           <w:rFonts w:cstheme="minorHAnsi"/>
         </w:rPr>
+        <w:t>Admiration of products/services</w:t>
+      </w:r>
+    </w:p>
+    <w:p>
+      <w:pPr>
+        <w:pStyle w:val="ListParagraph"/>
+        <w:numPr>
+          <w:ilvl w:val="2"/>
+          <w:numId w:val="2"/>
+        </w:numPr>
+        <w:rPr>
+          <w:rFonts w:cstheme="minorHAnsi"/>
+        </w:rPr>
+      </w:pPr>
+      <w:r>
+        <w:rPr>
+          <w:rFonts w:cstheme="minorHAnsi"/>
+        </w:rPr>
         <w:t>Connor Wilson</w:t>
       </w:r>
     </w:p>
@@ -407,8 +445,44 @@
         </w:numPr>
         <w:rPr>
           <w:rFonts w:cstheme="minorHAnsi"/>
-        </w:rPr>
-      </w:pPr>
+          <w:b/>
+          <w:bCs/>
+        </w:rPr>
+      </w:pPr>
+      <w:r>
+        <w:rPr>
+          <w:rFonts w:cstheme="minorHAnsi"/>
+          <w:b/>
+          <w:bCs/>
+        </w:rPr>
+        <w:t>What inspires me is that e</w:t>
+      </w:r>
+      <w:r>
+        <w:rPr>
+          <w:rFonts w:cstheme="minorHAnsi"/>
+          <w:b/>
+          <w:bCs/>
+        </w:rPr>
+        <w:t xml:space="preserve">very day of work we do actually </w:t>
+      </w:r>
+      <w:proofErr w:type="gramStart"/>
+      <w:r>
+        <w:rPr>
+          <w:rFonts w:cstheme="minorHAnsi"/>
+          <w:b/>
+          <w:bCs/>
+        </w:rPr>
+        <w:t>helps</w:t>
+      </w:r>
+      <w:proofErr w:type="gramEnd"/>
+      <w:r>
+        <w:rPr>
+          <w:rFonts w:cstheme="minorHAnsi"/>
+          <w:b/>
+          <w:bCs/>
+        </w:rPr>
+        <w:t xml:space="preserve"> people, and getting reviews back from business on how it has transformed their business is what’s motivating us to get out from our bed every day </w:t>
+      </w:r>
     </w:p>
     <w:p>
       <w:pPr>
@@ -441,62 +515,6 @@
         </w:rPr>
         <w:tab/>
       </w:r>
-    </w:p>
-    <w:p>
-      <w:pPr>
-        <w:rPr>
-          <w:rFonts w:cstheme="minorHAnsi"/>
-        </w:rPr>
-      </w:pPr>
-    </w:p>
-    <w:p>
-      <w:pPr>
-        <w:rPr>
-          <w:rFonts w:cstheme="minorHAnsi"/>
-        </w:rPr>
-      </w:pPr>
-      <w:r>
-        <w:rPr>
-          <w:rFonts w:cstheme="minorHAnsi"/>
-        </w:rPr>
-        <w:t xml:space="preserve">Why do you want to work at </w:t>
-      </w:r>
-      <w:proofErr w:type="spellStart"/>
-      <w:r>
-        <w:rPr>
-          <w:rFonts w:cstheme="minorHAnsi"/>
-        </w:rPr>
-        <w:t>NiceJob</w:t>
-      </w:r>
-      <w:proofErr w:type="spellEnd"/>
-    </w:p>
-    <w:p>
-      <w:pPr>
-        <w:rPr>
-          <w:rFonts w:cstheme="minorHAnsi"/>
-        </w:rPr>
-      </w:pPr>
-    </w:p>
-    <w:p>
-      <w:pPr>
-        <w:rPr>
-          <w:rFonts w:cstheme="minorHAnsi"/>
-        </w:rPr>
-      </w:pPr>
-    </w:p>
-    <w:p>
-      <w:pPr>
-        <w:rPr>
-          <w:rFonts w:cstheme="minorHAnsi"/>
-        </w:rPr>
-      </w:pPr>
-    </w:p>
-    <w:p>
-      <w:pPr>
-        <w:rPr>
-          <w:rFonts w:cstheme="minorHAnsi"/>
-        </w:rPr>
-      </w:pPr>
     </w:p>
     <w:p>
       <w:pPr>
@@ -513,7 +531,43 @@
         <w:rPr>
           <w:rFonts w:cstheme="minorHAnsi"/>
         </w:rPr>
-        <w:t xml:space="preserve">I want to be with my wife in South Korea. </w:t>
+        <w:t>I want to</w:t>
+      </w:r>
+      <w:r>
+        <w:rPr>
+          <w:rFonts w:cstheme="minorHAnsi"/>
+        </w:rPr>
+        <w:t xml:space="preserve"> fulfill the promise I have made with my love</w:t>
+      </w:r>
+      <w:r>
+        <w:rPr>
+          <w:rFonts w:cstheme="minorHAnsi"/>
+        </w:rPr>
+        <w:t xml:space="preserve"> 6 years ago</w:t>
+      </w:r>
+      <w:r>
+        <w:rPr>
+          <w:rFonts w:cstheme="minorHAnsi"/>
+        </w:rPr>
+        <w:t xml:space="preserve"> and</w:t>
+      </w:r>
+      <w:r>
+        <w:rPr>
+          <w:rFonts w:cstheme="minorHAnsi"/>
+        </w:rPr>
+        <w:t xml:space="preserve"> </w:t>
+      </w:r>
+      <w:r>
+        <w:rPr>
+          <w:rFonts w:cstheme="minorHAnsi"/>
+        </w:rPr>
+        <w:t>have true happily ever after</w:t>
+      </w:r>
+      <w:r>
+        <w:rPr>
+          <w:rFonts w:cstheme="minorHAnsi"/>
+        </w:rPr>
+        <w:t xml:space="preserve"> in South Korea. </w:t>
       </w:r>
     </w:p>
     <w:p>
@@ -527,6 +581,116 @@
           <w:rFonts w:cstheme="minorHAnsi"/>
         </w:rPr>
       </w:pPr>
+      <w:r>
+        <w:rPr>
+          <w:rFonts w:cstheme="minorHAnsi"/>
+        </w:rPr>
+        <w:t xml:space="preserve">One of the requirements of getting a job at companies in south </w:t>
+      </w:r>
+      <w:proofErr w:type="spellStart"/>
+      <w:r>
+        <w:rPr>
+          <w:rFonts w:cstheme="minorHAnsi"/>
+        </w:rPr>
+        <w:t>korea</w:t>
+      </w:r>
+      <w:proofErr w:type="spellEnd"/>
+      <w:r>
+        <w:rPr>
+          <w:rFonts w:cstheme="minorHAnsi"/>
+        </w:rPr>
+        <w:t xml:space="preserve"> is being the best in my field and offer something that’s not offered by </w:t>
+      </w:r>
+      <w:proofErr w:type="spellStart"/>
+      <w:r>
+        <w:rPr>
+          <w:rFonts w:cstheme="minorHAnsi"/>
+        </w:rPr>
+        <w:t>orindinary</w:t>
+      </w:r>
+      <w:proofErr w:type="spellEnd"/>
+      <w:r>
+        <w:rPr>
+          <w:rFonts w:cstheme="minorHAnsi"/>
+        </w:rPr>
+        <w:t xml:space="preserve"> Koreans.</w:t>
+      </w:r>
+    </w:p>
+    <w:p>
+      <w:pPr>
+        <w:pStyle w:val="ListParagraph"/>
+        <w:numPr>
+          <w:ilvl w:val="1"/>
+          <w:numId w:val="3"/>
+        </w:numPr>
+        <w:rPr>
+          <w:rFonts w:cstheme="minorHAnsi"/>
+        </w:rPr>
+      </w:pPr>
+      <w:r>
+        <w:rPr>
+          <w:rFonts w:cstheme="minorHAnsi"/>
+        </w:rPr>
+        <w:t>To do that one of the requirements I must have is a good recommendation</w:t>
+      </w:r>
+    </w:p>
+    <w:p>
+      <w:pPr>
+        <w:pStyle w:val="ListParagraph"/>
+        <w:numPr>
+          <w:ilvl w:val="1"/>
+          <w:numId w:val="3"/>
+        </w:numPr>
+        <w:rPr>
+          <w:rFonts w:cstheme="minorHAnsi"/>
+        </w:rPr>
+      </w:pPr>
+      <w:r>
+        <w:rPr>
+          <w:rFonts w:cstheme="minorHAnsi"/>
+        </w:rPr>
+        <w:t xml:space="preserve">I want to stay here at </w:t>
+      </w:r>
+      <w:proofErr w:type="spellStart"/>
+      <w:r>
+        <w:rPr>
+          <w:rFonts w:cstheme="minorHAnsi"/>
+        </w:rPr>
+        <w:t>nicejob</w:t>
+      </w:r>
+      <w:proofErr w:type="spellEnd"/>
+      <w:r>
+        <w:rPr>
+          <w:rFonts w:cstheme="minorHAnsi"/>
+        </w:rPr>
+        <w:t xml:space="preserve"> a long period of time and </w:t>
+      </w:r>
+      <w:r>
+        <w:rPr>
+          <w:rFonts w:cstheme="minorHAnsi"/>
+        </w:rPr>
+        <w:t xml:space="preserve">truly </w:t>
+      </w:r>
+      <w:proofErr w:type="spellStart"/>
+      <w:r>
+        <w:rPr>
+          <w:rFonts w:cstheme="minorHAnsi"/>
+        </w:rPr>
+        <w:t>truly</w:t>
+      </w:r>
+      <w:proofErr w:type="spellEnd"/>
+      <w:r>
+        <w:rPr>
+          <w:rFonts w:cstheme="minorHAnsi"/>
+        </w:rPr>
+        <w:t xml:space="preserve"> </w:t>
+      </w:r>
+      <w:r>
+        <w:rPr>
+          <w:rFonts w:cstheme="minorHAnsi"/>
+        </w:rPr>
+        <w:t>prepare myself to be ready for that moment</w:t>
+      </w:r>
     </w:p>
     <w:p>
       <w:pPr>
@@ -633,6 +797,7 @@
         <w:rPr>
           <w:rFonts w:cstheme="minorHAnsi"/>
         </w:rPr>
+        <w:lastRenderedPageBreak/>
         <w:t xml:space="preserve">I was </w:t>
       </w:r>
       <w:r>
@@ -687,14 +852,7 @@
         <w:rPr>
           <w:rFonts w:cstheme="minorHAnsi"/>
         </w:rPr>
-        <w:t xml:space="preserve"> was fighting financially </w:t>
-      </w:r>
-      <w:r>
-        <w:rPr>
-          <w:rFonts w:cstheme="minorHAnsi"/>
-        </w:rPr>
-        <w:lastRenderedPageBreak/>
-        <w:t>against covid-19.</w:t>
+        <w:t xml:space="preserve"> was fighting financially against covid-19.</w:t>
       </w:r>
       <w:r>
         <w:rPr>
@@ -1157,7 +1315,7 @@
       <w:pPr>
         <w:pStyle w:val="ListParagraph"/>
         <w:numPr>
-          <w:ilvl w:val="1"/>
+          <w:ilvl w:val="2"/>
           <w:numId w:val="9"/>
         </w:numPr>
         <w:rPr>
@@ -1167,24 +1325,58 @@
     </w:p>
     <w:p>
       <w:pPr>
-        <w:rPr>
-          <w:rFonts w:cstheme="minorHAnsi"/>
-        </w:rPr>
-      </w:pPr>
-    </w:p>
-    <w:p>
-      <w:pPr>
-        <w:rPr>
-          <w:rFonts w:cstheme="minorHAnsi"/>
-        </w:rPr>
-      </w:pPr>
-    </w:p>
-    <w:p>
-      <w:pPr>
-        <w:rPr>
-          <w:rFonts w:cstheme="minorHAnsi"/>
-        </w:rPr>
-      </w:pPr>
+        <w:pBdr>
+          <w:bottom w:val="single" w:sz="6" w:space="1" w:color="auto"/>
+        </w:pBdr>
+        <w:rPr>
+          <w:rFonts w:cstheme="minorHAnsi"/>
+        </w:rPr>
+      </w:pPr>
+    </w:p>
+    <w:p>
+      <w:pPr>
+        <w:rPr>
+          <w:rFonts w:cstheme="minorHAnsi"/>
+        </w:rPr>
+      </w:pPr>
+    </w:p>
+    <w:p>
+      <w:pPr>
+        <w:rPr>
+          <w:rFonts w:cstheme="minorHAnsi"/>
+        </w:rPr>
+      </w:pPr>
+    </w:p>
+    <w:p>
+      <w:pPr>
+        <w:rPr>
+          <w:rFonts w:ascii="Times New Roman" w:eastAsia="Times New Roman" w:hAnsi="Times New Roman" w:cs="Times New Roman"/>
+        </w:rPr>
+      </w:pPr>
+      <w:r>
+        <w:rPr>
+          <w:rFonts w:ascii="Helvetica Neue Light" w:eastAsia="Times New Roman" w:hAnsi="Helvetica Neue Light" w:cs="Times New Roman"/>
+          <w:color w:val="444444"/>
+          <w:spacing w:val="8"/>
+          <w:sz w:val="27"/>
+          <w:szCs w:val="27"/>
+          <w:shd w:val="clear" w:color="auto" w:fill="F9FAFA"/>
+        </w:rPr>
+        <w:t xml:space="preserve">What do you see yourself doing in the next 5 to 10 </w:t>
+      </w:r>
+      <w:proofErr w:type="gramStart"/>
+      <w:r>
+        <w:rPr>
+          <w:rFonts w:ascii="Helvetica Neue Light" w:eastAsia="Times New Roman" w:hAnsi="Helvetica Neue Light" w:cs="Times New Roman"/>
+          <w:color w:val="444444"/>
+          <w:spacing w:val="8"/>
+          <w:sz w:val="27"/>
+          <w:szCs w:val="27"/>
+          <w:shd w:val="clear" w:color="auto" w:fill="F9FAFA"/>
+        </w:rPr>
+        <w:t>years</w:t>
+      </w:r>
+      <w:proofErr w:type="gramEnd"/>
     </w:p>
     <w:p>
       <w:pPr>

</xml_diff>

<commit_message>
feat: Add progress #10 'Interview Preparation'
</commit_message>
<xml_diff>
--- a/personal_statements/NiceJob/notes.docx
+++ b/personal_statements/NiceJob/notes.docx
@@ -35,16 +35,8 @@
         <w:rPr>
           <w:rFonts w:cstheme="minorHAnsi"/>
         </w:rPr>
-        <w:t xml:space="preserve">Helps companies to get the reputation they </w:t>
-      </w:r>
-      <w:proofErr w:type="spellStart"/>
-      <w:r>
-        <w:rPr>
-          <w:rFonts w:cstheme="minorHAnsi"/>
-        </w:rPr>
-        <w:t>desrve</w:t>
-      </w:r>
-      <w:proofErr w:type="spellEnd"/>
+        <w:t>Helps companies to get the reputation they desrve</w:t>
+      </w:r>
     </w:p>
     <w:p>
       <w:pPr>
@@ -181,16 +173,8 @@
         <w:rPr>
           <w:rFonts w:cstheme="minorHAnsi"/>
         </w:rPr>
-        <w:t xml:space="preserve">Is the easiest way to grow your business in </w:t>
-      </w:r>
-      <w:proofErr w:type="gramStart"/>
-      <w:r>
-        <w:rPr>
-          <w:rFonts w:cstheme="minorHAnsi"/>
-        </w:rPr>
-        <w:t>2020</w:t>
-      </w:r>
-      <w:proofErr w:type="gramEnd"/>
+        <w:t>Is the easiest way to grow your business in 2020</w:t>
+      </w:r>
     </w:p>
     <w:p>
       <w:pPr>
@@ -353,16 +337,8 @@
         <w:rPr>
           <w:rFonts w:cstheme="minorHAnsi"/>
         </w:rPr>
-        <w:t xml:space="preserve">I want to work at </w:t>
-      </w:r>
-      <w:proofErr w:type="spellStart"/>
-      <w:r>
-        <w:rPr>
-          <w:rFonts w:cstheme="minorHAnsi"/>
-        </w:rPr>
-        <w:t>NiceJob</w:t>
-      </w:r>
-      <w:proofErr w:type="spellEnd"/>
+        <w:t>I want to work at NiceJob</w:t>
+      </w:r>
     </w:p>
     <w:p>
       <w:pPr>
@@ -463,25 +439,7 @@
           <w:b/>
           <w:bCs/>
         </w:rPr>
-        <w:t xml:space="preserve">very day of work we do actually </w:t>
-      </w:r>
-      <w:proofErr w:type="gramStart"/>
-      <w:r>
-        <w:rPr>
-          <w:rFonts w:cstheme="minorHAnsi"/>
-          <w:b/>
-          <w:bCs/>
-        </w:rPr>
-        <w:t>helps</w:t>
-      </w:r>
-      <w:proofErr w:type="gramEnd"/>
-      <w:r>
-        <w:rPr>
-          <w:rFonts w:cstheme="minorHAnsi"/>
-          <w:b/>
-          <w:bCs/>
-        </w:rPr>
-        <w:t xml:space="preserve"> people, and getting reviews back from business on how it has transformed their business is what’s motivating us to get out from our bed every day </w:t>
+        <w:t xml:space="preserve">very day of work we do actually helps people, and getting reviews back from business on how it has transformed their business is what’s motivating us to get out from our bed every day </w:t>
       </w:r>
     </w:p>
     <w:p>
@@ -585,35 +543,7 @@
         <w:rPr>
           <w:rFonts w:cstheme="minorHAnsi"/>
         </w:rPr>
-        <w:t xml:space="preserve">One of the requirements of getting a job at companies in south </w:t>
-      </w:r>
-      <w:proofErr w:type="spellStart"/>
-      <w:r>
-        <w:rPr>
-          <w:rFonts w:cstheme="minorHAnsi"/>
-        </w:rPr>
-        <w:t>korea</w:t>
-      </w:r>
-      <w:proofErr w:type="spellEnd"/>
-      <w:r>
-        <w:rPr>
-          <w:rFonts w:cstheme="minorHAnsi"/>
-        </w:rPr>
-        <w:t xml:space="preserve"> is being the best in my field and offer something that’s not offered by </w:t>
-      </w:r>
-      <w:proofErr w:type="spellStart"/>
-      <w:r>
-        <w:rPr>
-          <w:rFonts w:cstheme="minorHAnsi"/>
-        </w:rPr>
-        <w:t>orindinary</w:t>
-      </w:r>
-      <w:proofErr w:type="spellEnd"/>
-      <w:r>
-        <w:rPr>
-          <w:rFonts w:cstheme="minorHAnsi"/>
-        </w:rPr>
-        <w:t xml:space="preserve"> Koreans.</w:t>
+        <w:t>One of the requirements of getting a job at companies in south korea is being the best in my field and offer something that’s not offered by orindinary Koreans.</w:t>
       </w:r>
     </w:p>
     <w:p>
@@ -649,41 +579,13 @@
         <w:rPr>
           <w:rFonts w:cstheme="minorHAnsi"/>
         </w:rPr>
-        <w:t xml:space="preserve">I want to stay here at </w:t>
-      </w:r>
-      <w:proofErr w:type="spellStart"/>
-      <w:r>
-        <w:rPr>
-          <w:rFonts w:cstheme="minorHAnsi"/>
-        </w:rPr>
-        <w:t>nicejob</w:t>
-      </w:r>
-      <w:proofErr w:type="spellEnd"/>
-      <w:r>
-        <w:rPr>
-          <w:rFonts w:cstheme="minorHAnsi"/>
-        </w:rPr>
-        <w:t xml:space="preserve"> a long period of time and </w:t>
-      </w:r>
-      <w:r>
-        <w:rPr>
-          <w:rFonts w:cstheme="minorHAnsi"/>
-        </w:rPr>
-        <w:t xml:space="preserve">truly </w:t>
-      </w:r>
-      <w:proofErr w:type="spellStart"/>
-      <w:r>
-        <w:rPr>
-          <w:rFonts w:cstheme="minorHAnsi"/>
-        </w:rPr>
-        <w:t>truly</w:t>
-      </w:r>
-      <w:proofErr w:type="spellEnd"/>
-      <w:r>
-        <w:rPr>
-          <w:rFonts w:cstheme="minorHAnsi"/>
-        </w:rPr>
-        <w:t xml:space="preserve"> </w:t>
+        <w:t xml:space="preserve">I want to stay here at nicejob a long period of time and </w:t>
+      </w:r>
+      <w:r>
+        <w:rPr>
+          <w:rFonts w:cstheme="minorHAnsi"/>
+        </w:rPr>
+        <w:t xml:space="preserve">truly truly </w:t>
       </w:r>
       <w:r>
         <w:rPr>
@@ -709,6 +611,54 @@
         </w:rPr>
         <w:t xml:space="preserve"> </w:t>
       </w:r>
+      <w:r>
+        <w:rPr>
+          <w:rFonts w:cstheme="minorHAnsi"/>
+        </w:rPr>
+        <w:t>I would be spending the rest of my life spending time with my love, my love’s family and my parents</w:t>
+      </w:r>
+    </w:p>
+    <w:p>
+      <w:pPr>
+        <w:pStyle w:val="ListParagraph"/>
+        <w:numPr>
+          <w:ilvl w:val="1"/>
+          <w:numId w:val="3"/>
+        </w:numPr>
+        <w:rPr>
+          <w:rFonts w:cstheme="minorHAnsi"/>
+        </w:rPr>
+      </w:pPr>
+      <w:r>
+        <w:rPr>
+          <w:rFonts w:cstheme="minorHAnsi"/>
+        </w:rPr>
+        <w:t xml:space="preserve">My parents are living in Calgary and my love is living in </w:t>
+      </w:r>
+      <w:r>
+        <w:rPr>
+          <w:rFonts w:cstheme="minorHAnsi"/>
+        </w:rPr>
+        <w:t>K</w:t>
+      </w:r>
+      <w:r>
+        <w:rPr>
+          <w:rFonts w:cstheme="minorHAnsi"/>
+        </w:rPr>
+        <w:t>orea, I want us to get together and live remaining time</w:t>
+      </w:r>
+      <w:r>
+        <w:rPr>
+          <w:rFonts w:cstheme="minorHAnsi"/>
+        </w:rPr>
+        <w:t xml:space="preserve"> together</w:t>
+      </w:r>
+      <w:r>
+        <w:rPr>
+          <w:rFonts w:cstheme="minorHAnsi"/>
+        </w:rPr>
+        <w:t xml:space="preserve"> happily ever after.</w:t>
+      </w:r>
     </w:p>
     <w:p>
       <w:pPr>
@@ -761,6 +711,7 @@
         <w:rPr>
           <w:rFonts w:cstheme="minorHAnsi"/>
         </w:rPr>
+        <w:lastRenderedPageBreak/>
         <w:t xml:space="preserve"> </w:t>
       </w:r>
     </w:p>
@@ -797,7 +748,6 @@
         <w:rPr>
           <w:rFonts w:cstheme="minorHAnsi"/>
         </w:rPr>
-        <w:lastRenderedPageBreak/>
         <w:t xml:space="preserve">I was </w:t>
       </w:r>
       <w:r>
@@ -1362,21 +1312,8 @@
           <w:szCs w:val="27"/>
           <w:shd w:val="clear" w:color="auto" w:fill="F9FAFA"/>
         </w:rPr>
-        <w:t xml:space="preserve">What do you see yourself doing in the next 5 to 10 </w:t>
-      </w:r>
-      <w:proofErr w:type="gramStart"/>
-      <w:r>
-        <w:rPr>
-          <w:rFonts w:ascii="Helvetica Neue Light" w:eastAsia="Times New Roman" w:hAnsi="Helvetica Neue Light" w:cs="Times New Roman"/>
-          <w:color w:val="444444"/>
-          <w:spacing w:val="8"/>
-          <w:sz w:val="27"/>
-          <w:szCs w:val="27"/>
-          <w:shd w:val="clear" w:color="auto" w:fill="F9FAFA"/>
-        </w:rPr>
-        <w:t>years</w:t>
-      </w:r>
-      <w:proofErr w:type="gramEnd"/>
+        <w:t>What do you see yourself doing in the next 5 to 10 years</w:t>
+      </w:r>
     </w:p>
     <w:p>
       <w:pPr>

</xml_diff>

<commit_message>
feat: Add progress #11 'Interview Preparation'
</commit_message>
<xml_diff>
--- a/personal_statements/NiceJob/notes.docx
+++ b/personal_statements/NiceJob/notes.docx
@@ -677,6 +677,55 @@
         </w:rPr>
         <w:t xml:space="preserve"> </w:t>
       </w:r>
+      <w:r>
+        <w:rPr>
+          <w:rFonts w:cstheme="minorHAnsi"/>
+        </w:rPr>
+        <w:t>My junior became my senior, and told I had to redo all of my codes</w:t>
+      </w:r>
+      <w:r>
+        <w:rPr>
+          <w:rFonts w:cstheme="minorHAnsi"/>
+        </w:rPr>
+        <w:t xml:space="preserve"> because it didn’t match to his styling consistency</w:t>
+      </w:r>
+    </w:p>
+    <w:p>
+      <w:pPr>
+        <w:pStyle w:val="ListParagraph"/>
+        <w:numPr>
+          <w:ilvl w:val="1"/>
+          <w:numId w:val="3"/>
+        </w:numPr>
+        <w:rPr>
+          <w:rFonts w:cstheme="minorHAnsi"/>
+        </w:rPr>
+      </w:pPr>
+      <w:r>
+        <w:rPr>
+          <w:rFonts w:cstheme="minorHAnsi"/>
+        </w:rPr>
+        <w:lastRenderedPageBreak/>
+        <w:t>I calmed down, listened,</w:t>
+      </w:r>
+      <w:r>
+        <w:rPr>
+          <w:rFonts w:cstheme="minorHAnsi"/>
+        </w:rPr>
+        <w:t xml:space="preserve"> thanked him</w:t>
+      </w:r>
+      <w:r>
+        <w:rPr>
+          <w:rFonts w:cstheme="minorHAnsi"/>
+        </w:rPr>
+        <w:t xml:space="preserve"> and followed his</w:t>
+      </w:r>
+      <w:r>
+        <w:rPr>
+          <w:rFonts w:cstheme="minorHAnsi"/>
+        </w:rPr>
+        <w:t xml:space="preserve"> words</w:t>
+      </w:r>
     </w:p>
     <w:p>
       <w:pPr>
@@ -691,9 +740,156 @@
       </w:pPr>
       <w:r>
         <w:rPr>
-          <w:rFonts w:cstheme="minorHAnsi"/>
-        </w:rPr>
-        <w:t xml:space="preserve"> </w:t>
+          <w:rFonts w:ascii="Helvetica Neue" w:hAnsi="Helvetica Neue"/>
+          <w:color w:val="2D2D2D"/>
+        </w:rPr>
+        <w:t>It can be difficult for me to maintain a healthy work/life balance.</w:t>
+      </w:r>
+    </w:p>
+    <w:p>
+      <w:pPr>
+        <w:pStyle w:val="ListParagraph"/>
+        <w:numPr>
+          <w:ilvl w:val="1"/>
+          <w:numId w:val="3"/>
+        </w:numPr>
+        <w:rPr>
+          <w:rFonts w:cstheme="minorHAnsi"/>
+        </w:rPr>
+      </w:pPr>
+      <w:r>
+        <w:rPr>
+          <w:rFonts w:cstheme="minorHAnsi"/>
+        </w:rPr>
+        <w:t>In order to do well at work fast I would take more work than I can handle, and I tried to finish as fast as possible disregarding my health</w:t>
+      </w:r>
+    </w:p>
+    <w:p>
+      <w:pPr>
+        <w:pStyle w:val="ListParagraph"/>
+        <w:numPr>
+          <w:ilvl w:val="1"/>
+          <w:numId w:val="3"/>
+        </w:numPr>
+        <w:rPr>
+          <w:rFonts w:cstheme="minorHAnsi"/>
+        </w:rPr>
+      </w:pPr>
+      <w:r>
+        <w:rPr>
+          <w:rFonts w:ascii="Helvetica Neue" w:hAnsi="Helvetica Neue"/>
+          <w:color w:val="2D2D2D"/>
+        </w:rPr>
+        <w:t>It was fantastic at first winning ceo and my friend’s commendations, all when was fresh and the motivation was high</w:t>
+      </w:r>
+    </w:p>
+    <w:p>
+      <w:pPr>
+        <w:pStyle w:val="ListParagraph"/>
+        <w:numPr>
+          <w:ilvl w:val="1"/>
+          <w:numId w:val="3"/>
+        </w:numPr>
+        <w:rPr>
+          <w:rFonts w:cstheme="minorHAnsi"/>
+        </w:rPr>
+      </w:pPr>
+      <w:r>
+        <w:rPr>
+          <w:rFonts w:ascii="Helvetica Neue" w:hAnsi="Helvetica Neue"/>
+          <w:color w:val="2D2D2D"/>
+        </w:rPr>
+        <w:t>But as time went by, my energy faded and the advantage that I had fast become burden for the rest of the team</w:t>
+      </w:r>
+    </w:p>
+    <w:p>
+      <w:pPr>
+        <w:pStyle w:val="ListParagraph"/>
+        <w:numPr>
+          <w:ilvl w:val="1"/>
+          <w:numId w:val="3"/>
+        </w:numPr>
+        <w:rPr>
+          <w:rFonts w:cstheme="minorHAnsi"/>
+        </w:rPr>
+      </w:pPr>
+      <w:r>
+        <w:rPr>
+          <w:rFonts w:cstheme="minorHAnsi"/>
+        </w:rPr>
+        <w:t>I would often burnout and my quality of code would diminish</w:t>
+      </w:r>
+    </w:p>
+    <w:p>
+      <w:pPr>
+        <w:pStyle w:val="ListParagraph"/>
+        <w:numPr>
+          <w:ilvl w:val="1"/>
+          <w:numId w:val="3"/>
+        </w:numPr>
+        <w:rPr>
+          <w:rFonts w:cstheme="minorHAnsi"/>
+        </w:rPr>
+      </w:pPr>
+      <w:r>
+        <w:rPr>
+          <w:rFonts w:cstheme="minorHAnsi"/>
+        </w:rPr>
+        <w:t>They were right to dislike that quality.</w:t>
+      </w:r>
+    </w:p>
+    <w:p>
+      <w:pPr>
+        <w:pStyle w:val="ListParagraph"/>
+        <w:numPr>
+          <w:ilvl w:val="1"/>
+          <w:numId w:val="3"/>
+        </w:numPr>
+        <w:rPr>
+          <w:rFonts w:cstheme="minorHAnsi"/>
+        </w:rPr>
+      </w:pPr>
+      <w:r>
+        <w:rPr>
+          <w:rFonts w:cstheme="minorHAnsi"/>
+        </w:rPr>
+        <w:t>My approach to personal development were</w:t>
+      </w:r>
+    </w:p>
+    <w:p>
+      <w:pPr>
+        <w:pStyle w:val="ListParagraph"/>
+        <w:numPr>
+          <w:ilvl w:val="2"/>
+          <w:numId w:val="3"/>
+        </w:numPr>
+        <w:rPr>
+          <w:rFonts w:cstheme="minorHAnsi"/>
+        </w:rPr>
+      </w:pPr>
+      <w:r>
+        <w:rPr>
+          <w:rFonts w:cstheme="minorHAnsi"/>
+        </w:rPr>
+        <w:t>Practicing Swimming because it helped me to calm down</w:t>
+      </w:r>
+    </w:p>
+    <w:p>
+      <w:pPr>
+        <w:pStyle w:val="ListParagraph"/>
+        <w:numPr>
+          <w:ilvl w:val="2"/>
+          <w:numId w:val="3"/>
+        </w:numPr>
+        <w:rPr>
+          <w:rFonts w:cstheme="minorHAnsi"/>
+        </w:rPr>
+      </w:pPr>
+      <w:r>
+        <w:rPr>
+          <w:rFonts w:cstheme="minorHAnsi"/>
+        </w:rPr>
+        <w:t xml:space="preserve">Solving algorithm problems online as it would help improve problem solving skills </w:t>
       </w:r>
     </w:p>
     <w:p>
@@ -711,7 +907,6 @@
         <w:rPr>
           <w:rFonts w:cstheme="minorHAnsi"/>
         </w:rPr>
-        <w:lastRenderedPageBreak/>
         <w:t xml:space="preserve"> </w:t>
       </w:r>
     </w:p>
@@ -2246,7 +2441,7 @@
         <w:ind w:left="1440" w:hanging="360"/>
       </w:pPr>
     </w:lvl>
-    <w:lvl w:ilvl="2" w:tplc="0409001B" w:tentative="1">
+    <w:lvl w:ilvl="2" w:tplc="0409001B">
       <w:start w:val="1"/>
       <w:numFmt w:val="lowerRoman"/>
       <w:lvlText w:val="%3."/>
@@ -2824,6 +3019,27 @@
     <w:name w:val="Normal"/>
     <w:qFormat/>
   </w:style>
+  <w:style w:type="paragraph" w:styleId="Heading3">
+    <w:name w:val="heading 3"/>
+    <w:basedOn w:val="Normal"/>
+    <w:next w:val="Normal"/>
+    <w:link w:val="Heading3Char"/>
+    <w:uiPriority w:val="9"/>
+    <w:semiHidden/>
+    <w:unhideWhenUsed/>
+    <w:qFormat/>
+    <w:rsid w:val="00D71EA2"/>
+    <w:pPr>
+      <w:keepNext/>
+      <w:keepLines/>
+      <w:spacing w:before="40"/>
+      <w:outlineLvl w:val="2"/>
+    </w:pPr>
+    <w:rPr>
+      <w:rFonts w:asciiTheme="majorHAnsi" w:eastAsiaTheme="majorEastAsia" w:hAnsiTheme="majorHAnsi" w:cstheme="majorBidi"/>
+      <w:color w:val="1F3763" w:themeColor="accent1" w:themeShade="7F"/>
+    </w:rPr>
+  </w:style>
   <w:style w:type="paragraph" w:styleId="Heading4">
     <w:name w:val="heading 4"/>
     <w:basedOn w:val="Normal"/>
@@ -2900,6 +3116,18 @@
       <w:rFonts w:ascii="Times New Roman" w:eastAsia="Times New Roman" w:hAnsi="Times New Roman" w:cs="Times New Roman"/>
       <w:b/>
       <w:bCs/>
+    </w:rPr>
+  </w:style>
+  <w:style w:type="character" w:customStyle="1" w:styleId="Heading3Char">
+    <w:name w:val="Heading 3 Char"/>
+    <w:basedOn w:val="DefaultParagraphFont"/>
+    <w:link w:val="Heading3"/>
+    <w:uiPriority w:val="9"/>
+    <w:semiHidden/>
+    <w:rsid w:val="00D71EA2"/>
+    <w:rPr>
+      <w:rFonts w:asciiTheme="majorHAnsi" w:eastAsiaTheme="majorEastAsia" w:hAnsiTheme="majorHAnsi" w:cstheme="majorBidi"/>
+      <w:color w:val="1F3763" w:themeColor="accent1" w:themeShade="7F"/>
     </w:rPr>
   </w:style>
 </w:styles>

</xml_diff>

<commit_message>
feat: Add progress #12 'Interview Preparation'
</commit_message>
<xml_diff>
--- a/personal_statements/NiceJob/notes.docx
+++ b/personal_statements/NiceJob/notes.docx
@@ -1088,6 +1088,12 @@
           <w:rFonts w:cstheme="minorHAnsi"/>
         </w:rPr>
         <w:t xml:space="preserve"> </w:t>
+      </w:r>
+      <w:r>
+        <w:rPr>
+          <w:rFonts w:cstheme="minorHAnsi"/>
+        </w:rPr>
+        <w:t>Persevering</w:t>
       </w:r>
     </w:p>
     <w:p>

</xml_diff>

<commit_message>
feat: Add progress #13 'Interview Preparation'
</commit_message>
<xml_diff>
--- a/personal_statements/NiceJob/notes.docx
+++ b/personal_statements/NiceJob/notes.docx
@@ -35,8 +35,16 @@
         <w:rPr>
           <w:rFonts w:cstheme="minorHAnsi"/>
         </w:rPr>
-        <w:t>Helps companies to get the reputation they desrve</w:t>
-      </w:r>
+        <w:t xml:space="preserve">Helps companies to get the reputation they </w:t>
+      </w:r>
+      <w:proofErr w:type="spellStart"/>
+      <w:r>
+        <w:rPr>
+          <w:rFonts w:cstheme="minorHAnsi"/>
+        </w:rPr>
+        <w:t>desrve</w:t>
+      </w:r>
+      <w:proofErr w:type="spellEnd"/>
     </w:p>
     <w:p>
       <w:pPr>
@@ -173,8 +181,16 @@
         <w:rPr>
           <w:rFonts w:cstheme="minorHAnsi"/>
         </w:rPr>
-        <w:t>Is the easiest way to grow your business in 2020</w:t>
-      </w:r>
+        <w:t xml:space="preserve">Is the easiest way to grow your business in </w:t>
+      </w:r>
+      <w:proofErr w:type="gramStart"/>
+      <w:r>
+        <w:rPr>
+          <w:rFonts w:cstheme="minorHAnsi"/>
+        </w:rPr>
+        <w:t>2020</w:t>
+      </w:r>
+      <w:proofErr w:type="gramEnd"/>
     </w:p>
     <w:p>
       <w:pPr>
@@ -337,8 +353,16 @@
         <w:rPr>
           <w:rFonts w:cstheme="minorHAnsi"/>
         </w:rPr>
-        <w:t>I want to work at NiceJob</w:t>
-      </w:r>
+        <w:t xml:space="preserve">I want to work at </w:t>
+      </w:r>
+      <w:proofErr w:type="spellStart"/>
+      <w:r>
+        <w:rPr>
+          <w:rFonts w:cstheme="minorHAnsi"/>
+        </w:rPr>
+        <w:t>NiceJob</w:t>
+      </w:r>
+      <w:proofErr w:type="spellEnd"/>
     </w:p>
     <w:p>
       <w:pPr>
@@ -439,7 +463,25 @@
           <w:b/>
           <w:bCs/>
         </w:rPr>
-        <w:t xml:space="preserve">very day of work we do actually helps people, and getting reviews back from business on how it has transformed their business is what’s motivating us to get out from our bed every day </w:t>
+        <w:t xml:space="preserve">very day of work we do actually </w:t>
+      </w:r>
+      <w:proofErr w:type="gramStart"/>
+      <w:r>
+        <w:rPr>
+          <w:rFonts w:cstheme="minorHAnsi"/>
+          <w:b/>
+          <w:bCs/>
+        </w:rPr>
+        <w:t>helps</w:t>
+      </w:r>
+      <w:proofErr w:type="gramEnd"/>
+      <w:r>
+        <w:rPr>
+          <w:rFonts w:cstheme="minorHAnsi"/>
+          <w:b/>
+          <w:bCs/>
+        </w:rPr>
+        <w:t xml:space="preserve"> people, and getting reviews back from business on how it has transformed their business is what’s motivating us to get out from our bed every day </w:t>
       </w:r>
     </w:p>
     <w:p>
@@ -543,7 +585,35 @@
         <w:rPr>
           <w:rFonts w:cstheme="minorHAnsi"/>
         </w:rPr>
-        <w:t>One of the requirements of getting a job at companies in south korea is being the best in my field and offer something that’s not offered by orindinary Koreans.</w:t>
+        <w:t xml:space="preserve">One of the requirements of getting a job at companies in south </w:t>
+      </w:r>
+      <w:proofErr w:type="spellStart"/>
+      <w:r>
+        <w:rPr>
+          <w:rFonts w:cstheme="minorHAnsi"/>
+        </w:rPr>
+        <w:t>korea</w:t>
+      </w:r>
+      <w:proofErr w:type="spellEnd"/>
+      <w:r>
+        <w:rPr>
+          <w:rFonts w:cstheme="minorHAnsi"/>
+        </w:rPr>
+        <w:t xml:space="preserve"> is being the best in my field and offer something that’s not offered by </w:t>
+      </w:r>
+      <w:proofErr w:type="spellStart"/>
+      <w:r>
+        <w:rPr>
+          <w:rFonts w:cstheme="minorHAnsi"/>
+        </w:rPr>
+        <w:t>orindinary</w:t>
+      </w:r>
+      <w:proofErr w:type="spellEnd"/>
+      <w:r>
+        <w:rPr>
+          <w:rFonts w:cstheme="minorHAnsi"/>
+        </w:rPr>
+        <w:t xml:space="preserve"> Koreans.</w:t>
       </w:r>
     </w:p>
     <w:p>
@@ -579,13 +649,41 @@
         <w:rPr>
           <w:rFonts w:cstheme="minorHAnsi"/>
         </w:rPr>
-        <w:t xml:space="preserve">I want to stay here at nicejob a long period of time and </w:t>
-      </w:r>
-      <w:r>
-        <w:rPr>
-          <w:rFonts w:cstheme="minorHAnsi"/>
-        </w:rPr>
-        <w:t xml:space="preserve">truly truly </w:t>
+        <w:t xml:space="preserve">I want to stay here at </w:t>
+      </w:r>
+      <w:proofErr w:type="spellStart"/>
+      <w:r>
+        <w:rPr>
+          <w:rFonts w:cstheme="minorHAnsi"/>
+        </w:rPr>
+        <w:t>nicejob</w:t>
+      </w:r>
+      <w:proofErr w:type="spellEnd"/>
+      <w:r>
+        <w:rPr>
+          <w:rFonts w:cstheme="minorHAnsi"/>
+        </w:rPr>
+        <w:t xml:space="preserve"> a long period of time and </w:t>
+      </w:r>
+      <w:r>
+        <w:rPr>
+          <w:rFonts w:cstheme="minorHAnsi"/>
+        </w:rPr>
+        <w:t xml:space="preserve">truly </w:t>
+      </w:r>
+      <w:proofErr w:type="spellStart"/>
+      <w:r>
+        <w:rPr>
+          <w:rFonts w:cstheme="minorHAnsi"/>
+        </w:rPr>
+        <w:t>truly</w:t>
+      </w:r>
+      <w:proofErr w:type="spellEnd"/>
+      <w:r>
+        <w:rPr>
+          <w:rFonts w:cstheme="minorHAnsi"/>
+        </w:rPr>
+        <w:t xml:space="preserve"> </w:t>
       </w:r>
       <w:r>
         <w:rPr>
@@ -780,7 +878,39 @@
           <w:rFonts w:ascii="Helvetica Neue" w:hAnsi="Helvetica Neue"/>
           <w:color w:val="2D2D2D"/>
         </w:rPr>
-        <w:t>It was fantastic at first winning ceo and my friend’s commendations, all when was fresh and the motivation was high</w:t>
+        <w:t xml:space="preserve">It was fantastic at first winning </w:t>
+      </w:r>
+      <w:proofErr w:type="spellStart"/>
+      <w:r>
+        <w:rPr>
+          <w:rFonts w:ascii="Helvetica Neue" w:hAnsi="Helvetica Neue"/>
+          <w:color w:val="2D2D2D"/>
+        </w:rPr>
+        <w:t>ceo</w:t>
+      </w:r>
+      <w:proofErr w:type="spellEnd"/>
+      <w:r>
+        <w:rPr>
+          <w:rFonts w:ascii="Helvetica Neue" w:hAnsi="Helvetica Neue"/>
+          <w:color w:val="2D2D2D"/>
+        </w:rPr>
+        <w:t xml:space="preserve"> and my friend’s commendations, all when was </w:t>
+      </w:r>
+      <w:proofErr w:type="gramStart"/>
+      <w:r>
+        <w:rPr>
+          <w:rFonts w:ascii="Helvetica Neue" w:hAnsi="Helvetica Neue"/>
+          <w:color w:val="2D2D2D"/>
+        </w:rPr>
+        <w:t>fresh</w:t>
+      </w:r>
+      <w:proofErr w:type="gramEnd"/>
+      <w:r>
+        <w:rPr>
+          <w:rFonts w:ascii="Helvetica Neue" w:hAnsi="Helvetica Neue"/>
+          <w:color w:val="2D2D2D"/>
+        </w:rPr>
+        <w:t xml:space="preserve"> and the motivation was high</w:t>
       </w:r>
     </w:p>
     <w:p>
@@ -907,7 +1037,31 @@
         <w:rPr>
           <w:rFonts w:cstheme="minorHAnsi"/>
         </w:rPr>
+        <w:t>Zig Zag</w:t>
+      </w:r>
+      <w:r>
+        <w:rPr>
+          <w:rFonts w:cstheme="minorHAnsi"/>
+        </w:rPr>
         <w:t xml:space="preserve"> </w:t>
+      </w:r>
+      <w:r>
+        <w:rPr>
+          <w:rFonts w:cstheme="minorHAnsi"/>
+        </w:rPr>
+        <w:t xml:space="preserve">Coefficient </w:t>
+      </w:r>
+      <w:r>
+        <w:rPr>
+          <w:rFonts w:cstheme="minorHAnsi"/>
+        </w:rPr>
+        <w:sym w:font="Wingdings" w:char="F0E0"/>
+      </w:r>
+      <w:r>
+        <w:rPr>
+          <w:rFonts w:cstheme="minorHAnsi"/>
+        </w:rPr>
+        <w:t xml:space="preserve"> if 0.5, then would be exactly 0.5 and 0.5</w:t>
       </w:r>
     </w:p>
     <w:p>
@@ -1513,8 +1667,21 @@
           <w:szCs w:val="27"/>
           <w:shd w:val="clear" w:color="auto" w:fill="F9FAFA"/>
         </w:rPr>
-        <w:t>What do you see yourself doing in the next 5 to 10 years</w:t>
-      </w:r>
+        <w:t xml:space="preserve">What do you see yourself doing in the next 5 to 10 </w:t>
+      </w:r>
+      <w:proofErr w:type="gramStart"/>
+      <w:r>
+        <w:rPr>
+          <w:rFonts w:ascii="Helvetica Neue Light" w:eastAsia="Times New Roman" w:hAnsi="Helvetica Neue Light" w:cs="Times New Roman"/>
+          <w:color w:val="444444"/>
+          <w:spacing w:val="8"/>
+          <w:sz w:val="27"/>
+          <w:szCs w:val="27"/>
+          <w:shd w:val="clear" w:color="auto" w:fill="F9FAFA"/>
+        </w:rPr>
+        <w:t>years</w:t>
+      </w:r>
+      <w:proofErr w:type="gramEnd"/>
     </w:p>
     <w:p>
       <w:pPr>

</xml_diff>

<commit_message>
feat: Add progress #14 'Interview Preparation'
</commit_message>
<xml_diff>
--- a/personal_statements/NiceJob/notes.docx
+++ b/personal_statements/NiceJob/notes.docx
@@ -1063,6 +1063,85 @@
         </w:rPr>
         <w:t xml:space="preserve"> if 0.5, then would be exactly 0.5 and 0.5</w:t>
       </w:r>
+    </w:p>
+    <w:p>
+      <w:pPr>
+        <w:pStyle w:val="ListParagraph"/>
+        <w:numPr>
+          <w:ilvl w:val="1"/>
+          <w:numId w:val="3"/>
+        </w:numPr>
+        <w:rPr>
+          <w:rFonts w:cstheme="minorHAnsi"/>
+        </w:rPr>
+      </w:pPr>
+      <w:r>
+        <w:rPr>
+          <w:rFonts w:cstheme="minorHAnsi"/>
+        </w:rPr>
+        <w:t>If proportionality constant is 0, then there would be</w:t>
+      </w:r>
+      <w:r>
+        <w:rPr>
+          <w:rFonts w:cstheme="minorHAnsi"/>
+        </w:rPr>
+        <w:t xml:space="preserve"> infinitely many zigs</w:t>
+      </w:r>
+    </w:p>
+    <w:p>
+      <w:pPr>
+        <w:pStyle w:val="ListParagraph"/>
+        <w:numPr>
+          <w:ilvl w:val="1"/>
+          <w:numId w:val="3"/>
+        </w:numPr>
+        <w:rPr>
+          <w:rFonts w:cstheme="minorHAnsi"/>
+        </w:rPr>
+      </w:pPr>
+      <w:r>
+        <w:rPr>
+          <w:rFonts w:cstheme="minorHAnsi"/>
+        </w:rPr>
+        <w:t>If proportionality constant is 0.4, then there would be more zigs than zags</w:t>
+      </w:r>
+    </w:p>
+    <w:p>
+      <w:pPr>
+        <w:pStyle w:val="ListParagraph"/>
+        <w:numPr>
+          <w:ilvl w:val="1"/>
+          <w:numId w:val="3"/>
+        </w:numPr>
+        <w:rPr>
+          <w:rFonts w:cstheme="minorHAnsi"/>
+        </w:rPr>
+      </w:pPr>
+      <w:r>
+        <w:rPr>
+          <w:rFonts w:cstheme="minorHAnsi"/>
+        </w:rPr>
+        <w:t>If proportionality constant is  1, then there would be</w:t>
+      </w:r>
+      <w:r>
+        <w:rPr>
+          <w:rFonts w:cstheme="minorHAnsi"/>
+        </w:rPr>
+        <w:t xml:space="preserve"> 5/15 zigs and 10/15 zags</w:t>
+      </w:r>
+      <w:r>
+        <w:rPr>
+          <w:rFonts w:cstheme="minorHAnsi"/>
+        </w:rPr>
+        <w:tab/>
+      </w:r>
+    </w:p>
+    <w:p>
+      <w:pPr>
+        <w:rPr>
+          <w:rFonts w:cstheme="minorHAnsi"/>
+        </w:rPr>
+      </w:pPr>
     </w:p>
     <w:p>
       <w:pPr>
@@ -1530,6 +1609,7 @@
         <w:rPr>
           <w:rFonts w:cstheme="minorHAnsi"/>
         </w:rPr>
+        <w:lastRenderedPageBreak/>
         <w:t>Engage</w:t>
       </w:r>
     </w:p>

</xml_diff>

<commit_message>
feat: Add progress #15 'Interview Preparation'
</commit_message>
<xml_diff>
--- a/personal_statements/NiceJob/notes.docx
+++ b/personal_statements/NiceJob/notes.docx
@@ -1033,6 +1033,24 @@
           <w:rFonts w:cstheme="minorHAnsi"/>
         </w:rPr>
       </w:pPr>
+    </w:p>
+    <w:p>
+      <w:pPr>
+        <w:pStyle w:val="ListParagraph"/>
+        <w:numPr>
+          <w:ilvl w:val="0"/>
+          <w:numId w:val="3"/>
+        </w:numPr>
+        <w:rPr>
+          <w:rFonts w:cstheme="minorHAnsi"/>
+        </w:rPr>
+      </w:pPr>
+      <w:r>
+        <w:rPr>
+          <w:rFonts w:cstheme="minorHAnsi"/>
+        </w:rPr>
+        <w:t xml:space="preserve">(Assuming Zig + zag -&gt; zig/zag) </w:t>
+      </w:r>
       <w:r>
         <w:rPr>
           <w:rFonts w:cstheme="minorHAnsi"/>
@@ -1103,7 +1121,19 @@
         <w:rPr>
           <w:rFonts w:cstheme="minorHAnsi"/>
         </w:rPr>
-        <w:t>If proportionality constant is 0.4, then there would be more zigs than zags</w:t>
+        <w:t>If pr</w:t>
+      </w:r>
+      <w:r>
+        <w:rPr>
+          <w:rFonts w:cstheme="minorHAnsi"/>
+        </w:rPr>
+        <w:t>2</w:t>
+      </w:r>
+      <w:r>
+        <w:rPr>
+          <w:rFonts w:cstheme="minorHAnsi"/>
+        </w:rPr>
+        <w:t>oportionality constant is 0.4, then there would be more zigs than zags</w:t>
       </w:r>
     </w:p>
     <w:p>
@@ -1121,7 +1151,21 @@
         <w:rPr>
           <w:rFonts w:cstheme="minorHAnsi"/>
         </w:rPr>
-        <w:t>If proportionality constant is  1, then there would be</w:t>
+        <w:t xml:space="preserve">If proportionality constant </w:t>
+      </w:r>
+      <w:proofErr w:type="gramStart"/>
+      <w:r>
+        <w:rPr>
+          <w:rFonts w:cstheme="minorHAnsi"/>
+        </w:rPr>
+        <w:t>is  1</w:t>
+      </w:r>
+      <w:proofErr w:type="gramEnd"/>
+      <w:r>
+        <w:rPr>
+          <w:rFonts w:cstheme="minorHAnsi"/>
+        </w:rPr>
+        <w:t>, then there would be</w:t>
       </w:r>
       <w:r>
         <w:rPr>
@@ -1138,6 +1182,91 @@
     </w:p>
     <w:p>
       <w:pPr>
+        <w:ind w:left="720"/>
+        <w:rPr>
+          <w:rFonts w:cstheme="minorHAnsi"/>
+        </w:rPr>
+      </w:pPr>
+    </w:p>
+    <w:p>
+      <w:pPr>
+        <w:ind w:left="720"/>
+        <w:rPr>
+          <w:rFonts w:cstheme="minorHAnsi"/>
+        </w:rPr>
+      </w:pPr>
+      <w:r>
+        <w:rPr>
+          <w:rFonts w:cstheme="minorHAnsi"/>
+        </w:rPr>
+        <w:t>Other assumptions</w:t>
+      </w:r>
+    </w:p>
+    <w:p>
+      <w:pPr>
+        <w:pStyle w:val="ListParagraph"/>
+        <w:numPr>
+          <w:ilvl w:val="0"/>
+          <w:numId w:val="10"/>
+        </w:numPr>
+        <w:rPr>
+          <w:rFonts w:cstheme="minorHAnsi"/>
+        </w:rPr>
+      </w:pPr>
+      <w:r>
+        <w:rPr>
+          <w:rFonts w:cstheme="minorHAnsi"/>
+        </w:rPr>
+        <w:t>Only zig can produce a child</w:t>
+      </w:r>
+    </w:p>
+    <w:p>
+      <w:pPr>
+        <w:pStyle w:val="ListParagraph"/>
+        <w:numPr>
+          <w:ilvl w:val="0"/>
+          <w:numId w:val="10"/>
+        </w:numPr>
+        <w:rPr>
+          <w:rFonts w:cstheme="minorHAnsi"/>
+        </w:rPr>
+      </w:pPr>
+      <w:r>
+        <w:rPr>
+          <w:rFonts w:cstheme="minorHAnsi"/>
+        </w:rPr>
+        <w:t>Only zag can produce a child</w:t>
+      </w:r>
+    </w:p>
+    <w:p>
+      <w:pPr>
+        <w:pStyle w:val="ListParagraph"/>
+        <w:numPr>
+          <w:ilvl w:val="0"/>
+          <w:numId w:val="10"/>
+        </w:numPr>
+        <w:rPr>
+          <w:rFonts w:cstheme="minorHAnsi"/>
+        </w:rPr>
+      </w:pPr>
+      <w:r>
+        <w:rPr>
+          <w:rFonts w:cstheme="minorHAnsi"/>
+        </w:rPr>
+        <w:t>Zig + zag + zig could produce a child</w:t>
+      </w:r>
+    </w:p>
+    <w:p>
+      <w:pPr>
+        <w:ind w:left="720"/>
+        <w:rPr>
+          <w:rFonts w:cstheme="minorHAnsi"/>
+        </w:rPr>
+      </w:pPr>
+    </w:p>
+    <w:p>
+      <w:pPr>
+        <w:ind w:left="720"/>
         <w:rPr>
           <w:rFonts w:cstheme="minorHAnsi"/>
         </w:rPr>
@@ -1453,6 +1582,7 @@
         <w:rPr>
           <w:rFonts w:cstheme="minorHAnsi"/>
         </w:rPr>
+        <w:lastRenderedPageBreak/>
         <w:t>Mission statement</w:t>
       </w:r>
     </w:p>
@@ -1609,7 +1739,6 @@
         <w:rPr>
           <w:rFonts w:cstheme="minorHAnsi"/>
         </w:rPr>
-        <w:lastRenderedPageBreak/>
         <w:t>Engage</w:t>
       </w:r>
     </w:p>
@@ -2521,6 +2650,119 @@
     </w:lvl>
   </w:abstractNum>
   <w:abstractNum w:abstractNumId="6" w15:restartNumberingAfterBreak="0">
+    <w:nsid w:val="41924D1E"/>
+    <w:multiLevelType w:val="hybridMultilevel"/>
+    <w:tmpl w:val="8600210A"/>
+    <w:lvl w:ilvl="0" w:tplc="7F1842E8">
+      <w:start w:val="1"/>
+      <w:numFmt w:val="bullet"/>
+      <w:lvlText w:val="-"/>
+      <w:lvlJc w:val="left"/>
+      <w:pPr>
+        <w:ind w:left="1800" w:hanging="360"/>
+      </w:pPr>
+      <w:rPr>
+        <w:rFonts w:ascii="Calibri" w:eastAsiaTheme="minorEastAsia" w:hAnsi="Calibri" w:cs="Calibri" w:hint="default"/>
+      </w:rPr>
+    </w:lvl>
+    <w:lvl w:ilvl="1" w:tplc="04090003" w:tentative="1">
+      <w:start w:val="1"/>
+      <w:numFmt w:val="bullet"/>
+      <w:lvlText w:val="o"/>
+      <w:lvlJc w:val="left"/>
+      <w:pPr>
+        <w:ind w:left="2160" w:hanging="360"/>
+      </w:pPr>
+      <w:rPr>
+        <w:rFonts w:ascii="Courier New" w:hAnsi="Courier New" w:cs="Courier New" w:hint="default"/>
+      </w:rPr>
+    </w:lvl>
+    <w:lvl w:ilvl="2" w:tplc="04090005" w:tentative="1">
+      <w:start w:val="1"/>
+      <w:numFmt w:val="bullet"/>
+      <w:lvlText w:val=""/>
+      <w:lvlJc w:val="left"/>
+      <w:pPr>
+        <w:ind w:left="2880" w:hanging="360"/>
+      </w:pPr>
+      <w:rPr>
+        <w:rFonts w:ascii="Wingdings" w:hAnsi="Wingdings" w:hint="default"/>
+      </w:rPr>
+    </w:lvl>
+    <w:lvl w:ilvl="3" w:tplc="04090001" w:tentative="1">
+      <w:start w:val="1"/>
+      <w:numFmt w:val="bullet"/>
+      <w:lvlText w:val=""/>
+      <w:lvlJc w:val="left"/>
+      <w:pPr>
+        <w:ind w:left="3600" w:hanging="360"/>
+      </w:pPr>
+      <w:rPr>
+        <w:rFonts w:ascii="Symbol" w:hAnsi="Symbol" w:hint="default"/>
+      </w:rPr>
+    </w:lvl>
+    <w:lvl w:ilvl="4" w:tplc="04090003" w:tentative="1">
+      <w:start w:val="1"/>
+      <w:numFmt w:val="bullet"/>
+      <w:lvlText w:val="o"/>
+      <w:lvlJc w:val="left"/>
+      <w:pPr>
+        <w:ind w:left="4320" w:hanging="360"/>
+      </w:pPr>
+      <w:rPr>
+        <w:rFonts w:ascii="Courier New" w:hAnsi="Courier New" w:cs="Courier New" w:hint="default"/>
+      </w:rPr>
+    </w:lvl>
+    <w:lvl w:ilvl="5" w:tplc="04090005" w:tentative="1">
+      <w:start w:val="1"/>
+      <w:numFmt w:val="bullet"/>
+      <w:lvlText w:val=""/>
+      <w:lvlJc w:val="left"/>
+      <w:pPr>
+        <w:ind w:left="5040" w:hanging="360"/>
+      </w:pPr>
+      <w:rPr>
+        <w:rFonts w:ascii="Wingdings" w:hAnsi="Wingdings" w:hint="default"/>
+      </w:rPr>
+    </w:lvl>
+    <w:lvl w:ilvl="6" w:tplc="04090001" w:tentative="1">
+      <w:start w:val="1"/>
+      <w:numFmt w:val="bullet"/>
+      <w:lvlText w:val=""/>
+      <w:lvlJc w:val="left"/>
+      <w:pPr>
+        <w:ind w:left="5760" w:hanging="360"/>
+      </w:pPr>
+      <w:rPr>
+        <w:rFonts w:ascii="Symbol" w:hAnsi="Symbol" w:hint="default"/>
+      </w:rPr>
+    </w:lvl>
+    <w:lvl w:ilvl="7" w:tplc="04090003" w:tentative="1">
+      <w:start w:val="1"/>
+      <w:numFmt w:val="bullet"/>
+      <w:lvlText w:val="o"/>
+      <w:lvlJc w:val="left"/>
+      <w:pPr>
+        <w:ind w:left="6480" w:hanging="360"/>
+      </w:pPr>
+      <w:rPr>
+        <w:rFonts w:ascii="Courier New" w:hAnsi="Courier New" w:cs="Courier New" w:hint="default"/>
+      </w:rPr>
+    </w:lvl>
+    <w:lvl w:ilvl="8" w:tplc="04090005" w:tentative="1">
+      <w:start w:val="1"/>
+      <w:numFmt w:val="bullet"/>
+      <w:lvlText w:val=""/>
+      <w:lvlJc w:val="left"/>
+      <w:pPr>
+        <w:ind w:left="7200" w:hanging="360"/>
+      </w:pPr>
+      <w:rPr>
+        <w:rFonts w:ascii="Wingdings" w:hAnsi="Wingdings" w:hint="default"/>
+      </w:rPr>
+    </w:lvl>
+  </w:abstractNum>
+  <w:abstractNum w:abstractNumId="7" w15:restartNumberingAfterBreak="0">
     <w:nsid w:val="4E8622FD"/>
     <w:multiLevelType w:val="multilevel"/>
     <w:tmpl w:val="FA124EB0"/>
@@ -2669,7 +2911,7 @@
       </w:rPr>
     </w:lvl>
   </w:abstractNum>
-  <w:abstractNum w:abstractNumId="7" w15:restartNumberingAfterBreak="0">
+  <w:abstractNum w:abstractNumId="8" w15:restartNumberingAfterBreak="0">
     <w:nsid w:val="58393E3B"/>
     <w:multiLevelType w:val="hybridMultilevel"/>
     <w:tmpl w:val="EA0EA4CA"/>
@@ -2758,7 +3000,7 @@
       </w:pPr>
     </w:lvl>
   </w:abstractNum>
-  <w:abstractNum w:abstractNumId="8" w15:restartNumberingAfterBreak="0">
+  <w:abstractNum w:abstractNumId="9" w15:restartNumberingAfterBreak="0">
     <w:nsid w:val="69F47C53"/>
     <w:multiLevelType w:val="hybridMultilevel"/>
     <w:tmpl w:val="6DA4CD4A"/>
@@ -2854,7 +3096,7 @@
     <w:abstractNumId w:val="0"/>
   </w:num>
   <w:num w:numId="3">
-    <w:abstractNumId w:val="7"/>
+    <w:abstractNumId w:val="8"/>
   </w:num>
   <w:num w:numId="4">
     <w:abstractNumId w:val="2"/>
@@ -2866,13 +3108,16 @@
     <w:abstractNumId w:val="3"/>
   </w:num>
   <w:num w:numId="7">
-    <w:abstractNumId w:val="6"/>
+    <w:abstractNumId w:val="7"/>
   </w:num>
   <w:num w:numId="8">
     <w:abstractNumId w:val="4"/>
   </w:num>
   <w:num w:numId="9">
-    <w:abstractNumId w:val="8"/>
+    <w:abstractNumId w:val="9"/>
+  </w:num>
+  <w:num w:numId="10">
+    <w:abstractNumId w:val="6"/>
   </w:num>
 </w:numbering>
 </file>

</xml_diff>

<commit_message>
feat: Add progress #16 'Interview Preparation'
</commit_message>
<xml_diff>
--- a/personal_statements/NiceJob/notes.docx
+++ b/personal_statements/NiceJob/notes.docx
@@ -404,6 +404,18 @@
       <w:pPr>
         <w:pStyle w:val="ListParagraph"/>
         <w:numPr>
+          <w:ilvl w:val="3"/>
+          <w:numId w:val="2"/>
+        </w:numPr>
+        <w:rPr>
+          <w:rFonts w:cstheme="minorHAnsi"/>
+        </w:rPr>
+      </w:pPr>
+    </w:p>
+    <w:p>
+      <w:pPr>
+        <w:pStyle w:val="ListParagraph"/>
+        <w:numPr>
           <w:ilvl w:val="2"/>
           <w:numId w:val="2"/>
         </w:numPr>
@@ -503,10 +515,72 @@
           <w:rFonts w:cstheme="minorHAnsi"/>
         </w:rPr>
       </w:pPr>
-      <w:r>
-        <w:rPr>
-          <w:rFonts w:cstheme="minorHAnsi"/>
-        </w:rPr>
+    </w:p>
+    <w:p>
+      <w:pPr>
+        <w:rPr>
+          <w:sz w:val="28"/>
+          <w:szCs w:val="28"/>
+        </w:rPr>
+      </w:pPr>
+      <w:r>
+        <w:rPr>
+          <w:sz w:val="28"/>
+          <w:szCs w:val="28"/>
+        </w:rPr>
+        <w:t xml:space="preserve">I am motivated by the feeling of overcoming challenges and creating a program that not only works but loved by clients. For example, when I was working at </w:t>
+      </w:r>
+      <w:proofErr w:type="spellStart"/>
+      <w:r>
+        <w:rPr>
+          <w:sz w:val="28"/>
+          <w:szCs w:val="28"/>
+        </w:rPr>
+        <w:t>SiteMax</w:t>
+      </w:r>
+      <w:proofErr w:type="spellEnd"/>
+      <w:r>
+        <w:rPr>
+          <w:sz w:val="28"/>
+          <w:szCs w:val="28"/>
+        </w:rPr>
+        <w:t xml:space="preserve"> Systems inc. I was responsible of creating a small front-end application on behalf of Bold construction. I had to dissect the business requirements and deploy solutions after review. It was a long process. But, when it was done, and when a friend of mine who was in charge of delivering web solutions to clients came say “Hey Moe, Bold construction really loved your solution. So much so that they showed your app to a person at the government.” I was thrilled by the feeling. I love the feeling of how the solution I created brings smile to customers, and I want to continue this pursuit at this company.</w:t>
+      </w:r>
+    </w:p>
+    <w:p>
+      <w:pPr>
+        <w:tabs>
+          <w:tab w:val="left" w:pos="5580"/>
+        </w:tabs>
+        <w:rPr>
+          <w:rFonts w:cstheme="minorHAnsi"/>
+        </w:rPr>
+      </w:pPr>
+    </w:p>
+    <w:p>
+      <w:pPr>
+        <w:tabs>
+          <w:tab w:val="left" w:pos="5580"/>
+        </w:tabs>
+        <w:rPr>
+          <w:rFonts w:cstheme="minorHAnsi"/>
+        </w:rPr>
+      </w:pPr>
+    </w:p>
+    <w:p>
+      <w:pPr>
+        <w:tabs>
+          <w:tab w:val="left" w:pos="5580"/>
+        </w:tabs>
+        <w:rPr>
+          <w:rFonts w:cstheme="minorHAnsi"/>
+        </w:rPr>
+      </w:pPr>
+      <w:r>
+        <w:rPr>
+          <w:rFonts w:cstheme="minorHAnsi"/>
+        </w:rPr>
+        <w:lastRenderedPageBreak/>
         <w:tab/>
       </w:r>
       <w:r>
@@ -803,7 +877,6 @@
         <w:rPr>
           <w:rFonts w:cstheme="minorHAnsi"/>
         </w:rPr>
-        <w:lastRenderedPageBreak/>
         <w:t>I calmed down, listened,</w:t>
       </w:r>
       <w:r>
@@ -1033,6 +1106,232 @@
           <w:rFonts w:cstheme="minorHAnsi"/>
         </w:rPr>
       </w:pPr>
+      <w:r>
+        <w:rPr>
+          <w:rFonts w:cstheme="minorHAnsi"/>
+        </w:rPr>
+        <w:t xml:space="preserve">(Assuming Zig + zag -&gt; zig/zag) </w:t>
+      </w:r>
+      <w:r>
+        <w:rPr>
+          <w:rFonts w:cstheme="minorHAnsi"/>
+        </w:rPr>
+        <w:t>Zig Zag</w:t>
+      </w:r>
+      <w:r>
+        <w:rPr>
+          <w:rFonts w:cstheme="minorHAnsi"/>
+        </w:rPr>
+        <w:t xml:space="preserve"> </w:t>
+      </w:r>
+      <w:r>
+        <w:rPr>
+          <w:rFonts w:cstheme="minorHAnsi"/>
+        </w:rPr>
+        <w:t xml:space="preserve">Coefficient </w:t>
+      </w:r>
+      <w:r>
+        <w:rPr>
+          <w:rFonts w:cstheme="minorHAnsi"/>
+        </w:rPr>
+        <w:sym w:font="Wingdings" w:char="F0E0"/>
+      </w:r>
+      <w:r>
+        <w:rPr>
+          <w:rFonts w:cstheme="minorHAnsi"/>
+        </w:rPr>
+        <w:t xml:space="preserve"> if 0.5, then would be exactly 0.5 and 0.5</w:t>
+      </w:r>
+    </w:p>
+    <w:p>
+      <w:pPr>
+        <w:pStyle w:val="ListParagraph"/>
+        <w:numPr>
+          <w:ilvl w:val="1"/>
+          <w:numId w:val="3"/>
+        </w:numPr>
+        <w:rPr>
+          <w:rFonts w:cstheme="minorHAnsi"/>
+        </w:rPr>
+      </w:pPr>
+      <w:r>
+        <w:rPr>
+          <w:rFonts w:cstheme="minorHAnsi"/>
+        </w:rPr>
+        <w:t>If proportionality constant is 0, then there would be</w:t>
+      </w:r>
+      <w:r>
+        <w:rPr>
+          <w:rFonts w:cstheme="minorHAnsi"/>
+        </w:rPr>
+        <w:t xml:space="preserve"> infinitely many zigs</w:t>
+      </w:r>
+    </w:p>
+    <w:p>
+      <w:pPr>
+        <w:pStyle w:val="ListParagraph"/>
+        <w:numPr>
+          <w:ilvl w:val="1"/>
+          <w:numId w:val="3"/>
+        </w:numPr>
+        <w:rPr>
+          <w:rFonts w:cstheme="minorHAnsi"/>
+        </w:rPr>
+      </w:pPr>
+      <w:r>
+        <w:rPr>
+          <w:rFonts w:cstheme="minorHAnsi"/>
+        </w:rPr>
+        <w:t>If pr</w:t>
+      </w:r>
+      <w:r>
+        <w:rPr>
+          <w:rFonts w:cstheme="minorHAnsi"/>
+        </w:rPr>
+        <w:t>2</w:t>
+      </w:r>
+      <w:r>
+        <w:rPr>
+          <w:rFonts w:cstheme="minorHAnsi"/>
+        </w:rPr>
+        <w:t>oportionality constant is 0.4, then there would be more zigs than zags</w:t>
+      </w:r>
+    </w:p>
+    <w:p>
+      <w:pPr>
+        <w:pStyle w:val="ListParagraph"/>
+        <w:numPr>
+          <w:ilvl w:val="1"/>
+          <w:numId w:val="3"/>
+        </w:numPr>
+        <w:rPr>
+          <w:rFonts w:cstheme="minorHAnsi"/>
+        </w:rPr>
+      </w:pPr>
+      <w:r>
+        <w:rPr>
+          <w:rFonts w:cstheme="minorHAnsi"/>
+        </w:rPr>
+        <w:t xml:space="preserve">If proportionality constant </w:t>
+      </w:r>
+      <w:proofErr w:type="gramStart"/>
+      <w:r>
+        <w:rPr>
+          <w:rFonts w:cstheme="minorHAnsi"/>
+        </w:rPr>
+        <w:t>is  1</w:t>
+      </w:r>
+      <w:proofErr w:type="gramEnd"/>
+      <w:r>
+        <w:rPr>
+          <w:rFonts w:cstheme="minorHAnsi"/>
+        </w:rPr>
+        <w:t>, then there would be</w:t>
+      </w:r>
+      <w:r>
+        <w:rPr>
+          <w:rFonts w:cstheme="minorHAnsi"/>
+        </w:rPr>
+        <w:t xml:space="preserve"> 5/15 zigs and 10/15 zags</w:t>
+      </w:r>
+      <w:r>
+        <w:rPr>
+          <w:rFonts w:cstheme="minorHAnsi"/>
+        </w:rPr>
+        <w:tab/>
+      </w:r>
+    </w:p>
+    <w:p>
+      <w:pPr>
+        <w:ind w:left="720"/>
+        <w:rPr>
+          <w:rFonts w:cstheme="minorHAnsi"/>
+        </w:rPr>
+      </w:pPr>
+    </w:p>
+    <w:p>
+      <w:pPr>
+        <w:ind w:left="720"/>
+        <w:rPr>
+          <w:rFonts w:cstheme="minorHAnsi"/>
+        </w:rPr>
+      </w:pPr>
+      <w:r>
+        <w:rPr>
+          <w:rFonts w:cstheme="minorHAnsi"/>
+        </w:rPr>
+        <w:t>Other assumptions</w:t>
+      </w:r>
+    </w:p>
+    <w:p>
+      <w:pPr>
+        <w:pStyle w:val="ListParagraph"/>
+        <w:numPr>
+          <w:ilvl w:val="0"/>
+          <w:numId w:val="10"/>
+        </w:numPr>
+        <w:rPr>
+          <w:rFonts w:cstheme="minorHAnsi"/>
+        </w:rPr>
+      </w:pPr>
+      <w:r>
+        <w:rPr>
+          <w:rFonts w:cstheme="minorHAnsi"/>
+        </w:rPr>
+        <w:t>Only zig can produce a child</w:t>
+      </w:r>
+    </w:p>
+    <w:p>
+      <w:pPr>
+        <w:pStyle w:val="ListParagraph"/>
+        <w:numPr>
+          <w:ilvl w:val="0"/>
+          <w:numId w:val="10"/>
+        </w:numPr>
+        <w:rPr>
+          <w:rFonts w:cstheme="minorHAnsi"/>
+        </w:rPr>
+      </w:pPr>
+      <w:r>
+        <w:rPr>
+          <w:rFonts w:cstheme="minorHAnsi"/>
+        </w:rPr>
+        <w:t>Only zag can produce a child</w:t>
+      </w:r>
+    </w:p>
+    <w:p>
+      <w:pPr>
+        <w:pStyle w:val="ListParagraph"/>
+        <w:numPr>
+          <w:ilvl w:val="0"/>
+          <w:numId w:val="10"/>
+        </w:numPr>
+        <w:rPr>
+          <w:rFonts w:cstheme="minorHAnsi"/>
+        </w:rPr>
+      </w:pPr>
+      <w:r>
+        <w:rPr>
+          <w:rFonts w:cstheme="minorHAnsi"/>
+        </w:rPr>
+        <w:t>Zig + zag + zig could produce a child</w:t>
+      </w:r>
+    </w:p>
+    <w:p>
+      <w:pPr>
+        <w:ind w:left="720"/>
+        <w:rPr>
+          <w:rFonts w:cstheme="minorHAnsi"/>
+        </w:rPr>
+      </w:pPr>
+    </w:p>
+    <w:p>
+      <w:pPr>
+        <w:ind w:left="720"/>
+        <w:rPr>
+          <w:rFonts w:cstheme="minorHAnsi"/>
+        </w:rPr>
+      </w:pPr>
     </w:p>
     <w:p>
       <w:pPr>
@@ -1049,228 +1348,8 @@
         <w:rPr>
           <w:rFonts w:cstheme="minorHAnsi"/>
         </w:rPr>
-        <w:t xml:space="preserve">(Assuming Zig + zag -&gt; zig/zag) </w:t>
-      </w:r>
-      <w:r>
-        <w:rPr>
-          <w:rFonts w:cstheme="minorHAnsi"/>
-        </w:rPr>
-        <w:t>Zig Zag</w:t>
-      </w:r>
-      <w:r>
-        <w:rPr>
-          <w:rFonts w:cstheme="minorHAnsi"/>
-        </w:rPr>
-        <w:t xml:space="preserve"> </w:t>
-      </w:r>
-      <w:r>
-        <w:rPr>
-          <w:rFonts w:cstheme="minorHAnsi"/>
-        </w:rPr>
-        <w:t xml:space="preserve">Coefficient </w:t>
-      </w:r>
-      <w:r>
-        <w:rPr>
-          <w:rFonts w:cstheme="minorHAnsi"/>
-        </w:rPr>
-        <w:sym w:font="Wingdings" w:char="F0E0"/>
-      </w:r>
-      <w:r>
-        <w:rPr>
-          <w:rFonts w:cstheme="minorHAnsi"/>
-        </w:rPr>
-        <w:t xml:space="preserve"> if 0.5, then would be exactly 0.5 and 0.5</w:t>
-      </w:r>
-    </w:p>
-    <w:p>
-      <w:pPr>
-        <w:pStyle w:val="ListParagraph"/>
-        <w:numPr>
-          <w:ilvl w:val="1"/>
-          <w:numId w:val="3"/>
-        </w:numPr>
-        <w:rPr>
-          <w:rFonts w:cstheme="minorHAnsi"/>
-        </w:rPr>
-      </w:pPr>
-      <w:r>
-        <w:rPr>
-          <w:rFonts w:cstheme="minorHAnsi"/>
-        </w:rPr>
-        <w:t>If proportionality constant is 0, then there would be</w:t>
-      </w:r>
-      <w:r>
-        <w:rPr>
-          <w:rFonts w:cstheme="minorHAnsi"/>
-        </w:rPr>
-        <w:t xml:space="preserve"> infinitely many zigs</w:t>
-      </w:r>
-    </w:p>
-    <w:p>
-      <w:pPr>
-        <w:pStyle w:val="ListParagraph"/>
-        <w:numPr>
-          <w:ilvl w:val="1"/>
-          <w:numId w:val="3"/>
-        </w:numPr>
-        <w:rPr>
-          <w:rFonts w:cstheme="minorHAnsi"/>
-        </w:rPr>
-      </w:pPr>
-      <w:r>
-        <w:rPr>
-          <w:rFonts w:cstheme="minorHAnsi"/>
-        </w:rPr>
-        <w:t>If pr</w:t>
-      </w:r>
-      <w:r>
-        <w:rPr>
-          <w:rFonts w:cstheme="minorHAnsi"/>
-        </w:rPr>
-        <w:t>2</w:t>
-      </w:r>
-      <w:r>
-        <w:rPr>
-          <w:rFonts w:cstheme="minorHAnsi"/>
-        </w:rPr>
-        <w:t>oportionality constant is 0.4, then there would be more zigs than zags</w:t>
-      </w:r>
-    </w:p>
-    <w:p>
-      <w:pPr>
-        <w:pStyle w:val="ListParagraph"/>
-        <w:numPr>
-          <w:ilvl w:val="1"/>
-          <w:numId w:val="3"/>
-        </w:numPr>
-        <w:rPr>
-          <w:rFonts w:cstheme="minorHAnsi"/>
-        </w:rPr>
-      </w:pPr>
-      <w:r>
-        <w:rPr>
-          <w:rFonts w:cstheme="minorHAnsi"/>
-        </w:rPr>
-        <w:t xml:space="preserve">If proportionality constant </w:t>
-      </w:r>
-      <w:proofErr w:type="gramStart"/>
-      <w:r>
-        <w:rPr>
-          <w:rFonts w:cstheme="minorHAnsi"/>
-        </w:rPr>
-        <w:t>is  1</w:t>
-      </w:r>
-      <w:proofErr w:type="gramEnd"/>
-      <w:r>
-        <w:rPr>
-          <w:rFonts w:cstheme="minorHAnsi"/>
-        </w:rPr>
-        <w:t>, then there would be</w:t>
-      </w:r>
-      <w:r>
-        <w:rPr>
-          <w:rFonts w:cstheme="minorHAnsi"/>
-        </w:rPr>
-        <w:t xml:space="preserve"> 5/15 zigs and 10/15 zags</w:t>
-      </w:r>
-      <w:r>
-        <w:rPr>
-          <w:rFonts w:cstheme="minorHAnsi"/>
-        </w:rPr>
-        <w:tab/>
-      </w:r>
-    </w:p>
-    <w:p>
-      <w:pPr>
-        <w:ind w:left="720"/>
-        <w:rPr>
-          <w:rFonts w:cstheme="minorHAnsi"/>
-        </w:rPr>
-      </w:pPr>
-    </w:p>
-    <w:p>
-      <w:pPr>
-        <w:ind w:left="720"/>
-        <w:rPr>
-          <w:rFonts w:cstheme="minorHAnsi"/>
-        </w:rPr>
-      </w:pPr>
-      <w:r>
-        <w:rPr>
-          <w:rFonts w:cstheme="minorHAnsi"/>
-        </w:rPr>
-        <w:t>Other assumptions</w:t>
-      </w:r>
-    </w:p>
-    <w:p>
-      <w:pPr>
-        <w:pStyle w:val="ListParagraph"/>
-        <w:numPr>
-          <w:ilvl w:val="0"/>
-          <w:numId w:val="10"/>
-        </w:numPr>
-        <w:rPr>
-          <w:rFonts w:cstheme="minorHAnsi"/>
-        </w:rPr>
-      </w:pPr>
-      <w:r>
-        <w:rPr>
-          <w:rFonts w:cstheme="minorHAnsi"/>
-        </w:rPr>
-        <w:t>Only zig can produce a child</w:t>
-      </w:r>
-    </w:p>
-    <w:p>
-      <w:pPr>
-        <w:pStyle w:val="ListParagraph"/>
-        <w:numPr>
-          <w:ilvl w:val="0"/>
-          <w:numId w:val="10"/>
-        </w:numPr>
-        <w:rPr>
-          <w:rFonts w:cstheme="minorHAnsi"/>
-        </w:rPr>
-      </w:pPr>
-      <w:r>
-        <w:rPr>
-          <w:rFonts w:cstheme="minorHAnsi"/>
-        </w:rPr>
-        <w:t>Only zag can produce a child</w:t>
-      </w:r>
-    </w:p>
-    <w:p>
-      <w:pPr>
-        <w:pStyle w:val="ListParagraph"/>
-        <w:numPr>
-          <w:ilvl w:val="0"/>
-          <w:numId w:val="10"/>
-        </w:numPr>
-        <w:rPr>
-          <w:rFonts w:cstheme="minorHAnsi"/>
-        </w:rPr>
-      </w:pPr>
-      <w:r>
-        <w:rPr>
-          <w:rFonts w:cstheme="minorHAnsi"/>
-        </w:rPr>
-        <w:t>Zig + zag + zig could produce a child</w:t>
-      </w:r>
-    </w:p>
-    <w:p>
-      <w:pPr>
-        <w:ind w:left="720"/>
-        <w:rPr>
-          <w:rFonts w:cstheme="minorHAnsi"/>
-        </w:rPr>
-      </w:pPr>
-    </w:p>
-    <w:p>
-      <w:pPr>
-        <w:ind w:left="720"/>
-        <w:rPr>
-          <w:rFonts w:cstheme="minorHAnsi"/>
-        </w:rPr>
-      </w:pPr>
+        <w:t>My single source of happiness is spending time with my loved ones</w:t>
+      </w:r>
     </w:p>
     <w:p>
       <w:pPr>
@@ -1287,24 +1366,6 @@
         <w:rPr>
           <w:rFonts w:cstheme="minorHAnsi"/>
         </w:rPr>
-        <w:t>My single source of happiness is spending time with my loved ones</w:t>
-      </w:r>
-    </w:p>
-    <w:p>
-      <w:pPr>
-        <w:pStyle w:val="ListParagraph"/>
-        <w:numPr>
-          <w:ilvl w:val="0"/>
-          <w:numId w:val="3"/>
-        </w:numPr>
-        <w:rPr>
-          <w:rFonts w:cstheme="minorHAnsi"/>
-        </w:rPr>
-      </w:pPr>
-      <w:r>
-        <w:rPr>
-          <w:rFonts w:cstheme="minorHAnsi"/>
-        </w:rPr>
         <w:t xml:space="preserve">I was </w:t>
       </w:r>
       <w:r>
@@ -1353,7 +1414,14 @@
         <w:rPr>
           <w:rFonts w:cstheme="minorHAnsi"/>
         </w:rPr>
-        <w:t>. The courses I want to take (CSC 148 and CSC 165) got cancelled due to covid-19. I then tried to get to third year courses to get to graduate school. My parents became old and</w:t>
+        <w:t xml:space="preserve">. The courses I want to take </w:t>
+      </w:r>
+      <w:r>
+        <w:rPr>
+          <w:rFonts w:cstheme="minorHAnsi"/>
+        </w:rPr>
+        <w:lastRenderedPageBreak/>
+        <w:t>(CSC 148 and CSC 165) got cancelled due to covid-19. I then tried to get to third year courses to get to graduate school. My parents became old and</w:t>
       </w:r>
       <w:r>
         <w:rPr>
@@ -1582,7 +1650,6 @@
         <w:rPr>
           <w:rFonts w:cstheme="minorHAnsi"/>
         </w:rPr>
-        <w:lastRenderedPageBreak/>
         <w:t>Mission statement</w:t>
       </w:r>
     </w:p>

</xml_diff>

<commit_message>
feat: Add progress #17 'Interview Preparation'
</commit_message>
<xml_diff>
--- a/personal_statements/NiceJob/notes.docx
+++ b/personal_statements/NiceJob/notes.docx
@@ -411,6 +411,62 @@
           <w:rFonts w:cstheme="minorHAnsi"/>
         </w:rPr>
       </w:pPr>
+      <w:r>
+        <w:rPr>
+          <w:rFonts w:cstheme="minorHAnsi"/>
+        </w:rPr>
+        <w:t xml:space="preserve">I want to work at a company that I can </w:t>
+      </w:r>
+      <w:r>
+        <w:rPr>
+          <w:rFonts w:cstheme="minorHAnsi"/>
+        </w:rPr>
+        <w:t xml:space="preserve">come </w:t>
+      </w:r>
+      <w:proofErr w:type="gramStart"/>
+      <w:r>
+        <w:rPr>
+          <w:rFonts w:cstheme="minorHAnsi"/>
+        </w:rPr>
+        <w:t xml:space="preserve">in </w:t>
+      </w:r>
+      <w:r>
+        <w:rPr>
+          <w:rFonts w:cstheme="minorHAnsi"/>
+        </w:rPr>
+        <w:t xml:space="preserve"> and</w:t>
+      </w:r>
+      <w:proofErr w:type="gramEnd"/>
+      <w:r>
+        <w:rPr>
+          <w:rFonts w:cstheme="minorHAnsi"/>
+        </w:rPr>
+        <w:t xml:space="preserve"> leave with knowing that I help</w:t>
+      </w:r>
+      <w:r>
+        <w:rPr>
+          <w:rFonts w:cstheme="minorHAnsi"/>
+        </w:rPr>
+        <w:t>ed people.</w:t>
+      </w:r>
+    </w:p>
+    <w:p>
+      <w:pPr>
+        <w:pStyle w:val="ListParagraph"/>
+        <w:numPr>
+          <w:ilvl w:val="3"/>
+          <w:numId w:val="2"/>
+        </w:numPr>
+        <w:rPr>
+          <w:rFonts w:cstheme="minorHAnsi"/>
+        </w:rPr>
+      </w:pPr>
+      <w:r>
+        <w:rPr>
+          <w:rFonts w:cstheme="minorHAnsi"/>
+        </w:rPr>
+        <w:t xml:space="preserve">The company’s products </w:t>
+      </w:r>
     </w:p>
     <w:p>
       <w:pPr>
@@ -580,7 +636,6 @@
         <w:rPr>
           <w:rFonts w:cstheme="minorHAnsi"/>
         </w:rPr>
-        <w:lastRenderedPageBreak/>
         <w:tab/>
       </w:r>
       <w:r>
@@ -1366,6 +1421,7 @@
         <w:rPr>
           <w:rFonts w:cstheme="minorHAnsi"/>
         </w:rPr>
+        <w:lastRenderedPageBreak/>
         <w:t xml:space="preserve">I was </w:t>
       </w:r>
       <w:r>
@@ -1414,14 +1470,7 @@
         <w:rPr>
           <w:rFonts w:cstheme="minorHAnsi"/>
         </w:rPr>
-        <w:t xml:space="preserve">. The courses I want to take </w:t>
-      </w:r>
-      <w:r>
-        <w:rPr>
-          <w:rFonts w:cstheme="minorHAnsi"/>
-        </w:rPr>
-        <w:lastRenderedPageBreak/>
-        <w:t>(CSC 148 and CSC 165) got cancelled due to covid-19. I then tried to get to third year courses to get to graduate school. My parents became old and</w:t>
+        <w:t>. The courses I want to take (CSC 148 and CSC 165) got cancelled due to covid-19. I then tried to get to third year courses to get to graduate school. My parents became old and</w:t>
       </w:r>
       <w:r>
         <w:rPr>

</xml_diff>

<commit_message>
feat: Add progress #18 'Interview Preparation'
</commit_message>
<xml_diff>
--- a/personal_statements/NiceJob/notes.docx
+++ b/personal_statements/NiceJob/notes.docx
@@ -37,14 +37,12 @@
         </w:rPr>
         <w:t xml:space="preserve">Helps companies to get the reputation they </w:t>
       </w:r>
-      <w:proofErr w:type="spellStart"/>
-      <w:r>
-        <w:rPr>
-          <w:rFonts w:cstheme="minorHAnsi"/>
-        </w:rPr>
-        <w:t>desrve</w:t>
-      </w:r>
-      <w:proofErr w:type="spellEnd"/>
+      <w:r>
+        <w:rPr>
+          <w:rFonts w:cstheme="minorHAnsi"/>
+        </w:rPr>
+        <w:t>deserve</w:t>
+      </w:r>
     </w:p>
     <w:p>
       <w:pPr>
@@ -421,27 +419,13 @@
         <w:rPr>
           <w:rFonts w:cstheme="minorHAnsi"/>
         </w:rPr>
-        <w:t xml:space="preserve">come </w:t>
-      </w:r>
-      <w:proofErr w:type="gramStart"/>
-      <w:r>
-        <w:rPr>
-          <w:rFonts w:cstheme="minorHAnsi"/>
-        </w:rPr>
-        <w:t xml:space="preserve">in </w:t>
-      </w:r>
-      <w:r>
-        <w:rPr>
-          <w:rFonts w:cstheme="minorHAnsi"/>
-        </w:rPr>
-        <w:t xml:space="preserve"> and</w:t>
-      </w:r>
-      <w:proofErr w:type="gramEnd"/>
-      <w:r>
-        <w:rPr>
-          <w:rFonts w:cstheme="minorHAnsi"/>
-        </w:rPr>
-        <w:t xml:space="preserve"> leave with knowing that I help</w:t>
+        <w:t xml:space="preserve">come in </w:t>
+      </w:r>
+      <w:r>
+        <w:rPr>
+          <w:rFonts w:cstheme="minorHAnsi"/>
+        </w:rPr>
+        <w:t>and leave with knowing that I help</w:t>
       </w:r>
       <w:r>
         <w:rPr>
@@ -463,9 +447,76 @@
       </w:pPr>
       <w:r>
         <w:rPr>
-          <w:rFonts w:cstheme="minorHAnsi"/>
-        </w:rPr>
-        <w:t xml:space="preserve">The company’s products </w:t>
+          <w:sz w:val="28"/>
+          <w:szCs w:val="28"/>
+        </w:rPr>
+        <w:t>I am motivated by the feeling of overcoming challenges and creating a program that not only works but loved by clients.</w:t>
+      </w:r>
+    </w:p>
+    <w:p>
+      <w:pPr>
+        <w:pStyle w:val="ListParagraph"/>
+        <w:numPr>
+          <w:ilvl w:val="3"/>
+          <w:numId w:val="2"/>
+        </w:numPr>
+        <w:rPr>
+          <w:sz w:val="28"/>
+          <w:szCs w:val="28"/>
+        </w:rPr>
+      </w:pPr>
+      <w:r>
+        <w:rPr>
+          <w:sz w:val="28"/>
+          <w:szCs w:val="28"/>
+        </w:rPr>
+        <w:t xml:space="preserve">For example, when I was working at </w:t>
+      </w:r>
+      <w:proofErr w:type="spellStart"/>
+      <w:r>
+        <w:rPr>
+          <w:sz w:val="28"/>
+          <w:szCs w:val="28"/>
+        </w:rPr>
+        <w:t>SiteMax</w:t>
+      </w:r>
+      <w:proofErr w:type="spellEnd"/>
+      <w:r>
+        <w:rPr>
+          <w:sz w:val="28"/>
+          <w:szCs w:val="28"/>
+        </w:rPr>
+        <w:t xml:space="preserve"> Systems inc. I was responsible of creating a small front-end application on behalf of Bold construction. I had to dissect the business requirements and deploy solutions after review. It was a long process. But, when it was done, and when a friend of mine who was in charge of delivering web solutions to clients came say “Hey Moe, Bold construction really loved your solution. So much so that they showed your app to a person at the government.” I was thrilled by the feeling. I love the feeling of how the solution I created brings smile to customers, and I want to continue this pursuit at this company.</w:t>
+      </w:r>
+    </w:p>
+    <w:p>
+      <w:pPr>
+        <w:pStyle w:val="ListParagraph"/>
+        <w:numPr>
+          <w:ilvl w:val="3"/>
+          <w:numId w:val="2"/>
+        </w:numPr>
+        <w:rPr>
+          <w:rFonts w:cstheme="minorHAnsi"/>
+        </w:rPr>
+      </w:pPr>
+      <w:r>
+        <w:rPr>
+          <w:rFonts w:cstheme="minorHAnsi"/>
+        </w:rPr>
+        <w:t>I understand t</w:t>
+      </w:r>
+      <w:r>
+        <w:rPr>
+          <w:rFonts w:cstheme="minorHAnsi"/>
+        </w:rPr>
+        <w:t>he company’s products</w:t>
+      </w:r>
+      <w:r>
+        <w:rPr>
+          <w:rFonts w:cstheme="minorHAnsi"/>
+        </w:rPr>
+        <w:t xml:space="preserve"> helps businesses get the reputation they deserve</w:t>
       </w:r>
     </w:p>
     <w:p>
@@ -483,6 +534,7 @@
         <w:rPr>
           <w:rFonts w:cstheme="minorHAnsi"/>
         </w:rPr>
+        <w:lastRenderedPageBreak/>
         <w:t>Connor Wilson</w:t>
       </w:r>
     </w:p>
@@ -550,6 +602,28 @@
           <w:bCs/>
         </w:rPr>
         <w:t xml:space="preserve"> people, and getting reviews back from business on how it has transformed their business is what’s motivating us to get out from our bed every day </w:t>
+      </w:r>
+    </w:p>
+    <w:p>
+      <w:pPr>
+        <w:pStyle w:val="ListParagraph"/>
+        <w:numPr>
+          <w:ilvl w:val="3"/>
+          <w:numId w:val="2"/>
+        </w:numPr>
+        <w:rPr>
+          <w:rFonts w:cstheme="minorHAnsi"/>
+          <w:b/>
+          <w:bCs/>
+        </w:rPr>
+      </w:pPr>
+      <w:r>
+        <w:rPr>
+          <w:rFonts w:cstheme="minorHAnsi"/>
+          <w:b/>
+          <w:bCs/>
+        </w:rPr>
+        <w:t xml:space="preserve">Like what conner said, I want to get out from the bed with feeling that I am going to work to help people and bring smile to their face </w:t>
       </w:r>
     </w:p>
     <w:p>
@@ -571,67 +645,6 @@
           <w:rFonts w:cstheme="minorHAnsi"/>
         </w:rPr>
       </w:pPr>
-    </w:p>
-    <w:p>
-      <w:pPr>
-        <w:rPr>
-          <w:sz w:val="28"/>
-          <w:szCs w:val="28"/>
-        </w:rPr>
-      </w:pPr>
-      <w:r>
-        <w:rPr>
-          <w:sz w:val="28"/>
-          <w:szCs w:val="28"/>
-        </w:rPr>
-        <w:t xml:space="preserve">I am motivated by the feeling of overcoming challenges and creating a program that not only works but loved by clients. For example, when I was working at </w:t>
-      </w:r>
-      <w:proofErr w:type="spellStart"/>
-      <w:r>
-        <w:rPr>
-          <w:sz w:val="28"/>
-          <w:szCs w:val="28"/>
-        </w:rPr>
-        <w:t>SiteMax</w:t>
-      </w:r>
-      <w:proofErr w:type="spellEnd"/>
-      <w:r>
-        <w:rPr>
-          <w:sz w:val="28"/>
-          <w:szCs w:val="28"/>
-        </w:rPr>
-        <w:t xml:space="preserve"> Systems inc. I was responsible of creating a small front-end application on behalf of Bold construction. I had to dissect the business requirements and deploy solutions after review. It was a long process. But, when it was done, and when a friend of mine who was in charge of delivering web solutions to clients came say “Hey Moe, Bold construction really loved your solution. So much so that they showed your app to a person at the government.” I was thrilled by the feeling. I love the feeling of how the solution I created brings smile to customers, and I want to continue this pursuit at this company.</w:t>
-      </w:r>
-    </w:p>
-    <w:p>
-      <w:pPr>
-        <w:tabs>
-          <w:tab w:val="left" w:pos="5580"/>
-        </w:tabs>
-        <w:rPr>
-          <w:rFonts w:cstheme="minorHAnsi"/>
-        </w:rPr>
-      </w:pPr>
-    </w:p>
-    <w:p>
-      <w:pPr>
-        <w:tabs>
-          <w:tab w:val="left" w:pos="5580"/>
-        </w:tabs>
-        <w:rPr>
-          <w:rFonts w:cstheme="minorHAnsi"/>
-        </w:rPr>
-      </w:pPr>
-    </w:p>
-    <w:p>
-      <w:pPr>
-        <w:tabs>
-          <w:tab w:val="left" w:pos="5580"/>
-        </w:tabs>
-        <w:rPr>
-          <w:rFonts w:cstheme="minorHAnsi"/>
-        </w:rPr>
-      </w:pPr>
       <w:r>
         <w:rPr>
           <w:rFonts w:cstheme="minorHAnsi"/>
@@ -792,27 +805,19 @@
         <w:rPr>
           <w:rFonts w:cstheme="minorHAnsi"/>
         </w:rPr>
-        <w:t xml:space="preserve"> a long period of time and </w:t>
+        <w:t xml:space="preserve"> a long period of time and</w:t>
+      </w:r>
+      <w:r>
+        <w:rPr>
+          <w:rFonts w:cstheme="minorHAnsi"/>
+        </w:rPr>
+        <w:t xml:space="preserve"> </w:t>
       </w:r>
       <w:r>
         <w:rPr>
           <w:rFonts w:cstheme="minorHAnsi"/>
         </w:rPr>
         <w:t xml:space="preserve">truly </w:t>
-      </w:r>
-      <w:proofErr w:type="spellStart"/>
-      <w:r>
-        <w:rPr>
-          <w:rFonts w:cstheme="minorHAnsi"/>
-        </w:rPr>
-        <w:t>truly</w:t>
-      </w:r>
-      <w:proofErr w:type="spellEnd"/>
-      <w:r>
-        <w:rPr>
-          <w:rFonts w:cstheme="minorHAnsi"/>
-        </w:rPr>
-        <w:t xml:space="preserve"> </w:t>
       </w:r>
       <w:r>
         <w:rPr>
@@ -836,13 +841,43 @@
         <w:rPr>
           <w:rFonts w:cstheme="minorHAnsi"/>
         </w:rPr>
-        <w:t xml:space="preserve"> </w:t>
-      </w:r>
-      <w:r>
-        <w:rPr>
-          <w:rFonts w:cstheme="minorHAnsi"/>
-        </w:rPr>
-        <w:t>I would be spending the rest of my life spending time with my love, my love’s family and my parents</w:t>
+        <w:t xml:space="preserve">If money wasn’t the question, </w:t>
+      </w:r>
+      <w:r>
+        <w:rPr>
+          <w:rFonts w:cstheme="minorHAnsi"/>
+        </w:rPr>
+        <w:t xml:space="preserve">I would be spending the rest of my life </w:t>
+      </w:r>
+      <w:r>
+        <w:rPr>
+          <w:rFonts w:cstheme="minorHAnsi"/>
+        </w:rPr>
+        <w:t>together</w:t>
+      </w:r>
+      <w:r>
+        <w:rPr>
+          <w:rFonts w:cstheme="minorHAnsi"/>
+        </w:rPr>
+        <w:t xml:space="preserve"> with my love, my love’s </w:t>
+      </w:r>
+      <w:r>
+        <w:rPr>
+          <w:rFonts w:cstheme="minorHAnsi"/>
+        </w:rPr>
+        <w:t>family,</w:t>
+      </w:r>
+      <w:r>
+        <w:rPr>
+          <w:rFonts w:cstheme="minorHAnsi"/>
+        </w:rPr>
+        <w:t xml:space="preserve"> my parents</w:t>
+      </w:r>
+      <w:r>
+        <w:rPr>
+          <w:rFonts w:cstheme="minorHAnsi"/>
+        </w:rPr>
+        <w:t>, and my brother</w:t>
       </w:r>
     </w:p>
     <w:p>
@@ -860,7 +895,67 @@
         <w:rPr>
           <w:rFonts w:cstheme="minorHAnsi"/>
         </w:rPr>
-        <w:t xml:space="preserve">My parents are living in Calgary and my love is living in </w:t>
+        <w:t>My parents</w:t>
+      </w:r>
+      <w:r>
+        <w:rPr>
+          <w:rFonts w:cstheme="minorHAnsi"/>
+        </w:rPr>
+        <w:t xml:space="preserve"> and my brother</w:t>
+      </w:r>
+      <w:r>
+        <w:rPr>
+          <w:rFonts w:cstheme="minorHAnsi"/>
+        </w:rPr>
+        <w:t xml:space="preserve"> are living in Calgary</w:t>
+      </w:r>
+    </w:p>
+    <w:p>
+      <w:pPr>
+        <w:pStyle w:val="ListParagraph"/>
+        <w:numPr>
+          <w:ilvl w:val="1"/>
+          <w:numId w:val="3"/>
+        </w:numPr>
+        <w:rPr>
+          <w:rFonts w:cstheme="minorHAnsi"/>
+        </w:rPr>
+      </w:pPr>
+      <w:r>
+        <w:rPr>
+          <w:rFonts w:cstheme="minorHAnsi"/>
+        </w:rPr>
+        <w:t>M</w:t>
+      </w:r>
+      <w:r>
+        <w:rPr>
+          <w:rFonts w:cstheme="minorHAnsi"/>
+        </w:rPr>
+        <w:t>y love</w:t>
+      </w:r>
+      <w:r>
+        <w:rPr>
+          <w:rFonts w:cstheme="minorHAnsi"/>
+        </w:rPr>
+        <w:t xml:space="preserve"> and my love’s family</w:t>
+      </w:r>
+      <w:r>
+        <w:rPr>
+          <w:rFonts w:cstheme="minorHAnsi"/>
+        </w:rPr>
+        <w:t xml:space="preserve"> </w:t>
+      </w:r>
+      <w:r>
+        <w:rPr>
+          <w:rFonts w:cstheme="minorHAnsi"/>
+        </w:rPr>
+        <w:t>are</w:t>
+      </w:r>
+      <w:r>
+        <w:rPr>
+          <w:rFonts w:cstheme="minorHAnsi"/>
+        </w:rPr>
+        <w:t xml:space="preserve"> living in </w:t>
       </w:r>
       <w:r>
         <w:rPr>
@@ -872,7 +967,43 @@
         <w:rPr>
           <w:rFonts w:cstheme="minorHAnsi"/>
         </w:rPr>
-        <w:t>orea, I want us to get together and live remaining time</w:t>
+        <w:t>orea</w:t>
+      </w:r>
+    </w:p>
+    <w:p>
+      <w:pPr>
+        <w:pStyle w:val="ListParagraph"/>
+        <w:numPr>
+          <w:ilvl w:val="1"/>
+          <w:numId w:val="3"/>
+        </w:numPr>
+        <w:rPr>
+          <w:rFonts w:cstheme="minorHAnsi"/>
+        </w:rPr>
+      </w:pPr>
+      <w:r>
+        <w:rPr>
+          <w:rFonts w:cstheme="minorHAnsi"/>
+        </w:rPr>
+        <w:t>It’s difficult to travel back and forth</w:t>
+      </w:r>
+    </w:p>
+    <w:p>
+      <w:pPr>
+        <w:pStyle w:val="ListParagraph"/>
+        <w:numPr>
+          <w:ilvl w:val="1"/>
+          <w:numId w:val="3"/>
+        </w:numPr>
+        <w:rPr>
+          <w:rFonts w:cstheme="minorHAnsi"/>
+        </w:rPr>
+      </w:pPr>
+      <w:r>
+        <w:rPr>
+          <w:rFonts w:cstheme="minorHAnsi"/>
+        </w:rPr>
+        <w:t>I want us to get together and live remaining time</w:t>
       </w:r>
       <w:r>
         <w:rPr>
@@ -987,7 +1118,19 @@
         <w:rPr>
           <w:rFonts w:cstheme="minorHAnsi"/>
         </w:rPr>
-        <w:t>In order to do well at work fast I would take more work than I can handle, and I tried to finish as fast as possible disregarding my health</w:t>
+        <w:t xml:space="preserve">I </w:t>
+      </w:r>
+      <w:r>
+        <w:rPr>
+          <w:rFonts w:cstheme="minorHAnsi"/>
+        </w:rPr>
+        <w:t xml:space="preserve">took </w:t>
+      </w:r>
+      <w:r>
+        <w:rPr>
+          <w:rFonts w:cstheme="minorHAnsi"/>
+        </w:rPr>
+        <w:t>more work than I can handle, and I tried to finish as fast as possible disregarding my health</w:t>
       </w:r>
     </w:p>
     <w:p>
@@ -1022,22 +1165,29 @@
           <w:rFonts w:ascii="Helvetica Neue" w:hAnsi="Helvetica Neue"/>
           <w:color w:val="2D2D2D"/>
         </w:rPr>
-        <w:t xml:space="preserve"> and my friend’s commendations, all when was </w:t>
-      </w:r>
-      <w:proofErr w:type="gramStart"/>
+        <w:t xml:space="preserve"> and my friend’s commendations, all when</w:t>
+      </w:r>
       <w:r>
         <w:rPr>
           <w:rFonts w:ascii="Helvetica Neue" w:hAnsi="Helvetica Neue"/>
           <w:color w:val="2D2D2D"/>
         </w:rPr>
-        <w:t>fresh</w:t>
-      </w:r>
-      <w:proofErr w:type="gramEnd"/>
+        <w:t xml:space="preserve"> all was </w:t>
+      </w:r>
+      <w:proofErr w:type="gramStart"/>
       <w:r>
         <w:rPr>
           <w:rFonts w:ascii="Helvetica Neue" w:hAnsi="Helvetica Neue"/>
           <w:color w:val="2D2D2D"/>
         </w:rPr>
+        <w:t>fresh</w:t>
+      </w:r>
+      <w:proofErr w:type="gramEnd"/>
+      <w:r>
+        <w:rPr>
+          <w:rFonts w:ascii="Helvetica Neue" w:hAnsi="Helvetica Neue"/>
+          <w:color w:val="2D2D2D"/>
+        </w:rPr>
         <w:t xml:space="preserve"> and the motivation was high</w:t>
       </w:r>
     </w:p>
@@ -1057,7 +1207,21 @@
           <w:rFonts w:ascii="Helvetica Neue" w:hAnsi="Helvetica Neue"/>
           <w:color w:val="2D2D2D"/>
         </w:rPr>
-        <w:t>But as time went by, my energy faded and the advantage that I had fast become burden for the rest of the team</w:t>
+        <w:t>But as time went by, my energy faded and the advantage that</w:t>
+      </w:r>
+      <w:r>
+        <w:rPr>
+          <w:rFonts w:ascii="Helvetica Neue" w:hAnsi="Helvetica Neue"/>
+          <w:color w:val="2D2D2D"/>
+        </w:rPr>
+        <w:t xml:space="preserve"> once</w:t>
+      </w:r>
+      <w:r>
+        <w:rPr>
+          <w:rFonts w:ascii="Helvetica Neue" w:hAnsi="Helvetica Neue"/>
+          <w:color w:val="2D2D2D"/>
+        </w:rPr>
+        <w:t xml:space="preserve"> I had fast become burden for the rest of the team</w:t>
       </w:r>
     </w:p>
     <w:p>
@@ -1075,7 +1239,49 @@
         <w:rPr>
           <w:rFonts w:cstheme="minorHAnsi"/>
         </w:rPr>
-        <w:t>I would often burnout and my quality of code would diminish</w:t>
+        <w:t>I often burn</w:t>
+      </w:r>
+      <w:r>
+        <w:rPr>
+          <w:rFonts w:cstheme="minorHAnsi"/>
+        </w:rPr>
+        <w:t xml:space="preserve">ed </w:t>
+      </w:r>
+      <w:r>
+        <w:rPr>
+          <w:rFonts w:cstheme="minorHAnsi"/>
+        </w:rPr>
+        <w:t xml:space="preserve">out and </w:t>
+      </w:r>
+      <w:r>
+        <w:rPr>
+          <w:rFonts w:cstheme="minorHAnsi"/>
+        </w:rPr>
+        <w:t>the</w:t>
+      </w:r>
+      <w:r>
+        <w:rPr>
+          <w:rFonts w:cstheme="minorHAnsi"/>
+        </w:rPr>
+        <w:t xml:space="preserve"> quality of</w:t>
+      </w:r>
+      <w:r>
+        <w:rPr>
+          <w:rFonts w:cstheme="minorHAnsi"/>
+        </w:rPr>
+        <w:t xml:space="preserve"> my</w:t>
+      </w:r>
+      <w:r>
+        <w:rPr>
+          <w:rFonts w:cstheme="minorHAnsi"/>
+        </w:rPr>
+        <w:t xml:space="preserve"> code</w:t>
+      </w:r>
+      <w:r>
+        <w:rPr>
+          <w:rFonts w:cstheme="minorHAnsi"/>
+        </w:rPr>
+        <w:t xml:space="preserve"> diminished</w:t>
       </w:r>
     </w:p>
     <w:p>
@@ -1100,6 +1306,24 @@
       <w:pPr>
         <w:pStyle w:val="ListParagraph"/>
         <w:numPr>
+          <w:ilvl w:val="2"/>
+          <w:numId w:val="3"/>
+        </w:numPr>
+        <w:rPr>
+          <w:rFonts w:cstheme="minorHAnsi"/>
+        </w:rPr>
+      </w:pPr>
+      <w:r>
+        <w:rPr>
+          <w:rFonts w:cstheme="minorHAnsi"/>
+        </w:rPr>
+        <w:t>I was not lifting them up, but dragging them down by producing more work that could’ve been avoided</w:t>
+      </w:r>
+    </w:p>
+    <w:p>
+      <w:pPr>
+        <w:pStyle w:val="ListParagraph"/>
+        <w:numPr>
           <w:ilvl w:val="1"/>
           <w:numId w:val="3"/>
         </w:numPr>
@@ -1111,6 +1335,24 @@
         <w:rPr>
           <w:rFonts w:cstheme="minorHAnsi"/>
         </w:rPr>
+        <w:t>The root cause of this issue is my fear of getting fired</w:t>
+      </w:r>
+    </w:p>
+    <w:p>
+      <w:pPr>
+        <w:pStyle w:val="ListParagraph"/>
+        <w:numPr>
+          <w:ilvl w:val="1"/>
+          <w:numId w:val="3"/>
+        </w:numPr>
+        <w:rPr>
+          <w:rFonts w:cstheme="minorHAnsi"/>
+        </w:rPr>
+      </w:pPr>
+      <w:r>
+        <w:rPr>
+          <w:rFonts w:cstheme="minorHAnsi"/>
+        </w:rPr>
         <w:t>My approach to personal development were</w:t>
       </w:r>
     </w:p>
@@ -1165,6 +1407,7 @@
         <w:rPr>
           <w:rFonts w:cstheme="minorHAnsi"/>
         </w:rPr>
+        <w:lastRenderedPageBreak/>
         <w:t xml:space="preserve">(Assuming Zig + zag -&gt; zig/zag) </w:t>
       </w:r>
       <w:r>
@@ -1421,7 +1664,6 @@
         <w:rPr>
           <w:rFonts w:cstheme="minorHAnsi"/>
         </w:rPr>
-        <w:lastRenderedPageBreak/>
         <w:t xml:space="preserve">I was </w:t>
       </w:r>
       <w:r>
@@ -2079,7 +2321,7 @@
         <w:rFonts w:ascii="Symbol" w:hAnsi="Symbol" w:hint="default"/>
       </w:rPr>
     </w:lvl>
-    <w:lvl w:ilvl="4" w:tplc="04090003" w:tentative="1">
+    <w:lvl w:ilvl="4" w:tplc="04090003">
       <w:start w:val="1"/>
       <w:numFmt w:val="bullet"/>
       <w:lvlText w:val="o"/>

</xml_diff>

<commit_message>
feat: Add progress #19 'Interview Preparation'
</commit_message>
<xml_diff>
--- a/personal_statements/NiceJob/notes.docx
+++ b/personal_statements/NiceJob/notes.docx
@@ -330,8 +330,6 @@
       <w:r>
         <w:rPr>
           <w:rFonts w:cstheme="minorHAnsi"/>
-          <w:sz w:val="28"/>
-          <w:szCs w:val="28"/>
         </w:rPr>
         <w:t>I am motivated by the feeling of overcoming challenges and creating a program that not only works but loved by clients</w:t>
       </w:r>
@@ -447,8 +445,7 @@
       </w:pPr>
       <w:r>
         <w:rPr>
-          <w:sz w:val="28"/>
-          <w:szCs w:val="28"/>
+          <w:rFonts w:cstheme="minorHAnsi"/>
         </w:rPr>
         <w:t>I am motivated by the feeling of overcoming challenges and creating a program that not only works but loved by clients.</w:t>
       </w:r>
@@ -461,30 +458,26 @@
           <w:numId w:val="2"/>
         </w:numPr>
         <w:rPr>
-          <w:sz w:val="28"/>
-          <w:szCs w:val="28"/>
-        </w:rPr>
-      </w:pPr>
-      <w:r>
-        <w:rPr>
-          <w:sz w:val="28"/>
-          <w:szCs w:val="28"/>
+          <w:rFonts w:cstheme="minorHAnsi"/>
+        </w:rPr>
+      </w:pPr>
+      <w:r>
+        <w:rPr>
+          <w:rFonts w:cstheme="minorHAnsi"/>
         </w:rPr>
         <w:t xml:space="preserve">For example, when I was working at </w:t>
       </w:r>
       <w:proofErr w:type="spellStart"/>
       <w:r>
         <w:rPr>
-          <w:sz w:val="28"/>
-          <w:szCs w:val="28"/>
+          <w:rFonts w:cstheme="minorHAnsi"/>
         </w:rPr>
         <w:t>SiteMax</w:t>
       </w:r>
       <w:proofErr w:type="spellEnd"/>
       <w:r>
         <w:rPr>
-          <w:sz w:val="28"/>
-          <w:szCs w:val="28"/>
+          <w:rFonts w:cstheme="minorHAnsi"/>
         </w:rPr>
         <w:t xml:space="preserve"> Systems inc. I was responsible of creating a small front-end application on behalf of Bold construction. I had to dissect the business requirements and deploy solutions after review. It was a long process. But, when it was done, and when a friend of mine who was in charge of delivering web solutions to clients came say “Hey Moe, Bold construction really loved your solution. So much so that they showed your app to a person at the government.” I was thrilled by the feeling. I love the feeling of how the solution I created brings smile to customers, and I want to continue this pursuit at this company.</w:t>
       </w:r>
@@ -534,7 +527,6 @@
         <w:rPr>
           <w:rFonts w:cstheme="minorHAnsi"/>
         </w:rPr>
-        <w:lastRenderedPageBreak/>
         <w:t>Connor Wilson</w:t>
       </w:r>
     </w:p>
@@ -601,7 +593,16 @@
           <w:b/>
           <w:bCs/>
         </w:rPr>
-        <w:t xml:space="preserve"> people, and getting reviews back from business on how it has transformed their business is what’s motivating us to get out from our bed every day </w:t>
+        <w:t xml:space="preserve"> people, and getting reviews back from business on how </w:t>
+      </w:r>
+      <w:r>
+        <w:rPr>
+          <w:rFonts w:cstheme="minorHAnsi"/>
+          <w:b/>
+          <w:bCs/>
+        </w:rPr>
+        <w:lastRenderedPageBreak/>
+        <w:t xml:space="preserve">it has transformed their business is what’s motivating us to get out from our bed every day </w:t>
       </w:r>
     </w:p>
     <w:p>
@@ -640,11 +641,19 @@
       <w:pPr>
         <w:tabs>
           <w:tab w:val="left" w:pos="5580"/>
+          <w:tab w:val="left" w:pos="5760"/>
+          <w:tab w:val="left" w:pos="7760"/>
         </w:tabs>
         <w:rPr>
           <w:rFonts w:cstheme="minorHAnsi"/>
         </w:rPr>
       </w:pPr>
+      <w:r>
+        <w:rPr>
+          <w:rFonts w:cstheme="minorHAnsi"/>
+        </w:rPr>
+        <w:tab/>
+      </w:r>
       <w:r>
         <w:rPr>
           <w:rFonts w:cstheme="minorHAnsi"/>
@@ -791,6 +800,115 @@
         <w:rPr>
           <w:rFonts w:cstheme="minorHAnsi"/>
         </w:rPr>
+        <w:t xml:space="preserve">Nice job’s needs are </w:t>
+      </w:r>
+    </w:p>
+    <w:p>
+      <w:pPr>
+        <w:pStyle w:val="ListParagraph"/>
+        <w:numPr>
+          <w:ilvl w:val="2"/>
+          <w:numId w:val="3"/>
+        </w:numPr>
+        <w:rPr>
+          <w:rFonts w:eastAsia="Times New Roman" w:cstheme="minorHAnsi"/>
+        </w:rPr>
+      </w:pPr>
+      <w:r>
+        <w:rPr>
+          <w:rFonts w:eastAsia="Times New Roman" w:cstheme="minorHAnsi"/>
+          <w:shd w:val="clear" w:color="auto" w:fill="FFFFFF"/>
+        </w:rPr>
+        <w:t xml:space="preserve">Someone who is </w:t>
+      </w:r>
+      <w:r>
+        <w:rPr>
+          <w:rFonts w:eastAsia="Times New Roman" w:cstheme="minorHAnsi"/>
+          <w:shd w:val="clear" w:color="auto" w:fill="FFFFFF"/>
+        </w:rPr>
+        <w:t>eager and ready to work hard</w:t>
+      </w:r>
+    </w:p>
+    <w:p>
+      <w:pPr>
+        <w:pStyle w:val="ListParagraph"/>
+        <w:numPr>
+          <w:ilvl w:val="1"/>
+          <w:numId w:val="3"/>
+        </w:numPr>
+        <w:rPr>
+          <w:rFonts w:eastAsia="Times New Roman" w:cstheme="minorHAnsi"/>
+        </w:rPr>
+      </w:pPr>
+      <w:r>
+        <w:rPr>
+          <w:rFonts w:eastAsia="Times New Roman" w:cstheme="minorHAnsi"/>
+        </w:rPr>
+        <w:t xml:space="preserve">If I don’t work hard, and </w:t>
+      </w:r>
+      <w:r>
+        <w:rPr>
+          <w:rFonts w:eastAsia="Times New Roman" w:cstheme="minorHAnsi"/>
+        </w:rPr>
+        <w:t>don’t become the better version of myself</w:t>
+      </w:r>
+      <w:r>
+        <w:rPr>
+          <w:rFonts w:eastAsia="Times New Roman" w:cstheme="minorHAnsi"/>
+        </w:rPr>
+        <w:t>, then I can’t be with my love, and this is not what I want.</w:t>
+      </w:r>
+    </w:p>
+    <w:p>
+      <w:pPr>
+        <w:pStyle w:val="ListParagraph"/>
+        <w:numPr>
+          <w:ilvl w:val="1"/>
+          <w:numId w:val="3"/>
+        </w:numPr>
+        <w:rPr>
+          <w:rFonts w:eastAsia="Times New Roman" w:cstheme="minorHAnsi"/>
+        </w:rPr>
+      </w:pPr>
+      <w:r>
+        <w:rPr>
+          <w:rFonts w:eastAsia="Times New Roman" w:cstheme="minorHAnsi"/>
+          <w:shd w:val="clear" w:color="auto" w:fill="FFFFFF"/>
+        </w:rPr>
+        <w:t xml:space="preserve">I want to be with my </w:t>
+      </w:r>
+      <w:proofErr w:type="gramStart"/>
+      <w:r>
+        <w:rPr>
+          <w:rFonts w:eastAsia="Times New Roman" w:cstheme="minorHAnsi"/>
+          <w:shd w:val="clear" w:color="auto" w:fill="FFFFFF"/>
+        </w:rPr>
+        <w:t>love</w:t>
+      </w:r>
+      <w:proofErr w:type="gramEnd"/>
+      <w:r>
+        <w:rPr>
+          <w:rFonts w:eastAsia="Times New Roman" w:cstheme="minorHAnsi"/>
+          <w:shd w:val="clear" w:color="auto" w:fill="FFFFFF"/>
+        </w:rPr>
+        <w:t xml:space="preserve"> and I want to work hard to get there</w:t>
+      </w:r>
+    </w:p>
+    <w:p>
+      <w:pPr>
+        <w:pStyle w:val="ListParagraph"/>
+        <w:numPr>
+          <w:ilvl w:val="1"/>
+          <w:numId w:val="3"/>
+        </w:numPr>
+        <w:rPr>
+          <w:rFonts w:cstheme="minorHAnsi"/>
+        </w:rPr>
+      </w:pPr>
+      <w:r>
+        <w:rPr>
+          <w:rFonts w:cstheme="minorHAnsi"/>
+        </w:rPr>
         <w:t xml:space="preserve">I want to stay here at </w:t>
       </w:r>
       <w:proofErr w:type="spellStart"/>
@@ -847,7 +965,13 @@
         <w:rPr>
           <w:rFonts w:cstheme="minorHAnsi"/>
         </w:rPr>
-        <w:t xml:space="preserve">I would be spending the rest of my life </w:t>
+        <w:t xml:space="preserve">I would be spending </w:t>
+      </w:r>
+      <w:r>
+        <w:rPr>
+          <w:rFonts w:cstheme="minorHAnsi"/>
+        </w:rPr>
+        <w:t xml:space="preserve">the rest of my life </w:t>
       </w:r>
       <w:r>
         <w:rPr>
@@ -1097,10 +1221,15 @@
       </w:pPr>
       <w:r>
         <w:rPr>
-          <w:rFonts w:ascii="Helvetica Neue" w:hAnsi="Helvetica Neue"/>
-          <w:color w:val="2D2D2D"/>
-        </w:rPr>
-        <w:t>It can be difficult for me to maintain a healthy work/life balance.</w:t>
+          <w:rFonts w:cstheme="minorHAnsi"/>
+        </w:rPr>
+        <w:t>The quality where people least like about me is my willingness to outperform</w:t>
+      </w:r>
+      <w:r>
+        <w:rPr>
+          <w:rFonts w:cstheme="minorHAnsi"/>
+        </w:rPr>
+        <w:t>.</w:t>
       </w:r>
     </w:p>
     <w:p>
@@ -1146,49 +1275,9 @@
       </w:pPr>
       <w:r>
         <w:rPr>
-          <w:rFonts w:ascii="Helvetica Neue" w:hAnsi="Helvetica Neue"/>
-          <w:color w:val="2D2D2D"/>
-        </w:rPr>
-        <w:t xml:space="preserve">It was fantastic at first winning </w:t>
-      </w:r>
-      <w:proofErr w:type="spellStart"/>
-      <w:r>
-        <w:rPr>
-          <w:rFonts w:ascii="Helvetica Neue" w:hAnsi="Helvetica Neue"/>
-          <w:color w:val="2D2D2D"/>
-        </w:rPr>
-        <w:t>ceo</w:t>
-      </w:r>
-      <w:proofErr w:type="spellEnd"/>
-      <w:r>
-        <w:rPr>
-          <w:rFonts w:ascii="Helvetica Neue" w:hAnsi="Helvetica Neue"/>
-          <w:color w:val="2D2D2D"/>
-        </w:rPr>
-        <w:t xml:space="preserve"> and my friend’s commendations, all when</w:t>
-      </w:r>
-      <w:r>
-        <w:rPr>
-          <w:rFonts w:ascii="Helvetica Neue" w:hAnsi="Helvetica Neue"/>
-          <w:color w:val="2D2D2D"/>
-        </w:rPr>
-        <w:t xml:space="preserve"> all was </w:t>
-      </w:r>
-      <w:proofErr w:type="gramStart"/>
-      <w:r>
-        <w:rPr>
-          <w:rFonts w:ascii="Helvetica Neue" w:hAnsi="Helvetica Neue"/>
-          <w:color w:val="2D2D2D"/>
-        </w:rPr>
-        <w:t>fresh</w:t>
-      </w:r>
-      <w:proofErr w:type="gramEnd"/>
-      <w:r>
-        <w:rPr>
-          <w:rFonts w:ascii="Helvetica Neue" w:hAnsi="Helvetica Neue"/>
-          <w:color w:val="2D2D2D"/>
-        </w:rPr>
-        <w:t xml:space="preserve"> and the motivation was high</w:t>
+          <w:rFonts w:cstheme="minorHAnsi"/>
+        </w:rPr>
+        <w:t>The root cause of this issue is my fear of getting fired</w:t>
       </w:r>
     </w:p>
     <w:p>
@@ -1204,24 +1293,23 @@
       </w:pPr>
       <w:r>
         <w:rPr>
-          <w:rFonts w:ascii="Helvetica Neue" w:hAnsi="Helvetica Neue"/>
-          <w:color w:val="2D2D2D"/>
-        </w:rPr>
-        <w:t>But as time went by, my energy faded and the advantage that</w:t>
-      </w:r>
-      <w:r>
-        <w:rPr>
-          <w:rFonts w:ascii="Helvetica Neue" w:hAnsi="Helvetica Neue"/>
-          <w:color w:val="2D2D2D"/>
-        </w:rPr>
-        <w:t xml:space="preserve"> once</w:t>
-      </w:r>
-      <w:r>
-        <w:rPr>
-          <w:rFonts w:ascii="Helvetica Neue" w:hAnsi="Helvetica Neue"/>
-          <w:color w:val="2D2D2D"/>
-        </w:rPr>
-        <w:t xml:space="preserve"> I had fast become burden for the rest of the team</w:t>
+          <w:rFonts w:cstheme="minorHAnsi"/>
+        </w:rPr>
+        <w:t xml:space="preserve">It was fantastic at first winning </w:t>
+      </w:r>
+      <w:proofErr w:type="spellStart"/>
+      <w:r>
+        <w:rPr>
+          <w:rFonts w:cstheme="minorHAnsi"/>
+        </w:rPr>
+        <w:t>ceo</w:t>
+      </w:r>
+      <w:proofErr w:type="spellEnd"/>
+      <w:r>
+        <w:rPr>
+          <w:rFonts w:cstheme="minorHAnsi"/>
+        </w:rPr>
+        <w:t xml:space="preserve"> and my friend’s commendations</w:t>
       </w:r>
     </w:p>
     <w:p>
@@ -1239,49 +1327,19 @@
         <w:rPr>
           <w:rFonts w:cstheme="minorHAnsi"/>
         </w:rPr>
-        <w:t>I often burn</w:t>
-      </w:r>
-      <w:r>
-        <w:rPr>
-          <w:rFonts w:cstheme="minorHAnsi"/>
-        </w:rPr>
-        <w:t xml:space="preserve">ed </w:t>
-      </w:r>
-      <w:r>
-        <w:rPr>
-          <w:rFonts w:cstheme="minorHAnsi"/>
-        </w:rPr>
-        <w:t xml:space="preserve">out and </w:t>
-      </w:r>
-      <w:r>
-        <w:rPr>
-          <w:rFonts w:cstheme="minorHAnsi"/>
-        </w:rPr>
-        <w:t>the</w:t>
-      </w:r>
-      <w:r>
-        <w:rPr>
-          <w:rFonts w:cstheme="minorHAnsi"/>
-        </w:rPr>
-        <w:t xml:space="preserve"> quality of</w:t>
-      </w:r>
-      <w:r>
-        <w:rPr>
-          <w:rFonts w:cstheme="minorHAnsi"/>
-        </w:rPr>
-        <w:t xml:space="preserve"> my</w:t>
-      </w:r>
-      <w:r>
-        <w:rPr>
-          <w:rFonts w:cstheme="minorHAnsi"/>
-        </w:rPr>
-        <w:t xml:space="preserve"> code</w:t>
-      </w:r>
-      <w:r>
-        <w:rPr>
-          <w:rFonts w:cstheme="minorHAnsi"/>
-        </w:rPr>
-        <w:t xml:space="preserve"> diminished</w:t>
+        <w:t>But as time went by, my energy faded and the advantage that</w:t>
+      </w:r>
+      <w:r>
+        <w:rPr>
+          <w:rFonts w:cstheme="minorHAnsi"/>
+        </w:rPr>
+        <w:t xml:space="preserve"> once</w:t>
+      </w:r>
+      <w:r>
+        <w:rPr>
+          <w:rFonts w:cstheme="minorHAnsi"/>
+        </w:rPr>
+        <w:t xml:space="preserve"> I had fast become burden for the rest of the team</w:t>
       </w:r>
     </w:p>
     <w:p>
@@ -1299,6 +1357,66 @@
         <w:rPr>
           <w:rFonts w:cstheme="minorHAnsi"/>
         </w:rPr>
+        <w:t>I often burn</w:t>
+      </w:r>
+      <w:r>
+        <w:rPr>
+          <w:rFonts w:cstheme="minorHAnsi"/>
+        </w:rPr>
+        <w:t xml:space="preserve">ed </w:t>
+      </w:r>
+      <w:r>
+        <w:rPr>
+          <w:rFonts w:cstheme="minorHAnsi"/>
+        </w:rPr>
+        <w:t xml:space="preserve">out and </w:t>
+      </w:r>
+      <w:r>
+        <w:rPr>
+          <w:rFonts w:cstheme="minorHAnsi"/>
+        </w:rPr>
+        <w:t>the</w:t>
+      </w:r>
+      <w:r>
+        <w:rPr>
+          <w:rFonts w:cstheme="minorHAnsi"/>
+        </w:rPr>
+        <w:t xml:space="preserve"> quality of</w:t>
+      </w:r>
+      <w:r>
+        <w:rPr>
+          <w:rFonts w:cstheme="minorHAnsi"/>
+        </w:rPr>
+        <w:t xml:space="preserve"> my</w:t>
+      </w:r>
+      <w:r>
+        <w:rPr>
+          <w:rFonts w:cstheme="minorHAnsi"/>
+        </w:rPr>
+        <w:t xml:space="preserve"> code</w:t>
+      </w:r>
+      <w:r>
+        <w:rPr>
+          <w:rFonts w:cstheme="minorHAnsi"/>
+        </w:rPr>
+        <w:t xml:space="preserve"> diminished</w:t>
+      </w:r>
+    </w:p>
+    <w:p>
+      <w:pPr>
+        <w:pStyle w:val="ListParagraph"/>
+        <w:numPr>
+          <w:ilvl w:val="1"/>
+          <w:numId w:val="3"/>
+        </w:numPr>
+        <w:rPr>
+          <w:rFonts w:cstheme="minorHAnsi"/>
+        </w:rPr>
+      </w:pPr>
+      <w:r>
+        <w:rPr>
+          <w:rFonts w:cstheme="minorHAnsi"/>
+        </w:rPr>
         <w:t>They were right to dislike that quality.</w:t>
       </w:r>
     </w:p>
@@ -1317,6 +1435,52 @@
         <w:rPr>
           <w:rFonts w:cstheme="minorHAnsi"/>
         </w:rPr>
+        <w:t xml:space="preserve">The team originally said “Hey </w:t>
+      </w:r>
+      <w:proofErr w:type="spellStart"/>
+      <w:r>
+        <w:rPr>
+          <w:rFonts w:cstheme="minorHAnsi"/>
+        </w:rPr>
+        <w:t>moe</w:t>
+      </w:r>
+      <w:proofErr w:type="spellEnd"/>
+      <w:r>
+        <w:rPr>
+          <w:rFonts w:cstheme="minorHAnsi"/>
+        </w:rPr>
+        <w:t xml:space="preserve">, don’t </w:t>
+      </w:r>
+      <w:proofErr w:type="spellStart"/>
+      <w:r>
+        <w:rPr>
+          <w:rFonts w:cstheme="minorHAnsi"/>
+        </w:rPr>
+        <w:t>over do</w:t>
+      </w:r>
+      <w:proofErr w:type="spellEnd"/>
+      <w:r>
+        <w:rPr>
+          <w:rFonts w:cstheme="minorHAnsi"/>
+        </w:rPr>
+        <w:t xml:space="preserve"> it”.</w:t>
+      </w:r>
+    </w:p>
+    <w:p>
+      <w:pPr>
+        <w:pStyle w:val="ListParagraph"/>
+        <w:numPr>
+          <w:ilvl w:val="2"/>
+          <w:numId w:val="3"/>
+        </w:numPr>
+        <w:rPr>
+          <w:rFonts w:cstheme="minorHAnsi"/>
+        </w:rPr>
+      </w:pPr>
+      <w:r>
+        <w:rPr>
+          <w:rFonts w:cstheme="minorHAnsi"/>
+        </w:rPr>
         <w:t>I was not lifting them up, but dragging them down by producing more work that could’ve been avoided</w:t>
       </w:r>
     </w:p>
@@ -1335,24 +1499,6 @@
         <w:rPr>
           <w:rFonts w:cstheme="minorHAnsi"/>
         </w:rPr>
-        <w:t>The root cause of this issue is my fear of getting fired</w:t>
-      </w:r>
-    </w:p>
-    <w:p>
-      <w:pPr>
-        <w:pStyle w:val="ListParagraph"/>
-        <w:numPr>
-          <w:ilvl w:val="1"/>
-          <w:numId w:val="3"/>
-        </w:numPr>
-        <w:rPr>
-          <w:rFonts w:cstheme="minorHAnsi"/>
-        </w:rPr>
-      </w:pPr>
-      <w:r>
-        <w:rPr>
-          <w:rFonts w:cstheme="minorHAnsi"/>
-        </w:rPr>
         <w:t>My approach to personal development were</w:t>
       </w:r>
     </w:p>
@@ -1389,6 +1535,7 @@
         <w:rPr>
           <w:rFonts w:cstheme="minorHAnsi"/>
         </w:rPr>
+        <w:lastRenderedPageBreak/>
         <w:t xml:space="preserve">Solving algorithm problems online as it would help improve problem solving skills </w:t>
       </w:r>
     </w:p>
@@ -1407,7 +1554,6 @@
         <w:rPr>
           <w:rFonts w:cstheme="minorHAnsi"/>
         </w:rPr>
-        <w:lastRenderedPageBreak/>
         <w:t xml:space="preserve">(Assuming Zig + zag -&gt; zig/zag) </w:t>
       </w:r>
       <w:r>
@@ -1958,20 +2104,9 @@
       <w:r>
         <w:rPr>
           <w:rFonts w:eastAsia="Times New Roman" w:cstheme="minorHAnsi"/>
-          <w:color w:val="212121"/>
-          <w:sz w:val="27"/>
-          <w:szCs w:val="27"/>
           <w:shd w:val="clear" w:color="auto" w:fill="FFFFFF"/>
         </w:rPr>
-        <w:t> </w:t>
-      </w:r>
-      <w:r>
-        <w:rPr>
-          <w:rFonts w:eastAsia="Times New Roman" w:cstheme="minorHAnsi"/>
-          <w:color w:val="212121"/>
-          <w:shd w:val="clear" w:color="auto" w:fill="FFFFFF"/>
-        </w:rPr>
-        <w:t>is to help great companies get the reputation they deserve</w:t>
+        <w:t> is to help great companies get the reputation they deserve</w:t>
       </w:r>
     </w:p>
     <w:p>
@@ -2136,21 +2271,13 @@
         <w:outlineLvl w:val="3"/>
         <w:rPr>
           <w:rFonts w:eastAsia="Times New Roman" w:cstheme="minorHAnsi"/>
-          <w:color w:val="212121"/>
         </w:rPr>
       </w:pPr>
       <w:r>
         <w:rPr>
           <w:rFonts w:eastAsia="Times New Roman" w:cstheme="minorHAnsi"/>
-          <w:color w:val="212121"/>
-        </w:rPr>
-        <w:t> </w:t>
-      </w:r>
-      <w:r>
-        <w:rPr>
-          <w:rFonts w:eastAsia="Times New Roman" w:cstheme="minorHAnsi"/>
-        </w:rPr>
-        <w:t>Setup in just 5 minutes.</w:t>
+        </w:rPr>
+        <w:t> Setup in just 5 minutes.</w:t>
       </w:r>
     </w:p>
     <w:p>
@@ -2180,6 +2307,7 @@
         <w:rPr>
           <w:rFonts w:cstheme="minorHAnsi"/>
         </w:rPr>
+        <w:lastRenderedPageBreak/>
         <w:t>Latest awards and accomplishments</w:t>
       </w:r>
     </w:p>
@@ -2222,16 +2350,13 @@
     <w:p>
       <w:pPr>
         <w:rPr>
-          <w:rFonts w:ascii="Times New Roman" w:eastAsia="Times New Roman" w:hAnsi="Times New Roman" w:cs="Times New Roman"/>
-        </w:rPr>
-      </w:pPr>
-      <w:r>
-        <w:rPr>
-          <w:rFonts w:ascii="Helvetica Neue Light" w:eastAsia="Times New Roman" w:hAnsi="Helvetica Neue Light" w:cs="Times New Roman"/>
-          <w:color w:val="444444"/>
+          <w:rFonts w:eastAsia="Times New Roman" w:cstheme="minorHAnsi"/>
+        </w:rPr>
+      </w:pPr>
+      <w:r>
+        <w:rPr>
+          <w:rFonts w:eastAsia="Times New Roman" w:cstheme="minorHAnsi"/>
           <w:spacing w:val="8"/>
-          <w:sz w:val="27"/>
-          <w:szCs w:val="27"/>
           <w:shd w:val="clear" w:color="auto" w:fill="F9FAFA"/>
         </w:rPr>
         <w:t xml:space="preserve">What do you see yourself doing in the next 5 to 10 </w:t>
@@ -2239,11 +2364,8 @@
       <w:proofErr w:type="gramStart"/>
       <w:r>
         <w:rPr>
-          <w:rFonts w:ascii="Helvetica Neue Light" w:eastAsia="Times New Roman" w:hAnsi="Helvetica Neue Light" w:cs="Times New Roman"/>
-          <w:color w:val="444444"/>
+          <w:rFonts w:eastAsia="Times New Roman" w:cstheme="minorHAnsi"/>
           <w:spacing w:val="8"/>
-          <w:sz w:val="27"/>
-          <w:szCs w:val="27"/>
           <w:shd w:val="clear" w:color="auto" w:fill="F9FAFA"/>
         </w:rPr>
         <w:t>years</w:t>

</xml_diff>

<commit_message>
feat: Add progress #20 'Interview Preparation'
</commit_message>
<xml_diff>
--- a/personal_statements/NiceJob/notes.docx
+++ b/personal_statements/NiceJob/notes.docx
@@ -179,16 +179,8 @@
         <w:rPr>
           <w:rFonts w:cstheme="minorHAnsi"/>
         </w:rPr>
-        <w:t xml:space="preserve">Is the easiest way to grow your business in </w:t>
-      </w:r>
-      <w:proofErr w:type="gramStart"/>
-      <w:r>
-        <w:rPr>
-          <w:rFonts w:cstheme="minorHAnsi"/>
-        </w:rPr>
-        <w:t>2020</w:t>
-      </w:r>
-      <w:proofErr w:type="gramEnd"/>
+        <w:t>Is the easiest way to grow your business in 2020</w:t>
+      </w:r>
     </w:p>
     <w:p>
       <w:pPr>
@@ -349,16 +341,8 @@
         <w:rPr>
           <w:rFonts w:cstheme="minorHAnsi"/>
         </w:rPr>
-        <w:t xml:space="preserve">I want to work at </w:t>
-      </w:r>
-      <w:proofErr w:type="spellStart"/>
-      <w:r>
-        <w:rPr>
-          <w:rFonts w:cstheme="minorHAnsi"/>
-        </w:rPr>
-        <w:t>NiceJob</w:t>
-      </w:r>
-      <w:proofErr w:type="spellEnd"/>
+        <w:t>I want to work at NiceJob</w:t>
+      </w:r>
     </w:p>
     <w:p>
       <w:pPr>
@@ -465,21 +449,7 @@
         <w:rPr>
           <w:rFonts w:cstheme="minorHAnsi"/>
         </w:rPr>
-        <w:t xml:space="preserve">For example, when I was working at </w:t>
-      </w:r>
-      <w:proofErr w:type="spellStart"/>
-      <w:r>
-        <w:rPr>
-          <w:rFonts w:cstheme="minorHAnsi"/>
-        </w:rPr>
-        <w:t>SiteMax</w:t>
-      </w:r>
-      <w:proofErr w:type="spellEnd"/>
-      <w:r>
-        <w:rPr>
-          <w:rFonts w:cstheme="minorHAnsi"/>
-        </w:rPr>
-        <w:t xml:space="preserve"> Systems inc. I was responsible of creating a small front-end application on behalf of Bold construction. I had to dissect the business requirements and deploy solutions after review. It was a long process. But, when it was done, and when a friend of mine who was in charge of delivering web solutions to clients came say “Hey Moe, Bold construction really loved your solution. So much so that they showed your app to a person at the government.” I was thrilled by the feeling. I love the feeling of how the solution I created brings smile to customers, and I want to continue this pursuit at this company.</w:t>
+        <w:t>For example, when I was working at SiteMax Systems inc. I was responsible of creating a small front-end application on behalf of Bold construction. I had to dissect the business requirements and deploy solutions after review. It was a long process. But, when it was done, and when a friend of mine who was in charge of delivering web solutions to clients came say “Hey Moe, Bold construction really loved your solution. So much so that they showed your app to a person at the government.” I was thrilled by the feeling. I love the feeling of how the solution I created brings smile to customers, and I want to continue this pursuit at this company.</w:t>
       </w:r>
     </w:p>
     <w:p>
@@ -575,56 +545,70 @@
           <w:b/>
           <w:bCs/>
         </w:rPr>
-        <w:t xml:space="preserve">very day of work we do actually </w:t>
-      </w:r>
-      <w:proofErr w:type="gramStart"/>
+        <w:t xml:space="preserve">very day of work we do actually helps people, and getting reviews back from business on how </w:t>
+      </w:r>
       <w:r>
         <w:rPr>
           <w:rFonts w:cstheme="minorHAnsi"/>
           <w:b/>
           <w:bCs/>
         </w:rPr>
-        <w:t>helps</w:t>
-      </w:r>
-      <w:proofErr w:type="gramEnd"/>
-      <w:r>
+        <w:lastRenderedPageBreak/>
+        <w:t xml:space="preserve">it has transformed their business is what’s motivating us to get out from our bed every day </w:t>
+      </w:r>
+    </w:p>
+    <w:p>
+      <w:pPr>
+        <w:pStyle w:val="ListParagraph"/>
+        <w:numPr>
+          <w:ilvl w:val="3"/>
+          <w:numId w:val="2"/>
+        </w:numPr>
         <w:rPr>
           <w:rFonts w:cstheme="minorHAnsi"/>
           <w:b/>
           <w:bCs/>
         </w:rPr>
-        <w:t xml:space="preserve"> people, and getting reviews back from business on how </w:t>
-      </w:r>
+      </w:pPr>
       <w:r>
         <w:rPr>
           <w:rFonts w:cstheme="minorHAnsi"/>
           <w:b/>
           <w:bCs/>
         </w:rPr>
-        <w:lastRenderedPageBreak/>
-        <w:t xml:space="preserve">it has transformed their business is what’s motivating us to get out from our bed every day </w:t>
-      </w:r>
-    </w:p>
-    <w:p>
-      <w:pPr>
-        <w:pStyle w:val="ListParagraph"/>
-        <w:numPr>
-          <w:ilvl w:val="3"/>
-          <w:numId w:val="2"/>
-        </w:numPr>
+        <w:t xml:space="preserve">Like what conner said, I want to get out from the bed </w:t>
+      </w:r>
+      <w:r>
         <w:rPr>
           <w:rFonts w:cstheme="minorHAnsi"/>
           <w:b/>
           <w:bCs/>
         </w:rPr>
-      </w:pPr>
+        <w:t xml:space="preserve">and leave work </w:t>
+      </w:r>
       <w:r>
         <w:rPr>
           <w:rFonts w:cstheme="minorHAnsi"/>
           <w:b/>
           <w:bCs/>
         </w:rPr>
-        <w:t xml:space="preserve">Like what conner said, I want to get out from the bed with feeling that I am going to work to help people and bring smile to their face </w:t>
+        <w:t xml:space="preserve">with feeling that </w:t>
+      </w:r>
+      <w:r>
+        <w:rPr>
+          <w:rFonts w:cstheme="minorHAnsi"/>
+          <w:b/>
+          <w:bCs/>
+        </w:rPr>
+        <w:t>the work I do</w:t>
+      </w:r>
+      <w:r>
+        <w:rPr>
+          <w:rFonts w:cstheme="minorHAnsi"/>
+          <w:b/>
+          <w:bCs/>
+        </w:rPr>
+        <w:t xml:space="preserve"> help people bring smile to their face </w:t>
       </w:r>
     </w:p>
     <w:p>
@@ -736,35 +720,7 @@
         <w:rPr>
           <w:rFonts w:cstheme="minorHAnsi"/>
         </w:rPr>
-        <w:t xml:space="preserve">One of the requirements of getting a job at companies in south </w:t>
-      </w:r>
-      <w:proofErr w:type="spellStart"/>
-      <w:r>
-        <w:rPr>
-          <w:rFonts w:cstheme="minorHAnsi"/>
-        </w:rPr>
-        <w:t>korea</w:t>
-      </w:r>
-      <w:proofErr w:type="spellEnd"/>
-      <w:r>
-        <w:rPr>
-          <w:rFonts w:cstheme="minorHAnsi"/>
-        </w:rPr>
-        <w:t xml:space="preserve"> is being the best in my field and offer something that’s not offered by </w:t>
-      </w:r>
-      <w:proofErr w:type="spellStart"/>
-      <w:r>
-        <w:rPr>
-          <w:rFonts w:cstheme="minorHAnsi"/>
-        </w:rPr>
-        <w:t>orindinary</w:t>
-      </w:r>
-      <w:proofErr w:type="spellEnd"/>
-      <w:r>
-        <w:rPr>
-          <w:rFonts w:cstheme="minorHAnsi"/>
-        </w:rPr>
-        <w:t xml:space="preserve"> Koreans.</w:t>
+        <w:t>One of the requirements of getting a job at companies in south korea is being the best in my field and offer something that’s not offered by orindinary Koreans.</w:t>
       </w:r>
     </w:p>
     <w:p>
@@ -784,6 +740,12 @@
         </w:rPr>
         <w:t>To do that one of the requirements I must have is a good recommendation</w:t>
       </w:r>
+      <w:r>
+        <w:rPr>
+          <w:rFonts w:cstheme="minorHAnsi"/>
+        </w:rPr>
+        <w:t xml:space="preserve"> letter</w:t>
+      </w:r>
     </w:p>
     <w:p>
       <w:pPr>
@@ -875,23 +837,7 @@
           <w:rFonts w:eastAsia="Times New Roman" w:cstheme="minorHAnsi"/>
           <w:shd w:val="clear" w:color="auto" w:fill="FFFFFF"/>
         </w:rPr>
-        <w:t xml:space="preserve">I want to be with my </w:t>
-      </w:r>
-      <w:proofErr w:type="gramStart"/>
-      <w:r>
-        <w:rPr>
-          <w:rFonts w:eastAsia="Times New Roman" w:cstheme="minorHAnsi"/>
-          <w:shd w:val="clear" w:color="auto" w:fill="FFFFFF"/>
-        </w:rPr>
-        <w:t>love</w:t>
-      </w:r>
-      <w:proofErr w:type="gramEnd"/>
-      <w:r>
-        <w:rPr>
-          <w:rFonts w:eastAsia="Times New Roman" w:cstheme="minorHAnsi"/>
-          <w:shd w:val="clear" w:color="auto" w:fill="FFFFFF"/>
-        </w:rPr>
-        <w:t xml:space="preserve"> and I want to work hard to get there</w:t>
+        <w:t>I want to be with my love and I want to work hard to get there</w:t>
       </w:r>
     </w:p>
     <w:p>
@@ -909,21 +855,7 @@
         <w:rPr>
           <w:rFonts w:cstheme="minorHAnsi"/>
         </w:rPr>
-        <w:t xml:space="preserve">I want to stay here at </w:t>
-      </w:r>
-      <w:proofErr w:type="spellStart"/>
-      <w:r>
-        <w:rPr>
-          <w:rFonts w:cstheme="minorHAnsi"/>
-        </w:rPr>
-        <w:t>nicejob</w:t>
-      </w:r>
-      <w:proofErr w:type="spellEnd"/>
-      <w:r>
-        <w:rPr>
-          <w:rFonts w:cstheme="minorHAnsi"/>
-        </w:rPr>
-        <w:t xml:space="preserve"> a long period of time and</w:t>
+        <w:t>I want to stay here at nicejob a long period of time and</w:t>
       </w:r>
       <w:r>
         <w:rPr>
@@ -1157,13 +1089,25 @@
         <w:rPr>
           <w:rFonts w:cstheme="minorHAnsi"/>
         </w:rPr>
-        <w:t xml:space="preserve"> </w:t>
-      </w:r>
-      <w:r>
-        <w:rPr>
-          <w:rFonts w:cstheme="minorHAnsi"/>
-        </w:rPr>
-        <w:t>My junior became my senior, and told I had to redo all of my codes</w:t>
+        <w:t>One of the troubling moments I had was when m</w:t>
+      </w:r>
+      <w:r>
+        <w:rPr>
+          <w:rFonts w:cstheme="minorHAnsi"/>
+        </w:rPr>
+        <w:t>y junior became my senior, and told</w:t>
+      </w:r>
+      <w:r>
+        <w:rPr>
+          <w:rFonts w:cstheme="minorHAnsi"/>
+        </w:rPr>
+        <w:t xml:space="preserve"> that</w:t>
+      </w:r>
+      <w:r>
+        <w:rPr>
+          <w:rFonts w:cstheme="minorHAnsi"/>
+        </w:rPr>
+        <w:t xml:space="preserve"> I had to redo all of my codes</w:t>
       </w:r>
       <w:r>
         <w:rPr>
@@ -1277,7 +1221,7 @@
         <w:rPr>
           <w:rFonts w:cstheme="minorHAnsi"/>
         </w:rPr>
-        <w:t>The root cause of this issue is my fear of getting fired</w:t>
+        <w:t>I would bring work home, spend day night to get the job done</w:t>
       </w:r>
     </w:p>
     <w:p>
@@ -1295,21 +1239,7 @@
         <w:rPr>
           <w:rFonts w:cstheme="minorHAnsi"/>
         </w:rPr>
-        <w:t xml:space="preserve">It was fantastic at first winning </w:t>
-      </w:r>
-      <w:proofErr w:type="spellStart"/>
-      <w:r>
-        <w:rPr>
-          <w:rFonts w:cstheme="minorHAnsi"/>
-        </w:rPr>
-        <w:t>ceo</w:t>
-      </w:r>
-      <w:proofErr w:type="spellEnd"/>
-      <w:r>
-        <w:rPr>
-          <w:rFonts w:cstheme="minorHAnsi"/>
-        </w:rPr>
-        <w:t xml:space="preserve"> and my friend’s commendations</w:t>
+        <w:t>The root cause of this issue is my fear of getting fired</w:t>
       </w:r>
     </w:p>
     <w:p>
@@ -1327,19 +1257,49 @@
         <w:rPr>
           <w:rFonts w:cstheme="minorHAnsi"/>
         </w:rPr>
-        <w:t>But as time went by, my energy faded and the advantage that</w:t>
-      </w:r>
-      <w:r>
-        <w:rPr>
-          <w:rFonts w:cstheme="minorHAnsi"/>
-        </w:rPr>
-        <w:t xml:space="preserve"> once</w:t>
-      </w:r>
-      <w:r>
-        <w:rPr>
-          <w:rFonts w:cstheme="minorHAnsi"/>
-        </w:rPr>
-        <w:t xml:space="preserve"> I had fast become burden for the rest of the team</w:t>
+        <w:t>It was fantastic at first</w:t>
+      </w:r>
+      <w:r>
+        <w:rPr>
+          <w:rFonts w:cstheme="minorHAnsi"/>
+        </w:rPr>
+        <w:t xml:space="preserve"> because I received commendations from</w:t>
+      </w:r>
+      <w:r>
+        <w:rPr>
+          <w:rFonts w:cstheme="minorHAnsi"/>
+        </w:rPr>
+        <w:t xml:space="preserve"> </w:t>
+      </w:r>
+      <w:r>
+        <w:rPr>
+          <w:rFonts w:cstheme="minorHAnsi"/>
+        </w:rPr>
+        <w:t xml:space="preserve">my </w:t>
+      </w:r>
+      <w:r>
+        <w:rPr>
+          <w:rFonts w:cstheme="minorHAnsi"/>
+        </w:rPr>
+        <w:t>COO</w:t>
+      </w:r>
+      <w:r>
+        <w:rPr>
+          <w:rFonts w:cstheme="minorHAnsi"/>
+        </w:rPr>
+        <w:t xml:space="preserve"> and </w:t>
+      </w:r>
+      <w:r>
+        <w:rPr>
+          <w:rFonts w:cstheme="minorHAnsi"/>
+        </w:rPr>
+        <w:t xml:space="preserve">my </w:t>
+      </w:r>
+      <w:r>
+        <w:rPr>
+          <w:rFonts w:cstheme="minorHAnsi"/>
+        </w:rPr>
+        <w:t>colleagues</w:t>
       </w:r>
     </w:p>
     <w:p>
@@ -1357,49 +1317,19 @@
         <w:rPr>
           <w:rFonts w:cstheme="minorHAnsi"/>
         </w:rPr>
-        <w:t>I often burn</w:t>
-      </w:r>
-      <w:r>
-        <w:rPr>
-          <w:rFonts w:cstheme="minorHAnsi"/>
-        </w:rPr>
-        <w:t xml:space="preserve">ed </w:t>
-      </w:r>
-      <w:r>
-        <w:rPr>
-          <w:rFonts w:cstheme="minorHAnsi"/>
-        </w:rPr>
-        <w:t xml:space="preserve">out and </w:t>
-      </w:r>
-      <w:r>
-        <w:rPr>
-          <w:rFonts w:cstheme="minorHAnsi"/>
-        </w:rPr>
-        <w:t>the</w:t>
-      </w:r>
-      <w:r>
-        <w:rPr>
-          <w:rFonts w:cstheme="minorHAnsi"/>
-        </w:rPr>
-        <w:t xml:space="preserve"> quality of</w:t>
-      </w:r>
-      <w:r>
-        <w:rPr>
-          <w:rFonts w:cstheme="minorHAnsi"/>
-        </w:rPr>
-        <w:t xml:space="preserve"> my</w:t>
-      </w:r>
-      <w:r>
-        <w:rPr>
-          <w:rFonts w:cstheme="minorHAnsi"/>
-        </w:rPr>
-        <w:t xml:space="preserve"> code</w:t>
-      </w:r>
-      <w:r>
-        <w:rPr>
-          <w:rFonts w:cstheme="minorHAnsi"/>
-        </w:rPr>
-        <w:t xml:space="preserve"> diminished</w:t>
+        <w:t>But as time went by, my energy faded and the advantage that</w:t>
+      </w:r>
+      <w:r>
+        <w:rPr>
+          <w:rFonts w:cstheme="minorHAnsi"/>
+        </w:rPr>
+        <w:t xml:space="preserve"> once</w:t>
+      </w:r>
+      <w:r>
+        <w:rPr>
+          <w:rFonts w:cstheme="minorHAnsi"/>
+        </w:rPr>
+        <w:t xml:space="preserve"> I had fast become burden for the rest of the team</w:t>
       </w:r>
     </w:p>
     <w:p>
@@ -1417,6 +1347,66 @@
         <w:rPr>
           <w:rFonts w:cstheme="minorHAnsi"/>
         </w:rPr>
+        <w:t>I often burn</w:t>
+      </w:r>
+      <w:r>
+        <w:rPr>
+          <w:rFonts w:cstheme="minorHAnsi"/>
+        </w:rPr>
+        <w:t xml:space="preserve">ed </w:t>
+      </w:r>
+      <w:r>
+        <w:rPr>
+          <w:rFonts w:cstheme="minorHAnsi"/>
+        </w:rPr>
+        <w:t xml:space="preserve">out and </w:t>
+      </w:r>
+      <w:r>
+        <w:rPr>
+          <w:rFonts w:cstheme="minorHAnsi"/>
+        </w:rPr>
+        <w:t>the</w:t>
+      </w:r>
+      <w:r>
+        <w:rPr>
+          <w:rFonts w:cstheme="minorHAnsi"/>
+        </w:rPr>
+        <w:t xml:space="preserve"> quality of</w:t>
+      </w:r>
+      <w:r>
+        <w:rPr>
+          <w:rFonts w:cstheme="minorHAnsi"/>
+        </w:rPr>
+        <w:t xml:space="preserve"> my</w:t>
+      </w:r>
+      <w:r>
+        <w:rPr>
+          <w:rFonts w:cstheme="minorHAnsi"/>
+        </w:rPr>
+        <w:t xml:space="preserve"> code</w:t>
+      </w:r>
+      <w:r>
+        <w:rPr>
+          <w:rFonts w:cstheme="minorHAnsi"/>
+        </w:rPr>
+        <w:t xml:space="preserve"> diminished</w:t>
+      </w:r>
+    </w:p>
+    <w:p>
+      <w:pPr>
+        <w:pStyle w:val="ListParagraph"/>
+        <w:numPr>
+          <w:ilvl w:val="1"/>
+          <w:numId w:val="3"/>
+        </w:numPr>
+        <w:rPr>
+          <w:rFonts w:cstheme="minorHAnsi"/>
+        </w:rPr>
+      </w:pPr>
+      <w:r>
+        <w:rPr>
+          <w:rFonts w:cstheme="minorHAnsi"/>
+        </w:rPr>
         <w:t>They were right to dislike that quality.</w:t>
       </w:r>
     </w:p>
@@ -1435,35 +1425,13 @@
         <w:rPr>
           <w:rFonts w:cstheme="minorHAnsi"/>
         </w:rPr>
-        <w:t xml:space="preserve">The team originally said “Hey </w:t>
-      </w:r>
-      <w:proofErr w:type="spellStart"/>
-      <w:r>
-        <w:rPr>
-          <w:rFonts w:cstheme="minorHAnsi"/>
-        </w:rPr>
-        <w:t>moe</w:t>
-      </w:r>
-      <w:proofErr w:type="spellEnd"/>
-      <w:r>
-        <w:rPr>
-          <w:rFonts w:cstheme="minorHAnsi"/>
-        </w:rPr>
-        <w:t xml:space="preserve">, don’t </w:t>
-      </w:r>
-      <w:proofErr w:type="spellStart"/>
-      <w:r>
-        <w:rPr>
-          <w:rFonts w:cstheme="minorHAnsi"/>
-        </w:rPr>
-        <w:t>over do</w:t>
-      </w:r>
-      <w:proofErr w:type="spellEnd"/>
-      <w:r>
-        <w:rPr>
-          <w:rFonts w:cstheme="minorHAnsi"/>
-        </w:rPr>
-        <w:t xml:space="preserve"> it”.</w:t>
+        <w:t>My CTO</w:t>
+      </w:r>
+      <w:r>
+        <w:rPr>
+          <w:rFonts w:cstheme="minorHAnsi"/>
+        </w:rPr>
+        <w:t xml:space="preserve"> originally said “Hey moe, don’t over do it”.</w:t>
       </w:r>
     </w:p>
     <w:p>
@@ -1517,6 +1485,7 @@
         <w:rPr>
           <w:rFonts w:cstheme="minorHAnsi"/>
         </w:rPr>
+        <w:lastRenderedPageBreak/>
         <w:t>Practicing Swimming because it helped me to calm down</w:t>
       </w:r>
     </w:p>
@@ -1535,8 +1504,49 @@
         <w:rPr>
           <w:rFonts w:cstheme="minorHAnsi"/>
         </w:rPr>
-        <w:lastRenderedPageBreak/>
         <w:t xml:space="preserve">Solving algorithm problems online as it would help improve problem solving skills </w:t>
+      </w:r>
+    </w:p>
+    <w:p>
+      <w:pPr>
+        <w:pStyle w:val="ListParagraph"/>
+        <w:numPr>
+          <w:ilvl w:val="2"/>
+          <w:numId w:val="3"/>
+        </w:numPr>
+        <w:rPr>
+          <w:rFonts w:cstheme="minorHAnsi"/>
+        </w:rPr>
+      </w:pPr>
+      <w:r>
+        <w:rPr>
+          <w:rFonts w:cstheme="minorHAnsi"/>
+        </w:rPr>
+        <w:t>Practicing</w:t>
+      </w:r>
+      <w:r>
+        <w:rPr>
+          <w:rFonts w:cstheme="minorHAnsi"/>
+        </w:rPr>
+        <w:t xml:space="preserve"> push ups every now and then</w:t>
+      </w:r>
+      <w:r>
+        <w:rPr>
+          <w:rFonts w:cstheme="minorHAnsi"/>
+        </w:rPr>
+        <w:t xml:space="preserve"> during work</w:t>
+      </w:r>
+      <w:r>
+        <w:rPr>
+          <w:rFonts w:cstheme="minorHAnsi"/>
+        </w:rPr>
+        <w:t xml:space="preserve"> to </w:t>
+      </w:r>
+      <w:r>
+        <w:rPr>
+          <w:rFonts w:cstheme="minorHAnsi"/>
+        </w:rPr>
+        <w:t>calm down</w:t>
       </w:r>
     </w:p>
     <w:p>
@@ -1656,21 +1666,7 @@
         <w:rPr>
           <w:rFonts w:cstheme="minorHAnsi"/>
         </w:rPr>
-        <w:t xml:space="preserve">If proportionality constant </w:t>
-      </w:r>
-      <w:proofErr w:type="gramStart"/>
-      <w:r>
-        <w:rPr>
-          <w:rFonts w:cstheme="minorHAnsi"/>
-        </w:rPr>
-        <w:t>is  1</w:t>
-      </w:r>
-      <w:proofErr w:type="gramEnd"/>
-      <w:r>
-        <w:rPr>
-          <w:rFonts w:cstheme="minorHAnsi"/>
-        </w:rPr>
-        <w:t>, then there would be</w:t>
+        <w:t>If proportionality constant is  1, then there would be</w:t>
       </w:r>
       <w:r>
         <w:rPr>
@@ -2277,6 +2273,7 @@
         <w:rPr>
           <w:rFonts w:eastAsia="Times New Roman" w:cstheme="minorHAnsi"/>
         </w:rPr>
+        <w:lastRenderedPageBreak/>
         <w:t> Setup in just 5 minutes.</w:t>
       </w:r>
     </w:p>
@@ -2307,7 +2304,6 @@
         <w:rPr>
           <w:rFonts w:cstheme="minorHAnsi"/>
         </w:rPr>
-        <w:lastRenderedPageBreak/>
         <w:t>Latest awards and accomplishments</w:t>
       </w:r>
     </w:p>
@@ -2359,18 +2355,8 @@
           <w:spacing w:val="8"/>
           <w:shd w:val="clear" w:color="auto" w:fill="F9FAFA"/>
         </w:rPr>
-        <w:t xml:space="preserve">What do you see yourself doing in the next 5 to 10 </w:t>
-      </w:r>
-      <w:proofErr w:type="gramStart"/>
-      <w:r>
-        <w:rPr>
-          <w:rFonts w:eastAsia="Times New Roman" w:cstheme="minorHAnsi"/>
-          <w:spacing w:val="8"/>
-          <w:shd w:val="clear" w:color="auto" w:fill="F9FAFA"/>
-        </w:rPr>
-        <w:t>years</w:t>
-      </w:r>
-      <w:proofErr w:type="gramEnd"/>
+        <w:t>What do you see yourself doing in the next 5 to 10 years</w:t>
+      </w:r>
     </w:p>
     <w:p>
       <w:pPr>

</xml_diff>

<commit_message>
feat: Add progress #21 'Interview Preparation'
</commit_message>
<xml_diff>
--- a/personal_statements/NiceJob/notes.docx
+++ b/personal_statements/NiceJob/notes.docx
@@ -1486,7 +1486,19 @@
           <w:rFonts w:cstheme="minorHAnsi"/>
         </w:rPr>
         <w:lastRenderedPageBreak/>
-        <w:t>Practicing Swimming because it helped me to calm down</w:t>
+        <w:t xml:space="preserve">Practicing </w:t>
+      </w:r>
+      <w:r>
+        <w:rPr>
+          <w:rFonts w:cstheme="minorHAnsi"/>
+        </w:rPr>
+        <w:t>s</w:t>
+      </w:r>
+      <w:r>
+        <w:rPr>
+          <w:rFonts w:cstheme="minorHAnsi"/>
+        </w:rPr>
+        <w:t>wimming because it helped me to calm down</w:t>
       </w:r>
     </w:p>
     <w:p>
@@ -1878,7 +1890,19 @@
         <w:rPr>
           <w:rFonts w:cstheme="minorHAnsi"/>
         </w:rPr>
-        <w:t xml:space="preserve"> had to get a job to elevate financial pressures from my family.</w:t>
+        <w:t xml:space="preserve"> had to get a job to </w:t>
+      </w:r>
+      <w:r>
+        <w:rPr>
+          <w:rFonts w:cstheme="minorHAnsi"/>
+        </w:rPr>
+        <w:t>relive</w:t>
+      </w:r>
+      <w:r>
+        <w:rPr>
+          <w:rFonts w:cstheme="minorHAnsi"/>
+        </w:rPr>
+        <w:t xml:space="preserve"> financial pressures from my family.</w:t>
       </w:r>
     </w:p>
     <w:p>
@@ -2273,7 +2297,6 @@
         <w:rPr>
           <w:rFonts w:eastAsia="Times New Roman" w:cstheme="minorHAnsi"/>
         </w:rPr>
-        <w:lastRenderedPageBreak/>
         <w:t> Setup in just 5 minutes.</w:t>
       </w:r>
     </w:p>

</xml_diff>

<commit_message>
feat: Add progress #25 'Interview Preparation'
</commit_message>
<xml_diff>
--- a/personal_statements/NiceJob/notes.docx
+++ b/personal_statements/NiceJob/notes.docx
@@ -179,8 +179,16 @@
         <w:rPr>
           <w:rFonts w:cstheme="minorHAnsi"/>
         </w:rPr>
-        <w:t>Is the easiest way to grow your business in 2020</w:t>
-      </w:r>
+        <w:t xml:space="preserve">Is the easiest way to grow your business in </w:t>
+      </w:r>
+      <w:proofErr w:type="gramStart"/>
+      <w:r>
+        <w:rPr>
+          <w:rFonts w:cstheme="minorHAnsi"/>
+        </w:rPr>
+        <w:t>2020</w:t>
+      </w:r>
+      <w:proofErr w:type="gramEnd"/>
     </w:p>
     <w:p>
       <w:pPr>
@@ -341,8 +349,16 @@
         <w:rPr>
           <w:rFonts w:cstheme="minorHAnsi"/>
         </w:rPr>
-        <w:t>I want to work at NiceJob</w:t>
-      </w:r>
+        <w:t xml:space="preserve">I want to work at </w:t>
+      </w:r>
+      <w:proofErr w:type="spellStart"/>
+      <w:r>
+        <w:rPr>
+          <w:rFonts w:cstheme="minorHAnsi"/>
+        </w:rPr>
+        <w:t>NiceJob</w:t>
+      </w:r>
+      <w:proofErr w:type="spellEnd"/>
     </w:p>
     <w:p>
       <w:pPr>
@@ -449,7 +465,21 @@
         <w:rPr>
           <w:rFonts w:cstheme="minorHAnsi"/>
         </w:rPr>
-        <w:t>For example, when I was working at SiteMax Systems inc. I was responsible of creating a small front-end application on behalf of Bold construction. I had to dissect the business requirements and deploy solutions after review. It was a long process. But, when it was done, and when a friend of mine who was in charge of delivering web solutions to clients came say “Hey Moe, Bold construction really loved your solution. So much so that they showed your app to a person at the government.” I was thrilled by the feeling. I love the feeling of how the solution I created brings smile to customers, and I want to continue this pursuit at this company.</w:t>
+        <w:t xml:space="preserve">For example, when I was working at </w:t>
+      </w:r>
+      <w:proofErr w:type="spellStart"/>
+      <w:r>
+        <w:rPr>
+          <w:rFonts w:cstheme="minorHAnsi"/>
+        </w:rPr>
+        <w:t>SiteMax</w:t>
+      </w:r>
+      <w:proofErr w:type="spellEnd"/>
+      <w:r>
+        <w:rPr>
+          <w:rFonts w:cstheme="minorHAnsi"/>
+        </w:rPr>
+        <w:t xml:space="preserve"> Systems inc. I was responsible of creating a small front-end application on behalf of Bold construction. I had to dissect the business requirements and deploy solutions after review. It was a long process. But, when it was done, and when a friend of mine who was in charge of delivering web solutions to clients came say “Hey Moe, Bold construction really loved your solution. So much so that they showed your app to a person at the government.” I was thrilled by the feeling. I love the feeling of how the solution I created brings smile to customers, and I want to continue this pursuit at this company.</w:t>
       </w:r>
     </w:p>
     <w:p>
@@ -545,7 +575,25 @@
           <w:b/>
           <w:bCs/>
         </w:rPr>
-        <w:t xml:space="preserve">very day of work we do actually helps people, and getting reviews back from business on how </w:t>
+        <w:t xml:space="preserve">very day of work we do actually </w:t>
+      </w:r>
+      <w:proofErr w:type="gramStart"/>
+      <w:r>
+        <w:rPr>
+          <w:rFonts w:cstheme="minorHAnsi"/>
+          <w:b/>
+          <w:bCs/>
+        </w:rPr>
+        <w:t>helps</w:t>
+      </w:r>
+      <w:proofErr w:type="gramEnd"/>
+      <w:r>
+        <w:rPr>
+          <w:rFonts w:cstheme="minorHAnsi"/>
+          <w:b/>
+          <w:bCs/>
+        </w:rPr>
+        <w:t xml:space="preserve"> people, and getting reviews back from business on how </w:t>
       </w:r>
       <w:r>
         <w:rPr>
@@ -720,7 +768,35 @@
         <w:rPr>
           <w:rFonts w:cstheme="minorHAnsi"/>
         </w:rPr>
-        <w:t>One of the requirements of getting a job at companies in south korea is being the best in my field and offer something that’s not offered by orindinary Koreans.</w:t>
+        <w:t xml:space="preserve">One of the requirements of getting a job at companies in south </w:t>
+      </w:r>
+      <w:proofErr w:type="spellStart"/>
+      <w:r>
+        <w:rPr>
+          <w:rFonts w:cstheme="minorHAnsi"/>
+        </w:rPr>
+        <w:t>korea</w:t>
+      </w:r>
+      <w:proofErr w:type="spellEnd"/>
+      <w:r>
+        <w:rPr>
+          <w:rFonts w:cstheme="minorHAnsi"/>
+        </w:rPr>
+        <w:t xml:space="preserve"> is being the best in my field and offer something that’s not offered by </w:t>
+      </w:r>
+      <w:proofErr w:type="spellStart"/>
+      <w:r>
+        <w:rPr>
+          <w:rFonts w:cstheme="minorHAnsi"/>
+        </w:rPr>
+        <w:t>orindinary</w:t>
+      </w:r>
+      <w:proofErr w:type="spellEnd"/>
+      <w:r>
+        <w:rPr>
+          <w:rFonts w:cstheme="minorHAnsi"/>
+        </w:rPr>
+        <w:t xml:space="preserve"> Koreans.</w:t>
       </w:r>
     </w:p>
     <w:p>
@@ -837,7 +913,23 @@
           <w:rFonts w:eastAsia="Times New Roman" w:cstheme="minorHAnsi"/>
           <w:shd w:val="clear" w:color="auto" w:fill="FFFFFF"/>
         </w:rPr>
-        <w:t>I want to be with my love and I want to work hard to get there</w:t>
+        <w:t xml:space="preserve">I want to be with my </w:t>
+      </w:r>
+      <w:proofErr w:type="gramStart"/>
+      <w:r>
+        <w:rPr>
+          <w:rFonts w:eastAsia="Times New Roman" w:cstheme="minorHAnsi"/>
+          <w:shd w:val="clear" w:color="auto" w:fill="FFFFFF"/>
+        </w:rPr>
+        <w:t>love</w:t>
+      </w:r>
+      <w:proofErr w:type="gramEnd"/>
+      <w:r>
+        <w:rPr>
+          <w:rFonts w:eastAsia="Times New Roman" w:cstheme="minorHAnsi"/>
+          <w:shd w:val="clear" w:color="auto" w:fill="FFFFFF"/>
+        </w:rPr>
+        <w:t xml:space="preserve"> and I want to work hard to get there</w:t>
       </w:r>
     </w:p>
     <w:p>
@@ -855,7 +947,21 @@
         <w:rPr>
           <w:rFonts w:cstheme="minorHAnsi"/>
         </w:rPr>
-        <w:t>I want to stay here at nicejob a long period of time and</w:t>
+        <w:t xml:space="preserve">I want to stay here at </w:t>
+      </w:r>
+      <w:proofErr w:type="spellStart"/>
+      <w:r>
+        <w:rPr>
+          <w:rFonts w:cstheme="minorHAnsi"/>
+        </w:rPr>
+        <w:t>nicejob</w:t>
+      </w:r>
+      <w:proofErr w:type="spellEnd"/>
+      <w:r>
+        <w:rPr>
+          <w:rFonts w:cstheme="minorHAnsi"/>
+        </w:rPr>
+        <w:t xml:space="preserve"> a long period of time and</w:t>
       </w:r>
       <w:r>
         <w:rPr>
@@ -1431,7 +1537,35 @@
         <w:rPr>
           <w:rFonts w:cstheme="minorHAnsi"/>
         </w:rPr>
-        <w:t xml:space="preserve"> originally said “Hey moe, don’t over do it”.</w:t>
+        <w:t xml:space="preserve"> originally said “Hey </w:t>
+      </w:r>
+      <w:proofErr w:type="spellStart"/>
+      <w:r>
+        <w:rPr>
+          <w:rFonts w:cstheme="minorHAnsi"/>
+        </w:rPr>
+        <w:t>moe</w:t>
+      </w:r>
+      <w:proofErr w:type="spellEnd"/>
+      <w:r>
+        <w:rPr>
+          <w:rFonts w:cstheme="minorHAnsi"/>
+        </w:rPr>
+        <w:t xml:space="preserve">, don’t </w:t>
+      </w:r>
+      <w:proofErr w:type="spellStart"/>
+      <w:r>
+        <w:rPr>
+          <w:rFonts w:cstheme="minorHAnsi"/>
+        </w:rPr>
+        <w:t>over do</w:t>
+      </w:r>
+      <w:proofErr w:type="spellEnd"/>
+      <w:r>
+        <w:rPr>
+          <w:rFonts w:cstheme="minorHAnsi"/>
+        </w:rPr>
+        <w:t xml:space="preserve"> it”.</w:t>
       </w:r>
     </w:p>
     <w:p>
@@ -1678,7 +1812,21 @@
         <w:rPr>
           <w:rFonts w:cstheme="minorHAnsi"/>
         </w:rPr>
-        <w:t>If proportionality constant is  1, then there would be</w:t>
+        <w:t xml:space="preserve">If proportionality constant </w:t>
+      </w:r>
+      <w:proofErr w:type="gramStart"/>
+      <w:r>
+        <w:rPr>
+          <w:rFonts w:cstheme="minorHAnsi"/>
+        </w:rPr>
+        <w:t>is  1</w:t>
+      </w:r>
+      <w:proofErr w:type="gramEnd"/>
+      <w:r>
+        <w:rPr>
+          <w:rFonts w:cstheme="minorHAnsi"/>
+        </w:rPr>
+        <w:t>, then there would be</w:t>
       </w:r>
       <w:r>
         <w:rPr>
@@ -2021,21 +2169,11 @@
     </w:p>
     <w:p>
       <w:pPr>
-        <w:pStyle w:val="ListParagraph"/>
-        <w:numPr>
-          <w:ilvl w:val="0"/>
-          <w:numId w:val="3"/>
-        </w:numPr>
-        <w:rPr>
-          <w:rFonts w:cstheme="minorHAnsi"/>
-        </w:rPr>
-      </w:pPr>
-      <w:r>
-        <w:rPr>
-          <w:rFonts w:cstheme="minorHAnsi"/>
-        </w:rPr>
-        <w:t xml:space="preserve"> </w:t>
-      </w:r>
+        <w:ind w:left="360"/>
+        <w:rPr>
+          <w:rFonts w:cstheme="minorHAnsi"/>
+        </w:rPr>
+      </w:pPr>
     </w:p>
     <w:p>
       <w:pPr>
@@ -2378,8 +2516,18 @@
           <w:spacing w:val="8"/>
           <w:shd w:val="clear" w:color="auto" w:fill="F9FAFA"/>
         </w:rPr>
-        <w:t>What do you see yourself doing in the next 5 to 10 years</w:t>
-      </w:r>
+        <w:t xml:space="preserve">What do you see yourself doing in the next 5 to 10 </w:t>
+      </w:r>
+      <w:proofErr w:type="gramStart"/>
+      <w:r>
+        <w:rPr>
+          <w:rFonts w:eastAsia="Times New Roman" w:cstheme="minorHAnsi"/>
+          <w:spacing w:val="8"/>
+          <w:shd w:val="clear" w:color="auto" w:fill="F9FAFA"/>
+        </w:rPr>
+        <w:t>years</w:t>
+      </w:r>
+      <w:proofErr w:type="gramEnd"/>
     </w:p>
     <w:p>
       <w:pPr>

</xml_diff>

<commit_message>
feat: Add progress #26 'Interview Preparation'
</commit_message>
<xml_diff>
--- a/personal_statements/NiceJob/notes.docx
+++ b/personal_statements/NiceJob/notes.docx
@@ -179,16 +179,8 @@
         <w:rPr>
           <w:rFonts w:cstheme="minorHAnsi"/>
         </w:rPr>
-        <w:t xml:space="preserve">Is the easiest way to grow your business in </w:t>
-      </w:r>
-      <w:proofErr w:type="gramStart"/>
-      <w:r>
-        <w:rPr>
-          <w:rFonts w:cstheme="minorHAnsi"/>
-        </w:rPr>
-        <w:t>2020</w:t>
-      </w:r>
-      <w:proofErr w:type="gramEnd"/>
+        <w:t>Is the easiest way to grow your business in 2020</w:t>
+      </w:r>
     </w:p>
     <w:p>
       <w:pPr>
@@ -349,16 +341,8 @@
         <w:rPr>
           <w:rFonts w:cstheme="minorHAnsi"/>
         </w:rPr>
-        <w:t xml:space="preserve">I want to work at </w:t>
-      </w:r>
-      <w:proofErr w:type="spellStart"/>
-      <w:r>
-        <w:rPr>
-          <w:rFonts w:cstheme="minorHAnsi"/>
-        </w:rPr>
-        <w:t>NiceJob</w:t>
-      </w:r>
-      <w:proofErr w:type="spellEnd"/>
+        <w:t>I want to work at NiceJob</w:t>
+      </w:r>
     </w:p>
     <w:p>
       <w:pPr>
@@ -465,21 +449,7 @@
         <w:rPr>
           <w:rFonts w:cstheme="minorHAnsi"/>
         </w:rPr>
-        <w:t xml:space="preserve">For example, when I was working at </w:t>
-      </w:r>
-      <w:proofErr w:type="spellStart"/>
-      <w:r>
-        <w:rPr>
-          <w:rFonts w:cstheme="minorHAnsi"/>
-        </w:rPr>
-        <w:t>SiteMax</w:t>
-      </w:r>
-      <w:proofErr w:type="spellEnd"/>
-      <w:r>
-        <w:rPr>
-          <w:rFonts w:cstheme="minorHAnsi"/>
-        </w:rPr>
-        <w:t xml:space="preserve"> Systems inc. I was responsible of creating a small front-end application on behalf of Bold construction. I had to dissect the business requirements and deploy solutions after review. It was a long process. But, when it was done, and when a friend of mine who was in charge of delivering web solutions to clients came say “Hey Moe, Bold construction really loved your solution. So much so that they showed your app to a person at the government.” I was thrilled by the feeling. I love the feeling of how the solution I created brings smile to customers, and I want to continue this pursuit at this company.</w:t>
+        <w:t>For example, when I was working at SiteMax Systems inc. I was responsible of creating a small front-end application on behalf of Bold construction. I had to dissect the business requirements and deploy solutions after review. It was a long process. But, when it was done, and when a friend of mine who was in charge of delivering web solutions to clients came say “Hey Moe, Bold construction really loved your solution. So much so that they showed your app to a person at the government.” I was thrilled by the feeling. I love the feeling of how the solution I created brings smile to customers, and I want to continue this pursuit at this company.</w:t>
       </w:r>
     </w:p>
     <w:p>
@@ -575,25 +545,7 @@
           <w:b/>
           <w:bCs/>
         </w:rPr>
-        <w:t xml:space="preserve">very day of work we do actually </w:t>
-      </w:r>
-      <w:proofErr w:type="gramStart"/>
-      <w:r>
-        <w:rPr>
-          <w:rFonts w:cstheme="minorHAnsi"/>
-          <w:b/>
-          <w:bCs/>
-        </w:rPr>
-        <w:t>helps</w:t>
-      </w:r>
-      <w:proofErr w:type="gramEnd"/>
-      <w:r>
-        <w:rPr>
-          <w:rFonts w:cstheme="minorHAnsi"/>
-          <w:b/>
-          <w:bCs/>
-        </w:rPr>
-        <w:t xml:space="preserve"> people, and getting reviews back from business on how </w:t>
+        <w:t xml:space="preserve">very day of work we do actually helps people, and getting reviews back from business on how </w:t>
       </w:r>
       <w:r>
         <w:rPr>
@@ -768,35 +720,7 @@
         <w:rPr>
           <w:rFonts w:cstheme="minorHAnsi"/>
         </w:rPr>
-        <w:t xml:space="preserve">One of the requirements of getting a job at companies in south </w:t>
-      </w:r>
-      <w:proofErr w:type="spellStart"/>
-      <w:r>
-        <w:rPr>
-          <w:rFonts w:cstheme="minorHAnsi"/>
-        </w:rPr>
-        <w:t>korea</w:t>
-      </w:r>
-      <w:proofErr w:type="spellEnd"/>
-      <w:r>
-        <w:rPr>
-          <w:rFonts w:cstheme="minorHAnsi"/>
-        </w:rPr>
-        <w:t xml:space="preserve"> is being the best in my field and offer something that’s not offered by </w:t>
-      </w:r>
-      <w:proofErr w:type="spellStart"/>
-      <w:r>
-        <w:rPr>
-          <w:rFonts w:cstheme="minorHAnsi"/>
-        </w:rPr>
-        <w:t>orindinary</w:t>
-      </w:r>
-      <w:proofErr w:type="spellEnd"/>
-      <w:r>
-        <w:rPr>
-          <w:rFonts w:cstheme="minorHAnsi"/>
-        </w:rPr>
-        <w:t xml:space="preserve"> Koreans.</w:t>
+        <w:t>One of the requirements of getting a job at companies in south korea is being the best in my field and offer something that’s not offered by orindinary Koreans.</w:t>
       </w:r>
     </w:p>
     <w:p>
@@ -913,23 +837,7 @@
           <w:rFonts w:eastAsia="Times New Roman" w:cstheme="minorHAnsi"/>
           <w:shd w:val="clear" w:color="auto" w:fill="FFFFFF"/>
         </w:rPr>
-        <w:t xml:space="preserve">I want to be with my </w:t>
-      </w:r>
-      <w:proofErr w:type="gramStart"/>
-      <w:r>
-        <w:rPr>
-          <w:rFonts w:eastAsia="Times New Roman" w:cstheme="minorHAnsi"/>
-          <w:shd w:val="clear" w:color="auto" w:fill="FFFFFF"/>
-        </w:rPr>
-        <w:t>love</w:t>
-      </w:r>
-      <w:proofErr w:type="gramEnd"/>
-      <w:r>
-        <w:rPr>
-          <w:rFonts w:eastAsia="Times New Roman" w:cstheme="minorHAnsi"/>
-          <w:shd w:val="clear" w:color="auto" w:fill="FFFFFF"/>
-        </w:rPr>
-        <w:t xml:space="preserve"> and I want to work hard to get there</w:t>
+        <w:t>I want to be with my love and I want to work hard to get there</w:t>
       </w:r>
     </w:p>
     <w:p>
@@ -947,21 +855,7 @@
         <w:rPr>
           <w:rFonts w:cstheme="minorHAnsi"/>
         </w:rPr>
-        <w:t xml:space="preserve">I want to stay here at </w:t>
-      </w:r>
-      <w:proofErr w:type="spellStart"/>
-      <w:r>
-        <w:rPr>
-          <w:rFonts w:cstheme="minorHAnsi"/>
-        </w:rPr>
-        <w:t>nicejob</w:t>
-      </w:r>
-      <w:proofErr w:type="spellEnd"/>
-      <w:r>
-        <w:rPr>
-          <w:rFonts w:cstheme="minorHAnsi"/>
-        </w:rPr>
-        <w:t xml:space="preserve"> a long period of time and</w:t>
+        <w:t>I want to stay here at nicejob a long period of time and</w:t>
       </w:r>
       <w:r>
         <w:rPr>
@@ -1221,6 +1115,18 @@
         </w:rPr>
         <w:t xml:space="preserve"> because it didn’t match to his styling consistency</w:t>
       </w:r>
+      <w:r>
+        <w:rPr>
+          <w:rFonts w:cstheme="minorHAnsi"/>
+        </w:rPr>
+        <w:t xml:space="preserve"> in SPA</w:t>
+      </w:r>
+      <w:r>
+        <w:rPr>
+          <w:rFonts w:cstheme="minorHAnsi"/>
+        </w:rPr>
+        <w:t>.</w:t>
+      </w:r>
     </w:p>
     <w:p>
       <w:pPr>
@@ -1537,35 +1443,7 @@
         <w:rPr>
           <w:rFonts w:cstheme="minorHAnsi"/>
         </w:rPr>
-        <w:t xml:space="preserve"> originally said “Hey </w:t>
-      </w:r>
-      <w:proofErr w:type="spellStart"/>
-      <w:r>
-        <w:rPr>
-          <w:rFonts w:cstheme="minorHAnsi"/>
-        </w:rPr>
-        <w:t>moe</w:t>
-      </w:r>
-      <w:proofErr w:type="spellEnd"/>
-      <w:r>
-        <w:rPr>
-          <w:rFonts w:cstheme="minorHAnsi"/>
-        </w:rPr>
-        <w:t xml:space="preserve">, don’t </w:t>
-      </w:r>
-      <w:proofErr w:type="spellStart"/>
-      <w:r>
-        <w:rPr>
-          <w:rFonts w:cstheme="minorHAnsi"/>
-        </w:rPr>
-        <w:t>over do</w:t>
-      </w:r>
-      <w:proofErr w:type="spellEnd"/>
-      <w:r>
-        <w:rPr>
-          <w:rFonts w:cstheme="minorHAnsi"/>
-        </w:rPr>
-        <w:t xml:space="preserve"> it”.</w:t>
+        <w:t xml:space="preserve"> originally said “Hey moe, don’t over do it”.</w:t>
       </w:r>
     </w:p>
     <w:p>
@@ -1601,6 +1479,7 @@
         <w:rPr>
           <w:rFonts w:cstheme="minorHAnsi"/>
         </w:rPr>
+        <w:lastRenderedPageBreak/>
         <w:t>My approach to personal development were</w:t>
       </w:r>
     </w:p>
@@ -1619,7 +1498,6 @@
         <w:rPr>
           <w:rFonts w:cstheme="minorHAnsi"/>
         </w:rPr>
-        <w:lastRenderedPageBreak/>
         <w:t xml:space="preserve">Practicing </w:t>
       </w:r>
       <w:r>
@@ -1812,21 +1690,7 @@
         <w:rPr>
           <w:rFonts w:cstheme="minorHAnsi"/>
         </w:rPr>
-        <w:t xml:space="preserve">If proportionality constant </w:t>
-      </w:r>
-      <w:proofErr w:type="gramStart"/>
-      <w:r>
-        <w:rPr>
-          <w:rFonts w:cstheme="minorHAnsi"/>
-        </w:rPr>
-        <w:t>is  1</w:t>
-      </w:r>
-      <w:proofErr w:type="gramEnd"/>
-      <w:r>
-        <w:rPr>
-          <w:rFonts w:cstheme="minorHAnsi"/>
-        </w:rPr>
-        <w:t>, then there would be</w:t>
+        <w:t>If proportionality constant is  1, then there would be</w:t>
       </w:r>
       <w:r>
         <w:rPr>
@@ -2435,6 +2299,7 @@
         <w:rPr>
           <w:rFonts w:eastAsia="Times New Roman" w:cstheme="minorHAnsi"/>
         </w:rPr>
+        <w:lastRenderedPageBreak/>
         <w:t> Setup in just 5 minutes.</w:t>
       </w:r>
     </w:p>
@@ -2516,18 +2381,29 @@
           <w:spacing w:val="8"/>
           <w:shd w:val="clear" w:color="auto" w:fill="F9FAFA"/>
         </w:rPr>
-        <w:t xml:space="preserve">What do you see yourself doing in the next 5 to 10 </w:t>
-      </w:r>
-      <w:proofErr w:type="gramStart"/>
-      <w:r>
-        <w:rPr>
-          <w:rFonts w:eastAsia="Times New Roman" w:cstheme="minorHAnsi"/>
-          <w:spacing w:val="8"/>
-          <w:shd w:val="clear" w:color="auto" w:fill="F9FAFA"/>
-        </w:rPr>
-        <w:t>years</w:t>
-      </w:r>
-      <w:proofErr w:type="gramEnd"/>
+        <w:t>What do you see yourself doing in the next 5 to 10 years</w:t>
+      </w:r>
+    </w:p>
+    <w:p>
+      <w:pPr>
+        <w:rPr>
+          <w:rFonts w:cstheme="minorHAnsi"/>
+        </w:rPr>
+      </w:pPr>
+    </w:p>
+    <w:p>
+      <w:pPr>
+        <w:rPr>
+          <w:rFonts w:cstheme="minorHAnsi"/>
+        </w:rPr>
+      </w:pPr>
+    </w:p>
+    <w:p>
+      <w:pPr>
+        <w:rPr>
+          <w:rFonts w:cstheme="minorHAnsi"/>
+        </w:rPr>
+      </w:pPr>
     </w:p>
     <w:p>
       <w:pPr>

</xml_diff>

<commit_message>
feat: Add progress #27 'Interview Preparation'
</commit_message>
<xml_diff>
--- a/personal_statements/NiceJob/notes.docx
+++ b/personal_statements/NiceJob/notes.docx
@@ -179,8 +179,16 @@
         <w:rPr>
           <w:rFonts w:cstheme="minorHAnsi"/>
         </w:rPr>
-        <w:t>Is the easiest way to grow your business in 2020</w:t>
-      </w:r>
+        <w:t xml:space="preserve">Is the easiest way to grow your business in </w:t>
+      </w:r>
+      <w:proofErr w:type="gramStart"/>
+      <w:r>
+        <w:rPr>
+          <w:rFonts w:cstheme="minorHAnsi"/>
+        </w:rPr>
+        <w:t>2020</w:t>
+      </w:r>
+      <w:proofErr w:type="gramEnd"/>
     </w:p>
     <w:p>
       <w:pPr>
@@ -341,8 +349,16 @@
         <w:rPr>
           <w:rFonts w:cstheme="minorHAnsi"/>
         </w:rPr>
-        <w:t>I want to work at NiceJob</w:t>
-      </w:r>
+        <w:t xml:space="preserve">I want to work at </w:t>
+      </w:r>
+      <w:proofErr w:type="spellStart"/>
+      <w:r>
+        <w:rPr>
+          <w:rFonts w:cstheme="minorHAnsi"/>
+        </w:rPr>
+        <w:t>NiceJob</w:t>
+      </w:r>
+      <w:proofErr w:type="spellEnd"/>
     </w:p>
     <w:p>
       <w:pPr>
@@ -449,7 +465,21 @@
         <w:rPr>
           <w:rFonts w:cstheme="minorHAnsi"/>
         </w:rPr>
-        <w:t>For example, when I was working at SiteMax Systems inc. I was responsible of creating a small front-end application on behalf of Bold construction. I had to dissect the business requirements and deploy solutions after review. It was a long process. But, when it was done, and when a friend of mine who was in charge of delivering web solutions to clients came say “Hey Moe, Bold construction really loved your solution. So much so that they showed your app to a person at the government.” I was thrilled by the feeling. I love the feeling of how the solution I created brings smile to customers, and I want to continue this pursuit at this company.</w:t>
+        <w:t xml:space="preserve">For example, when I was working at </w:t>
+      </w:r>
+      <w:proofErr w:type="spellStart"/>
+      <w:r>
+        <w:rPr>
+          <w:rFonts w:cstheme="minorHAnsi"/>
+        </w:rPr>
+        <w:t>SiteMax</w:t>
+      </w:r>
+      <w:proofErr w:type="spellEnd"/>
+      <w:r>
+        <w:rPr>
+          <w:rFonts w:cstheme="minorHAnsi"/>
+        </w:rPr>
+        <w:t xml:space="preserve"> Systems inc. I was responsible of creating a small front-end application on behalf of Bold construction. I had to dissect the business requirements and deploy solutions after review. It was a long process. But, when it was done, and when a friend of mine who was in charge of delivering web solutions to clients came say “Hey Moe, Bold construction really loved your solution. So much so that they showed your app to a person at the government.” I was thrilled by the feeling. I love the feeling of how the solution I created brings smile to customers, and I want to continue this pursuit at this company.</w:t>
       </w:r>
     </w:p>
     <w:p>
@@ -545,7 +575,25 @@
           <w:b/>
           <w:bCs/>
         </w:rPr>
-        <w:t xml:space="preserve">very day of work we do actually helps people, and getting reviews back from business on how </w:t>
+        <w:t xml:space="preserve">very day of work we do actually </w:t>
+      </w:r>
+      <w:proofErr w:type="gramStart"/>
+      <w:r>
+        <w:rPr>
+          <w:rFonts w:cstheme="minorHAnsi"/>
+          <w:b/>
+          <w:bCs/>
+        </w:rPr>
+        <w:t>helps</w:t>
+      </w:r>
+      <w:proofErr w:type="gramEnd"/>
+      <w:r>
+        <w:rPr>
+          <w:rFonts w:cstheme="minorHAnsi"/>
+          <w:b/>
+          <w:bCs/>
+        </w:rPr>
+        <w:t xml:space="preserve"> people, and getting reviews back from business on how </w:t>
       </w:r>
       <w:r>
         <w:rPr>
@@ -720,7 +768,35 @@
         <w:rPr>
           <w:rFonts w:cstheme="minorHAnsi"/>
         </w:rPr>
-        <w:t>One of the requirements of getting a job at companies in south korea is being the best in my field and offer something that’s not offered by orindinary Koreans.</w:t>
+        <w:t xml:space="preserve">One of the requirements of getting a job at companies in south </w:t>
+      </w:r>
+      <w:proofErr w:type="spellStart"/>
+      <w:r>
+        <w:rPr>
+          <w:rFonts w:cstheme="minorHAnsi"/>
+        </w:rPr>
+        <w:t>korea</w:t>
+      </w:r>
+      <w:proofErr w:type="spellEnd"/>
+      <w:r>
+        <w:rPr>
+          <w:rFonts w:cstheme="minorHAnsi"/>
+        </w:rPr>
+        <w:t xml:space="preserve"> is being the best in my field and offer something that’s not offered by </w:t>
+      </w:r>
+      <w:proofErr w:type="spellStart"/>
+      <w:r>
+        <w:rPr>
+          <w:rFonts w:cstheme="minorHAnsi"/>
+        </w:rPr>
+        <w:t>orindinary</w:t>
+      </w:r>
+      <w:proofErr w:type="spellEnd"/>
+      <w:r>
+        <w:rPr>
+          <w:rFonts w:cstheme="minorHAnsi"/>
+        </w:rPr>
+        <w:t xml:space="preserve"> Koreans.</w:t>
       </w:r>
     </w:p>
     <w:p>
@@ -837,7 +913,23 @@
           <w:rFonts w:eastAsia="Times New Roman" w:cstheme="minorHAnsi"/>
           <w:shd w:val="clear" w:color="auto" w:fill="FFFFFF"/>
         </w:rPr>
-        <w:t>I want to be with my love and I want to work hard to get there</w:t>
+        <w:t xml:space="preserve">I want to be with my </w:t>
+      </w:r>
+      <w:proofErr w:type="gramStart"/>
+      <w:r>
+        <w:rPr>
+          <w:rFonts w:eastAsia="Times New Roman" w:cstheme="minorHAnsi"/>
+          <w:shd w:val="clear" w:color="auto" w:fill="FFFFFF"/>
+        </w:rPr>
+        <w:t>love</w:t>
+      </w:r>
+      <w:proofErr w:type="gramEnd"/>
+      <w:r>
+        <w:rPr>
+          <w:rFonts w:eastAsia="Times New Roman" w:cstheme="minorHAnsi"/>
+          <w:shd w:val="clear" w:color="auto" w:fill="FFFFFF"/>
+        </w:rPr>
+        <w:t xml:space="preserve"> and I want to work hard to get there</w:t>
       </w:r>
     </w:p>
     <w:p>
@@ -855,7 +947,21 @@
         <w:rPr>
           <w:rFonts w:cstheme="minorHAnsi"/>
         </w:rPr>
-        <w:t>I want to stay here at nicejob a long period of time and</w:t>
+        <w:t xml:space="preserve">I want to stay here at </w:t>
+      </w:r>
+      <w:proofErr w:type="spellStart"/>
+      <w:r>
+        <w:rPr>
+          <w:rFonts w:cstheme="minorHAnsi"/>
+        </w:rPr>
+        <w:t>nicejob</w:t>
+      </w:r>
+      <w:proofErr w:type="spellEnd"/>
+      <w:r>
+        <w:rPr>
+          <w:rFonts w:cstheme="minorHAnsi"/>
+        </w:rPr>
+        <w:t xml:space="preserve"> a long period of time and</w:t>
       </w:r>
       <w:r>
         <w:rPr>
@@ -1095,7 +1201,21 @@
         <w:rPr>
           <w:rFonts w:cstheme="minorHAnsi"/>
         </w:rPr>
-        <w:t>y junior became my senior, and told</w:t>
+        <w:t xml:space="preserve">y junior became my </w:t>
+      </w:r>
+      <w:proofErr w:type="gramStart"/>
+      <w:r>
+        <w:rPr>
+          <w:rFonts w:cstheme="minorHAnsi"/>
+        </w:rPr>
+        <w:t>senior, and</w:t>
+      </w:r>
+      <w:proofErr w:type="gramEnd"/>
+      <w:r>
+        <w:rPr>
+          <w:rFonts w:cstheme="minorHAnsi"/>
+        </w:rPr>
+        <w:t xml:space="preserve"> told</w:t>
       </w:r>
       <w:r>
         <w:rPr>
@@ -1443,7 +1563,35 @@
         <w:rPr>
           <w:rFonts w:cstheme="minorHAnsi"/>
         </w:rPr>
-        <w:t xml:space="preserve"> originally said “Hey moe, don’t over do it”.</w:t>
+        <w:t xml:space="preserve"> originally said “Hey </w:t>
+      </w:r>
+      <w:proofErr w:type="spellStart"/>
+      <w:r>
+        <w:rPr>
+          <w:rFonts w:cstheme="minorHAnsi"/>
+        </w:rPr>
+        <w:t>moe</w:t>
+      </w:r>
+      <w:proofErr w:type="spellEnd"/>
+      <w:r>
+        <w:rPr>
+          <w:rFonts w:cstheme="minorHAnsi"/>
+        </w:rPr>
+        <w:t xml:space="preserve">, don’t </w:t>
+      </w:r>
+      <w:proofErr w:type="spellStart"/>
+      <w:r>
+        <w:rPr>
+          <w:rFonts w:cstheme="minorHAnsi"/>
+        </w:rPr>
+        <w:t>over do</w:t>
+      </w:r>
+      <w:proofErr w:type="spellEnd"/>
+      <w:r>
+        <w:rPr>
+          <w:rFonts w:cstheme="minorHAnsi"/>
+        </w:rPr>
+        <w:t xml:space="preserve"> it”.</w:t>
       </w:r>
     </w:p>
     <w:p>
@@ -1690,7 +1838,21 @@
         <w:rPr>
           <w:rFonts w:cstheme="minorHAnsi"/>
         </w:rPr>
-        <w:t>If proportionality constant is  1, then there would be</w:t>
+        <w:t xml:space="preserve">If proportionality constant </w:t>
+      </w:r>
+      <w:proofErr w:type="gramStart"/>
+      <w:r>
+        <w:rPr>
+          <w:rFonts w:cstheme="minorHAnsi"/>
+        </w:rPr>
+        <w:t>is  1</w:t>
+      </w:r>
+      <w:proofErr w:type="gramEnd"/>
+      <w:r>
+        <w:rPr>
+          <w:rFonts w:cstheme="minorHAnsi"/>
+        </w:rPr>
+        <w:t>, then there would be</w:t>
       </w:r>
       <w:r>
         <w:rPr>
@@ -2381,22 +2543,66 @@
           <w:spacing w:val="8"/>
           <w:shd w:val="clear" w:color="auto" w:fill="F9FAFA"/>
         </w:rPr>
-        <w:t>What do you see yourself doing in the next 5 to 10 years</w:t>
-      </w:r>
-    </w:p>
-    <w:p>
-      <w:pPr>
-        <w:rPr>
-          <w:rFonts w:cstheme="minorHAnsi"/>
-        </w:rPr>
-      </w:pPr>
-    </w:p>
-    <w:p>
-      <w:pPr>
-        <w:rPr>
-          <w:rFonts w:cstheme="minorHAnsi"/>
-        </w:rPr>
-      </w:pPr>
+        <w:t xml:space="preserve">What do you see yourself doing in the next 5 to 10 </w:t>
+      </w:r>
+      <w:proofErr w:type="gramStart"/>
+      <w:r>
+        <w:rPr>
+          <w:rFonts w:eastAsia="Times New Roman" w:cstheme="minorHAnsi"/>
+          <w:spacing w:val="8"/>
+          <w:shd w:val="clear" w:color="auto" w:fill="F9FAFA"/>
+        </w:rPr>
+        <w:t>years</w:t>
+      </w:r>
+      <w:proofErr w:type="gramEnd"/>
+    </w:p>
+    <w:p>
+      <w:pPr>
+        <w:rPr>
+          <w:rFonts w:cstheme="minorHAnsi"/>
+        </w:rPr>
+      </w:pPr>
+    </w:p>
+    <w:p>
+      <w:pPr>
+        <w:rPr>
+          <w:rFonts w:cstheme="minorHAnsi"/>
+        </w:rPr>
+      </w:pPr>
+    </w:p>
+    <w:p>
+      <w:pPr>
+        <w:rPr>
+          <w:rFonts w:cstheme="minorHAnsi"/>
+        </w:rPr>
+      </w:pPr>
+    </w:p>
+    <w:p>
+      <w:pPr>
+        <w:rPr>
+          <w:rFonts w:cstheme="minorHAnsi"/>
+        </w:rPr>
+      </w:pPr>
+      <w:r>
+        <w:rPr>
+          <w:rFonts w:cstheme="minorHAnsi"/>
+        </w:rPr>
+        <w:t xml:space="preserve">How </w:t>
+      </w:r>
+      <w:proofErr w:type="spellStart"/>
+      <w:r>
+        <w:rPr>
+          <w:rFonts w:cstheme="minorHAnsi"/>
+        </w:rPr>
+        <w:t>NiceJob</w:t>
+      </w:r>
+      <w:proofErr w:type="spellEnd"/>
+      <w:r>
+        <w:rPr>
+          <w:rFonts w:cstheme="minorHAnsi"/>
+        </w:rPr>
+        <w:t xml:space="preserve"> Works</w:t>
+      </w:r>
     </w:p>
     <w:p>
       <w:pPr>

</xml_diff>

<commit_message>
feat: Add progress #33 'Interview Preparation'
</commit_message>
<xml_diff>
--- a/personal_statements/NiceJob/notes.docx
+++ b/personal_statements/NiceJob/notes.docx
@@ -4,11 +4,37 @@
   <w:body>
     <w:p>
       <w:pPr>
-        <w:pStyle w:val="ListParagraph"/>
-        <w:numPr>
-          <w:ilvl w:val="0"/>
-          <w:numId w:val="3"/>
-        </w:numPr>
+        <w:ind w:left="360"/>
+        <w:rPr>
+          <w:rFonts w:cstheme="minorHAnsi"/>
+        </w:rPr>
+      </w:pPr>
+      <w:r>
+        <w:rPr>
+          <w:rFonts w:cstheme="minorHAnsi"/>
+        </w:rPr>
+        <w:t>Corgi working on recording videos for interview</w:t>
+      </w:r>
+    </w:p>
+    <w:p>
+      <w:pPr>
+        <w:ind w:left="360"/>
+        <w:rPr>
+          <w:rFonts w:cstheme="minorHAnsi"/>
+        </w:rPr>
+      </w:pPr>
+    </w:p>
+    <w:p>
+      <w:pPr>
+        <w:ind w:left="360"/>
+        <w:rPr>
+          <w:rFonts w:cstheme="minorHAnsi"/>
+        </w:rPr>
+      </w:pPr>
+    </w:p>
+    <w:p>
+      <w:pPr>
+        <w:ind w:left="360"/>
         <w:rPr>
           <w:rFonts w:cstheme="minorHAnsi"/>
         </w:rPr>
@@ -567,6 +593,7 @@
           <w:b/>
           <w:bCs/>
         </w:rPr>
+        <w:lastRenderedPageBreak/>
         <w:t>What inspires me is that e</w:t>
       </w:r>
       <w:r>
@@ -593,16 +620,7 @@
           <w:b/>
           <w:bCs/>
         </w:rPr>
-        <w:t xml:space="preserve"> people, and getting reviews back from business on how </w:t>
-      </w:r>
-      <w:r>
-        <w:rPr>
-          <w:rFonts w:cstheme="minorHAnsi"/>
-          <w:b/>
-          <w:bCs/>
-        </w:rPr>
-        <w:lastRenderedPageBreak/>
-        <w:t xml:space="preserve">it has transformed their business is what’s motivating us to get out from our bed every day </w:t>
+        <w:t xml:space="preserve"> people, and getting reviews back from business on how it has transformed their business is what’s motivating us to get out from our bed every day </w:t>
       </w:r>
     </w:p>
     <w:p>
@@ -1609,6 +1627,7 @@
         <w:rPr>
           <w:rFonts w:cstheme="minorHAnsi"/>
         </w:rPr>
+        <w:lastRenderedPageBreak/>
         <w:t>I was not lifting them up, but dragging them down by producing more work that could’ve been avoided</w:t>
       </w:r>
     </w:p>
@@ -1627,7 +1646,6 @@
         <w:rPr>
           <w:rFonts w:cstheme="minorHAnsi"/>
         </w:rPr>
-        <w:lastRenderedPageBreak/>
         <w:t>My approach to personal development were</w:t>
       </w:r>
     </w:p>
@@ -2434,6 +2452,7 @@
         <w:rPr>
           <w:rFonts w:cstheme="minorHAnsi"/>
         </w:rPr>
+        <w:lastRenderedPageBreak/>
         <w:t>Get immediate credibility and a 10% higher conversion rate</w:t>
       </w:r>
       <w:r>
@@ -2461,7 +2480,6 @@
         <w:rPr>
           <w:rFonts w:eastAsia="Times New Roman" w:cstheme="minorHAnsi"/>
         </w:rPr>
-        <w:lastRenderedPageBreak/>
         <w:t> Setup in just 5 minutes.</w:t>
       </w:r>
     </w:p>

</xml_diff>

<commit_message>
feat: Add progress #34 'Interview Preparation'
</commit_message>
<xml_diff>
--- a/personal_statements/NiceJob/notes.docx
+++ b/personal_statements/NiceJob/notes.docx
@@ -15,6 +15,12 @@
         </w:rPr>
         <w:t>Corgi working on recording videos for interview</w:t>
       </w:r>
+      <w:r>
+        <w:rPr>
+          <w:rFonts w:cstheme="minorHAnsi"/>
+        </w:rPr>
+        <w:t xml:space="preserve"> #2</w:t>
+      </w:r>
     </w:p>
     <w:p>
       <w:pPr>
@@ -205,16 +211,8 @@
         <w:rPr>
           <w:rFonts w:cstheme="minorHAnsi"/>
         </w:rPr>
-        <w:t xml:space="preserve">Is the easiest way to grow your business in </w:t>
-      </w:r>
-      <w:proofErr w:type="gramStart"/>
-      <w:r>
-        <w:rPr>
-          <w:rFonts w:cstheme="minorHAnsi"/>
-        </w:rPr>
-        <w:t>2020</w:t>
-      </w:r>
-      <w:proofErr w:type="gramEnd"/>
+        <w:t>Is the easiest way to grow your business in 2020</w:t>
+      </w:r>
     </w:p>
     <w:p>
       <w:pPr>
@@ -375,16 +373,8 @@
         <w:rPr>
           <w:rFonts w:cstheme="minorHAnsi"/>
         </w:rPr>
-        <w:t xml:space="preserve">I want to work at </w:t>
-      </w:r>
-      <w:proofErr w:type="spellStart"/>
-      <w:r>
-        <w:rPr>
-          <w:rFonts w:cstheme="minorHAnsi"/>
-        </w:rPr>
-        <w:t>NiceJob</w:t>
-      </w:r>
-      <w:proofErr w:type="spellEnd"/>
+        <w:t>I want to work at NiceJob</w:t>
+      </w:r>
     </w:p>
     <w:p>
       <w:pPr>
@@ -491,21 +481,7 @@
         <w:rPr>
           <w:rFonts w:cstheme="minorHAnsi"/>
         </w:rPr>
-        <w:t xml:space="preserve">For example, when I was working at </w:t>
-      </w:r>
-      <w:proofErr w:type="spellStart"/>
-      <w:r>
-        <w:rPr>
-          <w:rFonts w:cstheme="minorHAnsi"/>
-        </w:rPr>
-        <w:t>SiteMax</w:t>
-      </w:r>
-      <w:proofErr w:type="spellEnd"/>
-      <w:r>
-        <w:rPr>
-          <w:rFonts w:cstheme="minorHAnsi"/>
-        </w:rPr>
-        <w:t xml:space="preserve"> Systems inc. I was responsible of creating a small front-end application on behalf of Bold construction. I had to dissect the business requirements and deploy solutions after review. It was a long process. But, when it was done, and when a friend of mine who was in charge of delivering web solutions to clients came say “Hey Moe, Bold construction really loved your solution. So much so that they showed your app to a person at the government.” I was thrilled by the feeling. I love the feeling of how the solution I created brings smile to customers, and I want to continue this pursuit at this company.</w:t>
+        <w:t>For example, when I was working at SiteMax Systems inc. I was responsible of creating a small front-end application on behalf of Bold construction. I had to dissect the business requirements and deploy solutions after review. It was a long process. But, when it was done, and when a friend of mine who was in charge of delivering web solutions to clients came say “Hey Moe, Bold construction really loved your solution. So much so that they showed your app to a person at the government.” I was thrilled by the feeling. I love the feeling of how the solution I created brings smile to customers, and I want to continue this pursuit at this company.</w:t>
       </w:r>
     </w:p>
     <w:p>
@@ -602,25 +578,7 @@
           <w:b/>
           <w:bCs/>
         </w:rPr>
-        <w:t xml:space="preserve">very day of work we do actually </w:t>
-      </w:r>
-      <w:proofErr w:type="gramStart"/>
-      <w:r>
-        <w:rPr>
-          <w:rFonts w:cstheme="minorHAnsi"/>
-          <w:b/>
-          <w:bCs/>
-        </w:rPr>
-        <w:t>helps</w:t>
-      </w:r>
-      <w:proofErr w:type="gramEnd"/>
-      <w:r>
-        <w:rPr>
-          <w:rFonts w:cstheme="minorHAnsi"/>
-          <w:b/>
-          <w:bCs/>
-        </w:rPr>
-        <w:t xml:space="preserve"> people, and getting reviews back from business on how it has transformed their business is what’s motivating us to get out from our bed every day </w:t>
+        <w:t xml:space="preserve">very day of work we do actually helps people, and getting reviews back from business on how it has transformed their business is what’s motivating us to get out from our bed every day </w:t>
       </w:r>
     </w:p>
     <w:p>
@@ -786,35 +744,7 @@
         <w:rPr>
           <w:rFonts w:cstheme="minorHAnsi"/>
         </w:rPr>
-        <w:t xml:space="preserve">One of the requirements of getting a job at companies in south </w:t>
-      </w:r>
-      <w:proofErr w:type="spellStart"/>
-      <w:r>
-        <w:rPr>
-          <w:rFonts w:cstheme="minorHAnsi"/>
-        </w:rPr>
-        <w:t>korea</w:t>
-      </w:r>
-      <w:proofErr w:type="spellEnd"/>
-      <w:r>
-        <w:rPr>
-          <w:rFonts w:cstheme="minorHAnsi"/>
-        </w:rPr>
-        <w:t xml:space="preserve"> is being the best in my field and offer something that’s not offered by </w:t>
-      </w:r>
-      <w:proofErr w:type="spellStart"/>
-      <w:r>
-        <w:rPr>
-          <w:rFonts w:cstheme="minorHAnsi"/>
-        </w:rPr>
-        <w:t>orindinary</w:t>
-      </w:r>
-      <w:proofErr w:type="spellEnd"/>
-      <w:r>
-        <w:rPr>
-          <w:rFonts w:cstheme="minorHAnsi"/>
-        </w:rPr>
-        <w:t xml:space="preserve"> Koreans.</w:t>
+        <w:t>One of the requirements of getting a job at companies in south korea is being the best in my field and offer something that’s not offered by orindinary Koreans.</w:t>
       </w:r>
     </w:p>
     <w:p>
@@ -931,23 +861,7 @@
           <w:rFonts w:eastAsia="Times New Roman" w:cstheme="minorHAnsi"/>
           <w:shd w:val="clear" w:color="auto" w:fill="FFFFFF"/>
         </w:rPr>
-        <w:t xml:space="preserve">I want to be with my </w:t>
-      </w:r>
-      <w:proofErr w:type="gramStart"/>
-      <w:r>
-        <w:rPr>
-          <w:rFonts w:eastAsia="Times New Roman" w:cstheme="minorHAnsi"/>
-          <w:shd w:val="clear" w:color="auto" w:fill="FFFFFF"/>
-        </w:rPr>
-        <w:t>love</w:t>
-      </w:r>
-      <w:proofErr w:type="gramEnd"/>
-      <w:r>
-        <w:rPr>
-          <w:rFonts w:eastAsia="Times New Roman" w:cstheme="minorHAnsi"/>
-          <w:shd w:val="clear" w:color="auto" w:fill="FFFFFF"/>
-        </w:rPr>
-        <w:t xml:space="preserve"> and I want to work hard to get there</w:t>
+        <w:t>I want to be with my love and I want to work hard to get there</w:t>
       </w:r>
     </w:p>
     <w:p>
@@ -965,21 +879,7 @@
         <w:rPr>
           <w:rFonts w:cstheme="minorHAnsi"/>
         </w:rPr>
-        <w:t xml:space="preserve">I want to stay here at </w:t>
-      </w:r>
-      <w:proofErr w:type="spellStart"/>
-      <w:r>
-        <w:rPr>
-          <w:rFonts w:cstheme="minorHAnsi"/>
-        </w:rPr>
-        <w:t>nicejob</w:t>
-      </w:r>
-      <w:proofErr w:type="spellEnd"/>
-      <w:r>
-        <w:rPr>
-          <w:rFonts w:cstheme="minorHAnsi"/>
-        </w:rPr>
-        <w:t xml:space="preserve"> a long period of time and</w:t>
+        <w:t>I want to stay here at nicejob a long period of time and</w:t>
       </w:r>
       <w:r>
         <w:rPr>
@@ -1219,21 +1119,7 @@
         <w:rPr>
           <w:rFonts w:cstheme="minorHAnsi"/>
         </w:rPr>
-        <w:t xml:space="preserve">y junior became my </w:t>
-      </w:r>
-      <w:proofErr w:type="gramStart"/>
-      <w:r>
-        <w:rPr>
-          <w:rFonts w:cstheme="minorHAnsi"/>
-        </w:rPr>
-        <w:t>senior, and</w:t>
-      </w:r>
-      <w:proofErr w:type="gramEnd"/>
-      <w:r>
-        <w:rPr>
-          <w:rFonts w:cstheme="minorHAnsi"/>
-        </w:rPr>
-        <w:t xml:space="preserve"> told</w:t>
+        <w:t>y junior became my senior, and told</w:t>
       </w:r>
       <w:r>
         <w:rPr>
@@ -1581,35 +1467,7 @@
         <w:rPr>
           <w:rFonts w:cstheme="minorHAnsi"/>
         </w:rPr>
-        <w:t xml:space="preserve"> originally said “Hey </w:t>
-      </w:r>
-      <w:proofErr w:type="spellStart"/>
-      <w:r>
-        <w:rPr>
-          <w:rFonts w:cstheme="minorHAnsi"/>
-        </w:rPr>
-        <w:t>moe</w:t>
-      </w:r>
-      <w:proofErr w:type="spellEnd"/>
-      <w:r>
-        <w:rPr>
-          <w:rFonts w:cstheme="minorHAnsi"/>
-        </w:rPr>
-        <w:t xml:space="preserve">, don’t </w:t>
-      </w:r>
-      <w:proofErr w:type="spellStart"/>
-      <w:r>
-        <w:rPr>
-          <w:rFonts w:cstheme="minorHAnsi"/>
-        </w:rPr>
-        <w:t>over do</w:t>
-      </w:r>
-      <w:proofErr w:type="spellEnd"/>
-      <w:r>
-        <w:rPr>
-          <w:rFonts w:cstheme="minorHAnsi"/>
-        </w:rPr>
-        <w:t xml:space="preserve"> it”.</w:t>
+        <w:t xml:space="preserve"> originally said “Hey moe, don’t over do it”.</w:t>
       </w:r>
     </w:p>
     <w:p>
@@ -1856,21 +1714,7 @@
         <w:rPr>
           <w:rFonts w:cstheme="minorHAnsi"/>
         </w:rPr>
-        <w:t xml:space="preserve">If proportionality constant </w:t>
-      </w:r>
-      <w:proofErr w:type="gramStart"/>
-      <w:r>
-        <w:rPr>
-          <w:rFonts w:cstheme="minorHAnsi"/>
-        </w:rPr>
-        <w:t>is  1</w:t>
-      </w:r>
-      <w:proofErr w:type="gramEnd"/>
-      <w:r>
-        <w:rPr>
-          <w:rFonts w:cstheme="minorHAnsi"/>
-        </w:rPr>
-        <w:t>, then there would be</w:t>
+        <w:t>If proportionality constant is  1, then there would be</w:t>
       </w:r>
       <w:r>
         <w:rPr>
@@ -2561,65 +2405,41 @@
           <w:spacing w:val="8"/>
           <w:shd w:val="clear" w:color="auto" w:fill="F9FAFA"/>
         </w:rPr>
-        <w:t xml:space="preserve">What do you see yourself doing in the next 5 to 10 </w:t>
-      </w:r>
-      <w:proofErr w:type="gramStart"/>
-      <w:r>
-        <w:rPr>
-          <w:rFonts w:eastAsia="Times New Roman" w:cstheme="minorHAnsi"/>
-          <w:spacing w:val="8"/>
-          <w:shd w:val="clear" w:color="auto" w:fill="F9FAFA"/>
-        </w:rPr>
-        <w:t>years</w:t>
-      </w:r>
-      <w:proofErr w:type="gramEnd"/>
-    </w:p>
-    <w:p>
-      <w:pPr>
-        <w:rPr>
-          <w:rFonts w:cstheme="minorHAnsi"/>
-        </w:rPr>
-      </w:pPr>
-    </w:p>
-    <w:p>
-      <w:pPr>
-        <w:rPr>
-          <w:rFonts w:cstheme="minorHAnsi"/>
-        </w:rPr>
-      </w:pPr>
-    </w:p>
-    <w:p>
-      <w:pPr>
-        <w:rPr>
-          <w:rFonts w:cstheme="minorHAnsi"/>
-        </w:rPr>
-      </w:pPr>
-    </w:p>
-    <w:p>
-      <w:pPr>
-        <w:rPr>
-          <w:rFonts w:cstheme="minorHAnsi"/>
-        </w:rPr>
-      </w:pPr>
-      <w:r>
-        <w:rPr>
-          <w:rFonts w:cstheme="minorHAnsi"/>
-        </w:rPr>
-        <w:t xml:space="preserve">How </w:t>
-      </w:r>
-      <w:proofErr w:type="spellStart"/>
-      <w:r>
-        <w:rPr>
-          <w:rFonts w:cstheme="minorHAnsi"/>
-        </w:rPr>
-        <w:t>NiceJob</w:t>
-      </w:r>
-      <w:proofErr w:type="spellEnd"/>
-      <w:r>
-        <w:rPr>
-          <w:rFonts w:cstheme="minorHAnsi"/>
-        </w:rPr>
-        <w:t xml:space="preserve"> Works</w:t>
+        <w:t>What do you see yourself doing in the next 5 to 10 years</w:t>
+      </w:r>
+    </w:p>
+    <w:p>
+      <w:pPr>
+        <w:rPr>
+          <w:rFonts w:cstheme="minorHAnsi"/>
+        </w:rPr>
+      </w:pPr>
+    </w:p>
+    <w:p>
+      <w:pPr>
+        <w:rPr>
+          <w:rFonts w:cstheme="minorHAnsi"/>
+        </w:rPr>
+      </w:pPr>
+    </w:p>
+    <w:p>
+      <w:pPr>
+        <w:rPr>
+          <w:rFonts w:cstheme="minorHAnsi"/>
+        </w:rPr>
+      </w:pPr>
+    </w:p>
+    <w:p>
+      <w:pPr>
+        <w:rPr>
+          <w:rFonts w:cstheme="minorHAnsi"/>
+        </w:rPr>
+      </w:pPr>
+      <w:r>
+        <w:rPr>
+          <w:rFonts w:cstheme="minorHAnsi"/>
+        </w:rPr>
+        <w:t>How NiceJob Works</w:t>
       </w:r>
     </w:p>
     <w:p>

</xml_diff>

<commit_message>
feat: Add progress #35 'Interview Preparation'
</commit_message>
<xml_diff>
--- a/personal_statements/NiceJob/notes.docx
+++ b/personal_statements/NiceJob/notes.docx
@@ -19,7 +19,13 @@
         <w:rPr>
           <w:rFonts w:cstheme="minorHAnsi"/>
         </w:rPr>
-        <w:t xml:space="preserve"> #2</w:t>
+        <w:t xml:space="preserve"> #</w:t>
+      </w:r>
+      <w:r>
+        <w:rPr>
+          <w:rFonts w:cstheme="minorHAnsi"/>
+        </w:rPr>
+        <w:t>3</w:t>
       </w:r>
     </w:p>
     <w:p>
@@ -75,6 +81,18 @@
         </w:rPr>
         <w:t>deserve</w:t>
       </w:r>
+    </w:p>
+    <w:p>
+      <w:pPr>
+        <w:pStyle w:val="ListParagraph"/>
+        <w:numPr>
+          <w:ilvl w:val="1"/>
+          <w:numId w:val="2"/>
+        </w:numPr>
+        <w:rPr>
+          <w:rFonts w:cstheme="minorHAnsi"/>
+        </w:rPr>
+      </w:pPr>
     </w:p>
     <w:p>
       <w:pPr>

</xml_diff>

<commit_message>
feat: Add progress #36 'Interview Preparation'
</commit_message>
<xml_diff>
--- a/personal_statements/NiceJob/notes.docx
+++ b/personal_statements/NiceJob/notes.docx
@@ -25,7 +25,7 @@
         <w:rPr>
           <w:rFonts w:cstheme="minorHAnsi"/>
         </w:rPr>
-        <w:t>3</w:t>
+        <w:t>4</w:t>
       </w:r>
     </w:p>
     <w:p>
@@ -86,6 +86,60 @@
       <w:pPr>
         <w:pStyle w:val="ListParagraph"/>
         <w:numPr>
+          <w:ilvl w:val="2"/>
+          <w:numId w:val="2"/>
+        </w:numPr>
+        <w:rPr>
+          <w:rFonts w:cstheme="minorHAnsi"/>
+        </w:rPr>
+      </w:pPr>
+      <w:r>
+        <w:rPr>
+          <w:rFonts w:cstheme="minorHAnsi"/>
+        </w:rPr>
+        <w:t>Reviews</w:t>
+      </w:r>
+    </w:p>
+    <w:p>
+      <w:pPr>
+        <w:pStyle w:val="ListParagraph"/>
+        <w:numPr>
+          <w:ilvl w:val="2"/>
+          <w:numId w:val="2"/>
+        </w:numPr>
+        <w:rPr>
+          <w:rFonts w:cstheme="minorHAnsi"/>
+        </w:rPr>
+      </w:pPr>
+      <w:r>
+        <w:rPr>
+          <w:rFonts w:cstheme="minorHAnsi"/>
+        </w:rPr>
+        <w:t>Convert</w:t>
+      </w:r>
+    </w:p>
+    <w:p>
+      <w:pPr>
+        <w:pStyle w:val="ListParagraph"/>
+        <w:numPr>
+          <w:ilvl w:val="2"/>
+          <w:numId w:val="2"/>
+        </w:numPr>
+        <w:rPr>
+          <w:rFonts w:cstheme="minorHAnsi"/>
+        </w:rPr>
+      </w:pPr>
+      <w:r>
+        <w:rPr>
+          <w:rFonts w:cstheme="minorHAnsi"/>
+        </w:rPr>
+        <w:t>Engage</w:t>
+      </w:r>
+    </w:p>
+    <w:p>
+      <w:pPr>
+        <w:pStyle w:val="ListParagraph"/>
+        <w:numPr>
           <w:ilvl w:val="1"/>
           <w:numId w:val="2"/>
         </w:numPr>
@@ -93,6 +147,24 @@
           <w:rFonts w:cstheme="minorHAnsi"/>
         </w:rPr>
       </w:pPr>
+      <w:r>
+        <w:rPr>
+          <w:rFonts w:cstheme="minorHAnsi"/>
+        </w:rPr>
+        <w:t xml:space="preserve">Because more reviews </w:t>
+      </w:r>
+      <w:r>
+        <w:rPr>
+          <w:rFonts w:cstheme="minorHAnsi"/>
+        </w:rPr>
+        <w:sym w:font="Wingdings" w:char="F0E0"/>
+      </w:r>
+      <w:r>
+        <w:rPr>
+          <w:rFonts w:cstheme="minorHAnsi"/>
+        </w:rPr>
+        <w:t xml:space="preserve"> more referrals in sales</w:t>
+      </w:r>
     </w:p>
     <w:p>
       <w:pPr>
@@ -109,19 +181,97 @@
         <w:rPr>
           <w:rFonts w:cstheme="minorHAnsi"/>
         </w:rPr>
-        <w:t xml:space="preserve">Because more reviews </w:t>
-      </w:r>
-      <w:r>
-        <w:rPr>
-          <w:rFonts w:cstheme="minorHAnsi"/>
-        </w:rPr>
-        <w:sym w:font="Wingdings" w:char="F0E0"/>
-      </w:r>
-      <w:r>
-        <w:rPr>
-          <w:rFonts w:cstheme="minorHAnsi"/>
-        </w:rPr>
-        <w:t xml:space="preserve"> more referrals in sales</w:t>
+        <w:t>Reviews are important about how people purchase things</w:t>
+      </w:r>
+    </w:p>
+    <w:p>
+      <w:pPr>
+        <w:pStyle w:val="ListParagraph"/>
+        <w:numPr>
+          <w:ilvl w:val="0"/>
+          <w:numId w:val="2"/>
+        </w:numPr>
+        <w:rPr>
+          <w:rFonts w:cstheme="minorHAnsi"/>
+        </w:rPr>
+      </w:pPr>
+      <w:r>
+        <w:rPr>
+          <w:rFonts w:cstheme="minorHAnsi"/>
+        </w:rPr>
+        <w:t>Offers a review software tool to grow sales for a business</w:t>
+      </w:r>
+    </w:p>
+    <w:p>
+      <w:pPr>
+        <w:pStyle w:val="ListParagraph"/>
+        <w:numPr>
+          <w:ilvl w:val="0"/>
+          <w:numId w:val="2"/>
+        </w:numPr>
+        <w:rPr>
+          <w:rFonts w:cstheme="minorHAnsi"/>
+        </w:rPr>
+      </w:pPr>
+      <w:r>
+        <w:rPr>
+          <w:rFonts w:cstheme="minorHAnsi"/>
+        </w:rPr>
+        <w:t>Tremendous value in getting customer reviews</w:t>
+      </w:r>
+    </w:p>
+    <w:p>
+      <w:pPr>
+        <w:pStyle w:val="ListParagraph"/>
+        <w:numPr>
+          <w:ilvl w:val="0"/>
+          <w:numId w:val="2"/>
+        </w:numPr>
+        <w:rPr>
+          <w:rFonts w:cstheme="minorHAnsi"/>
+        </w:rPr>
+      </w:pPr>
+      <w:r>
+        <w:rPr>
+          <w:rFonts w:cstheme="minorHAnsi"/>
+        </w:rPr>
+        <w:t>Nice job allows you to quickly do that</w:t>
+      </w:r>
+    </w:p>
+    <w:p>
+      <w:pPr>
+        <w:pStyle w:val="ListParagraph"/>
+        <w:numPr>
+          <w:ilvl w:val="0"/>
+          <w:numId w:val="2"/>
+        </w:numPr>
+        <w:rPr>
+          <w:rFonts w:cstheme="minorHAnsi"/>
+        </w:rPr>
+      </w:pPr>
+      <w:r>
+        <w:rPr>
+          <w:rFonts w:cstheme="minorHAnsi"/>
+        </w:rPr>
+        <w:t>You also can connect with many CRMS</w:t>
+      </w:r>
+    </w:p>
+    <w:p>
+      <w:pPr>
+        <w:pStyle w:val="ListParagraph"/>
+        <w:numPr>
+          <w:ilvl w:val="0"/>
+          <w:numId w:val="2"/>
+        </w:numPr>
+        <w:rPr>
+          <w:rFonts w:cstheme="minorHAnsi"/>
+        </w:rPr>
+      </w:pPr>
+      <w:r>
+        <w:rPr>
+          <w:rFonts w:cstheme="minorHAnsi"/>
+        </w:rPr>
+        <w:t>Is the easiest way to grow your business in 2020</w:t>
       </w:r>
     </w:p>
     <w:p>
@@ -139,7 +289,43 @@
         <w:rPr>
           <w:rFonts w:cstheme="minorHAnsi"/>
         </w:rPr>
-        <w:t>Reviews are important about how people purchase things</w:t>
+        <w:t>Get 10% or higher conversion rate</w:t>
+      </w:r>
+    </w:p>
+    <w:p>
+      <w:pPr>
+        <w:pStyle w:val="ListParagraph"/>
+        <w:numPr>
+          <w:ilvl w:val="1"/>
+          <w:numId w:val="2"/>
+        </w:numPr>
+        <w:rPr>
+          <w:rFonts w:cstheme="minorHAnsi"/>
+        </w:rPr>
+      </w:pPr>
+      <w:r>
+        <w:rPr>
+          <w:rFonts w:cstheme="minorHAnsi"/>
+        </w:rPr>
+        <w:t>Reviews get 2x or more great reviews</w:t>
+      </w:r>
+    </w:p>
+    <w:p>
+      <w:pPr>
+        <w:pStyle w:val="ListParagraph"/>
+        <w:numPr>
+          <w:ilvl w:val="1"/>
+          <w:numId w:val="2"/>
+        </w:numPr>
+        <w:rPr>
+          <w:rFonts w:cstheme="minorHAnsi"/>
+        </w:rPr>
+      </w:pPr>
+      <w:r>
+        <w:rPr>
+          <w:rFonts w:cstheme="minorHAnsi"/>
+        </w:rPr>
+        <w:t>Gets a website that wins you 10% more sales</w:t>
       </w:r>
     </w:p>
     <w:p>
@@ -153,12 +339,6 @@
           <w:rFonts w:cstheme="minorHAnsi"/>
         </w:rPr>
       </w:pPr>
-      <w:r>
-        <w:rPr>
-          <w:rFonts w:cstheme="minorHAnsi"/>
-        </w:rPr>
-        <w:t>Offers a review software tool to grow sales for a business</w:t>
-      </w:r>
     </w:p>
     <w:p>
       <w:pPr>
@@ -171,11 +351,18 @@
           <w:rFonts w:cstheme="minorHAnsi"/>
         </w:rPr>
       </w:pPr>
-      <w:r>
-        <w:rPr>
-          <w:rFonts w:cstheme="minorHAnsi"/>
-        </w:rPr>
-        <w:t>Tremendous value in getting customer reviews</w:t>
+    </w:p>
+    <w:p>
+      <w:pPr>
+        <w:rPr>
+          <w:rFonts w:cstheme="minorHAnsi"/>
+        </w:rPr>
+      </w:pPr>
+      <w:r>
+        <w:rPr>
+          <w:rFonts w:cstheme="minorHAnsi"/>
+        </w:rPr>
+        <w:t>Nice job provides review software tool for a business to make it more easy for them  to get more reviews, referrals and sales</w:t>
       </w:r>
     </w:p>
     <w:p>
@@ -189,12 +376,6 @@
           <w:rFonts w:cstheme="minorHAnsi"/>
         </w:rPr>
       </w:pPr>
-      <w:r>
-        <w:rPr>
-          <w:rFonts w:cstheme="minorHAnsi"/>
-        </w:rPr>
-        <w:t>Nice job allows you to quickly do that</w:t>
-      </w:r>
     </w:p>
     <w:p>
       <w:pPr>
@@ -211,7 +392,79 @@
         <w:rPr>
           <w:rFonts w:cstheme="minorHAnsi"/>
         </w:rPr>
-        <w:t>You also can connect with many CRMS</w:t>
+        <w:t>I want to work in tech</w:t>
+      </w:r>
+    </w:p>
+    <w:p>
+      <w:pPr>
+        <w:pStyle w:val="ListParagraph"/>
+        <w:numPr>
+          <w:ilvl w:val="1"/>
+          <w:numId w:val="2"/>
+        </w:numPr>
+        <w:rPr>
+          <w:rFonts w:cstheme="minorHAnsi"/>
+        </w:rPr>
+      </w:pPr>
+      <w:r>
+        <w:rPr>
+          <w:rFonts w:cstheme="minorHAnsi"/>
+        </w:rPr>
+        <w:t>Because</w:t>
+      </w:r>
+    </w:p>
+    <w:p>
+      <w:pPr>
+        <w:pStyle w:val="ListParagraph"/>
+        <w:numPr>
+          <w:ilvl w:val="2"/>
+          <w:numId w:val="2"/>
+        </w:numPr>
+        <w:rPr>
+          <w:rFonts w:cstheme="minorHAnsi"/>
+        </w:rPr>
+      </w:pPr>
+      <w:r>
+        <w:rPr>
+          <w:rFonts w:cstheme="minorHAnsi"/>
+        </w:rPr>
+        <w:t>I love the feeling of building something</w:t>
+      </w:r>
+      <w:r>
+        <w:rPr>
+          <w:rFonts w:cstheme="minorHAnsi"/>
+        </w:rPr>
+        <w:t xml:space="preserve"> </w:t>
+      </w:r>
+      <w:r>
+        <w:rPr>
+          <w:rFonts w:cstheme="minorHAnsi"/>
+        </w:rPr>
+        <w:t>such</w:t>
+      </w:r>
+      <w:r>
+        <w:rPr>
+          <w:rFonts w:cstheme="minorHAnsi"/>
+        </w:rPr>
+        <w:t xml:space="preserve"> at the end of the day, knowing that people are happy about the product I’ve built</w:t>
+      </w:r>
+    </w:p>
+    <w:p>
+      <w:pPr>
+        <w:pStyle w:val="ListParagraph"/>
+        <w:numPr>
+          <w:ilvl w:val="2"/>
+          <w:numId w:val="2"/>
+        </w:numPr>
+        <w:rPr>
+          <w:rFonts w:cstheme="minorHAnsi"/>
+        </w:rPr>
+      </w:pPr>
+      <w:r>
+        <w:rPr>
+          <w:rFonts w:cstheme="minorHAnsi"/>
+        </w:rPr>
+        <w:t>I am motivated by the feeling of overcoming challenges and creating a program that not only works but loved by clients</w:t>
       </w:r>
     </w:p>
     <w:p>
@@ -229,7 +482,7 @@
         <w:rPr>
           <w:rFonts w:cstheme="minorHAnsi"/>
         </w:rPr>
-        <w:t>Is the easiest way to grow your business in 2020</w:t>
+        <w:t>I want to work at NiceJob</w:t>
       </w:r>
     </w:p>
     <w:p>
@@ -247,79 +500,7 @@
         <w:rPr>
           <w:rFonts w:cstheme="minorHAnsi"/>
         </w:rPr>
-        <w:t>Get 10% or higher conversion rate</w:t>
-      </w:r>
-    </w:p>
-    <w:p>
-      <w:pPr>
-        <w:pStyle w:val="ListParagraph"/>
-        <w:numPr>
-          <w:ilvl w:val="1"/>
-          <w:numId w:val="2"/>
-        </w:numPr>
-        <w:rPr>
-          <w:rFonts w:cstheme="minorHAnsi"/>
-        </w:rPr>
-      </w:pPr>
-      <w:r>
-        <w:rPr>
-          <w:rFonts w:cstheme="minorHAnsi"/>
-        </w:rPr>
-        <w:t>Reviews get 2x or more great reviews</w:t>
-      </w:r>
-    </w:p>
-    <w:p>
-      <w:pPr>
-        <w:pStyle w:val="ListParagraph"/>
-        <w:numPr>
-          <w:ilvl w:val="1"/>
-          <w:numId w:val="2"/>
-        </w:numPr>
-        <w:rPr>
-          <w:rFonts w:cstheme="minorHAnsi"/>
-        </w:rPr>
-      </w:pPr>
-      <w:r>
-        <w:rPr>
-          <w:rFonts w:cstheme="minorHAnsi"/>
-        </w:rPr>
-        <w:t>Gets a website that wins you 10% more sales</w:t>
-      </w:r>
-    </w:p>
-    <w:p>
-      <w:pPr>
-        <w:pStyle w:val="ListParagraph"/>
-        <w:numPr>
-          <w:ilvl w:val="0"/>
-          <w:numId w:val="2"/>
-        </w:numPr>
-        <w:rPr>
-          <w:rFonts w:cstheme="minorHAnsi"/>
-        </w:rPr>
-      </w:pPr>
-      <w:r>
-        <w:rPr>
-          <w:rFonts w:cstheme="minorHAnsi"/>
-        </w:rPr>
-        <w:t>I want to work in tech</w:t>
-      </w:r>
-    </w:p>
-    <w:p>
-      <w:pPr>
-        <w:pStyle w:val="ListParagraph"/>
-        <w:numPr>
-          <w:ilvl w:val="1"/>
-          <w:numId w:val="2"/>
-        </w:numPr>
-        <w:rPr>
-          <w:rFonts w:cstheme="minorHAnsi"/>
-        </w:rPr>
-      </w:pPr>
-      <w:r>
-        <w:rPr>
-          <w:rFonts w:cstheme="minorHAnsi"/>
-        </w:rPr>
-        <w:t>Because</w:t>
+        <w:t xml:space="preserve">Because </w:t>
       </w:r>
     </w:p>
     <w:p>
@@ -337,25 +518,116 @@
         <w:rPr>
           <w:rFonts w:cstheme="minorHAnsi"/>
         </w:rPr>
-        <w:t>I love the feeling of building something</w:t>
-      </w:r>
-      <w:r>
-        <w:rPr>
-          <w:rFonts w:cstheme="minorHAnsi"/>
-        </w:rPr>
-        <w:t xml:space="preserve"> </w:t>
-      </w:r>
-      <w:r>
-        <w:rPr>
-          <w:rFonts w:cstheme="minorHAnsi"/>
-        </w:rPr>
-        <w:t>such</w:t>
-      </w:r>
-      <w:r>
-        <w:rPr>
-          <w:rFonts w:cstheme="minorHAnsi"/>
-        </w:rPr>
-        <w:t xml:space="preserve"> at the end of the day, knowing that people are happy about the product I’ve built</w:t>
+        <w:t>Admiration of products/services</w:t>
+      </w:r>
+    </w:p>
+    <w:p>
+      <w:pPr>
+        <w:pStyle w:val="ListParagraph"/>
+        <w:numPr>
+          <w:ilvl w:val="3"/>
+          <w:numId w:val="2"/>
+        </w:numPr>
+        <w:rPr>
+          <w:rFonts w:cstheme="minorHAnsi"/>
+        </w:rPr>
+      </w:pPr>
+      <w:r>
+        <w:rPr>
+          <w:rFonts w:cstheme="minorHAnsi"/>
+        </w:rPr>
+        <w:t xml:space="preserve">I want to work at a company that I can </w:t>
+      </w:r>
+      <w:r>
+        <w:rPr>
+          <w:rFonts w:cstheme="minorHAnsi"/>
+        </w:rPr>
+        <w:t xml:space="preserve">come in </w:t>
+      </w:r>
+      <w:r>
+        <w:rPr>
+          <w:rFonts w:cstheme="minorHAnsi"/>
+        </w:rPr>
+        <w:t>and leave with knowing that I help</w:t>
+      </w:r>
+      <w:r>
+        <w:rPr>
+          <w:rFonts w:cstheme="minorHAnsi"/>
+        </w:rPr>
+        <w:t>ed people.</w:t>
+      </w:r>
+    </w:p>
+    <w:p>
+      <w:pPr>
+        <w:pStyle w:val="ListParagraph"/>
+        <w:numPr>
+          <w:ilvl w:val="3"/>
+          <w:numId w:val="2"/>
+        </w:numPr>
+        <w:rPr>
+          <w:rFonts w:cstheme="minorHAnsi"/>
+        </w:rPr>
+      </w:pPr>
+      <w:r>
+        <w:rPr>
+          <w:rFonts w:cstheme="minorHAnsi"/>
+        </w:rPr>
+        <w:t>I am motivated by the feeling of overcoming challenges and creating a program that not only works but loved by clients.</w:t>
+      </w:r>
+    </w:p>
+    <w:p>
+      <w:pPr>
+        <w:pStyle w:val="ListParagraph"/>
+        <w:numPr>
+          <w:ilvl w:val="3"/>
+          <w:numId w:val="2"/>
+        </w:numPr>
+        <w:rPr>
+          <w:rFonts w:cstheme="minorHAnsi"/>
+        </w:rPr>
+      </w:pPr>
+      <w:r>
+        <w:rPr>
+          <w:rFonts w:cstheme="minorHAnsi"/>
+        </w:rPr>
+        <w:t xml:space="preserve">For example, when I was working at SiteMax Systems inc. I was responsible of creating a small front-end application on behalf of Bold construction. I had to dissect the business requirements and deploy solutions after review. It was a long process. But, when it was done, and when a friend of mine who was in charge of delivering web solutions to clients came say “Hey Moe, Bold construction really loved your solution. So much so that they showed your app to a person at the </w:t>
+      </w:r>
+      <w:r>
+        <w:rPr>
+          <w:rFonts w:cstheme="minorHAnsi"/>
+        </w:rPr>
+        <w:lastRenderedPageBreak/>
+        <w:t>government.” I was thrilled by the feeling. I love the feeling of how the solution I created brings smile to customers, and I want to continue this pursuit at this company.</w:t>
+      </w:r>
+    </w:p>
+    <w:p>
+      <w:pPr>
+        <w:pStyle w:val="ListParagraph"/>
+        <w:numPr>
+          <w:ilvl w:val="3"/>
+          <w:numId w:val="2"/>
+        </w:numPr>
+        <w:rPr>
+          <w:rFonts w:cstheme="minorHAnsi"/>
+        </w:rPr>
+      </w:pPr>
+      <w:r>
+        <w:rPr>
+          <w:rFonts w:cstheme="minorHAnsi"/>
+        </w:rPr>
+        <w:t>I understand t</w:t>
+      </w:r>
+      <w:r>
+        <w:rPr>
+          <w:rFonts w:cstheme="minorHAnsi"/>
+        </w:rPr>
+        <w:t>he company’s products</w:t>
+      </w:r>
+      <w:r>
+        <w:rPr>
+          <w:rFonts w:cstheme="minorHAnsi"/>
+        </w:rPr>
+        <w:t xml:space="preserve"> helps businesses get the reputation they deserve</w:t>
       </w:r>
     </w:p>
     <w:p>
@@ -373,61 +645,7 @@
         <w:rPr>
           <w:rFonts w:cstheme="minorHAnsi"/>
         </w:rPr>
-        <w:t>I am motivated by the feeling of overcoming challenges and creating a program that not only works but loved by clients</w:t>
-      </w:r>
-    </w:p>
-    <w:p>
-      <w:pPr>
-        <w:pStyle w:val="ListParagraph"/>
-        <w:numPr>
-          <w:ilvl w:val="0"/>
-          <w:numId w:val="2"/>
-        </w:numPr>
-        <w:rPr>
-          <w:rFonts w:cstheme="minorHAnsi"/>
-        </w:rPr>
-      </w:pPr>
-      <w:r>
-        <w:rPr>
-          <w:rFonts w:cstheme="minorHAnsi"/>
-        </w:rPr>
-        <w:t>I want to work at NiceJob</w:t>
-      </w:r>
-    </w:p>
-    <w:p>
-      <w:pPr>
-        <w:pStyle w:val="ListParagraph"/>
-        <w:numPr>
-          <w:ilvl w:val="1"/>
-          <w:numId w:val="2"/>
-        </w:numPr>
-        <w:rPr>
-          <w:rFonts w:cstheme="minorHAnsi"/>
-        </w:rPr>
-      </w:pPr>
-      <w:r>
-        <w:rPr>
-          <w:rFonts w:cstheme="minorHAnsi"/>
-        </w:rPr>
-        <w:t xml:space="preserve">Because </w:t>
-      </w:r>
-    </w:p>
-    <w:p>
-      <w:pPr>
-        <w:pStyle w:val="ListParagraph"/>
-        <w:numPr>
-          <w:ilvl w:val="2"/>
-          <w:numId w:val="2"/>
-        </w:numPr>
-        <w:rPr>
-          <w:rFonts w:cstheme="minorHAnsi"/>
-        </w:rPr>
-      </w:pPr>
-      <w:r>
-        <w:rPr>
-          <w:rFonts w:cstheme="minorHAnsi"/>
-        </w:rPr>
-        <w:t>Admiration of products/services</w:t>
+        <w:t>Connor Wilson</w:t>
       </w:r>
     </w:p>
     <w:p>
@@ -445,25 +663,7 @@
         <w:rPr>
           <w:rFonts w:cstheme="minorHAnsi"/>
         </w:rPr>
-        <w:t xml:space="preserve">I want to work at a company that I can </w:t>
-      </w:r>
-      <w:r>
-        <w:rPr>
-          <w:rFonts w:cstheme="minorHAnsi"/>
-        </w:rPr>
-        <w:t xml:space="preserve">come in </w:t>
-      </w:r>
-      <w:r>
-        <w:rPr>
-          <w:rFonts w:cstheme="minorHAnsi"/>
-        </w:rPr>
-        <w:t>and leave with knowing that I help</w:t>
-      </w:r>
-      <w:r>
-        <w:rPr>
-          <w:rFonts w:cstheme="minorHAnsi"/>
-        </w:rPr>
-        <w:t>ed people.</w:t>
+        <w:t>Customers get the reputation they deserve</w:t>
       </w:r>
     </w:p>
     <w:p>
@@ -475,108 +675,6 @@
         </w:numPr>
         <w:rPr>
           <w:rFonts w:cstheme="minorHAnsi"/>
-        </w:rPr>
-      </w:pPr>
-      <w:r>
-        <w:rPr>
-          <w:rFonts w:cstheme="minorHAnsi"/>
-        </w:rPr>
-        <w:t>I am motivated by the feeling of overcoming challenges and creating a program that not only works but loved by clients.</w:t>
-      </w:r>
-    </w:p>
-    <w:p>
-      <w:pPr>
-        <w:pStyle w:val="ListParagraph"/>
-        <w:numPr>
-          <w:ilvl w:val="3"/>
-          <w:numId w:val="2"/>
-        </w:numPr>
-        <w:rPr>
-          <w:rFonts w:cstheme="minorHAnsi"/>
-        </w:rPr>
-      </w:pPr>
-      <w:r>
-        <w:rPr>
-          <w:rFonts w:cstheme="minorHAnsi"/>
-        </w:rPr>
-        <w:t>For example, when I was working at SiteMax Systems inc. I was responsible of creating a small front-end application on behalf of Bold construction. I had to dissect the business requirements and deploy solutions after review. It was a long process. But, when it was done, and when a friend of mine who was in charge of delivering web solutions to clients came say “Hey Moe, Bold construction really loved your solution. So much so that they showed your app to a person at the government.” I was thrilled by the feeling. I love the feeling of how the solution I created brings smile to customers, and I want to continue this pursuit at this company.</w:t>
-      </w:r>
-    </w:p>
-    <w:p>
-      <w:pPr>
-        <w:pStyle w:val="ListParagraph"/>
-        <w:numPr>
-          <w:ilvl w:val="3"/>
-          <w:numId w:val="2"/>
-        </w:numPr>
-        <w:rPr>
-          <w:rFonts w:cstheme="minorHAnsi"/>
-        </w:rPr>
-      </w:pPr>
-      <w:r>
-        <w:rPr>
-          <w:rFonts w:cstheme="minorHAnsi"/>
-        </w:rPr>
-        <w:t>I understand t</w:t>
-      </w:r>
-      <w:r>
-        <w:rPr>
-          <w:rFonts w:cstheme="minorHAnsi"/>
-        </w:rPr>
-        <w:t>he company’s products</w:t>
-      </w:r>
-      <w:r>
-        <w:rPr>
-          <w:rFonts w:cstheme="minorHAnsi"/>
-        </w:rPr>
-        <w:t xml:space="preserve"> helps businesses get the reputation they deserve</w:t>
-      </w:r>
-    </w:p>
-    <w:p>
-      <w:pPr>
-        <w:pStyle w:val="ListParagraph"/>
-        <w:numPr>
-          <w:ilvl w:val="2"/>
-          <w:numId w:val="2"/>
-        </w:numPr>
-        <w:rPr>
-          <w:rFonts w:cstheme="minorHAnsi"/>
-        </w:rPr>
-      </w:pPr>
-      <w:r>
-        <w:rPr>
-          <w:rFonts w:cstheme="minorHAnsi"/>
-        </w:rPr>
-        <w:t>Connor Wilson</w:t>
-      </w:r>
-    </w:p>
-    <w:p>
-      <w:pPr>
-        <w:pStyle w:val="ListParagraph"/>
-        <w:numPr>
-          <w:ilvl w:val="3"/>
-          <w:numId w:val="2"/>
-        </w:numPr>
-        <w:rPr>
-          <w:rFonts w:cstheme="minorHAnsi"/>
-        </w:rPr>
-      </w:pPr>
-      <w:r>
-        <w:rPr>
-          <w:rFonts w:cstheme="minorHAnsi"/>
-        </w:rPr>
-        <w:t>Customers get the reputation they deserve</w:t>
-      </w:r>
-    </w:p>
-    <w:p>
-      <w:pPr>
-        <w:pStyle w:val="ListParagraph"/>
-        <w:numPr>
-          <w:ilvl w:val="3"/>
-          <w:numId w:val="2"/>
-        </w:numPr>
-        <w:rPr>
-          <w:rFonts w:cstheme="minorHAnsi"/>
           <w:b/>
           <w:bCs/>
         </w:rPr>
@@ -587,7 +685,6 @@
           <w:b/>
           <w:bCs/>
         </w:rPr>
-        <w:lastRenderedPageBreak/>
         <w:t>What inspires me is that e</w:t>
       </w:r>
       <w:r>
@@ -1311,6 +1408,7 @@
         <w:rPr>
           <w:rFonts w:cstheme="minorHAnsi"/>
         </w:rPr>
+        <w:lastRenderedPageBreak/>
         <w:t>It was fantastic at first</w:t>
       </w:r>
       <w:r>
@@ -1503,7 +1601,6 @@
         <w:rPr>
           <w:rFonts w:cstheme="minorHAnsi"/>
         </w:rPr>
-        <w:lastRenderedPageBreak/>
         <w:t>I was not lifting them up, but dragging them down by producing more work that could’ve been avoided</w:t>
       </w:r>
     </w:p>
@@ -2188,6 +2285,7 @@
         <w:rPr>
           <w:rFonts w:cstheme="minorHAnsi"/>
         </w:rPr>
+        <w:lastRenderedPageBreak/>
         <w:t>Product lines</w:t>
       </w:r>
     </w:p>
@@ -2314,7 +2412,6 @@
         <w:rPr>
           <w:rFonts w:cstheme="minorHAnsi"/>
         </w:rPr>
-        <w:lastRenderedPageBreak/>
         <w:t>Get immediate credibility and a 10% higher conversion rate</w:t>
       </w:r>
       <w:r>

</xml_diff>

<commit_message>
feat: Add progress #37 'Interview Preparation'
</commit_message>
<xml_diff>
--- a/personal_statements/NiceJob/notes.docx
+++ b/personal_statements/NiceJob/notes.docx
@@ -25,7 +25,7 @@
         <w:rPr>
           <w:rFonts w:cstheme="minorHAnsi"/>
         </w:rPr>
-        <w:t>4</w:t>
+        <w:t>5</w:t>
       </w:r>
     </w:p>
     <w:p>
@@ -362,7 +362,7 @@
         <w:rPr>
           <w:rFonts w:cstheme="minorHAnsi"/>
         </w:rPr>
-        <w:t>Nice job provides review software tool for a business to make it more easy for them  to get more reviews, referrals and sales</w:t>
+        <w:t>Nice job provides review software tool for a business to make it more easy for them to get more reviews, referrals and sales</w:t>
       </w:r>
     </w:p>
     <w:p>

</xml_diff>

<commit_message>
feat: Add progress #38 'Interview Preparation'
</commit_message>
<xml_diff>
--- a/personal_statements/NiceJob/notes.docx
+++ b/personal_statements/NiceJob/notes.docx
@@ -25,7 +25,7 @@
         <w:rPr>
           <w:rFonts w:cstheme="minorHAnsi"/>
         </w:rPr>
-        <w:t>5</w:t>
+        <w:t>6</w:t>
       </w:r>
     </w:p>
     <w:p>
@@ -271,8 +271,16 @@
         <w:rPr>
           <w:rFonts w:cstheme="minorHAnsi"/>
         </w:rPr>
-        <w:t>Is the easiest way to grow your business in 2020</w:t>
-      </w:r>
+        <w:t xml:space="preserve">Is the easiest way to grow your business in </w:t>
+      </w:r>
+      <w:proofErr w:type="gramStart"/>
+      <w:r>
+        <w:rPr>
+          <w:rFonts w:cstheme="minorHAnsi"/>
+        </w:rPr>
+        <w:t>2020</w:t>
+      </w:r>
+      <w:proofErr w:type="gramEnd"/>
     </w:p>
     <w:p>
       <w:pPr>
@@ -362,7 +370,21 @@
         <w:rPr>
           <w:rFonts w:cstheme="minorHAnsi"/>
         </w:rPr>
-        <w:t>Nice job provides review software tool for a business to make it more easy for them to get more reviews, referrals and sales</w:t>
+        <w:t xml:space="preserve">Nice job provides review software tool for a business to make it </w:t>
+      </w:r>
+      <w:proofErr w:type="gramStart"/>
+      <w:r>
+        <w:rPr>
+          <w:rFonts w:cstheme="minorHAnsi"/>
+        </w:rPr>
+        <w:t>more easy</w:t>
+      </w:r>
+      <w:proofErr w:type="gramEnd"/>
+      <w:r>
+        <w:rPr>
+          <w:rFonts w:cstheme="minorHAnsi"/>
+        </w:rPr>
+        <w:t xml:space="preserve"> for them to get more reviews, referrals and sales</w:t>
       </w:r>
     </w:p>
     <w:p>
@@ -482,8 +504,16 @@
         <w:rPr>
           <w:rFonts w:cstheme="minorHAnsi"/>
         </w:rPr>
-        <w:t>I want to work at NiceJob</w:t>
-      </w:r>
+        <w:t xml:space="preserve">I want to work at </w:t>
+      </w:r>
+      <w:proofErr w:type="spellStart"/>
+      <w:r>
+        <w:rPr>
+          <w:rFonts w:cstheme="minorHAnsi"/>
+        </w:rPr>
+        <w:t>NiceJob</w:t>
+      </w:r>
+      <w:proofErr w:type="spellEnd"/>
     </w:p>
     <w:p>
       <w:pPr>
@@ -590,7 +620,21 @@
         <w:rPr>
           <w:rFonts w:cstheme="minorHAnsi"/>
         </w:rPr>
-        <w:t xml:space="preserve">For example, when I was working at SiteMax Systems inc. I was responsible of creating a small front-end application on behalf of Bold construction. I had to dissect the business requirements and deploy solutions after review. It was a long process. But, when it was done, and when a friend of mine who was in charge of delivering web solutions to clients came say “Hey Moe, Bold construction really loved your solution. So much so that they showed your app to a person at the </w:t>
+        <w:t xml:space="preserve">For example, when I was working at </w:t>
+      </w:r>
+      <w:proofErr w:type="spellStart"/>
+      <w:r>
+        <w:rPr>
+          <w:rFonts w:cstheme="minorHAnsi"/>
+        </w:rPr>
+        <w:t>SiteMax</w:t>
+      </w:r>
+      <w:proofErr w:type="spellEnd"/>
+      <w:r>
+        <w:rPr>
+          <w:rFonts w:cstheme="minorHAnsi"/>
+        </w:rPr>
+        <w:t xml:space="preserve"> Systems inc. I was responsible of creating a small front-end application on behalf of Bold construction. I had to dissect the business requirements and deploy solutions after review. It was a long process. But, when it was done, and when a friend of mine who was in charge of delivering web solutions to clients came say “Hey Moe, Bold construction really loved your solution. So much so that they showed your app to a person at the </w:t>
       </w:r>
       <w:r>
         <w:rPr>
@@ -693,7 +737,25 @@
           <w:b/>
           <w:bCs/>
         </w:rPr>
-        <w:t xml:space="preserve">very day of work we do actually helps people, and getting reviews back from business on how it has transformed their business is what’s motivating us to get out from our bed every day </w:t>
+        <w:t xml:space="preserve">very day of work we do actually </w:t>
+      </w:r>
+      <w:proofErr w:type="gramStart"/>
+      <w:r>
+        <w:rPr>
+          <w:rFonts w:cstheme="minorHAnsi"/>
+          <w:b/>
+          <w:bCs/>
+        </w:rPr>
+        <w:t>helps</w:t>
+      </w:r>
+      <w:proofErr w:type="gramEnd"/>
+      <w:r>
+        <w:rPr>
+          <w:rFonts w:cstheme="minorHAnsi"/>
+          <w:b/>
+          <w:bCs/>
+        </w:rPr>
+        <w:t xml:space="preserve"> people, and getting reviews back from business on how it has transformed their business is what’s motivating us to get out from our bed every day </w:t>
       </w:r>
     </w:p>
     <w:p>
@@ -859,7 +921,35 @@
         <w:rPr>
           <w:rFonts w:cstheme="minorHAnsi"/>
         </w:rPr>
-        <w:t>One of the requirements of getting a job at companies in south korea is being the best in my field and offer something that’s not offered by orindinary Koreans.</w:t>
+        <w:t xml:space="preserve">One of the requirements of getting a job at companies in south </w:t>
+      </w:r>
+      <w:proofErr w:type="spellStart"/>
+      <w:r>
+        <w:rPr>
+          <w:rFonts w:cstheme="minorHAnsi"/>
+        </w:rPr>
+        <w:t>korea</w:t>
+      </w:r>
+      <w:proofErr w:type="spellEnd"/>
+      <w:r>
+        <w:rPr>
+          <w:rFonts w:cstheme="minorHAnsi"/>
+        </w:rPr>
+        <w:t xml:space="preserve"> is being the best in my field and offer something that’s not offered by </w:t>
+      </w:r>
+      <w:proofErr w:type="spellStart"/>
+      <w:r>
+        <w:rPr>
+          <w:rFonts w:cstheme="minorHAnsi"/>
+        </w:rPr>
+        <w:t>orindinary</w:t>
+      </w:r>
+      <w:proofErr w:type="spellEnd"/>
+      <w:r>
+        <w:rPr>
+          <w:rFonts w:cstheme="minorHAnsi"/>
+        </w:rPr>
+        <w:t xml:space="preserve"> Koreans.</w:t>
       </w:r>
     </w:p>
     <w:p>
@@ -976,7 +1066,23 @@
           <w:rFonts w:eastAsia="Times New Roman" w:cstheme="minorHAnsi"/>
           <w:shd w:val="clear" w:color="auto" w:fill="FFFFFF"/>
         </w:rPr>
-        <w:t>I want to be with my love and I want to work hard to get there</w:t>
+        <w:t xml:space="preserve">I want to be with my </w:t>
+      </w:r>
+      <w:proofErr w:type="gramStart"/>
+      <w:r>
+        <w:rPr>
+          <w:rFonts w:eastAsia="Times New Roman" w:cstheme="minorHAnsi"/>
+          <w:shd w:val="clear" w:color="auto" w:fill="FFFFFF"/>
+        </w:rPr>
+        <w:t>love</w:t>
+      </w:r>
+      <w:proofErr w:type="gramEnd"/>
+      <w:r>
+        <w:rPr>
+          <w:rFonts w:eastAsia="Times New Roman" w:cstheme="minorHAnsi"/>
+          <w:shd w:val="clear" w:color="auto" w:fill="FFFFFF"/>
+        </w:rPr>
+        <w:t xml:space="preserve"> and I want to work hard to get there</w:t>
       </w:r>
     </w:p>
     <w:p>
@@ -994,7 +1100,21 @@
         <w:rPr>
           <w:rFonts w:cstheme="minorHAnsi"/>
         </w:rPr>
-        <w:t>I want to stay here at nicejob a long period of time and</w:t>
+        <w:t xml:space="preserve">I want to stay here at </w:t>
+      </w:r>
+      <w:proofErr w:type="spellStart"/>
+      <w:r>
+        <w:rPr>
+          <w:rFonts w:cstheme="minorHAnsi"/>
+        </w:rPr>
+        <w:t>nicejob</w:t>
+      </w:r>
+      <w:proofErr w:type="spellEnd"/>
+      <w:r>
+        <w:rPr>
+          <w:rFonts w:cstheme="minorHAnsi"/>
+        </w:rPr>
+        <w:t xml:space="preserve"> a long period of time and</w:t>
       </w:r>
       <w:r>
         <w:rPr>
@@ -1234,7 +1354,21 @@
         <w:rPr>
           <w:rFonts w:cstheme="minorHAnsi"/>
         </w:rPr>
-        <w:t>y junior became my senior, and told</w:t>
+        <w:t xml:space="preserve">y junior became my </w:t>
+      </w:r>
+      <w:proofErr w:type="gramStart"/>
+      <w:r>
+        <w:rPr>
+          <w:rFonts w:cstheme="minorHAnsi"/>
+        </w:rPr>
+        <w:t>senior, and</w:t>
+      </w:r>
+      <w:proofErr w:type="gramEnd"/>
+      <w:r>
+        <w:rPr>
+          <w:rFonts w:cstheme="minorHAnsi"/>
+        </w:rPr>
+        <w:t xml:space="preserve"> told</w:t>
       </w:r>
       <w:r>
         <w:rPr>
@@ -1583,7 +1717,35 @@
         <w:rPr>
           <w:rFonts w:cstheme="minorHAnsi"/>
         </w:rPr>
-        <w:t xml:space="preserve"> originally said “Hey moe, don’t over do it”.</w:t>
+        <w:t xml:space="preserve"> originally said “Hey </w:t>
+      </w:r>
+      <w:proofErr w:type="spellStart"/>
+      <w:r>
+        <w:rPr>
+          <w:rFonts w:cstheme="minorHAnsi"/>
+        </w:rPr>
+        <w:t>moe</w:t>
+      </w:r>
+      <w:proofErr w:type="spellEnd"/>
+      <w:r>
+        <w:rPr>
+          <w:rFonts w:cstheme="minorHAnsi"/>
+        </w:rPr>
+        <w:t xml:space="preserve">, don’t </w:t>
+      </w:r>
+      <w:proofErr w:type="spellStart"/>
+      <w:r>
+        <w:rPr>
+          <w:rFonts w:cstheme="minorHAnsi"/>
+        </w:rPr>
+        <w:t>over do</w:t>
+      </w:r>
+      <w:proofErr w:type="spellEnd"/>
+      <w:r>
+        <w:rPr>
+          <w:rFonts w:cstheme="minorHAnsi"/>
+        </w:rPr>
+        <w:t xml:space="preserve"> it”.</w:t>
       </w:r>
     </w:p>
     <w:p>
@@ -1829,7 +1991,21 @@
         <w:rPr>
           <w:rFonts w:cstheme="minorHAnsi"/>
         </w:rPr>
-        <w:t>If proportionality constant is  1, then there would be</w:t>
+        <w:t xml:space="preserve">If proportionality constant </w:t>
+      </w:r>
+      <w:proofErr w:type="gramStart"/>
+      <w:r>
+        <w:rPr>
+          <w:rFonts w:cstheme="minorHAnsi"/>
+        </w:rPr>
+        <w:t>is  1</w:t>
+      </w:r>
+      <w:proofErr w:type="gramEnd"/>
+      <w:r>
+        <w:rPr>
+          <w:rFonts w:cstheme="minorHAnsi"/>
+        </w:rPr>
+        <w:t>, then there would be</w:t>
       </w:r>
       <w:r>
         <w:rPr>
@@ -2520,41 +2696,65 @@
           <w:spacing w:val="8"/>
           <w:shd w:val="clear" w:color="auto" w:fill="F9FAFA"/>
         </w:rPr>
-        <w:t>What do you see yourself doing in the next 5 to 10 years</w:t>
-      </w:r>
-    </w:p>
-    <w:p>
-      <w:pPr>
-        <w:rPr>
-          <w:rFonts w:cstheme="minorHAnsi"/>
-        </w:rPr>
-      </w:pPr>
-    </w:p>
-    <w:p>
-      <w:pPr>
-        <w:rPr>
-          <w:rFonts w:cstheme="minorHAnsi"/>
-        </w:rPr>
-      </w:pPr>
-    </w:p>
-    <w:p>
-      <w:pPr>
-        <w:rPr>
-          <w:rFonts w:cstheme="minorHAnsi"/>
-        </w:rPr>
-      </w:pPr>
-    </w:p>
-    <w:p>
-      <w:pPr>
-        <w:rPr>
-          <w:rFonts w:cstheme="minorHAnsi"/>
-        </w:rPr>
-      </w:pPr>
-      <w:r>
-        <w:rPr>
-          <w:rFonts w:cstheme="minorHAnsi"/>
-        </w:rPr>
-        <w:t>How NiceJob Works</w:t>
+        <w:t xml:space="preserve">What do you see yourself doing in the next 5 to 10 </w:t>
+      </w:r>
+      <w:proofErr w:type="gramStart"/>
+      <w:r>
+        <w:rPr>
+          <w:rFonts w:eastAsia="Times New Roman" w:cstheme="minorHAnsi"/>
+          <w:spacing w:val="8"/>
+          <w:shd w:val="clear" w:color="auto" w:fill="F9FAFA"/>
+        </w:rPr>
+        <w:t>years</w:t>
+      </w:r>
+      <w:proofErr w:type="gramEnd"/>
+    </w:p>
+    <w:p>
+      <w:pPr>
+        <w:rPr>
+          <w:rFonts w:cstheme="minorHAnsi"/>
+        </w:rPr>
+      </w:pPr>
+    </w:p>
+    <w:p>
+      <w:pPr>
+        <w:rPr>
+          <w:rFonts w:cstheme="minorHAnsi"/>
+        </w:rPr>
+      </w:pPr>
+    </w:p>
+    <w:p>
+      <w:pPr>
+        <w:rPr>
+          <w:rFonts w:cstheme="minorHAnsi"/>
+        </w:rPr>
+      </w:pPr>
+    </w:p>
+    <w:p>
+      <w:pPr>
+        <w:rPr>
+          <w:rFonts w:cstheme="minorHAnsi"/>
+        </w:rPr>
+      </w:pPr>
+      <w:r>
+        <w:rPr>
+          <w:rFonts w:cstheme="minorHAnsi"/>
+        </w:rPr>
+        <w:t xml:space="preserve">How </w:t>
+      </w:r>
+      <w:proofErr w:type="spellStart"/>
+      <w:r>
+        <w:rPr>
+          <w:rFonts w:cstheme="minorHAnsi"/>
+        </w:rPr>
+        <w:t>NiceJob</w:t>
+      </w:r>
+      <w:proofErr w:type="spellEnd"/>
+      <w:r>
+        <w:rPr>
+          <w:rFonts w:cstheme="minorHAnsi"/>
+        </w:rPr>
+        <w:t xml:space="preserve"> Works</w:t>
       </w:r>
     </w:p>
     <w:p>

</xml_diff>

<commit_message>
feat: Add progress #39 'Interview Preparation'
</commit_message>
<xml_diff>
--- a/personal_statements/NiceJob/notes.docx
+++ b/personal_statements/NiceJob/notes.docx
@@ -6,7 +6,7 @@
       <w:pPr>
         <w:ind w:left="360"/>
         <w:rPr>
-          <w:rFonts w:cstheme="minorHAnsi"/>
+          <w:rFonts w:cstheme="minorHAnsi" w:hint="eastAsia"/>
         </w:rPr>
       </w:pPr>
       <w:r>
@@ -25,7 +25,7 @@
         <w:rPr>
           <w:rFonts w:cstheme="minorHAnsi"/>
         </w:rPr>
-        <w:t>6</w:t>
+        <w:t>7</w:t>
       </w:r>
     </w:p>
     <w:p>
@@ -271,16 +271,8 @@
         <w:rPr>
           <w:rFonts w:cstheme="minorHAnsi"/>
         </w:rPr>
-        <w:t xml:space="preserve">Is the easiest way to grow your business in </w:t>
-      </w:r>
-      <w:proofErr w:type="gramStart"/>
-      <w:r>
-        <w:rPr>
-          <w:rFonts w:cstheme="minorHAnsi"/>
-        </w:rPr>
-        <w:t>2020</w:t>
-      </w:r>
-      <w:proofErr w:type="gramEnd"/>
+        <w:t>Is the easiest way to grow your business in 2020</w:t>
+      </w:r>
     </w:p>
     <w:p>
       <w:pPr>
@@ -370,21 +362,7 @@
         <w:rPr>
           <w:rFonts w:cstheme="minorHAnsi"/>
         </w:rPr>
-        <w:t xml:space="preserve">Nice job provides review software tool for a business to make it </w:t>
-      </w:r>
-      <w:proofErr w:type="gramStart"/>
-      <w:r>
-        <w:rPr>
-          <w:rFonts w:cstheme="minorHAnsi"/>
-        </w:rPr>
-        <w:t>more easy</w:t>
-      </w:r>
-      <w:proofErr w:type="gramEnd"/>
-      <w:r>
-        <w:rPr>
-          <w:rFonts w:cstheme="minorHAnsi"/>
-        </w:rPr>
-        <w:t xml:space="preserve"> for them to get more reviews, referrals and sales</w:t>
+        <w:t>Nice job provides review software tool for a business to make it more easy for them to get more reviews, referrals and sales</w:t>
       </w:r>
     </w:p>
     <w:p>
@@ -504,16 +482,8 @@
         <w:rPr>
           <w:rFonts w:cstheme="minorHAnsi"/>
         </w:rPr>
-        <w:t xml:space="preserve">I want to work at </w:t>
-      </w:r>
-      <w:proofErr w:type="spellStart"/>
-      <w:r>
-        <w:rPr>
-          <w:rFonts w:cstheme="minorHAnsi"/>
-        </w:rPr>
-        <w:t>NiceJob</w:t>
-      </w:r>
-      <w:proofErr w:type="spellEnd"/>
+        <w:t>I want to work at NiceJob</w:t>
+      </w:r>
     </w:p>
     <w:p>
       <w:pPr>
@@ -620,21 +590,7 @@
         <w:rPr>
           <w:rFonts w:cstheme="minorHAnsi"/>
         </w:rPr>
-        <w:t xml:space="preserve">For example, when I was working at </w:t>
-      </w:r>
-      <w:proofErr w:type="spellStart"/>
-      <w:r>
-        <w:rPr>
-          <w:rFonts w:cstheme="minorHAnsi"/>
-        </w:rPr>
-        <w:t>SiteMax</w:t>
-      </w:r>
-      <w:proofErr w:type="spellEnd"/>
-      <w:r>
-        <w:rPr>
-          <w:rFonts w:cstheme="minorHAnsi"/>
-        </w:rPr>
-        <w:t xml:space="preserve"> Systems inc. I was responsible of creating a small front-end application on behalf of Bold construction. I had to dissect the business requirements and deploy solutions after review. It was a long process. But, when it was done, and when a friend of mine who was in charge of delivering web solutions to clients came say “Hey Moe, Bold construction really loved your solution. So much so that they showed your app to a person at the </w:t>
+        <w:t xml:space="preserve">For example, when I was working at SiteMax Systems inc. I was responsible of creating a small front-end application on behalf of Bold construction. I had to dissect the business requirements and deploy solutions after review. It was a long process. But, when it was done, and when a friend of mine who was in charge of delivering web solutions to clients came say “Hey Moe, Bold construction really loved your solution. So much so that they showed your app to a person at the </w:t>
       </w:r>
       <w:r>
         <w:rPr>
@@ -737,25 +693,7 @@
           <w:b/>
           <w:bCs/>
         </w:rPr>
-        <w:t xml:space="preserve">very day of work we do actually </w:t>
-      </w:r>
-      <w:proofErr w:type="gramStart"/>
-      <w:r>
-        <w:rPr>
-          <w:rFonts w:cstheme="minorHAnsi"/>
-          <w:b/>
-          <w:bCs/>
-        </w:rPr>
-        <w:t>helps</w:t>
-      </w:r>
-      <w:proofErr w:type="gramEnd"/>
-      <w:r>
-        <w:rPr>
-          <w:rFonts w:cstheme="minorHAnsi"/>
-          <w:b/>
-          <w:bCs/>
-        </w:rPr>
-        <w:t xml:space="preserve"> people, and getting reviews back from business on how it has transformed their business is what’s motivating us to get out from our bed every day </w:t>
+        <w:t xml:space="preserve">very day of work we do actually helps people, and getting reviews back from business on how it has transformed their business is what’s motivating us to get out from our bed every day </w:t>
       </w:r>
     </w:p>
     <w:p>
@@ -921,35 +859,7 @@
         <w:rPr>
           <w:rFonts w:cstheme="minorHAnsi"/>
         </w:rPr>
-        <w:t xml:space="preserve">One of the requirements of getting a job at companies in south </w:t>
-      </w:r>
-      <w:proofErr w:type="spellStart"/>
-      <w:r>
-        <w:rPr>
-          <w:rFonts w:cstheme="minorHAnsi"/>
-        </w:rPr>
-        <w:t>korea</w:t>
-      </w:r>
-      <w:proofErr w:type="spellEnd"/>
-      <w:r>
-        <w:rPr>
-          <w:rFonts w:cstheme="minorHAnsi"/>
-        </w:rPr>
-        <w:t xml:space="preserve"> is being the best in my field and offer something that’s not offered by </w:t>
-      </w:r>
-      <w:proofErr w:type="spellStart"/>
-      <w:r>
-        <w:rPr>
-          <w:rFonts w:cstheme="minorHAnsi"/>
-        </w:rPr>
-        <w:t>orindinary</w:t>
-      </w:r>
-      <w:proofErr w:type="spellEnd"/>
-      <w:r>
-        <w:rPr>
-          <w:rFonts w:cstheme="minorHAnsi"/>
-        </w:rPr>
-        <w:t xml:space="preserve"> Koreans.</w:t>
+        <w:t>One of the requirements of getting a job at companies in south korea is being the best in my field and offer something that’s not offered by orindinary Koreans.</w:t>
       </w:r>
     </w:p>
     <w:p>
@@ -1066,23 +976,7 @@
           <w:rFonts w:eastAsia="Times New Roman" w:cstheme="minorHAnsi"/>
           <w:shd w:val="clear" w:color="auto" w:fill="FFFFFF"/>
         </w:rPr>
-        <w:t xml:space="preserve">I want to be with my </w:t>
-      </w:r>
-      <w:proofErr w:type="gramStart"/>
-      <w:r>
-        <w:rPr>
-          <w:rFonts w:eastAsia="Times New Roman" w:cstheme="minorHAnsi"/>
-          <w:shd w:val="clear" w:color="auto" w:fill="FFFFFF"/>
-        </w:rPr>
-        <w:t>love</w:t>
-      </w:r>
-      <w:proofErr w:type="gramEnd"/>
-      <w:r>
-        <w:rPr>
-          <w:rFonts w:eastAsia="Times New Roman" w:cstheme="minorHAnsi"/>
-          <w:shd w:val="clear" w:color="auto" w:fill="FFFFFF"/>
-        </w:rPr>
-        <w:t xml:space="preserve"> and I want to work hard to get there</w:t>
+        <w:t>I want to be with my love and I want to work hard to get there</w:t>
       </w:r>
     </w:p>
     <w:p>
@@ -1100,21 +994,7 @@
         <w:rPr>
           <w:rFonts w:cstheme="minorHAnsi"/>
         </w:rPr>
-        <w:t xml:space="preserve">I want to stay here at </w:t>
-      </w:r>
-      <w:proofErr w:type="spellStart"/>
-      <w:r>
-        <w:rPr>
-          <w:rFonts w:cstheme="minorHAnsi"/>
-        </w:rPr>
-        <w:t>nicejob</w:t>
-      </w:r>
-      <w:proofErr w:type="spellEnd"/>
-      <w:r>
-        <w:rPr>
-          <w:rFonts w:cstheme="minorHAnsi"/>
-        </w:rPr>
-        <w:t xml:space="preserve"> a long period of time and</w:t>
+        <w:t>I want to stay here at nicejob a long period of time and</w:t>
       </w:r>
       <w:r>
         <w:rPr>
@@ -1354,21 +1234,7 @@
         <w:rPr>
           <w:rFonts w:cstheme="minorHAnsi"/>
         </w:rPr>
-        <w:t xml:space="preserve">y junior became my </w:t>
-      </w:r>
-      <w:proofErr w:type="gramStart"/>
-      <w:r>
-        <w:rPr>
-          <w:rFonts w:cstheme="minorHAnsi"/>
-        </w:rPr>
-        <w:t>senior, and</w:t>
-      </w:r>
-      <w:proofErr w:type="gramEnd"/>
-      <w:r>
-        <w:rPr>
-          <w:rFonts w:cstheme="minorHAnsi"/>
-        </w:rPr>
-        <w:t xml:space="preserve"> told</w:t>
+        <w:t>y junior became my senior, and told</w:t>
       </w:r>
       <w:r>
         <w:rPr>
@@ -1717,35 +1583,7 @@
         <w:rPr>
           <w:rFonts w:cstheme="minorHAnsi"/>
         </w:rPr>
-        <w:t xml:space="preserve"> originally said “Hey </w:t>
-      </w:r>
-      <w:proofErr w:type="spellStart"/>
-      <w:r>
-        <w:rPr>
-          <w:rFonts w:cstheme="minorHAnsi"/>
-        </w:rPr>
-        <w:t>moe</w:t>
-      </w:r>
-      <w:proofErr w:type="spellEnd"/>
-      <w:r>
-        <w:rPr>
-          <w:rFonts w:cstheme="minorHAnsi"/>
-        </w:rPr>
-        <w:t xml:space="preserve">, don’t </w:t>
-      </w:r>
-      <w:proofErr w:type="spellStart"/>
-      <w:r>
-        <w:rPr>
-          <w:rFonts w:cstheme="minorHAnsi"/>
-        </w:rPr>
-        <w:t>over do</w:t>
-      </w:r>
-      <w:proofErr w:type="spellEnd"/>
-      <w:r>
-        <w:rPr>
-          <w:rFonts w:cstheme="minorHAnsi"/>
-        </w:rPr>
-        <w:t xml:space="preserve"> it”.</w:t>
+        <w:t xml:space="preserve"> originally said “Hey moe, don’t over do it”.</w:t>
       </w:r>
     </w:p>
     <w:p>
@@ -1991,21 +1829,7 @@
         <w:rPr>
           <w:rFonts w:cstheme="minorHAnsi"/>
         </w:rPr>
-        <w:t xml:space="preserve">If proportionality constant </w:t>
-      </w:r>
-      <w:proofErr w:type="gramStart"/>
-      <w:r>
-        <w:rPr>
-          <w:rFonts w:cstheme="minorHAnsi"/>
-        </w:rPr>
-        <w:t>is  1</w:t>
-      </w:r>
-      <w:proofErr w:type="gramEnd"/>
-      <w:r>
-        <w:rPr>
-          <w:rFonts w:cstheme="minorHAnsi"/>
-        </w:rPr>
-        <w:t>, then there would be</w:t>
+        <w:t>If proportionality constant is  1, then there would be</w:t>
       </w:r>
       <w:r>
         <w:rPr>
@@ -2696,65 +2520,41 @@
           <w:spacing w:val="8"/>
           <w:shd w:val="clear" w:color="auto" w:fill="F9FAFA"/>
         </w:rPr>
-        <w:t xml:space="preserve">What do you see yourself doing in the next 5 to 10 </w:t>
-      </w:r>
-      <w:proofErr w:type="gramStart"/>
-      <w:r>
-        <w:rPr>
-          <w:rFonts w:eastAsia="Times New Roman" w:cstheme="minorHAnsi"/>
-          <w:spacing w:val="8"/>
-          <w:shd w:val="clear" w:color="auto" w:fill="F9FAFA"/>
-        </w:rPr>
-        <w:t>years</w:t>
-      </w:r>
-      <w:proofErr w:type="gramEnd"/>
-    </w:p>
-    <w:p>
-      <w:pPr>
-        <w:rPr>
-          <w:rFonts w:cstheme="minorHAnsi"/>
-        </w:rPr>
-      </w:pPr>
-    </w:p>
-    <w:p>
-      <w:pPr>
-        <w:rPr>
-          <w:rFonts w:cstheme="minorHAnsi"/>
-        </w:rPr>
-      </w:pPr>
-    </w:p>
-    <w:p>
-      <w:pPr>
-        <w:rPr>
-          <w:rFonts w:cstheme="minorHAnsi"/>
-        </w:rPr>
-      </w:pPr>
-    </w:p>
-    <w:p>
-      <w:pPr>
-        <w:rPr>
-          <w:rFonts w:cstheme="minorHAnsi"/>
-        </w:rPr>
-      </w:pPr>
-      <w:r>
-        <w:rPr>
-          <w:rFonts w:cstheme="minorHAnsi"/>
-        </w:rPr>
-        <w:t xml:space="preserve">How </w:t>
-      </w:r>
-      <w:proofErr w:type="spellStart"/>
-      <w:r>
-        <w:rPr>
-          <w:rFonts w:cstheme="minorHAnsi"/>
-        </w:rPr>
-        <w:t>NiceJob</w:t>
-      </w:r>
-      <w:proofErr w:type="spellEnd"/>
-      <w:r>
-        <w:rPr>
-          <w:rFonts w:cstheme="minorHAnsi"/>
-        </w:rPr>
-        <w:t xml:space="preserve"> Works</w:t>
+        <w:t>What do you see yourself doing in the next 5 to 10 years</w:t>
+      </w:r>
+    </w:p>
+    <w:p>
+      <w:pPr>
+        <w:rPr>
+          <w:rFonts w:cstheme="minorHAnsi"/>
+        </w:rPr>
+      </w:pPr>
+    </w:p>
+    <w:p>
+      <w:pPr>
+        <w:rPr>
+          <w:rFonts w:cstheme="minorHAnsi"/>
+        </w:rPr>
+      </w:pPr>
+    </w:p>
+    <w:p>
+      <w:pPr>
+        <w:rPr>
+          <w:rFonts w:cstheme="minorHAnsi"/>
+        </w:rPr>
+      </w:pPr>
+    </w:p>
+    <w:p>
+      <w:pPr>
+        <w:rPr>
+          <w:rFonts w:cstheme="minorHAnsi"/>
+        </w:rPr>
+      </w:pPr>
+      <w:r>
+        <w:rPr>
+          <w:rFonts w:cstheme="minorHAnsi"/>
+        </w:rPr>
+        <w:t>How NiceJob Works</w:t>
       </w:r>
     </w:p>
     <w:p>

</xml_diff>

<commit_message>
feat: Add progress #40 'Interview Preparation'
</commit_message>
<xml_diff>
--- a/personal_statements/NiceJob/notes.docx
+++ b/personal_statements/NiceJob/notes.docx
@@ -25,7 +25,7 @@
         <w:rPr>
           <w:rFonts w:cstheme="minorHAnsi"/>
         </w:rPr>
-        <w:t>7</w:t>
+        <w:t>8</w:t>
       </w:r>
     </w:p>
     <w:p>
@@ -271,8 +271,16 @@
         <w:rPr>
           <w:rFonts w:cstheme="minorHAnsi"/>
         </w:rPr>
-        <w:t>Is the easiest way to grow your business in 2020</w:t>
-      </w:r>
+        <w:t xml:space="preserve">Is the easiest way to grow your business in </w:t>
+      </w:r>
+      <w:proofErr w:type="gramStart"/>
+      <w:r>
+        <w:rPr>
+          <w:rFonts w:cstheme="minorHAnsi"/>
+        </w:rPr>
+        <w:t>2020</w:t>
+      </w:r>
+      <w:proofErr w:type="gramEnd"/>
     </w:p>
     <w:p>
       <w:pPr>
@@ -362,7 +370,21 @@
         <w:rPr>
           <w:rFonts w:cstheme="minorHAnsi"/>
         </w:rPr>
-        <w:t>Nice job provides review software tool for a business to make it more easy for them to get more reviews, referrals and sales</w:t>
+        <w:t xml:space="preserve">Nice job provides review software tool for a business to make it </w:t>
+      </w:r>
+      <w:proofErr w:type="gramStart"/>
+      <w:r>
+        <w:rPr>
+          <w:rFonts w:cstheme="minorHAnsi"/>
+        </w:rPr>
+        <w:t>more easy</w:t>
+      </w:r>
+      <w:proofErr w:type="gramEnd"/>
+      <w:r>
+        <w:rPr>
+          <w:rFonts w:cstheme="minorHAnsi"/>
+        </w:rPr>
+        <w:t xml:space="preserve"> for them to get more reviews, referrals and sales</w:t>
       </w:r>
     </w:p>
     <w:p>
@@ -482,8 +504,16 @@
         <w:rPr>
           <w:rFonts w:cstheme="minorHAnsi"/>
         </w:rPr>
-        <w:t>I want to work at NiceJob</w:t>
-      </w:r>
+        <w:t xml:space="preserve">I want to work at </w:t>
+      </w:r>
+      <w:proofErr w:type="spellStart"/>
+      <w:r>
+        <w:rPr>
+          <w:rFonts w:cstheme="minorHAnsi"/>
+        </w:rPr>
+        <w:t>NiceJob</w:t>
+      </w:r>
+      <w:proofErr w:type="spellEnd"/>
     </w:p>
     <w:p>
       <w:pPr>
@@ -590,7 +620,21 @@
         <w:rPr>
           <w:rFonts w:cstheme="minorHAnsi"/>
         </w:rPr>
-        <w:t xml:space="preserve">For example, when I was working at SiteMax Systems inc. I was responsible of creating a small front-end application on behalf of Bold construction. I had to dissect the business requirements and deploy solutions after review. It was a long process. But, when it was done, and when a friend of mine who was in charge of delivering web solutions to clients came say “Hey Moe, Bold construction really loved your solution. So much so that they showed your app to a person at the </w:t>
+        <w:t xml:space="preserve">For example, when I was working at </w:t>
+      </w:r>
+      <w:proofErr w:type="spellStart"/>
+      <w:r>
+        <w:rPr>
+          <w:rFonts w:cstheme="minorHAnsi"/>
+        </w:rPr>
+        <w:t>SiteMax</w:t>
+      </w:r>
+      <w:proofErr w:type="spellEnd"/>
+      <w:r>
+        <w:rPr>
+          <w:rFonts w:cstheme="minorHAnsi"/>
+        </w:rPr>
+        <w:t xml:space="preserve"> Systems inc. I was responsible of creating a small front-end application on behalf of Bold construction. I had to dissect the business requirements and deploy solutions after review. It was a long process. But, when it was done, and when a friend of mine who was in charge of delivering web solutions to clients came say “Hey Moe, Bold construction really loved your solution. So much so that they showed your app to a person at the </w:t>
       </w:r>
       <w:r>
         <w:rPr>
@@ -693,7 +737,25 @@
           <w:b/>
           <w:bCs/>
         </w:rPr>
-        <w:t xml:space="preserve">very day of work we do actually helps people, and getting reviews back from business on how it has transformed their business is what’s motivating us to get out from our bed every day </w:t>
+        <w:t xml:space="preserve">very day of work we do actually </w:t>
+      </w:r>
+      <w:proofErr w:type="gramStart"/>
+      <w:r>
+        <w:rPr>
+          <w:rFonts w:cstheme="minorHAnsi"/>
+          <w:b/>
+          <w:bCs/>
+        </w:rPr>
+        <w:t>helps</w:t>
+      </w:r>
+      <w:proofErr w:type="gramEnd"/>
+      <w:r>
+        <w:rPr>
+          <w:rFonts w:cstheme="minorHAnsi"/>
+          <w:b/>
+          <w:bCs/>
+        </w:rPr>
+        <w:t xml:space="preserve"> people, and getting reviews back from business on how it has transformed their business is what’s motivating us to get out from our bed every day </w:t>
       </w:r>
     </w:p>
     <w:p>
@@ -859,7 +921,35 @@
         <w:rPr>
           <w:rFonts w:cstheme="minorHAnsi"/>
         </w:rPr>
-        <w:t>One of the requirements of getting a job at companies in south korea is being the best in my field and offer something that’s not offered by orindinary Koreans.</w:t>
+        <w:t xml:space="preserve">One of the requirements of getting a job at companies in south </w:t>
+      </w:r>
+      <w:proofErr w:type="spellStart"/>
+      <w:r>
+        <w:rPr>
+          <w:rFonts w:cstheme="minorHAnsi"/>
+        </w:rPr>
+        <w:t>korea</w:t>
+      </w:r>
+      <w:proofErr w:type="spellEnd"/>
+      <w:r>
+        <w:rPr>
+          <w:rFonts w:cstheme="minorHAnsi"/>
+        </w:rPr>
+        <w:t xml:space="preserve"> is being the best in my field and offer something that’s not offered by </w:t>
+      </w:r>
+      <w:proofErr w:type="spellStart"/>
+      <w:r>
+        <w:rPr>
+          <w:rFonts w:cstheme="minorHAnsi"/>
+        </w:rPr>
+        <w:t>orindinary</w:t>
+      </w:r>
+      <w:proofErr w:type="spellEnd"/>
+      <w:r>
+        <w:rPr>
+          <w:rFonts w:cstheme="minorHAnsi"/>
+        </w:rPr>
+        <w:t xml:space="preserve"> Koreans.</w:t>
       </w:r>
     </w:p>
     <w:p>
@@ -976,7 +1066,23 @@
           <w:rFonts w:eastAsia="Times New Roman" w:cstheme="minorHAnsi"/>
           <w:shd w:val="clear" w:color="auto" w:fill="FFFFFF"/>
         </w:rPr>
-        <w:t>I want to be with my love and I want to work hard to get there</w:t>
+        <w:t xml:space="preserve">I want to be with my </w:t>
+      </w:r>
+      <w:proofErr w:type="gramStart"/>
+      <w:r>
+        <w:rPr>
+          <w:rFonts w:eastAsia="Times New Roman" w:cstheme="minorHAnsi"/>
+          <w:shd w:val="clear" w:color="auto" w:fill="FFFFFF"/>
+        </w:rPr>
+        <w:t>love</w:t>
+      </w:r>
+      <w:proofErr w:type="gramEnd"/>
+      <w:r>
+        <w:rPr>
+          <w:rFonts w:eastAsia="Times New Roman" w:cstheme="minorHAnsi"/>
+          <w:shd w:val="clear" w:color="auto" w:fill="FFFFFF"/>
+        </w:rPr>
+        <w:t xml:space="preserve"> and I want to work hard to get there</w:t>
       </w:r>
     </w:p>
     <w:p>
@@ -994,7 +1100,21 @@
         <w:rPr>
           <w:rFonts w:cstheme="minorHAnsi"/>
         </w:rPr>
-        <w:t>I want to stay here at nicejob a long period of time and</w:t>
+        <w:t xml:space="preserve">I want to stay here at </w:t>
+      </w:r>
+      <w:proofErr w:type="spellStart"/>
+      <w:r>
+        <w:rPr>
+          <w:rFonts w:cstheme="minorHAnsi"/>
+        </w:rPr>
+        <w:t>nicejob</w:t>
+      </w:r>
+      <w:proofErr w:type="spellEnd"/>
+      <w:r>
+        <w:rPr>
+          <w:rFonts w:cstheme="minorHAnsi"/>
+        </w:rPr>
+        <w:t xml:space="preserve"> a long period of time and</w:t>
       </w:r>
       <w:r>
         <w:rPr>
@@ -1234,7 +1354,21 @@
         <w:rPr>
           <w:rFonts w:cstheme="minorHAnsi"/>
         </w:rPr>
-        <w:t>y junior became my senior, and told</w:t>
+        <w:t xml:space="preserve">y junior became my </w:t>
+      </w:r>
+      <w:proofErr w:type="gramStart"/>
+      <w:r>
+        <w:rPr>
+          <w:rFonts w:cstheme="minorHAnsi"/>
+        </w:rPr>
+        <w:t>senior, and</w:t>
+      </w:r>
+      <w:proofErr w:type="gramEnd"/>
+      <w:r>
+        <w:rPr>
+          <w:rFonts w:cstheme="minorHAnsi"/>
+        </w:rPr>
+        <w:t xml:space="preserve"> told</w:t>
       </w:r>
       <w:r>
         <w:rPr>
@@ -1583,7 +1717,35 @@
         <w:rPr>
           <w:rFonts w:cstheme="minorHAnsi"/>
         </w:rPr>
-        <w:t xml:space="preserve"> originally said “Hey moe, don’t over do it”.</w:t>
+        <w:t xml:space="preserve"> originally said “Hey </w:t>
+      </w:r>
+      <w:proofErr w:type="spellStart"/>
+      <w:r>
+        <w:rPr>
+          <w:rFonts w:cstheme="minorHAnsi"/>
+        </w:rPr>
+        <w:t>moe</w:t>
+      </w:r>
+      <w:proofErr w:type="spellEnd"/>
+      <w:r>
+        <w:rPr>
+          <w:rFonts w:cstheme="minorHAnsi"/>
+        </w:rPr>
+        <w:t xml:space="preserve">, don’t </w:t>
+      </w:r>
+      <w:proofErr w:type="spellStart"/>
+      <w:r>
+        <w:rPr>
+          <w:rFonts w:cstheme="minorHAnsi"/>
+        </w:rPr>
+        <w:t>over do</w:t>
+      </w:r>
+      <w:proofErr w:type="spellEnd"/>
+      <w:r>
+        <w:rPr>
+          <w:rFonts w:cstheme="minorHAnsi"/>
+        </w:rPr>
+        <w:t xml:space="preserve"> it”.</w:t>
       </w:r>
     </w:p>
     <w:p>
@@ -1829,7 +1991,21 @@
         <w:rPr>
           <w:rFonts w:cstheme="minorHAnsi"/>
         </w:rPr>
-        <w:t>If proportionality constant is  1, then there would be</w:t>
+        <w:t xml:space="preserve">If proportionality constant </w:t>
+      </w:r>
+      <w:proofErr w:type="gramStart"/>
+      <w:r>
+        <w:rPr>
+          <w:rFonts w:cstheme="minorHAnsi"/>
+        </w:rPr>
+        <w:t>is  1</w:t>
+      </w:r>
+      <w:proofErr w:type="gramEnd"/>
+      <w:r>
+        <w:rPr>
+          <w:rFonts w:cstheme="minorHAnsi"/>
+        </w:rPr>
+        <w:t>, then there would be</w:t>
       </w:r>
       <w:r>
         <w:rPr>
@@ -2520,41 +2696,65 @@
           <w:spacing w:val="8"/>
           <w:shd w:val="clear" w:color="auto" w:fill="F9FAFA"/>
         </w:rPr>
-        <w:t>What do you see yourself doing in the next 5 to 10 years</w:t>
-      </w:r>
-    </w:p>
-    <w:p>
-      <w:pPr>
-        <w:rPr>
-          <w:rFonts w:cstheme="minorHAnsi"/>
-        </w:rPr>
-      </w:pPr>
-    </w:p>
-    <w:p>
-      <w:pPr>
-        <w:rPr>
-          <w:rFonts w:cstheme="minorHAnsi"/>
-        </w:rPr>
-      </w:pPr>
-    </w:p>
-    <w:p>
-      <w:pPr>
-        <w:rPr>
-          <w:rFonts w:cstheme="minorHAnsi"/>
-        </w:rPr>
-      </w:pPr>
-    </w:p>
-    <w:p>
-      <w:pPr>
-        <w:rPr>
-          <w:rFonts w:cstheme="minorHAnsi"/>
-        </w:rPr>
-      </w:pPr>
-      <w:r>
-        <w:rPr>
-          <w:rFonts w:cstheme="minorHAnsi"/>
-        </w:rPr>
-        <w:t>How NiceJob Works</w:t>
+        <w:t xml:space="preserve">What do you see yourself doing in the next 5 to 10 </w:t>
+      </w:r>
+      <w:proofErr w:type="gramStart"/>
+      <w:r>
+        <w:rPr>
+          <w:rFonts w:eastAsia="Times New Roman" w:cstheme="minorHAnsi"/>
+          <w:spacing w:val="8"/>
+          <w:shd w:val="clear" w:color="auto" w:fill="F9FAFA"/>
+        </w:rPr>
+        <w:t>years</w:t>
+      </w:r>
+      <w:proofErr w:type="gramEnd"/>
+    </w:p>
+    <w:p>
+      <w:pPr>
+        <w:rPr>
+          <w:rFonts w:cstheme="minorHAnsi"/>
+        </w:rPr>
+      </w:pPr>
+    </w:p>
+    <w:p>
+      <w:pPr>
+        <w:rPr>
+          <w:rFonts w:cstheme="minorHAnsi"/>
+        </w:rPr>
+      </w:pPr>
+    </w:p>
+    <w:p>
+      <w:pPr>
+        <w:rPr>
+          <w:rFonts w:cstheme="minorHAnsi"/>
+        </w:rPr>
+      </w:pPr>
+    </w:p>
+    <w:p>
+      <w:pPr>
+        <w:rPr>
+          <w:rFonts w:cstheme="minorHAnsi"/>
+        </w:rPr>
+      </w:pPr>
+      <w:r>
+        <w:rPr>
+          <w:rFonts w:cstheme="minorHAnsi"/>
+        </w:rPr>
+        <w:t xml:space="preserve">How </w:t>
+      </w:r>
+      <w:proofErr w:type="spellStart"/>
+      <w:r>
+        <w:rPr>
+          <w:rFonts w:cstheme="minorHAnsi"/>
+        </w:rPr>
+        <w:t>NiceJob</w:t>
+      </w:r>
+      <w:proofErr w:type="spellEnd"/>
+      <w:r>
+        <w:rPr>
+          <w:rFonts w:cstheme="minorHAnsi"/>
+        </w:rPr>
+        <w:t xml:space="preserve"> Works</w:t>
       </w:r>
     </w:p>
     <w:p>

</xml_diff>

<commit_message>
feat: Add progress #42 'Interview Preparation'
</commit_message>
<xml_diff>
--- a/personal_statements/NiceJob/notes.docx
+++ b/personal_statements/NiceJob/notes.docx
@@ -25,7 +25,7 @@
         <w:rPr>
           <w:rFonts w:cstheme="minorHAnsi"/>
         </w:rPr>
-        <w:t>9</w:t>
+        <w:t>10</w:t>
       </w:r>
     </w:p>
     <w:p>
@@ -271,16 +271,8 @@
         <w:rPr>
           <w:rFonts w:cstheme="minorHAnsi"/>
         </w:rPr>
-        <w:t xml:space="preserve">Is the easiest way to grow your business in </w:t>
-      </w:r>
-      <w:proofErr w:type="gramStart"/>
-      <w:r>
-        <w:rPr>
-          <w:rFonts w:cstheme="minorHAnsi"/>
-        </w:rPr>
-        <w:t>2020</w:t>
-      </w:r>
-      <w:proofErr w:type="gramEnd"/>
+        <w:t>Is the easiest way to grow your business in 2020</w:t>
+      </w:r>
     </w:p>
     <w:p>
       <w:pPr>
@@ -370,21 +362,7 @@
         <w:rPr>
           <w:rFonts w:cstheme="minorHAnsi"/>
         </w:rPr>
-        <w:t xml:space="preserve">Nice job provides review software tool for a business to make it </w:t>
-      </w:r>
-      <w:proofErr w:type="gramStart"/>
-      <w:r>
-        <w:rPr>
-          <w:rFonts w:cstheme="minorHAnsi"/>
-        </w:rPr>
-        <w:t>more easy</w:t>
-      </w:r>
-      <w:proofErr w:type="gramEnd"/>
-      <w:r>
-        <w:rPr>
-          <w:rFonts w:cstheme="minorHAnsi"/>
-        </w:rPr>
-        <w:t xml:space="preserve"> for them to get more reviews, referrals and sales</w:t>
+        <w:t>Nice job provides review software tool for a business to make it more easy for them to get more reviews, referrals and sales</w:t>
       </w:r>
     </w:p>
     <w:p>
@@ -504,16 +482,8 @@
         <w:rPr>
           <w:rFonts w:cstheme="minorHAnsi"/>
         </w:rPr>
-        <w:t xml:space="preserve">I want to work at </w:t>
-      </w:r>
-      <w:proofErr w:type="spellStart"/>
-      <w:r>
-        <w:rPr>
-          <w:rFonts w:cstheme="minorHAnsi"/>
-        </w:rPr>
-        <w:t>NiceJob</w:t>
-      </w:r>
-      <w:proofErr w:type="spellEnd"/>
+        <w:t>I want to work at NiceJob</w:t>
+      </w:r>
     </w:p>
     <w:p>
       <w:pPr>
@@ -620,21 +590,7 @@
         <w:rPr>
           <w:rFonts w:cstheme="minorHAnsi"/>
         </w:rPr>
-        <w:t xml:space="preserve">For example, when I was working at </w:t>
-      </w:r>
-      <w:proofErr w:type="spellStart"/>
-      <w:r>
-        <w:rPr>
-          <w:rFonts w:cstheme="minorHAnsi"/>
-        </w:rPr>
-        <w:t>SiteMax</w:t>
-      </w:r>
-      <w:proofErr w:type="spellEnd"/>
-      <w:r>
-        <w:rPr>
-          <w:rFonts w:cstheme="minorHAnsi"/>
-        </w:rPr>
-        <w:t xml:space="preserve"> Systems inc. I was responsible of creating a small front-end application on behalf of Bold construction. I had to dissect the business requirements and deploy solutions after review. It was a long process. But, when it was done, and when a friend of mine who was in charge of delivering web solutions to clients came say “Hey Moe, Bold construction really loved your solution. So much so that they showed your app to a person at the </w:t>
+        <w:t xml:space="preserve">For example, when I was working at SiteMax Systems inc. I was responsible of creating a small front-end application on behalf of Bold construction. I had to dissect the business requirements and deploy solutions after review. It was a long process. But, when it was done, and when a friend of mine who was in charge of delivering web solutions to clients came say “Hey Moe, Bold construction really loved your solution. So much so that they showed your app to a person at the </w:t>
       </w:r>
       <w:r>
         <w:rPr>
@@ -737,25 +693,7 @@
           <w:b/>
           <w:bCs/>
         </w:rPr>
-        <w:t xml:space="preserve">very day of work we do actually </w:t>
-      </w:r>
-      <w:proofErr w:type="gramStart"/>
-      <w:r>
-        <w:rPr>
-          <w:rFonts w:cstheme="minorHAnsi"/>
-          <w:b/>
-          <w:bCs/>
-        </w:rPr>
-        <w:t>helps</w:t>
-      </w:r>
-      <w:proofErr w:type="gramEnd"/>
-      <w:r>
-        <w:rPr>
-          <w:rFonts w:cstheme="minorHAnsi"/>
-          <w:b/>
-          <w:bCs/>
-        </w:rPr>
-        <w:t xml:space="preserve"> people, and getting reviews back from business on how it has transformed their business is what’s motivating us to get out from our bed every day </w:t>
+        <w:t xml:space="preserve">very day of work we do actually helps people, and getting reviews back from business on how it has transformed their business is what’s motivating us to get out from our bed every day </w:t>
       </w:r>
     </w:p>
     <w:p>
@@ -921,35 +859,7 @@
         <w:rPr>
           <w:rFonts w:cstheme="minorHAnsi"/>
         </w:rPr>
-        <w:t xml:space="preserve">One of the requirements of getting a job at companies in south </w:t>
-      </w:r>
-      <w:proofErr w:type="spellStart"/>
-      <w:r>
-        <w:rPr>
-          <w:rFonts w:cstheme="minorHAnsi"/>
-        </w:rPr>
-        <w:t>korea</w:t>
-      </w:r>
-      <w:proofErr w:type="spellEnd"/>
-      <w:r>
-        <w:rPr>
-          <w:rFonts w:cstheme="minorHAnsi"/>
-        </w:rPr>
-        <w:t xml:space="preserve"> is being the best in my field and offer something that’s not offered by </w:t>
-      </w:r>
-      <w:proofErr w:type="spellStart"/>
-      <w:r>
-        <w:rPr>
-          <w:rFonts w:cstheme="minorHAnsi"/>
-        </w:rPr>
-        <w:t>orindinary</w:t>
-      </w:r>
-      <w:proofErr w:type="spellEnd"/>
-      <w:r>
-        <w:rPr>
-          <w:rFonts w:cstheme="minorHAnsi"/>
-        </w:rPr>
-        <w:t xml:space="preserve"> Koreans.</w:t>
+        <w:t>One of the requirements of getting a job at companies in south korea is being the best in my field and offer something that’s not offered by orindinary Koreans.</w:t>
       </w:r>
     </w:p>
     <w:p>
@@ -1066,23 +976,7 @@
           <w:rFonts w:eastAsia="Times New Roman" w:cstheme="minorHAnsi"/>
           <w:shd w:val="clear" w:color="auto" w:fill="FFFFFF"/>
         </w:rPr>
-        <w:t xml:space="preserve">I want to be with my </w:t>
-      </w:r>
-      <w:proofErr w:type="gramStart"/>
-      <w:r>
-        <w:rPr>
-          <w:rFonts w:eastAsia="Times New Roman" w:cstheme="minorHAnsi"/>
-          <w:shd w:val="clear" w:color="auto" w:fill="FFFFFF"/>
-        </w:rPr>
-        <w:t>love</w:t>
-      </w:r>
-      <w:proofErr w:type="gramEnd"/>
-      <w:r>
-        <w:rPr>
-          <w:rFonts w:eastAsia="Times New Roman" w:cstheme="minorHAnsi"/>
-          <w:shd w:val="clear" w:color="auto" w:fill="FFFFFF"/>
-        </w:rPr>
-        <w:t xml:space="preserve"> and I want to work hard to get there</w:t>
+        <w:t>I want to be with my love and I want to work hard to get there</w:t>
       </w:r>
     </w:p>
     <w:p>
@@ -1100,21 +994,7 @@
         <w:rPr>
           <w:rFonts w:cstheme="minorHAnsi"/>
         </w:rPr>
-        <w:t xml:space="preserve">I want to stay here at </w:t>
-      </w:r>
-      <w:proofErr w:type="spellStart"/>
-      <w:r>
-        <w:rPr>
-          <w:rFonts w:cstheme="minorHAnsi"/>
-        </w:rPr>
-        <w:t>nicejob</w:t>
-      </w:r>
-      <w:proofErr w:type="spellEnd"/>
-      <w:r>
-        <w:rPr>
-          <w:rFonts w:cstheme="minorHAnsi"/>
-        </w:rPr>
-        <w:t xml:space="preserve"> a long period of time and</w:t>
+        <w:t>I want to stay here at nicejob a long period of time and</w:t>
       </w:r>
       <w:r>
         <w:rPr>
@@ -1354,21 +1234,7 @@
         <w:rPr>
           <w:rFonts w:cstheme="minorHAnsi"/>
         </w:rPr>
-        <w:t xml:space="preserve">y junior became my </w:t>
-      </w:r>
-      <w:proofErr w:type="gramStart"/>
-      <w:r>
-        <w:rPr>
-          <w:rFonts w:cstheme="minorHAnsi"/>
-        </w:rPr>
-        <w:t>senior, and</w:t>
-      </w:r>
-      <w:proofErr w:type="gramEnd"/>
-      <w:r>
-        <w:rPr>
-          <w:rFonts w:cstheme="minorHAnsi"/>
-        </w:rPr>
-        <w:t xml:space="preserve"> told</w:t>
+        <w:t>y junior became my senior, and told</w:t>
       </w:r>
       <w:r>
         <w:rPr>
@@ -1717,35 +1583,7 @@
         <w:rPr>
           <w:rFonts w:cstheme="minorHAnsi"/>
         </w:rPr>
-        <w:t xml:space="preserve"> originally said “Hey </w:t>
-      </w:r>
-      <w:proofErr w:type="spellStart"/>
-      <w:r>
-        <w:rPr>
-          <w:rFonts w:cstheme="minorHAnsi"/>
-        </w:rPr>
-        <w:t>moe</w:t>
-      </w:r>
-      <w:proofErr w:type="spellEnd"/>
-      <w:r>
-        <w:rPr>
-          <w:rFonts w:cstheme="minorHAnsi"/>
-        </w:rPr>
-        <w:t xml:space="preserve">, don’t </w:t>
-      </w:r>
-      <w:proofErr w:type="spellStart"/>
-      <w:r>
-        <w:rPr>
-          <w:rFonts w:cstheme="minorHAnsi"/>
-        </w:rPr>
-        <w:t>over do</w:t>
-      </w:r>
-      <w:proofErr w:type="spellEnd"/>
-      <w:r>
-        <w:rPr>
-          <w:rFonts w:cstheme="minorHAnsi"/>
-        </w:rPr>
-        <w:t xml:space="preserve"> it”.</w:t>
+        <w:t xml:space="preserve"> originally said “Hey moe, don’t over do it”.</w:t>
       </w:r>
     </w:p>
     <w:p>
@@ -1991,21 +1829,7 @@
         <w:rPr>
           <w:rFonts w:cstheme="minorHAnsi"/>
         </w:rPr>
-        <w:t xml:space="preserve">If proportionality constant </w:t>
-      </w:r>
-      <w:proofErr w:type="gramStart"/>
-      <w:r>
-        <w:rPr>
-          <w:rFonts w:cstheme="minorHAnsi"/>
-        </w:rPr>
-        <w:t>is  1</w:t>
-      </w:r>
-      <w:proofErr w:type="gramEnd"/>
-      <w:r>
-        <w:rPr>
-          <w:rFonts w:cstheme="minorHAnsi"/>
-        </w:rPr>
-        <w:t>, then there would be</w:t>
+        <w:t>If proportionality constant is  1, then there would be</w:t>
       </w:r>
       <w:r>
         <w:rPr>
@@ -2696,65 +2520,41 @@
           <w:spacing w:val="8"/>
           <w:shd w:val="clear" w:color="auto" w:fill="F9FAFA"/>
         </w:rPr>
-        <w:t xml:space="preserve">What do you see yourself doing in the next 5 to 10 </w:t>
-      </w:r>
-      <w:proofErr w:type="gramStart"/>
-      <w:r>
-        <w:rPr>
-          <w:rFonts w:eastAsia="Times New Roman" w:cstheme="minorHAnsi"/>
-          <w:spacing w:val="8"/>
-          <w:shd w:val="clear" w:color="auto" w:fill="F9FAFA"/>
-        </w:rPr>
-        <w:t>years</w:t>
-      </w:r>
-      <w:proofErr w:type="gramEnd"/>
-    </w:p>
-    <w:p>
-      <w:pPr>
-        <w:rPr>
-          <w:rFonts w:cstheme="minorHAnsi"/>
-        </w:rPr>
-      </w:pPr>
-    </w:p>
-    <w:p>
-      <w:pPr>
-        <w:rPr>
-          <w:rFonts w:cstheme="minorHAnsi"/>
-        </w:rPr>
-      </w:pPr>
-    </w:p>
-    <w:p>
-      <w:pPr>
-        <w:rPr>
-          <w:rFonts w:cstheme="minorHAnsi"/>
-        </w:rPr>
-      </w:pPr>
-    </w:p>
-    <w:p>
-      <w:pPr>
-        <w:rPr>
-          <w:rFonts w:cstheme="minorHAnsi"/>
-        </w:rPr>
-      </w:pPr>
-      <w:r>
-        <w:rPr>
-          <w:rFonts w:cstheme="minorHAnsi"/>
-        </w:rPr>
-        <w:t xml:space="preserve">How </w:t>
-      </w:r>
-      <w:proofErr w:type="spellStart"/>
-      <w:r>
-        <w:rPr>
-          <w:rFonts w:cstheme="minorHAnsi"/>
-        </w:rPr>
-        <w:t>NiceJob</w:t>
-      </w:r>
-      <w:proofErr w:type="spellEnd"/>
-      <w:r>
-        <w:rPr>
-          <w:rFonts w:cstheme="minorHAnsi"/>
-        </w:rPr>
-        <w:t xml:space="preserve"> Works</w:t>
+        <w:t>What do you see yourself doing in the next 5 to 10 years</w:t>
+      </w:r>
+    </w:p>
+    <w:p>
+      <w:pPr>
+        <w:rPr>
+          <w:rFonts w:cstheme="minorHAnsi"/>
+        </w:rPr>
+      </w:pPr>
+    </w:p>
+    <w:p>
+      <w:pPr>
+        <w:rPr>
+          <w:rFonts w:cstheme="minorHAnsi"/>
+        </w:rPr>
+      </w:pPr>
+    </w:p>
+    <w:p>
+      <w:pPr>
+        <w:rPr>
+          <w:rFonts w:cstheme="minorHAnsi"/>
+        </w:rPr>
+      </w:pPr>
+    </w:p>
+    <w:p>
+      <w:pPr>
+        <w:rPr>
+          <w:rFonts w:cstheme="minorHAnsi"/>
+        </w:rPr>
+      </w:pPr>
+      <w:r>
+        <w:rPr>
+          <w:rFonts w:cstheme="minorHAnsi"/>
+        </w:rPr>
+        <w:t>How NiceJob Works</w:t>
       </w:r>
     </w:p>
     <w:p>

</xml_diff>

<commit_message>
feat: Add progress #43 'Interview Preparation'
</commit_message>
<xml_diff>
--- a/personal_statements/NiceJob/notes.docx
+++ b/personal_statements/NiceJob/notes.docx
@@ -25,7 +25,13 @@
         <w:rPr>
           <w:rFonts w:cstheme="minorHAnsi"/>
         </w:rPr>
-        <w:t>10</w:t>
+        <w:t>1</w:t>
+      </w:r>
+      <w:r>
+        <w:rPr>
+          <w:rFonts w:cstheme="minorHAnsi"/>
+        </w:rPr>
+        <w:t>1</w:t>
       </w:r>
     </w:p>
     <w:p>

</xml_diff>

<commit_message>
feat: Add progress #46 'Interview Preparation'
</commit_message>
<xml_diff>
--- a/personal_statements/NiceJob/notes.docx
+++ b/personal_statements/NiceJob/notes.docx
@@ -31,7 +31,7 @@
         <w:rPr>
           <w:rFonts w:cstheme="minorHAnsi"/>
         </w:rPr>
-        <w:t>3</w:t>
+        <w:t>4</w:t>
       </w:r>
     </w:p>
     <w:p>
@@ -277,8 +277,16 @@
         <w:rPr>
           <w:rFonts w:cstheme="minorHAnsi"/>
         </w:rPr>
-        <w:t>Is the easiest way to grow your business in 2020</w:t>
-      </w:r>
+        <w:t xml:space="preserve">Is the easiest way to grow your business in </w:t>
+      </w:r>
+      <w:proofErr w:type="gramStart"/>
+      <w:r>
+        <w:rPr>
+          <w:rFonts w:cstheme="minorHAnsi"/>
+        </w:rPr>
+        <w:t>2020</w:t>
+      </w:r>
+      <w:proofErr w:type="gramEnd"/>
     </w:p>
     <w:p>
       <w:pPr>
@@ -368,7 +376,21 @@
         <w:rPr>
           <w:rFonts w:cstheme="minorHAnsi"/>
         </w:rPr>
-        <w:t>Nice job provides review software tool for a business to make it more easy for them to get more reviews, referrals and sales</w:t>
+        <w:t xml:space="preserve">Nice job provides review software tool for a business to make it </w:t>
+      </w:r>
+      <w:proofErr w:type="gramStart"/>
+      <w:r>
+        <w:rPr>
+          <w:rFonts w:cstheme="minorHAnsi"/>
+        </w:rPr>
+        <w:t>more easy</w:t>
+      </w:r>
+      <w:proofErr w:type="gramEnd"/>
+      <w:r>
+        <w:rPr>
+          <w:rFonts w:cstheme="minorHAnsi"/>
+        </w:rPr>
+        <w:t xml:space="preserve"> for them to get more reviews, referrals and sales</w:t>
       </w:r>
     </w:p>
     <w:p>
@@ -488,8 +510,16 @@
         <w:rPr>
           <w:rFonts w:cstheme="minorHAnsi"/>
         </w:rPr>
-        <w:t>I want to work at NiceJob</w:t>
-      </w:r>
+        <w:t xml:space="preserve">I want to work at </w:t>
+      </w:r>
+      <w:proofErr w:type="spellStart"/>
+      <w:r>
+        <w:rPr>
+          <w:rFonts w:cstheme="minorHAnsi"/>
+        </w:rPr>
+        <w:t>NiceJob</w:t>
+      </w:r>
+      <w:proofErr w:type="spellEnd"/>
     </w:p>
     <w:p>
       <w:pPr>
@@ -596,7 +626,21 @@
         <w:rPr>
           <w:rFonts w:cstheme="minorHAnsi"/>
         </w:rPr>
-        <w:t xml:space="preserve">For example, when I was working at SiteMax Systems inc. I was responsible of creating a small front-end application on behalf of Bold construction. I had to dissect the business requirements and deploy solutions after review. It was a long process. But, when it was done, and when a friend of mine who was in charge of delivering web solutions to clients came say “Hey Moe, Bold construction really loved your solution. So much so that they showed your app to a person at the </w:t>
+        <w:t xml:space="preserve">For example, when I was working at </w:t>
+      </w:r>
+      <w:proofErr w:type="spellStart"/>
+      <w:r>
+        <w:rPr>
+          <w:rFonts w:cstheme="minorHAnsi"/>
+        </w:rPr>
+        <w:t>SiteMax</w:t>
+      </w:r>
+      <w:proofErr w:type="spellEnd"/>
+      <w:r>
+        <w:rPr>
+          <w:rFonts w:cstheme="minorHAnsi"/>
+        </w:rPr>
+        <w:t xml:space="preserve"> Systems inc. I was responsible of creating a small front-end application on behalf of Bold construction. I had to dissect the business requirements and deploy solutions after review. It was a long process. But, when it was done, and when a friend of mine who was in charge of delivering web solutions to clients came say “Hey Moe, Bold construction really loved your solution. So much so that they showed your app to a person at the </w:t>
       </w:r>
       <w:r>
         <w:rPr>
@@ -699,7 +743,25 @@
           <w:b/>
           <w:bCs/>
         </w:rPr>
-        <w:t xml:space="preserve">very day of work we do actually helps people, and getting reviews back from business on how it has transformed their business is what’s motivating us to get out from our bed every day </w:t>
+        <w:t xml:space="preserve">very day of work we do actually </w:t>
+      </w:r>
+      <w:proofErr w:type="gramStart"/>
+      <w:r>
+        <w:rPr>
+          <w:rFonts w:cstheme="minorHAnsi"/>
+          <w:b/>
+          <w:bCs/>
+        </w:rPr>
+        <w:t>helps</w:t>
+      </w:r>
+      <w:proofErr w:type="gramEnd"/>
+      <w:r>
+        <w:rPr>
+          <w:rFonts w:cstheme="minorHAnsi"/>
+          <w:b/>
+          <w:bCs/>
+        </w:rPr>
+        <w:t xml:space="preserve"> people, and getting reviews back from business on how it has transformed their business is what’s motivating us to get out from our bed every day </w:t>
       </w:r>
     </w:p>
     <w:p>
@@ -865,7 +927,35 @@
         <w:rPr>
           <w:rFonts w:cstheme="minorHAnsi"/>
         </w:rPr>
-        <w:t>One of the requirements of getting a job at companies in south korea is being the best in my field and offer something that’s not offered by orindinary Koreans.</w:t>
+        <w:t xml:space="preserve">One of the requirements of getting a job at companies in south </w:t>
+      </w:r>
+      <w:proofErr w:type="spellStart"/>
+      <w:r>
+        <w:rPr>
+          <w:rFonts w:cstheme="minorHAnsi"/>
+        </w:rPr>
+        <w:t>korea</w:t>
+      </w:r>
+      <w:proofErr w:type="spellEnd"/>
+      <w:r>
+        <w:rPr>
+          <w:rFonts w:cstheme="minorHAnsi"/>
+        </w:rPr>
+        <w:t xml:space="preserve"> is being the best in my field and offer something that’s not offered by </w:t>
+      </w:r>
+      <w:proofErr w:type="spellStart"/>
+      <w:r>
+        <w:rPr>
+          <w:rFonts w:cstheme="minorHAnsi"/>
+        </w:rPr>
+        <w:t>orindinary</w:t>
+      </w:r>
+      <w:proofErr w:type="spellEnd"/>
+      <w:r>
+        <w:rPr>
+          <w:rFonts w:cstheme="minorHAnsi"/>
+        </w:rPr>
+        <w:t xml:space="preserve"> Koreans.</w:t>
       </w:r>
     </w:p>
     <w:p>
@@ -982,7 +1072,23 @@
           <w:rFonts w:eastAsia="Times New Roman" w:cstheme="minorHAnsi"/>
           <w:shd w:val="clear" w:color="auto" w:fill="FFFFFF"/>
         </w:rPr>
-        <w:t>I want to be with my love and I want to work hard to get there</w:t>
+        <w:t xml:space="preserve">I want to be with my </w:t>
+      </w:r>
+      <w:proofErr w:type="gramStart"/>
+      <w:r>
+        <w:rPr>
+          <w:rFonts w:eastAsia="Times New Roman" w:cstheme="minorHAnsi"/>
+          <w:shd w:val="clear" w:color="auto" w:fill="FFFFFF"/>
+        </w:rPr>
+        <w:t>love</w:t>
+      </w:r>
+      <w:proofErr w:type="gramEnd"/>
+      <w:r>
+        <w:rPr>
+          <w:rFonts w:eastAsia="Times New Roman" w:cstheme="minorHAnsi"/>
+          <w:shd w:val="clear" w:color="auto" w:fill="FFFFFF"/>
+        </w:rPr>
+        <w:t xml:space="preserve"> and I want to work hard to get there</w:t>
       </w:r>
     </w:p>
     <w:p>
@@ -1000,7 +1106,21 @@
         <w:rPr>
           <w:rFonts w:cstheme="minorHAnsi"/>
         </w:rPr>
-        <w:t>I want to stay here at nicejob a long period of time and</w:t>
+        <w:t xml:space="preserve">I want to stay here at </w:t>
+      </w:r>
+      <w:proofErr w:type="spellStart"/>
+      <w:r>
+        <w:rPr>
+          <w:rFonts w:cstheme="minorHAnsi"/>
+        </w:rPr>
+        <w:t>nicejob</w:t>
+      </w:r>
+      <w:proofErr w:type="spellEnd"/>
+      <w:r>
+        <w:rPr>
+          <w:rFonts w:cstheme="minorHAnsi"/>
+        </w:rPr>
+        <w:t xml:space="preserve"> a long period of time and</w:t>
       </w:r>
       <w:r>
         <w:rPr>
@@ -1240,7 +1360,21 @@
         <w:rPr>
           <w:rFonts w:cstheme="minorHAnsi"/>
         </w:rPr>
-        <w:t>y junior became my senior, and told</w:t>
+        <w:t xml:space="preserve">y junior became my </w:t>
+      </w:r>
+      <w:proofErr w:type="gramStart"/>
+      <w:r>
+        <w:rPr>
+          <w:rFonts w:cstheme="minorHAnsi"/>
+        </w:rPr>
+        <w:t>senior, and</w:t>
+      </w:r>
+      <w:proofErr w:type="gramEnd"/>
+      <w:r>
+        <w:rPr>
+          <w:rFonts w:cstheme="minorHAnsi"/>
+        </w:rPr>
+        <w:t xml:space="preserve"> told</w:t>
       </w:r>
       <w:r>
         <w:rPr>
@@ -1589,7 +1723,35 @@
         <w:rPr>
           <w:rFonts w:cstheme="minorHAnsi"/>
         </w:rPr>
-        <w:t xml:space="preserve"> originally said “Hey moe, don’t over do it”.</w:t>
+        <w:t xml:space="preserve"> originally said “Hey </w:t>
+      </w:r>
+      <w:proofErr w:type="spellStart"/>
+      <w:r>
+        <w:rPr>
+          <w:rFonts w:cstheme="minorHAnsi"/>
+        </w:rPr>
+        <w:t>moe</w:t>
+      </w:r>
+      <w:proofErr w:type="spellEnd"/>
+      <w:r>
+        <w:rPr>
+          <w:rFonts w:cstheme="minorHAnsi"/>
+        </w:rPr>
+        <w:t xml:space="preserve">, don’t </w:t>
+      </w:r>
+      <w:proofErr w:type="spellStart"/>
+      <w:r>
+        <w:rPr>
+          <w:rFonts w:cstheme="minorHAnsi"/>
+        </w:rPr>
+        <w:t>over do</w:t>
+      </w:r>
+      <w:proofErr w:type="spellEnd"/>
+      <w:r>
+        <w:rPr>
+          <w:rFonts w:cstheme="minorHAnsi"/>
+        </w:rPr>
+        <w:t xml:space="preserve"> it”.</w:t>
       </w:r>
     </w:p>
     <w:p>
@@ -1835,7 +1997,21 @@
         <w:rPr>
           <w:rFonts w:cstheme="minorHAnsi"/>
         </w:rPr>
-        <w:t>If proportionality constant is  1, then there would be</w:t>
+        <w:t xml:space="preserve">If proportionality constant </w:t>
+      </w:r>
+      <w:proofErr w:type="gramStart"/>
+      <w:r>
+        <w:rPr>
+          <w:rFonts w:cstheme="minorHAnsi"/>
+        </w:rPr>
+        <w:t>is  1</w:t>
+      </w:r>
+      <w:proofErr w:type="gramEnd"/>
+      <w:r>
+        <w:rPr>
+          <w:rFonts w:cstheme="minorHAnsi"/>
+        </w:rPr>
+        <w:t>, then there would be</w:t>
       </w:r>
       <w:r>
         <w:rPr>
@@ -2526,41 +2702,65 @@
           <w:spacing w:val="8"/>
           <w:shd w:val="clear" w:color="auto" w:fill="F9FAFA"/>
         </w:rPr>
-        <w:t>What do you see yourself doing in the next 5 to 10 years</w:t>
-      </w:r>
-    </w:p>
-    <w:p>
-      <w:pPr>
-        <w:rPr>
-          <w:rFonts w:cstheme="minorHAnsi"/>
-        </w:rPr>
-      </w:pPr>
-    </w:p>
-    <w:p>
-      <w:pPr>
-        <w:rPr>
-          <w:rFonts w:cstheme="minorHAnsi"/>
-        </w:rPr>
-      </w:pPr>
-    </w:p>
-    <w:p>
-      <w:pPr>
-        <w:rPr>
-          <w:rFonts w:cstheme="minorHAnsi"/>
-        </w:rPr>
-      </w:pPr>
-    </w:p>
-    <w:p>
-      <w:pPr>
-        <w:rPr>
-          <w:rFonts w:cstheme="minorHAnsi"/>
-        </w:rPr>
-      </w:pPr>
-      <w:r>
-        <w:rPr>
-          <w:rFonts w:cstheme="minorHAnsi"/>
-        </w:rPr>
-        <w:t>How NiceJob Works</w:t>
+        <w:t xml:space="preserve">What do you see yourself doing in the next 5 to 10 </w:t>
+      </w:r>
+      <w:proofErr w:type="gramStart"/>
+      <w:r>
+        <w:rPr>
+          <w:rFonts w:eastAsia="Times New Roman" w:cstheme="minorHAnsi"/>
+          <w:spacing w:val="8"/>
+          <w:shd w:val="clear" w:color="auto" w:fill="F9FAFA"/>
+        </w:rPr>
+        <w:t>years</w:t>
+      </w:r>
+      <w:proofErr w:type="gramEnd"/>
+    </w:p>
+    <w:p>
+      <w:pPr>
+        <w:rPr>
+          <w:rFonts w:cstheme="minorHAnsi"/>
+        </w:rPr>
+      </w:pPr>
+    </w:p>
+    <w:p>
+      <w:pPr>
+        <w:rPr>
+          <w:rFonts w:cstheme="minorHAnsi"/>
+        </w:rPr>
+      </w:pPr>
+    </w:p>
+    <w:p>
+      <w:pPr>
+        <w:rPr>
+          <w:rFonts w:cstheme="minorHAnsi"/>
+        </w:rPr>
+      </w:pPr>
+    </w:p>
+    <w:p>
+      <w:pPr>
+        <w:rPr>
+          <w:rFonts w:cstheme="minorHAnsi"/>
+        </w:rPr>
+      </w:pPr>
+      <w:r>
+        <w:rPr>
+          <w:rFonts w:cstheme="minorHAnsi"/>
+        </w:rPr>
+        <w:t xml:space="preserve">How </w:t>
+      </w:r>
+      <w:proofErr w:type="spellStart"/>
+      <w:r>
+        <w:rPr>
+          <w:rFonts w:cstheme="minorHAnsi"/>
+        </w:rPr>
+        <w:t>NiceJob</w:t>
+      </w:r>
+      <w:proofErr w:type="spellEnd"/>
+      <w:r>
+        <w:rPr>
+          <w:rFonts w:cstheme="minorHAnsi"/>
+        </w:rPr>
+        <w:t xml:space="preserve"> Works</w:t>
       </w:r>
     </w:p>
     <w:p>

</xml_diff>

<commit_message>
feat: Add progress #51 'Interview Preparation'
</commit_message>
<xml_diff>
--- a/personal_statements/NiceJob/notes.docx
+++ b/personal_statements/NiceJob/notes.docx
@@ -31,7 +31,13 @@
         <w:rPr>
           <w:rFonts w:cstheme="minorHAnsi"/>
         </w:rPr>
-        <w:t>8</w:t>
+        <w:t>9</w:t>
+      </w:r>
+      <w:r>
+        <w:rPr>
+          <w:rFonts w:cstheme="minorHAnsi"/>
+        </w:rPr>
+        <w:tab/>
       </w:r>
     </w:p>
     <w:p>

</xml_diff>

<commit_message>
feat: Add progress #52 'Interview Preparation'
</commit_message>
<xml_diff>
--- a/personal_statements/NiceJob/notes.docx
+++ b/personal_statements/NiceJob/notes.docx
@@ -25,13 +25,7 @@
         <w:rPr>
           <w:rFonts w:cstheme="minorHAnsi"/>
         </w:rPr>
-        <w:t>1</w:t>
-      </w:r>
-      <w:r>
-        <w:rPr>
-          <w:rFonts w:cstheme="minorHAnsi"/>
-        </w:rPr>
-        <w:t>9</w:t>
+        <w:t>20</w:t>
       </w:r>
       <w:r>
         <w:rPr>
@@ -283,16 +277,8 @@
         <w:rPr>
           <w:rFonts w:cstheme="minorHAnsi"/>
         </w:rPr>
-        <w:t xml:space="preserve">Is the easiest way to grow your business in </w:t>
-      </w:r>
-      <w:proofErr w:type="gramStart"/>
-      <w:r>
-        <w:rPr>
-          <w:rFonts w:cstheme="minorHAnsi"/>
-        </w:rPr>
-        <w:t>2020</w:t>
-      </w:r>
-      <w:proofErr w:type="gramEnd"/>
+        <w:t>Is the easiest way to grow your business in 2020</w:t>
+      </w:r>
     </w:p>
     <w:p>
       <w:pPr>
@@ -382,21 +368,7 @@
         <w:rPr>
           <w:rFonts w:cstheme="minorHAnsi"/>
         </w:rPr>
-        <w:t xml:space="preserve">Nice job provides review software tool for a business to make it </w:t>
-      </w:r>
-      <w:proofErr w:type="gramStart"/>
-      <w:r>
-        <w:rPr>
-          <w:rFonts w:cstheme="minorHAnsi"/>
-        </w:rPr>
-        <w:t>more easy</w:t>
-      </w:r>
-      <w:proofErr w:type="gramEnd"/>
-      <w:r>
-        <w:rPr>
-          <w:rFonts w:cstheme="minorHAnsi"/>
-        </w:rPr>
-        <w:t xml:space="preserve"> for them to get more reviews, referrals and sales</w:t>
+        <w:t>Nice job provides review software tool for a business to make it more easy for them to get more reviews, referrals and sales</w:t>
       </w:r>
     </w:p>
     <w:p>
@@ -516,16 +488,8 @@
         <w:rPr>
           <w:rFonts w:cstheme="minorHAnsi"/>
         </w:rPr>
-        <w:t xml:space="preserve">I want to work at </w:t>
-      </w:r>
-      <w:proofErr w:type="spellStart"/>
-      <w:r>
-        <w:rPr>
-          <w:rFonts w:cstheme="minorHAnsi"/>
-        </w:rPr>
-        <w:t>NiceJob</w:t>
-      </w:r>
-      <w:proofErr w:type="spellEnd"/>
+        <w:t>I want to work at NiceJob</w:t>
+      </w:r>
     </w:p>
     <w:p>
       <w:pPr>
@@ -632,21 +596,7 @@
         <w:rPr>
           <w:rFonts w:cstheme="minorHAnsi"/>
         </w:rPr>
-        <w:t xml:space="preserve">For example, when I was working at </w:t>
-      </w:r>
-      <w:proofErr w:type="spellStart"/>
-      <w:r>
-        <w:rPr>
-          <w:rFonts w:cstheme="minorHAnsi"/>
-        </w:rPr>
-        <w:t>SiteMax</w:t>
-      </w:r>
-      <w:proofErr w:type="spellEnd"/>
-      <w:r>
-        <w:rPr>
-          <w:rFonts w:cstheme="minorHAnsi"/>
-        </w:rPr>
-        <w:t xml:space="preserve"> Systems inc. I was responsible of creating a small front-end application on behalf of Bold construction. I had to dissect the business requirements and deploy solutions after review. It was a long process. But, when it was done, and when a friend of mine who was in charge of delivering web solutions to clients came say “Hey Moe, Bold construction really loved your solution. So much so that they showed your app to a person at the </w:t>
+        <w:t xml:space="preserve">For example, when I was working at SiteMax Systems inc. I was responsible of creating a small front-end application on behalf of Bold construction. I had to dissect the business requirements and deploy solutions after review. It was a long process. But, when it was done, and when a friend of mine who was in charge of delivering web solutions to clients came say “Hey Moe, Bold construction really loved your solution. So much so that they showed your app to a person at the </w:t>
       </w:r>
       <w:r>
         <w:rPr>
@@ -749,25 +699,7 @@
           <w:b/>
           <w:bCs/>
         </w:rPr>
-        <w:t xml:space="preserve">very day of work we do actually </w:t>
-      </w:r>
-      <w:proofErr w:type="gramStart"/>
-      <w:r>
-        <w:rPr>
-          <w:rFonts w:cstheme="minorHAnsi"/>
-          <w:b/>
-          <w:bCs/>
-        </w:rPr>
-        <w:t>helps</w:t>
-      </w:r>
-      <w:proofErr w:type="gramEnd"/>
-      <w:r>
-        <w:rPr>
-          <w:rFonts w:cstheme="minorHAnsi"/>
-          <w:b/>
-          <w:bCs/>
-        </w:rPr>
-        <w:t xml:space="preserve"> people, and getting reviews back from business on how it has transformed their business is what’s motivating us to get out from our bed every day </w:t>
+        <w:t xml:space="preserve">very day of work we do actually helps people, and getting reviews back from business on how it has transformed their business is what’s motivating us to get out from our bed every day </w:t>
       </w:r>
     </w:p>
     <w:p>
@@ -933,35 +865,7 @@
         <w:rPr>
           <w:rFonts w:cstheme="minorHAnsi"/>
         </w:rPr>
-        <w:t xml:space="preserve">One of the requirements of getting a job at companies in south </w:t>
-      </w:r>
-      <w:proofErr w:type="spellStart"/>
-      <w:r>
-        <w:rPr>
-          <w:rFonts w:cstheme="minorHAnsi"/>
-        </w:rPr>
-        <w:t>korea</w:t>
-      </w:r>
-      <w:proofErr w:type="spellEnd"/>
-      <w:r>
-        <w:rPr>
-          <w:rFonts w:cstheme="minorHAnsi"/>
-        </w:rPr>
-        <w:t xml:space="preserve"> is being the best in my field and offer something that’s not offered by </w:t>
-      </w:r>
-      <w:proofErr w:type="spellStart"/>
-      <w:r>
-        <w:rPr>
-          <w:rFonts w:cstheme="minorHAnsi"/>
-        </w:rPr>
-        <w:t>orindinary</w:t>
-      </w:r>
-      <w:proofErr w:type="spellEnd"/>
-      <w:r>
-        <w:rPr>
-          <w:rFonts w:cstheme="minorHAnsi"/>
-        </w:rPr>
-        <w:t xml:space="preserve"> Koreans.</w:t>
+        <w:t>One of the requirements of getting a job at companies in south korea is being the best in my field and offer something that’s not offered by orindinary Koreans.</w:t>
       </w:r>
     </w:p>
     <w:p>
@@ -1078,23 +982,7 @@
           <w:rFonts w:eastAsia="Times New Roman" w:cstheme="minorHAnsi"/>
           <w:shd w:val="clear" w:color="auto" w:fill="FFFFFF"/>
         </w:rPr>
-        <w:t xml:space="preserve">I want to be with my </w:t>
-      </w:r>
-      <w:proofErr w:type="gramStart"/>
-      <w:r>
-        <w:rPr>
-          <w:rFonts w:eastAsia="Times New Roman" w:cstheme="minorHAnsi"/>
-          <w:shd w:val="clear" w:color="auto" w:fill="FFFFFF"/>
-        </w:rPr>
-        <w:t>love</w:t>
-      </w:r>
-      <w:proofErr w:type="gramEnd"/>
-      <w:r>
-        <w:rPr>
-          <w:rFonts w:eastAsia="Times New Roman" w:cstheme="minorHAnsi"/>
-          <w:shd w:val="clear" w:color="auto" w:fill="FFFFFF"/>
-        </w:rPr>
-        <w:t xml:space="preserve"> and I want to work hard to get there</w:t>
+        <w:t>I want to be with my love and I want to work hard to get there</w:t>
       </w:r>
     </w:p>
     <w:p>
@@ -1112,21 +1000,7 @@
         <w:rPr>
           <w:rFonts w:cstheme="minorHAnsi"/>
         </w:rPr>
-        <w:t xml:space="preserve">I want to stay here at </w:t>
-      </w:r>
-      <w:proofErr w:type="spellStart"/>
-      <w:r>
-        <w:rPr>
-          <w:rFonts w:cstheme="minorHAnsi"/>
-        </w:rPr>
-        <w:t>nicejob</w:t>
-      </w:r>
-      <w:proofErr w:type="spellEnd"/>
-      <w:r>
-        <w:rPr>
-          <w:rFonts w:cstheme="minorHAnsi"/>
-        </w:rPr>
-        <w:t xml:space="preserve"> a long period of time and</w:t>
+        <w:t>I want to stay here at nicejob a long period of time and</w:t>
       </w:r>
       <w:r>
         <w:rPr>
@@ -1366,21 +1240,7 @@
         <w:rPr>
           <w:rFonts w:cstheme="minorHAnsi"/>
         </w:rPr>
-        <w:t xml:space="preserve">y junior became my </w:t>
-      </w:r>
-      <w:proofErr w:type="gramStart"/>
-      <w:r>
-        <w:rPr>
-          <w:rFonts w:cstheme="minorHAnsi"/>
-        </w:rPr>
-        <w:t>senior, and</w:t>
-      </w:r>
-      <w:proofErr w:type="gramEnd"/>
-      <w:r>
-        <w:rPr>
-          <w:rFonts w:cstheme="minorHAnsi"/>
-        </w:rPr>
-        <w:t xml:space="preserve"> told</w:t>
+        <w:t>y junior became my senior, and told</w:t>
       </w:r>
       <w:r>
         <w:rPr>
@@ -1729,35 +1589,7 @@
         <w:rPr>
           <w:rFonts w:cstheme="minorHAnsi"/>
         </w:rPr>
-        <w:t xml:space="preserve"> originally said “Hey </w:t>
-      </w:r>
-      <w:proofErr w:type="spellStart"/>
-      <w:r>
-        <w:rPr>
-          <w:rFonts w:cstheme="minorHAnsi"/>
-        </w:rPr>
-        <w:t>moe</w:t>
-      </w:r>
-      <w:proofErr w:type="spellEnd"/>
-      <w:r>
-        <w:rPr>
-          <w:rFonts w:cstheme="minorHAnsi"/>
-        </w:rPr>
-        <w:t xml:space="preserve">, don’t </w:t>
-      </w:r>
-      <w:proofErr w:type="spellStart"/>
-      <w:r>
-        <w:rPr>
-          <w:rFonts w:cstheme="minorHAnsi"/>
-        </w:rPr>
-        <w:t>over do</w:t>
-      </w:r>
-      <w:proofErr w:type="spellEnd"/>
-      <w:r>
-        <w:rPr>
-          <w:rFonts w:cstheme="minorHAnsi"/>
-        </w:rPr>
-        <w:t xml:space="preserve"> it”.</w:t>
+        <w:t xml:space="preserve"> originally said “Hey moe, don’t over do it”.</w:t>
       </w:r>
     </w:p>
     <w:p>
@@ -2003,21 +1835,7 @@
         <w:rPr>
           <w:rFonts w:cstheme="minorHAnsi"/>
         </w:rPr>
-        <w:t xml:space="preserve">If proportionality constant </w:t>
-      </w:r>
-      <w:proofErr w:type="gramStart"/>
-      <w:r>
-        <w:rPr>
-          <w:rFonts w:cstheme="minorHAnsi"/>
-        </w:rPr>
-        <w:t>is  1</w:t>
-      </w:r>
-      <w:proofErr w:type="gramEnd"/>
-      <w:r>
-        <w:rPr>
-          <w:rFonts w:cstheme="minorHAnsi"/>
-        </w:rPr>
-        <w:t>, then there would be</w:t>
+        <w:t>If proportionality constant is  1, then there would be</w:t>
       </w:r>
       <w:r>
         <w:rPr>
@@ -2708,65 +2526,41 @@
           <w:spacing w:val="8"/>
           <w:shd w:val="clear" w:color="auto" w:fill="F9FAFA"/>
         </w:rPr>
-        <w:t xml:space="preserve">What do you see yourself doing in the next 5 to 10 </w:t>
-      </w:r>
-      <w:proofErr w:type="gramStart"/>
-      <w:r>
-        <w:rPr>
-          <w:rFonts w:eastAsia="Times New Roman" w:cstheme="minorHAnsi"/>
-          <w:spacing w:val="8"/>
-          <w:shd w:val="clear" w:color="auto" w:fill="F9FAFA"/>
-        </w:rPr>
-        <w:t>years</w:t>
-      </w:r>
-      <w:proofErr w:type="gramEnd"/>
-    </w:p>
-    <w:p>
-      <w:pPr>
-        <w:rPr>
-          <w:rFonts w:cstheme="minorHAnsi"/>
-        </w:rPr>
-      </w:pPr>
-    </w:p>
-    <w:p>
-      <w:pPr>
-        <w:rPr>
-          <w:rFonts w:cstheme="minorHAnsi"/>
-        </w:rPr>
-      </w:pPr>
-    </w:p>
-    <w:p>
-      <w:pPr>
-        <w:rPr>
-          <w:rFonts w:cstheme="minorHAnsi"/>
-        </w:rPr>
-      </w:pPr>
-    </w:p>
-    <w:p>
-      <w:pPr>
-        <w:rPr>
-          <w:rFonts w:cstheme="minorHAnsi"/>
-        </w:rPr>
-      </w:pPr>
-      <w:r>
-        <w:rPr>
-          <w:rFonts w:cstheme="minorHAnsi"/>
-        </w:rPr>
-        <w:t xml:space="preserve">How </w:t>
-      </w:r>
-      <w:proofErr w:type="spellStart"/>
-      <w:r>
-        <w:rPr>
-          <w:rFonts w:cstheme="minorHAnsi"/>
-        </w:rPr>
-        <w:t>NiceJob</w:t>
-      </w:r>
-      <w:proofErr w:type="spellEnd"/>
-      <w:r>
-        <w:rPr>
-          <w:rFonts w:cstheme="minorHAnsi"/>
-        </w:rPr>
-        <w:t xml:space="preserve"> Works</w:t>
+        <w:t>What do you see yourself doing in the next 5 to 10 years</w:t>
+      </w:r>
+    </w:p>
+    <w:p>
+      <w:pPr>
+        <w:rPr>
+          <w:rFonts w:cstheme="minorHAnsi"/>
+        </w:rPr>
+      </w:pPr>
+    </w:p>
+    <w:p>
+      <w:pPr>
+        <w:rPr>
+          <w:rFonts w:cstheme="minorHAnsi"/>
+        </w:rPr>
+      </w:pPr>
+    </w:p>
+    <w:p>
+      <w:pPr>
+        <w:rPr>
+          <w:rFonts w:cstheme="minorHAnsi"/>
+        </w:rPr>
+      </w:pPr>
+    </w:p>
+    <w:p>
+      <w:pPr>
+        <w:rPr>
+          <w:rFonts w:cstheme="minorHAnsi"/>
+        </w:rPr>
+      </w:pPr>
+      <w:r>
+        <w:rPr>
+          <w:rFonts w:cstheme="minorHAnsi"/>
+        </w:rPr>
+        <w:t>How NiceJob Works</w:t>
       </w:r>
     </w:p>
     <w:p>

</xml_diff>

<commit_message>
feat: Add progress #53 'Interview Preparation'
</commit_message>
<xml_diff>
--- a/personal_statements/NiceJob/notes.docx
+++ b/personal_statements/NiceJob/notes.docx
@@ -25,7 +25,13 @@
         <w:rPr>
           <w:rFonts w:cstheme="minorHAnsi"/>
         </w:rPr>
-        <w:t>20</w:t>
+        <w:t>2</w:t>
+      </w:r>
+      <w:r>
+        <w:rPr>
+          <w:rFonts w:cstheme="minorHAnsi"/>
+        </w:rPr>
+        <w:t>1</w:t>
       </w:r>
       <w:r>
         <w:rPr>

</xml_diff>

<commit_message>
feat: Add progress #55 'Interview Preparation'
</commit_message>
<xml_diff>
--- a/personal_statements/NiceJob/notes.docx
+++ b/personal_statements/NiceJob/notes.docx
@@ -31,7 +31,7 @@
         <w:rPr>
           <w:rFonts w:cstheme="minorHAnsi"/>
         </w:rPr>
-        <w:t>2</w:t>
+        <w:t>3</w:t>
       </w:r>
       <w:r>
         <w:rPr>
@@ -283,8 +283,16 @@
         <w:rPr>
           <w:rFonts w:cstheme="minorHAnsi"/>
         </w:rPr>
-        <w:t>Is the easiest way to grow your business in 2020</w:t>
-      </w:r>
+        <w:t xml:space="preserve">Is the easiest way to grow your business in </w:t>
+      </w:r>
+      <w:proofErr w:type="gramStart"/>
+      <w:r>
+        <w:rPr>
+          <w:rFonts w:cstheme="minorHAnsi"/>
+        </w:rPr>
+        <w:t>2020</w:t>
+      </w:r>
+      <w:proofErr w:type="gramEnd"/>
     </w:p>
     <w:p>
       <w:pPr>
@@ -374,7 +382,21 @@
         <w:rPr>
           <w:rFonts w:cstheme="minorHAnsi"/>
         </w:rPr>
-        <w:t>Nice job provides review software tool for a business to make it more easy for them to get more reviews, referrals and sales</w:t>
+        <w:t xml:space="preserve">Nice job provides review software tool for a business to make it </w:t>
+      </w:r>
+      <w:proofErr w:type="gramStart"/>
+      <w:r>
+        <w:rPr>
+          <w:rFonts w:cstheme="minorHAnsi"/>
+        </w:rPr>
+        <w:t>more easy</w:t>
+      </w:r>
+      <w:proofErr w:type="gramEnd"/>
+      <w:r>
+        <w:rPr>
+          <w:rFonts w:cstheme="minorHAnsi"/>
+        </w:rPr>
+        <w:t xml:space="preserve"> for them to get more reviews, referrals and sales</w:t>
       </w:r>
     </w:p>
     <w:p>
@@ -494,8 +516,16 @@
         <w:rPr>
           <w:rFonts w:cstheme="minorHAnsi"/>
         </w:rPr>
-        <w:t>I want to work at NiceJob</w:t>
-      </w:r>
+        <w:t xml:space="preserve">I want to work at </w:t>
+      </w:r>
+      <w:proofErr w:type="spellStart"/>
+      <w:r>
+        <w:rPr>
+          <w:rFonts w:cstheme="minorHAnsi"/>
+        </w:rPr>
+        <w:t>NiceJob</w:t>
+      </w:r>
+      <w:proofErr w:type="spellEnd"/>
     </w:p>
     <w:p>
       <w:pPr>
@@ -602,7 +632,21 @@
         <w:rPr>
           <w:rFonts w:cstheme="minorHAnsi"/>
         </w:rPr>
-        <w:t xml:space="preserve">For example, when I was working at SiteMax Systems inc. I was responsible of creating a small front-end application on behalf of Bold construction. I had to dissect the business requirements and deploy solutions after review. It was a long process. But, when it was done, and when a friend of mine who was in charge of delivering web solutions to clients came say “Hey Moe, Bold construction really loved your solution. So much so that they showed your app to a person at the </w:t>
+        <w:t xml:space="preserve">For example, when I was working at </w:t>
+      </w:r>
+      <w:proofErr w:type="spellStart"/>
+      <w:r>
+        <w:rPr>
+          <w:rFonts w:cstheme="minorHAnsi"/>
+        </w:rPr>
+        <w:t>SiteMax</w:t>
+      </w:r>
+      <w:proofErr w:type="spellEnd"/>
+      <w:r>
+        <w:rPr>
+          <w:rFonts w:cstheme="minorHAnsi"/>
+        </w:rPr>
+        <w:t xml:space="preserve"> Systems inc. I was responsible of creating a small front-end application on behalf of Bold construction. I had to dissect the business requirements and deploy solutions after review. It was a long process. But, when it was done, and when a friend of mine who was in charge of delivering web solutions to clients came say “Hey Moe, Bold construction really loved your solution. So much so that they showed your app to a person at the </w:t>
       </w:r>
       <w:r>
         <w:rPr>
@@ -705,7 +749,25 @@
           <w:b/>
           <w:bCs/>
         </w:rPr>
-        <w:t xml:space="preserve">very day of work we do actually helps people, and getting reviews back from business on how it has transformed their business is what’s motivating us to get out from our bed every day </w:t>
+        <w:t xml:space="preserve">very day of work we do actually </w:t>
+      </w:r>
+      <w:proofErr w:type="gramStart"/>
+      <w:r>
+        <w:rPr>
+          <w:rFonts w:cstheme="minorHAnsi"/>
+          <w:b/>
+          <w:bCs/>
+        </w:rPr>
+        <w:t>helps</w:t>
+      </w:r>
+      <w:proofErr w:type="gramEnd"/>
+      <w:r>
+        <w:rPr>
+          <w:rFonts w:cstheme="minorHAnsi"/>
+          <w:b/>
+          <w:bCs/>
+        </w:rPr>
+        <w:t xml:space="preserve"> people, and getting reviews back from business on how it has transformed their business is what’s motivating us to get out from our bed every day </w:t>
       </w:r>
     </w:p>
     <w:p>
@@ -871,7 +933,35 @@
         <w:rPr>
           <w:rFonts w:cstheme="minorHAnsi"/>
         </w:rPr>
-        <w:t>One of the requirements of getting a job at companies in south korea is being the best in my field and offer something that’s not offered by orindinary Koreans.</w:t>
+        <w:t xml:space="preserve">One of the requirements of getting a job at companies in south </w:t>
+      </w:r>
+      <w:proofErr w:type="spellStart"/>
+      <w:r>
+        <w:rPr>
+          <w:rFonts w:cstheme="minorHAnsi"/>
+        </w:rPr>
+        <w:t>korea</w:t>
+      </w:r>
+      <w:proofErr w:type="spellEnd"/>
+      <w:r>
+        <w:rPr>
+          <w:rFonts w:cstheme="minorHAnsi"/>
+        </w:rPr>
+        <w:t xml:space="preserve"> is being the best in my field and offer something that’s not offered by </w:t>
+      </w:r>
+      <w:proofErr w:type="spellStart"/>
+      <w:r>
+        <w:rPr>
+          <w:rFonts w:cstheme="minorHAnsi"/>
+        </w:rPr>
+        <w:t>orindinary</w:t>
+      </w:r>
+      <w:proofErr w:type="spellEnd"/>
+      <w:r>
+        <w:rPr>
+          <w:rFonts w:cstheme="minorHAnsi"/>
+        </w:rPr>
+        <w:t xml:space="preserve"> Koreans.</w:t>
       </w:r>
     </w:p>
     <w:p>
@@ -988,7 +1078,23 @@
           <w:rFonts w:eastAsia="Times New Roman" w:cstheme="minorHAnsi"/>
           <w:shd w:val="clear" w:color="auto" w:fill="FFFFFF"/>
         </w:rPr>
-        <w:t>I want to be with my love and I want to work hard to get there</w:t>
+        <w:t xml:space="preserve">I want to be with my </w:t>
+      </w:r>
+      <w:proofErr w:type="gramStart"/>
+      <w:r>
+        <w:rPr>
+          <w:rFonts w:eastAsia="Times New Roman" w:cstheme="minorHAnsi"/>
+          <w:shd w:val="clear" w:color="auto" w:fill="FFFFFF"/>
+        </w:rPr>
+        <w:t>love</w:t>
+      </w:r>
+      <w:proofErr w:type="gramEnd"/>
+      <w:r>
+        <w:rPr>
+          <w:rFonts w:eastAsia="Times New Roman" w:cstheme="minorHAnsi"/>
+          <w:shd w:val="clear" w:color="auto" w:fill="FFFFFF"/>
+        </w:rPr>
+        <w:t xml:space="preserve"> and I want to work hard to get there</w:t>
       </w:r>
     </w:p>
     <w:p>
@@ -1006,7 +1112,21 @@
         <w:rPr>
           <w:rFonts w:cstheme="minorHAnsi"/>
         </w:rPr>
-        <w:t>I want to stay here at nicejob a long period of time and</w:t>
+        <w:t xml:space="preserve">I want to stay here at </w:t>
+      </w:r>
+      <w:proofErr w:type="spellStart"/>
+      <w:r>
+        <w:rPr>
+          <w:rFonts w:cstheme="minorHAnsi"/>
+        </w:rPr>
+        <w:t>nicejob</w:t>
+      </w:r>
+      <w:proofErr w:type="spellEnd"/>
+      <w:r>
+        <w:rPr>
+          <w:rFonts w:cstheme="minorHAnsi"/>
+        </w:rPr>
+        <w:t xml:space="preserve"> a long period of time and</w:t>
       </w:r>
       <w:r>
         <w:rPr>
@@ -1246,7 +1366,21 @@
         <w:rPr>
           <w:rFonts w:cstheme="minorHAnsi"/>
         </w:rPr>
-        <w:t>y junior became my senior, and told</w:t>
+        <w:t xml:space="preserve">y junior became my </w:t>
+      </w:r>
+      <w:proofErr w:type="gramStart"/>
+      <w:r>
+        <w:rPr>
+          <w:rFonts w:cstheme="minorHAnsi"/>
+        </w:rPr>
+        <w:t>senior, and</w:t>
+      </w:r>
+      <w:proofErr w:type="gramEnd"/>
+      <w:r>
+        <w:rPr>
+          <w:rFonts w:cstheme="minorHAnsi"/>
+        </w:rPr>
+        <w:t xml:space="preserve"> told</w:t>
       </w:r>
       <w:r>
         <w:rPr>
@@ -1595,7 +1729,35 @@
         <w:rPr>
           <w:rFonts w:cstheme="minorHAnsi"/>
         </w:rPr>
-        <w:t xml:space="preserve"> originally said “Hey moe, don’t over do it”.</w:t>
+        <w:t xml:space="preserve"> originally said “Hey </w:t>
+      </w:r>
+      <w:proofErr w:type="spellStart"/>
+      <w:r>
+        <w:rPr>
+          <w:rFonts w:cstheme="minorHAnsi"/>
+        </w:rPr>
+        <w:t>moe</w:t>
+      </w:r>
+      <w:proofErr w:type="spellEnd"/>
+      <w:r>
+        <w:rPr>
+          <w:rFonts w:cstheme="minorHAnsi"/>
+        </w:rPr>
+        <w:t xml:space="preserve">, don’t </w:t>
+      </w:r>
+      <w:proofErr w:type="spellStart"/>
+      <w:r>
+        <w:rPr>
+          <w:rFonts w:cstheme="minorHAnsi"/>
+        </w:rPr>
+        <w:t>over do</w:t>
+      </w:r>
+      <w:proofErr w:type="spellEnd"/>
+      <w:r>
+        <w:rPr>
+          <w:rFonts w:cstheme="minorHAnsi"/>
+        </w:rPr>
+        <w:t xml:space="preserve"> it”.</w:t>
       </w:r>
     </w:p>
     <w:p>
@@ -1841,7 +2003,21 @@
         <w:rPr>
           <w:rFonts w:cstheme="minorHAnsi"/>
         </w:rPr>
-        <w:t>If proportionality constant is  1, then there would be</w:t>
+        <w:t xml:space="preserve">If proportionality constant </w:t>
+      </w:r>
+      <w:proofErr w:type="gramStart"/>
+      <w:r>
+        <w:rPr>
+          <w:rFonts w:cstheme="minorHAnsi"/>
+        </w:rPr>
+        <w:t>is  1</w:t>
+      </w:r>
+      <w:proofErr w:type="gramEnd"/>
+      <w:r>
+        <w:rPr>
+          <w:rFonts w:cstheme="minorHAnsi"/>
+        </w:rPr>
+        <w:t>, then there would be</w:t>
       </w:r>
       <w:r>
         <w:rPr>
@@ -2532,41 +2708,65 @@
           <w:spacing w:val="8"/>
           <w:shd w:val="clear" w:color="auto" w:fill="F9FAFA"/>
         </w:rPr>
-        <w:t>What do you see yourself doing in the next 5 to 10 years</w:t>
-      </w:r>
-    </w:p>
-    <w:p>
-      <w:pPr>
-        <w:rPr>
-          <w:rFonts w:cstheme="minorHAnsi"/>
-        </w:rPr>
-      </w:pPr>
-    </w:p>
-    <w:p>
-      <w:pPr>
-        <w:rPr>
-          <w:rFonts w:cstheme="minorHAnsi"/>
-        </w:rPr>
-      </w:pPr>
-    </w:p>
-    <w:p>
-      <w:pPr>
-        <w:rPr>
-          <w:rFonts w:cstheme="minorHAnsi"/>
-        </w:rPr>
-      </w:pPr>
-    </w:p>
-    <w:p>
-      <w:pPr>
-        <w:rPr>
-          <w:rFonts w:cstheme="minorHAnsi"/>
-        </w:rPr>
-      </w:pPr>
-      <w:r>
-        <w:rPr>
-          <w:rFonts w:cstheme="minorHAnsi"/>
-        </w:rPr>
-        <w:t>How NiceJob Works</w:t>
+        <w:t xml:space="preserve">What do you see yourself doing in the next 5 to 10 </w:t>
+      </w:r>
+      <w:proofErr w:type="gramStart"/>
+      <w:r>
+        <w:rPr>
+          <w:rFonts w:eastAsia="Times New Roman" w:cstheme="minorHAnsi"/>
+          <w:spacing w:val="8"/>
+          <w:shd w:val="clear" w:color="auto" w:fill="F9FAFA"/>
+        </w:rPr>
+        <w:t>years</w:t>
+      </w:r>
+      <w:proofErr w:type="gramEnd"/>
+    </w:p>
+    <w:p>
+      <w:pPr>
+        <w:rPr>
+          <w:rFonts w:cstheme="minorHAnsi"/>
+        </w:rPr>
+      </w:pPr>
+    </w:p>
+    <w:p>
+      <w:pPr>
+        <w:rPr>
+          <w:rFonts w:cstheme="minorHAnsi"/>
+        </w:rPr>
+      </w:pPr>
+    </w:p>
+    <w:p>
+      <w:pPr>
+        <w:rPr>
+          <w:rFonts w:cstheme="minorHAnsi"/>
+        </w:rPr>
+      </w:pPr>
+    </w:p>
+    <w:p>
+      <w:pPr>
+        <w:rPr>
+          <w:rFonts w:cstheme="minorHAnsi"/>
+        </w:rPr>
+      </w:pPr>
+      <w:r>
+        <w:rPr>
+          <w:rFonts w:cstheme="minorHAnsi"/>
+        </w:rPr>
+        <w:t xml:space="preserve">How </w:t>
+      </w:r>
+      <w:proofErr w:type="spellStart"/>
+      <w:r>
+        <w:rPr>
+          <w:rFonts w:cstheme="minorHAnsi"/>
+        </w:rPr>
+        <w:t>NiceJob</w:t>
+      </w:r>
+      <w:proofErr w:type="spellEnd"/>
+      <w:r>
+        <w:rPr>
+          <w:rFonts w:cstheme="minorHAnsi"/>
+        </w:rPr>
+        <w:t xml:space="preserve"> Works</w:t>
       </w:r>
     </w:p>
     <w:p>

</xml_diff>

<commit_message>
feat: Add progress #57 'Interview Preparation'
</commit_message>
<xml_diff>
--- a/personal_statements/NiceJob/notes.docx
+++ b/personal_statements/NiceJob/notes.docx
@@ -31,7 +31,7 @@
         <w:rPr>
           <w:rFonts w:cstheme="minorHAnsi"/>
         </w:rPr>
-        <w:t>4</w:t>
+        <w:t>5</w:t>
       </w:r>
       <w:r>
         <w:rPr>
@@ -283,16 +283,8 @@
         <w:rPr>
           <w:rFonts w:cstheme="minorHAnsi"/>
         </w:rPr>
-        <w:t xml:space="preserve">Is the easiest way to grow your business in </w:t>
-      </w:r>
-      <w:proofErr w:type="gramStart"/>
-      <w:r>
-        <w:rPr>
-          <w:rFonts w:cstheme="minorHAnsi"/>
-        </w:rPr>
-        <w:t>2020</w:t>
-      </w:r>
-      <w:proofErr w:type="gramEnd"/>
+        <w:t>Is the easiest way to grow your business in 2020</w:t>
+      </w:r>
     </w:p>
     <w:p>
       <w:pPr>
@@ -382,21 +374,7 @@
         <w:rPr>
           <w:rFonts w:cstheme="minorHAnsi"/>
         </w:rPr>
-        <w:t xml:space="preserve">Nice job provides review software tool for a business to make it </w:t>
-      </w:r>
-      <w:proofErr w:type="gramStart"/>
-      <w:r>
-        <w:rPr>
-          <w:rFonts w:cstheme="minorHAnsi"/>
-        </w:rPr>
-        <w:t>more easy</w:t>
-      </w:r>
-      <w:proofErr w:type="gramEnd"/>
-      <w:r>
-        <w:rPr>
-          <w:rFonts w:cstheme="minorHAnsi"/>
-        </w:rPr>
-        <w:t xml:space="preserve"> for them to get more reviews, referrals and sales</w:t>
+        <w:t>Nice job provides review software tool for a business to make it more easy for them to get more reviews, referrals and sales</w:t>
       </w:r>
     </w:p>
     <w:p>
@@ -516,16 +494,8 @@
         <w:rPr>
           <w:rFonts w:cstheme="minorHAnsi"/>
         </w:rPr>
-        <w:t xml:space="preserve">I want to work at </w:t>
-      </w:r>
-      <w:proofErr w:type="spellStart"/>
-      <w:r>
-        <w:rPr>
-          <w:rFonts w:cstheme="minorHAnsi"/>
-        </w:rPr>
-        <w:t>NiceJob</w:t>
-      </w:r>
-      <w:proofErr w:type="spellEnd"/>
+        <w:t>I want to work at NiceJob</w:t>
+      </w:r>
     </w:p>
     <w:p>
       <w:pPr>
@@ -632,21 +602,7 @@
         <w:rPr>
           <w:rFonts w:cstheme="minorHAnsi"/>
         </w:rPr>
-        <w:t xml:space="preserve">For example, when I was working at </w:t>
-      </w:r>
-      <w:proofErr w:type="spellStart"/>
-      <w:r>
-        <w:rPr>
-          <w:rFonts w:cstheme="minorHAnsi"/>
-        </w:rPr>
-        <w:t>SiteMax</w:t>
-      </w:r>
-      <w:proofErr w:type="spellEnd"/>
-      <w:r>
-        <w:rPr>
-          <w:rFonts w:cstheme="minorHAnsi"/>
-        </w:rPr>
-        <w:t xml:space="preserve"> Systems inc. I was responsible of creating a small front-end application on behalf of Bold construction. I had to dissect the business requirements and deploy solutions after review. It was a long process. But, when it was done, and when a friend of mine who was in charge of delivering web solutions to clients came say “Hey Moe, Bold construction really loved your solution. So much so that they showed your app to a person at the </w:t>
+        <w:t xml:space="preserve">For example, when I was working at SiteMax Systems inc. I was responsible of creating a small front-end application on behalf of Bold construction. I had to dissect the business requirements and deploy solutions after review. It was a long process. But, when it was done, and when a friend of mine who was in charge of delivering web solutions to clients came say “Hey Moe, Bold construction really loved your solution. So much so that they showed your app to a person at the </w:t>
       </w:r>
       <w:r>
         <w:rPr>
@@ -749,25 +705,7 @@
           <w:b/>
           <w:bCs/>
         </w:rPr>
-        <w:t xml:space="preserve">very day of work we do actually </w:t>
-      </w:r>
-      <w:proofErr w:type="gramStart"/>
-      <w:r>
-        <w:rPr>
-          <w:rFonts w:cstheme="minorHAnsi"/>
-          <w:b/>
-          <w:bCs/>
-        </w:rPr>
-        <w:t>helps</w:t>
-      </w:r>
-      <w:proofErr w:type="gramEnd"/>
-      <w:r>
-        <w:rPr>
-          <w:rFonts w:cstheme="minorHAnsi"/>
-          <w:b/>
-          <w:bCs/>
-        </w:rPr>
-        <w:t xml:space="preserve"> people, and getting reviews back from business on how it has transformed their business is what’s motivating us to get out from our bed every day </w:t>
+        <w:t xml:space="preserve">very day of work we do actually helps people, and getting reviews back from business on how it has transformed their business is what’s motivating us to get out from our bed every day </w:t>
       </w:r>
     </w:p>
     <w:p>
@@ -933,35 +871,7 @@
         <w:rPr>
           <w:rFonts w:cstheme="minorHAnsi"/>
         </w:rPr>
-        <w:t xml:space="preserve">One of the requirements of getting a job at companies in south </w:t>
-      </w:r>
-      <w:proofErr w:type="spellStart"/>
-      <w:r>
-        <w:rPr>
-          <w:rFonts w:cstheme="minorHAnsi"/>
-        </w:rPr>
-        <w:t>korea</w:t>
-      </w:r>
-      <w:proofErr w:type="spellEnd"/>
-      <w:r>
-        <w:rPr>
-          <w:rFonts w:cstheme="minorHAnsi"/>
-        </w:rPr>
-        <w:t xml:space="preserve"> is being the best in my field and offer something that’s not offered by </w:t>
-      </w:r>
-      <w:proofErr w:type="spellStart"/>
-      <w:r>
-        <w:rPr>
-          <w:rFonts w:cstheme="minorHAnsi"/>
-        </w:rPr>
-        <w:t>orindinary</w:t>
-      </w:r>
-      <w:proofErr w:type="spellEnd"/>
-      <w:r>
-        <w:rPr>
-          <w:rFonts w:cstheme="minorHAnsi"/>
-        </w:rPr>
-        <w:t xml:space="preserve"> Koreans.</w:t>
+        <w:t>One of the requirements of getting a job at companies in south korea is being the best in my field and offer something that’s not offered by orindinary Koreans.</w:t>
       </w:r>
     </w:p>
     <w:p>
@@ -1078,23 +988,7 @@
           <w:rFonts w:eastAsia="Times New Roman" w:cstheme="minorHAnsi"/>
           <w:shd w:val="clear" w:color="auto" w:fill="FFFFFF"/>
         </w:rPr>
-        <w:t xml:space="preserve">I want to be with my </w:t>
-      </w:r>
-      <w:proofErr w:type="gramStart"/>
-      <w:r>
-        <w:rPr>
-          <w:rFonts w:eastAsia="Times New Roman" w:cstheme="minorHAnsi"/>
-          <w:shd w:val="clear" w:color="auto" w:fill="FFFFFF"/>
-        </w:rPr>
-        <w:t>love</w:t>
-      </w:r>
-      <w:proofErr w:type="gramEnd"/>
-      <w:r>
-        <w:rPr>
-          <w:rFonts w:eastAsia="Times New Roman" w:cstheme="minorHAnsi"/>
-          <w:shd w:val="clear" w:color="auto" w:fill="FFFFFF"/>
-        </w:rPr>
-        <w:t xml:space="preserve"> and I want to work hard to get there</w:t>
+        <w:t>I want to be with my love and I want to work hard to get there</w:t>
       </w:r>
     </w:p>
     <w:p>
@@ -1112,21 +1006,7 @@
         <w:rPr>
           <w:rFonts w:cstheme="minorHAnsi"/>
         </w:rPr>
-        <w:t xml:space="preserve">I want to stay here at </w:t>
-      </w:r>
-      <w:proofErr w:type="spellStart"/>
-      <w:r>
-        <w:rPr>
-          <w:rFonts w:cstheme="minorHAnsi"/>
-        </w:rPr>
-        <w:t>nicejob</w:t>
-      </w:r>
-      <w:proofErr w:type="spellEnd"/>
-      <w:r>
-        <w:rPr>
-          <w:rFonts w:cstheme="minorHAnsi"/>
-        </w:rPr>
-        <w:t xml:space="preserve"> a long period of time and</w:t>
+        <w:t>I want to stay here at nicejob a long period of time and</w:t>
       </w:r>
       <w:r>
         <w:rPr>
@@ -1366,21 +1246,7 @@
         <w:rPr>
           <w:rFonts w:cstheme="minorHAnsi"/>
         </w:rPr>
-        <w:t xml:space="preserve">y junior became my </w:t>
-      </w:r>
-      <w:proofErr w:type="gramStart"/>
-      <w:r>
-        <w:rPr>
-          <w:rFonts w:cstheme="minorHAnsi"/>
-        </w:rPr>
-        <w:t>senior, and</w:t>
-      </w:r>
-      <w:proofErr w:type="gramEnd"/>
-      <w:r>
-        <w:rPr>
-          <w:rFonts w:cstheme="minorHAnsi"/>
-        </w:rPr>
-        <w:t xml:space="preserve"> told</w:t>
+        <w:t>y junior became my senior, and told</w:t>
       </w:r>
       <w:r>
         <w:rPr>
@@ -1729,35 +1595,7 @@
         <w:rPr>
           <w:rFonts w:cstheme="minorHAnsi"/>
         </w:rPr>
-        <w:t xml:space="preserve"> originally said “Hey </w:t>
-      </w:r>
-      <w:proofErr w:type="spellStart"/>
-      <w:r>
-        <w:rPr>
-          <w:rFonts w:cstheme="minorHAnsi"/>
-        </w:rPr>
-        <w:t>moe</w:t>
-      </w:r>
-      <w:proofErr w:type="spellEnd"/>
-      <w:r>
-        <w:rPr>
-          <w:rFonts w:cstheme="minorHAnsi"/>
-        </w:rPr>
-        <w:t xml:space="preserve">, don’t </w:t>
-      </w:r>
-      <w:proofErr w:type="spellStart"/>
-      <w:r>
-        <w:rPr>
-          <w:rFonts w:cstheme="minorHAnsi"/>
-        </w:rPr>
-        <w:t>over do</w:t>
-      </w:r>
-      <w:proofErr w:type="spellEnd"/>
-      <w:r>
-        <w:rPr>
-          <w:rFonts w:cstheme="minorHAnsi"/>
-        </w:rPr>
-        <w:t xml:space="preserve"> it”.</w:t>
+        <w:t xml:space="preserve"> originally said “Hey moe, don’t over do it”.</w:t>
       </w:r>
     </w:p>
     <w:p>
@@ -2003,21 +1841,7 @@
         <w:rPr>
           <w:rFonts w:cstheme="minorHAnsi"/>
         </w:rPr>
-        <w:t xml:space="preserve">If proportionality constant </w:t>
-      </w:r>
-      <w:proofErr w:type="gramStart"/>
-      <w:r>
-        <w:rPr>
-          <w:rFonts w:cstheme="minorHAnsi"/>
-        </w:rPr>
-        <w:t>is  1</w:t>
-      </w:r>
-      <w:proofErr w:type="gramEnd"/>
-      <w:r>
-        <w:rPr>
-          <w:rFonts w:cstheme="minorHAnsi"/>
-        </w:rPr>
-        <w:t>, then there would be</w:t>
+        <w:t>If proportionality constant is  1, then there would be</w:t>
       </w:r>
       <w:r>
         <w:rPr>
@@ -2708,65 +2532,41 @@
           <w:spacing w:val="8"/>
           <w:shd w:val="clear" w:color="auto" w:fill="F9FAFA"/>
         </w:rPr>
-        <w:t xml:space="preserve">What do you see yourself doing in the next 5 to 10 </w:t>
-      </w:r>
-      <w:proofErr w:type="gramStart"/>
-      <w:r>
-        <w:rPr>
-          <w:rFonts w:eastAsia="Times New Roman" w:cstheme="minorHAnsi"/>
-          <w:spacing w:val="8"/>
-          <w:shd w:val="clear" w:color="auto" w:fill="F9FAFA"/>
-        </w:rPr>
-        <w:t>years</w:t>
-      </w:r>
-      <w:proofErr w:type="gramEnd"/>
-    </w:p>
-    <w:p>
-      <w:pPr>
-        <w:rPr>
-          <w:rFonts w:cstheme="minorHAnsi"/>
-        </w:rPr>
-      </w:pPr>
-    </w:p>
-    <w:p>
-      <w:pPr>
-        <w:rPr>
-          <w:rFonts w:cstheme="minorHAnsi"/>
-        </w:rPr>
-      </w:pPr>
-    </w:p>
-    <w:p>
-      <w:pPr>
-        <w:rPr>
-          <w:rFonts w:cstheme="minorHAnsi"/>
-        </w:rPr>
-      </w:pPr>
-    </w:p>
-    <w:p>
-      <w:pPr>
-        <w:rPr>
-          <w:rFonts w:cstheme="minorHAnsi"/>
-        </w:rPr>
-      </w:pPr>
-      <w:r>
-        <w:rPr>
-          <w:rFonts w:cstheme="minorHAnsi"/>
-        </w:rPr>
-        <w:t xml:space="preserve">How </w:t>
-      </w:r>
-      <w:proofErr w:type="spellStart"/>
-      <w:r>
-        <w:rPr>
-          <w:rFonts w:cstheme="minorHAnsi"/>
-        </w:rPr>
-        <w:t>NiceJob</w:t>
-      </w:r>
-      <w:proofErr w:type="spellEnd"/>
-      <w:r>
-        <w:rPr>
-          <w:rFonts w:cstheme="minorHAnsi"/>
-        </w:rPr>
-        <w:t xml:space="preserve"> Works</w:t>
+        <w:t>What do you see yourself doing in the next 5 to 10 years</w:t>
+      </w:r>
+    </w:p>
+    <w:p>
+      <w:pPr>
+        <w:rPr>
+          <w:rFonts w:cstheme="minorHAnsi"/>
+        </w:rPr>
+      </w:pPr>
+    </w:p>
+    <w:p>
+      <w:pPr>
+        <w:rPr>
+          <w:rFonts w:cstheme="minorHAnsi"/>
+        </w:rPr>
+      </w:pPr>
+    </w:p>
+    <w:p>
+      <w:pPr>
+        <w:rPr>
+          <w:rFonts w:cstheme="minorHAnsi"/>
+        </w:rPr>
+      </w:pPr>
+    </w:p>
+    <w:p>
+      <w:pPr>
+        <w:rPr>
+          <w:rFonts w:cstheme="minorHAnsi"/>
+        </w:rPr>
+      </w:pPr>
+      <w:r>
+        <w:rPr>
+          <w:rFonts w:cstheme="minorHAnsi"/>
+        </w:rPr>
+        <w:t>How NiceJob Works</w:t>
       </w:r>
     </w:p>
     <w:p>

</xml_diff>

<commit_message>
feat: Add progress #58 'Interview Preparation'
</commit_message>
<xml_diff>
--- a/personal_statements/NiceJob/notes.docx
+++ b/personal_statements/NiceJob/notes.docx
@@ -31,7 +31,7 @@
         <w:rPr>
           <w:rFonts w:cstheme="minorHAnsi"/>
         </w:rPr>
-        <w:t>5</w:t>
+        <w:t>6</w:t>
       </w:r>
       <w:r>
         <w:rPr>
@@ -283,8 +283,16 @@
         <w:rPr>
           <w:rFonts w:cstheme="minorHAnsi"/>
         </w:rPr>
-        <w:t>Is the easiest way to grow your business in 2020</w:t>
-      </w:r>
+        <w:t xml:space="preserve">Is the easiest way to grow your business in </w:t>
+      </w:r>
+      <w:proofErr w:type="gramStart"/>
+      <w:r>
+        <w:rPr>
+          <w:rFonts w:cstheme="minorHAnsi"/>
+        </w:rPr>
+        <w:t>2020</w:t>
+      </w:r>
+      <w:proofErr w:type="gramEnd"/>
     </w:p>
     <w:p>
       <w:pPr>
@@ -374,7 +382,21 @@
         <w:rPr>
           <w:rFonts w:cstheme="minorHAnsi"/>
         </w:rPr>
-        <w:t>Nice job provides review software tool for a business to make it more easy for them to get more reviews, referrals and sales</w:t>
+        <w:t xml:space="preserve">Nice job provides review software tool for a business to make it </w:t>
+      </w:r>
+      <w:proofErr w:type="gramStart"/>
+      <w:r>
+        <w:rPr>
+          <w:rFonts w:cstheme="minorHAnsi"/>
+        </w:rPr>
+        <w:t>more easy</w:t>
+      </w:r>
+      <w:proofErr w:type="gramEnd"/>
+      <w:r>
+        <w:rPr>
+          <w:rFonts w:cstheme="minorHAnsi"/>
+        </w:rPr>
+        <w:t xml:space="preserve"> for them to get more reviews, referrals and sales</w:t>
       </w:r>
     </w:p>
     <w:p>
@@ -494,8 +516,16 @@
         <w:rPr>
           <w:rFonts w:cstheme="minorHAnsi"/>
         </w:rPr>
-        <w:t>I want to work at NiceJob</w:t>
-      </w:r>
+        <w:t xml:space="preserve">I want to work at </w:t>
+      </w:r>
+      <w:proofErr w:type="spellStart"/>
+      <w:r>
+        <w:rPr>
+          <w:rFonts w:cstheme="minorHAnsi"/>
+        </w:rPr>
+        <w:t>NiceJob</w:t>
+      </w:r>
+      <w:proofErr w:type="spellEnd"/>
     </w:p>
     <w:p>
       <w:pPr>
@@ -602,7 +632,21 @@
         <w:rPr>
           <w:rFonts w:cstheme="minorHAnsi"/>
         </w:rPr>
-        <w:t xml:space="preserve">For example, when I was working at SiteMax Systems inc. I was responsible of creating a small front-end application on behalf of Bold construction. I had to dissect the business requirements and deploy solutions after review. It was a long process. But, when it was done, and when a friend of mine who was in charge of delivering web solutions to clients came say “Hey Moe, Bold construction really loved your solution. So much so that they showed your app to a person at the </w:t>
+        <w:t xml:space="preserve">For example, when I was working at </w:t>
+      </w:r>
+      <w:proofErr w:type="spellStart"/>
+      <w:r>
+        <w:rPr>
+          <w:rFonts w:cstheme="minorHAnsi"/>
+        </w:rPr>
+        <w:t>SiteMax</w:t>
+      </w:r>
+      <w:proofErr w:type="spellEnd"/>
+      <w:r>
+        <w:rPr>
+          <w:rFonts w:cstheme="minorHAnsi"/>
+        </w:rPr>
+        <w:t xml:space="preserve"> Systems inc. I was responsible of creating a small front-end application on behalf of Bold construction. I had to dissect the business requirements and deploy solutions after review. It was a long process. But, when it was done, and when a friend of mine who was in charge of delivering web solutions to clients came say “Hey Moe, Bold construction really loved your solution. So much so that they showed your app to a person at the </w:t>
       </w:r>
       <w:r>
         <w:rPr>
@@ -705,7 +749,25 @@
           <w:b/>
           <w:bCs/>
         </w:rPr>
-        <w:t xml:space="preserve">very day of work we do actually helps people, and getting reviews back from business on how it has transformed their business is what’s motivating us to get out from our bed every day </w:t>
+        <w:t xml:space="preserve">very day of work we do actually </w:t>
+      </w:r>
+      <w:proofErr w:type="gramStart"/>
+      <w:r>
+        <w:rPr>
+          <w:rFonts w:cstheme="minorHAnsi"/>
+          <w:b/>
+          <w:bCs/>
+        </w:rPr>
+        <w:t>helps</w:t>
+      </w:r>
+      <w:proofErr w:type="gramEnd"/>
+      <w:r>
+        <w:rPr>
+          <w:rFonts w:cstheme="minorHAnsi"/>
+          <w:b/>
+          <w:bCs/>
+        </w:rPr>
+        <w:t xml:space="preserve"> people, and getting reviews back from business on how it has transformed their business is what’s motivating us to get out from our bed every day </w:t>
       </w:r>
     </w:p>
     <w:p>
@@ -871,7 +933,35 @@
         <w:rPr>
           <w:rFonts w:cstheme="minorHAnsi"/>
         </w:rPr>
-        <w:t>One of the requirements of getting a job at companies in south korea is being the best in my field and offer something that’s not offered by orindinary Koreans.</w:t>
+        <w:t xml:space="preserve">One of the requirements of getting a job at companies in south </w:t>
+      </w:r>
+      <w:proofErr w:type="spellStart"/>
+      <w:r>
+        <w:rPr>
+          <w:rFonts w:cstheme="minorHAnsi"/>
+        </w:rPr>
+        <w:t>korea</w:t>
+      </w:r>
+      <w:proofErr w:type="spellEnd"/>
+      <w:r>
+        <w:rPr>
+          <w:rFonts w:cstheme="minorHAnsi"/>
+        </w:rPr>
+        <w:t xml:space="preserve"> is being the best in my field and offer something that’s not offered by </w:t>
+      </w:r>
+      <w:proofErr w:type="spellStart"/>
+      <w:r>
+        <w:rPr>
+          <w:rFonts w:cstheme="minorHAnsi"/>
+        </w:rPr>
+        <w:t>orindinary</w:t>
+      </w:r>
+      <w:proofErr w:type="spellEnd"/>
+      <w:r>
+        <w:rPr>
+          <w:rFonts w:cstheme="minorHAnsi"/>
+        </w:rPr>
+        <w:t xml:space="preserve"> Koreans.</w:t>
       </w:r>
     </w:p>
     <w:p>
@@ -988,7 +1078,23 @@
           <w:rFonts w:eastAsia="Times New Roman" w:cstheme="minorHAnsi"/>
           <w:shd w:val="clear" w:color="auto" w:fill="FFFFFF"/>
         </w:rPr>
-        <w:t>I want to be with my love and I want to work hard to get there</w:t>
+        <w:t xml:space="preserve">I want to be with my </w:t>
+      </w:r>
+      <w:proofErr w:type="gramStart"/>
+      <w:r>
+        <w:rPr>
+          <w:rFonts w:eastAsia="Times New Roman" w:cstheme="minorHAnsi"/>
+          <w:shd w:val="clear" w:color="auto" w:fill="FFFFFF"/>
+        </w:rPr>
+        <w:t>love</w:t>
+      </w:r>
+      <w:proofErr w:type="gramEnd"/>
+      <w:r>
+        <w:rPr>
+          <w:rFonts w:eastAsia="Times New Roman" w:cstheme="minorHAnsi"/>
+          <w:shd w:val="clear" w:color="auto" w:fill="FFFFFF"/>
+        </w:rPr>
+        <w:t xml:space="preserve"> and I want to work hard to get there</w:t>
       </w:r>
     </w:p>
     <w:p>
@@ -1006,7 +1112,21 @@
         <w:rPr>
           <w:rFonts w:cstheme="minorHAnsi"/>
         </w:rPr>
-        <w:t>I want to stay here at nicejob a long period of time and</w:t>
+        <w:t xml:space="preserve">I want to stay here at </w:t>
+      </w:r>
+      <w:proofErr w:type="spellStart"/>
+      <w:r>
+        <w:rPr>
+          <w:rFonts w:cstheme="minorHAnsi"/>
+        </w:rPr>
+        <w:t>nicejob</w:t>
+      </w:r>
+      <w:proofErr w:type="spellEnd"/>
+      <w:r>
+        <w:rPr>
+          <w:rFonts w:cstheme="minorHAnsi"/>
+        </w:rPr>
+        <w:t xml:space="preserve"> a long period of time and</w:t>
       </w:r>
       <w:r>
         <w:rPr>
@@ -1246,7 +1366,21 @@
         <w:rPr>
           <w:rFonts w:cstheme="minorHAnsi"/>
         </w:rPr>
-        <w:t>y junior became my senior, and told</w:t>
+        <w:t xml:space="preserve">y junior became my </w:t>
+      </w:r>
+      <w:proofErr w:type="gramStart"/>
+      <w:r>
+        <w:rPr>
+          <w:rFonts w:cstheme="minorHAnsi"/>
+        </w:rPr>
+        <w:t>senior, and</w:t>
+      </w:r>
+      <w:proofErr w:type="gramEnd"/>
+      <w:r>
+        <w:rPr>
+          <w:rFonts w:cstheme="minorHAnsi"/>
+        </w:rPr>
+        <w:t xml:space="preserve"> told</w:t>
       </w:r>
       <w:r>
         <w:rPr>
@@ -1595,7 +1729,35 @@
         <w:rPr>
           <w:rFonts w:cstheme="minorHAnsi"/>
         </w:rPr>
-        <w:t xml:space="preserve"> originally said “Hey moe, don’t over do it”.</w:t>
+        <w:t xml:space="preserve"> originally said “Hey </w:t>
+      </w:r>
+      <w:proofErr w:type="spellStart"/>
+      <w:r>
+        <w:rPr>
+          <w:rFonts w:cstheme="minorHAnsi"/>
+        </w:rPr>
+        <w:t>moe</w:t>
+      </w:r>
+      <w:proofErr w:type="spellEnd"/>
+      <w:r>
+        <w:rPr>
+          <w:rFonts w:cstheme="minorHAnsi"/>
+        </w:rPr>
+        <w:t xml:space="preserve">, don’t </w:t>
+      </w:r>
+      <w:proofErr w:type="spellStart"/>
+      <w:r>
+        <w:rPr>
+          <w:rFonts w:cstheme="minorHAnsi"/>
+        </w:rPr>
+        <w:t>over do</w:t>
+      </w:r>
+      <w:proofErr w:type="spellEnd"/>
+      <w:r>
+        <w:rPr>
+          <w:rFonts w:cstheme="minorHAnsi"/>
+        </w:rPr>
+        <w:t xml:space="preserve"> it”.</w:t>
       </w:r>
     </w:p>
     <w:p>
@@ -1841,7 +2003,21 @@
         <w:rPr>
           <w:rFonts w:cstheme="minorHAnsi"/>
         </w:rPr>
-        <w:t>If proportionality constant is  1, then there would be</w:t>
+        <w:t xml:space="preserve">If proportionality constant </w:t>
+      </w:r>
+      <w:proofErr w:type="gramStart"/>
+      <w:r>
+        <w:rPr>
+          <w:rFonts w:cstheme="minorHAnsi"/>
+        </w:rPr>
+        <w:t>is  1</w:t>
+      </w:r>
+      <w:proofErr w:type="gramEnd"/>
+      <w:r>
+        <w:rPr>
+          <w:rFonts w:cstheme="minorHAnsi"/>
+        </w:rPr>
+        <w:t>, then there would be</w:t>
       </w:r>
       <w:r>
         <w:rPr>
@@ -2532,41 +2708,65 @@
           <w:spacing w:val="8"/>
           <w:shd w:val="clear" w:color="auto" w:fill="F9FAFA"/>
         </w:rPr>
-        <w:t>What do you see yourself doing in the next 5 to 10 years</w:t>
-      </w:r>
-    </w:p>
-    <w:p>
-      <w:pPr>
-        <w:rPr>
-          <w:rFonts w:cstheme="minorHAnsi"/>
-        </w:rPr>
-      </w:pPr>
-    </w:p>
-    <w:p>
-      <w:pPr>
-        <w:rPr>
-          <w:rFonts w:cstheme="minorHAnsi"/>
-        </w:rPr>
-      </w:pPr>
-    </w:p>
-    <w:p>
-      <w:pPr>
-        <w:rPr>
-          <w:rFonts w:cstheme="minorHAnsi"/>
-        </w:rPr>
-      </w:pPr>
-    </w:p>
-    <w:p>
-      <w:pPr>
-        <w:rPr>
-          <w:rFonts w:cstheme="minorHAnsi"/>
-        </w:rPr>
-      </w:pPr>
-      <w:r>
-        <w:rPr>
-          <w:rFonts w:cstheme="minorHAnsi"/>
-        </w:rPr>
-        <w:t>How NiceJob Works</w:t>
+        <w:t xml:space="preserve">What do you see yourself doing in the next 5 to 10 </w:t>
+      </w:r>
+      <w:proofErr w:type="gramStart"/>
+      <w:r>
+        <w:rPr>
+          <w:rFonts w:eastAsia="Times New Roman" w:cstheme="minorHAnsi"/>
+          <w:spacing w:val="8"/>
+          <w:shd w:val="clear" w:color="auto" w:fill="F9FAFA"/>
+        </w:rPr>
+        <w:t>years</w:t>
+      </w:r>
+      <w:proofErr w:type="gramEnd"/>
+    </w:p>
+    <w:p>
+      <w:pPr>
+        <w:rPr>
+          <w:rFonts w:cstheme="minorHAnsi"/>
+        </w:rPr>
+      </w:pPr>
+    </w:p>
+    <w:p>
+      <w:pPr>
+        <w:rPr>
+          <w:rFonts w:cstheme="minorHAnsi"/>
+        </w:rPr>
+      </w:pPr>
+    </w:p>
+    <w:p>
+      <w:pPr>
+        <w:rPr>
+          <w:rFonts w:cstheme="minorHAnsi"/>
+        </w:rPr>
+      </w:pPr>
+    </w:p>
+    <w:p>
+      <w:pPr>
+        <w:rPr>
+          <w:rFonts w:cstheme="minorHAnsi"/>
+        </w:rPr>
+      </w:pPr>
+      <w:r>
+        <w:rPr>
+          <w:rFonts w:cstheme="minorHAnsi"/>
+        </w:rPr>
+        <w:t xml:space="preserve">How </w:t>
+      </w:r>
+      <w:proofErr w:type="spellStart"/>
+      <w:r>
+        <w:rPr>
+          <w:rFonts w:cstheme="minorHAnsi"/>
+        </w:rPr>
+        <w:t>NiceJob</w:t>
+      </w:r>
+      <w:proofErr w:type="spellEnd"/>
+      <w:r>
+        <w:rPr>
+          <w:rFonts w:cstheme="minorHAnsi"/>
+        </w:rPr>
+        <w:t xml:space="preserve"> Works</w:t>
       </w:r>
     </w:p>
     <w:p>

</xml_diff>

<commit_message>
feat: Add progress #62 'Interview Preparation'
</commit_message>
<xml_diff>
--- a/personal_statements/NiceJob/notes.docx
+++ b/personal_statements/NiceJob/notes.docx
@@ -25,19 +25,7 @@
         <w:rPr>
           <w:rFonts w:cstheme="minorHAnsi"/>
         </w:rPr>
-        <w:t>2</w:t>
-      </w:r>
-      <w:r>
-        <w:rPr>
-          <w:rFonts w:cstheme="minorHAnsi"/>
-        </w:rPr>
-        <w:t>9</w:t>
-      </w:r>
-      <w:r>
-        <w:rPr>
-          <w:rFonts w:cstheme="minorHAnsi"/>
-        </w:rPr>
-        <w:tab/>
+        <w:t>30</w:t>
       </w:r>
     </w:p>
     <w:p>
@@ -283,16 +271,8 @@
         <w:rPr>
           <w:rFonts w:cstheme="minorHAnsi"/>
         </w:rPr>
-        <w:t xml:space="preserve">Is the easiest way to grow your business in </w:t>
-      </w:r>
-      <w:proofErr w:type="gramStart"/>
-      <w:r>
-        <w:rPr>
-          <w:rFonts w:cstheme="minorHAnsi"/>
-        </w:rPr>
-        <w:t>2020</w:t>
-      </w:r>
-      <w:proofErr w:type="gramEnd"/>
+        <w:t>Is the easiest way to grow your business in 2020</w:t>
+      </w:r>
     </w:p>
     <w:p>
       <w:pPr>
@@ -382,21 +362,7 @@
         <w:rPr>
           <w:rFonts w:cstheme="minorHAnsi"/>
         </w:rPr>
-        <w:t xml:space="preserve">Nice job provides review software tool for a business to make it </w:t>
-      </w:r>
-      <w:proofErr w:type="gramStart"/>
-      <w:r>
-        <w:rPr>
-          <w:rFonts w:cstheme="minorHAnsi"/>
-        </w:rPr>
-        <w:t>more easy</w:t>
-      </w:r>
-      <w:proofErr w:type="gramEnd"/>
-      <w:r>
-        <w:rPr>
-          <w:rFonts w:cstheme="minorHAnsi"/>
-        </w:rPr>
-        <w:t xml:space="preserve"> for them to get more reviews, referrals and sales</w:t>
+        <w:t>Nice job provides review software tool for a business to make it more easy for them to get more reviews, referrals and sales</w:t>
       </w:r>
     </w:p>
     <w:p>
@@ -516,16 +482,8 @@
         <w:rPr>
           <w:rFonts w:cstheme="minorHAnsi"/>
         </w:rPr>
-        <w:t xml:space="preserve">I want to work at </w:t>
-      </w:r>
-      <w:proofErr w:type="spellStart"/>
-      <w:r>
-        <w:rPr>
-          <w:rFonts w:cstheme="minorHAnsi"/>
-        </w:rPr>
-        <w:t>NiceJob</w:t>
-      </w:r>
-      <w:proofErr w:type="spellEnd"/>
+        <w:t>I want to work at NiceJob</w:t>
+      </w:r>
     </w:p>
     <w:p>
       <w:pPr>
@@ -632,21 +590,7 @@
         <w:rPr>
           <w:rFonts w:cstheme="minorHAnsi"/>
         </w:rPr>
-        <w:t xml:space="preserve">For example, when I was working at </w:t>
-      </w:r>
-      <w:proofErr w:type="spellStart"/>
-      <w:r>
-        <w:rPr>
-          <w:rFonts w:cstheme="minorHAnsi"/>
-        </w:rPr>
-        <w:t>SiteMax</w:t>
-      </w:r>
-      <w:proofErr w:type="spellEnd"/>
-      <w:r>
-        <w:rPr>
-          <w:rFonts w:cstheme="minorHAnsi"/>
-        </w:rPr>
-        <w:t xml:space="preserve"> Systems inc. I was responsible of creating a small front-end application on behalf of Bold construction. I had to dissect the business requirements and deploy solutions after review. It was a long process. But, when it was done, and when a friend of mine who was in charge of delivering web solutions to clients came say “Hey Moe, Bold construction really loved your solution. So much so that they showed your app to a person at the </w:t>
+        <w:t xml:space="preserve">For example, when I was working at SiteMax Systems inc. I was responsible of creating a small front-end application on behalf of Bold construction. I had to dissect the business requirements and deploy solutions after review. It was a long process. But, when it was done, and when a friend of mine who was in charge of delivering web solutions to clients came say “Hey Moe, Bold construction really loved your solution. So much so that they showed your app to a person at the </w:t>
       </w:r>
       <w:r>
         <w:rPr>
@@ -749,25 +693,7 @@
           <w:b/>
           <w:bCs/>
         </w:rPr>
-        <w:t xml:space="preserve">very day of work we do actually </w:t>
-      </w:r>
-      <w:proofErr w:type="gramStart"/>
-      <w:r>
-        <w:rPr>
-          <w:rFonts w:cstheme="minorHAnsi"/>
-          <w:b/>
-          <w:bCs/>
-        </w:rPr>
-        <w:t>helps</w:t>
-      </w:r>
-      <w:proofErr w:type="gramEnd"/>
-      <w:r>
-        <w:rPr>
-          <w:rFonts w:cstheme="minorHAnsi"/>
-          <w:b/>
-          <w:bCs/>
-        </w:rPr>
-        <w:t xml:space="preserve"> people, and getting reviews back from business on how it has transformed their business is what’s motivating us to get out from our bed every day </w:t>
+        <w:t xml:space="preserve">very day of work we do actually helps people, and getting reviews back from business on how it has transformed their business is what’s motivating us to get out from our bed every day </w:t>
       </w:r>
     </w:p>
     <w:p>
@@ -933,35 +859,7 @@
         <w:rPr>
           <w:rFonts w:cstheme="minorHAnsi"/>
         </w:rPr>
-        <w:t xml:space="preserve">One of the requirements of getting a job at companies in south </w:t>
-      </w:r>
-      <w:proofErr w:type="spellStart"/>
-      <w:r>
-        <w:rPr>
-          <w:rFonts w:cstheme="minorHAnsi"/>
-        </w:rPr>
-        <w:t>korea</w:t>
-      </w:r>
-      <w:proofErr w:type="spellEnd"/>
-      <w:r>
-        <w:rPr>
-          <w:rFonts w:cstheme="minorHAnsi"/>
-        </w:rPr>
-        <w:t xml:space="preserve"> is being the best in my field and offer something that’s not offered by </w:t>
-      </w:r>
-      <w:proofErr w:type="spellStart"/>
-      <w:r>
-        <w:rPr>
-          <w:rFonts w:cstheme="minorHAnsi"/>
-        </w:rPr>
-        <w:t>orindinary</w:t>
-      </w:r>
-      <w:proofErr w:type="spellEnd"/>
-      <w:r>
-        <w:rPr>
-          <w:rFonts w:cstheme="minorHAnsi"/>
-        </w:rPr>
-        <w:t xml:space="preserve"> Koreans.</w:t>
+        <w:t>One of the requirements of getting a job at companies in south korea is being the best in my field and offer something that’s not offered by orindinary Koreans.</w:t>
       </w:r>
     </w:p>
     <w:p>
@@ -1078,23 +976,7 @@
           <w:rFonts w:eastAsia="Times New Roman" w:cstheme="minorHAnsi"/>
           <w:shd w:val="clear" w:color="auto" w:fill="FFFFFF"/>
         </w:rPr>
-        <w:t xml:space="preserve">I want to be with my </w:t>
-      </w:r>
-      <w:proofErr w:type="gramStart"/>
-      <w:r>
-        <w:rPr>
-          <w:rFonts w:eastAsia="Times New Roman" w:cstheme="minorHAnsi"/>
-          <w:shd w:val="clear" w:color="auto" w:fill="FFFFFF"/>
-        </w:rPr>
-        <w:t>love</w:t>
-      </w:r>
-      <w:proofErr w:type="gramEnd"/>
-      <w:r>
-        <w:rPr>
-          <w:rFonts w:eastAsia="Times New Roman" w:cstheme="minorHAnsi"/>
-          <w:shd w:val="clear" w:color="auto" w:fill="FFFFFF"/>
-        </w:rPr>
-        <w:t xml:space="preserve"> and I want to work hard to get there</w:t>
+        <w:t>I want to be with my love and I want to work hard to get there</w:t>
       </w:r>
     </w:p>
     <w:p>
@@ -1112,21 +994,7 @@
         <w:rPr>
           <w:rFonts w:cstheme="minorHAnsi"/>
         </w:rPr>
-        <w:t xml:space="preserve">I want to stay here at </w:t>
-      </w:r>
-      <w:proofErr w:type="spellStart"/>
-      <w:r>
-        <w:rPr>
-          <w:rFonts w:cstheme="minorHAnsi"/>
-        </w:rPr>
-        <w:t>nicejob</w:t>
-      </w:r>
-      <w:proofErr w:type="spellEnd"/>
-      <w:r>
-        <w:rPr>
-          <w:rFonts w:cstheme="minorHAnsi"/>
-        </w:rPr>
-        <w:t xml:space="preserve"> a long period of time and</w:t>
+        <w:t>I want to stay here at nicejob a long period of time and</w:t>
       </w:r>
       <w:r>
         <w:rPr>
@@ -1366,21 +1234,7 @@
         <w:rPr>
           <w:rFonts w:cstheme="minorHAnsi"/>
         </w:rPr>
-        <w:t xml:space="preserve">y junior became my </w:t>
-      </w:r>
-      <w:proofErr w:type="gramStart"/>
-      <w:r>
-        <w:rPr>
-          <w:rFonts w:cstheme="minorHAnsi"/>
-        </w:rPr>
-        <w:t>senior, and</w:t>
-      </w:r>
-      <w:proofErr w:type="gramEnd"/>
-      <w:r>
-        <w:rPr>
-          <w:rFonts w:cstheme="minorHAnsi"/>
-        </w:rPr>
-        <w:t xml:space="preserve"> told</w:t>
+        <w:t>y junior became my senior, and told</w:t>
       </w:r>
       <w:r>
         <w:rPr>
@@ -1729,35 +1583,7 @@
         <w:rPr>
           <w:rFonts w:cstheme="minorHAnsi"/>
         </w:rPr>
-        <w:t xml:space="preserve"> originally said “Hey </w:t>
-      </w:r>
-      <w:proofErr w:type="spellStart"/>
-      <w:r>
-        <w:rPr>
-          <w:rFonts w:cstheme="minorHAnsi"/>
-        </w:rPr>
-        <w:t>moe</w:t>
-      </w:r>
-      <w:proofErr w:type="spellEnd"/>
-      <w:r>
-        <w:rPr>
-          <w:rFonts w:cstheme="minorHAnsi"/>
-        </w:rPr>
-        <w:t xml:space="preserve">, don’t </w:t>
-      </w:r>
-      <w:proofErr w:type="spellStart"/>
-      <w:r>
-        <w:rPr>
-          <w:rFonts w:cstheme="minorHAnsi"/>
-        </w:rPr>
-        <w:t>over do</w:t>
-      </w:r>
-      <w:proofErr w:type="spellEnd"/>
-      <w:r>
-        <w:rPr>
-          <w:rFonts w:cstheme="minorHAnsi"/>
-        </w:rPr>
-        <w:t xml:space="preserve"> it”.</w:t>
+        <w:t xml:space="preserve"> originally said “Hey moe, don’t over do it”.</w:t>
       </w:r>
     </w:p>
     <w:p>
@@ -2003,21 +1829,7 @@
         <w:rPr>
           <w:rFonts w:cstheme="minorHAnsi"/>
         </w:rPr>
-        <w:t xml:space="preserve">If proportionality constant </w:t>
-      </w:r>
-      <w:proofErr w:type="gramStart"/>
-      <w:r>
-        <w:rPr>
-          <w:rFonts w:cstheme="minorHAnsi"/>
-        </w:rPr>
-        <w:t>is  1</w:t>
-      </w:r>
-      <w:proofErr w:type="gramEnd"/>
-      <w:r>
-        <w:rPr>
-          <w:rFonts w:cstheme="minorHAnsi"/>
-        </w:rPr>
-        <w:t>, then there would be</w:t>
+        <w:t>If proportionality constant is  1, then there would be</w:t>
       </w:r>
       <w:r>
         <w:rPr>
@@ -2283,43 +2095,13 @@
         <w:rPr>
           <w:rFonts w:cstheme="minorHAnsi"/>
         </w:rPr>
-        <w:t xml:space="preserve">Resilient, </w:t>
-      </w:r>
-      <w:r>
-        <w:rPr>
-          <w:rFonts w:cstheme="minorHAnsi"/>
-        </w:rPr>
-        <w:t>Committed</w:t>
-      </w:r>
-      <w:r>
-        <w:rPr>
-          <w:rFonts w:cstheme="minorHAnsi"/>
-        </w:rPr>
-        <w:t>,</w:t>
-      </w:r>
-      <w:r>
-        <w:rPr>
-          <w:rFonts w:cstheme="minorHAnsi"/>
-        </w:rPr>
-        <w:t xml:space="preserve"> Versatile,</w:t>
-      </w:r>
-      <w:r>
-        <w:rPr>
-          <w:rFonts w:cstheme="minorHAnsi"/>
-        </w:rPr>
-        <w:t xml:space="preserve"> Learning,</w:t>
+        <w:t>Resilient, Committed, Determined, Learning, Adventerous</w:t>
       </w:r>
       <w:r>
         <w:rPr>
           <w:rFonts w:cstheme="minorHAnsi"/>
         </w:rPr>
         <w:t xml:space="preserve"> </w:t>
-      </w:r>
-      <w:r>
-        <w:rPr>
-          <w:rFonts w:cstheme="minorHAnsi"/>
-        </w:rPr>
-        <w:t>Persevering</w:t>
       </w:r>
     </w:p>
     <w:p>
@@ -2708,65 +2490,41 @@
           <w:spacing w:val="8"/>
           <w:shd w:val="clear" w:color="auto" w:fill="F9FAFA"/>
         </w:rPr>
-        <w:t xml:space="preserve">What do you see yourself doing in the next 5 to 10 </w:t>
-      </w:r>
-      <w:proofErr w:type="gramStart"/>
-      <w:r>
-        <w:rPr>
-          <w:rFonts w:eastAsia="Times New Roman" w:cstheme="minorHAnsi"/>
-          <w:spacing w:val="8"/>
-          <w:shd w:val="clear" w:color="auto" w:fill="F9FAFA"/>
-        </w:rPr>
-        <w:t>years</w:t>
-      </w:r>
-      <w:proofErr w:type="gramEnd"/>
-    </w:p>
-    <w:p>
-      <w:pPr>
-        <w:rPr>
-          <w:rFonts w:cstheme="minorHAnsi"/>
-        </w:rPr>
-      </w:pPr>
-    </w:p>
-    <w:p>
-      <w:pPr>
-        <w:rPr>
-          <w:rFonts w:cstheme="minorHAnsi"/>
-        </w:rPr>
-      </w:pPr>
-    </w:p>
-    <w:p>
-      <w:pPr>
-        <w:rPr>
-          <w:rFonts w:cstheme="minorHAnsi"/>
-        </w:rPr>
-      </w:pPr>
-    </w:p>
-    <w:p>
-      <w:pPr>
-        <w:rPr>
-          <w:rFonts w:cstheme="minorHAnsi"/>
-        </w:rPr>
-      </w:pPr>
-      <w:r>
-        <w:rPr>
-          <w:rFonts w:cstheme="minorHAnsi"/>
-        </w:rPr>
-        <w:t xml:space="preserve">How </w:t>
-      </w:r>
-      <w:proofErr w:type="spellStart"/>
-      <w:r>
-        <w:rPr>
-          <w:rFonts w:cstheme="minorHAnsi"/>
-        </w:rPr>
-        <w:t>NiceJob</w:t>
-      </w:r>
-      <w:proofErr w:type="spellEnd"/>
-      <w:r>
-        <w:rPr>
-          <w:rFonts w:cstheme="minorHAnsi"/>
-        </w:rPr>
-        <w:t xml:space="preserve"> Works</w:t>
+        <w:t>What do you see yourself doing in the next 5 to 10 years</w:t>
+      </w:r>
+    </w:p>
+    <w:p>
+      <w:pPr>
+        <w:rPr>
+          <w:rFonts w:cstheme="minorHAnsi"/>
+        </w:rPr>
+      </w:pPr>
+    </w:p>
+    <w:p>
+      <w:pPr>
+        <w:rPr>
+          <w:rFonts w:cstheme="minorHAnsi"/>
+        </w:rPr>
+      </w:pPr>
+    </w:p>
+    <w:p>
+      <w:pPr>
+        <w:rPr>
+          <w:rFonts w:cstheme="minorHAnsi"/>
+        </w:rPr>
+      </w:pPr>
+    </w:p>
+    <w:p>
+      <w:pPr>
+        <w:rPr>
+          <w:rFonts w:cstheme="minorHAnsi"/>
+        </w:rPr>
+      </w:pPr>
+      <w:r>
+        <w:rPr>
+          <w:rFonts w:cstheme="minorHAnsi"/>
+        </w:rPr>
+        <w:t>How NiceJob Works</w:t>
       </w:r>
     </w:p>
     <w:p>

</xml_diff>